<commit_message>
Added Usable.validate(). Started designing new structures for JChartLib.
</commit_message>
<xml_diff>
--- a/java/JChartLib/docs/JChartLib_SDD.docx
+++ b/java/JChartLib/docs/JChartLib_SDD.docx
@@ -7,7 +7,12 @@
         <w:pStyle w:val="Title"/>
       </w:pPr>
       <w:r>
-        <w:t>JChartLib Software Description Document</w:t>
+        <w:t>JChart</w:t>
+      </w:r>
+      <w:bookmarkStart w:id="0" w:name="_GoBack"/>
+      <w:bookmarkEnd w:id="0"/>
+      <w:r>
+        <w:t xml:space="preserve"> Software Description Document</w:t>
       </w:r>
     </w:p>
     <w:p>
@@ -69,8 +74,6 @@
           </wp:inline>
         </w:drawing>
       </w:r>
-      <w:bookmarkStart w:id="0" w:name="_GoBack"/>
-      <w:bookmarkEnd w:id="0"/>
     </w:p>
     <w:p/>
     <w:sectPr>

</xml_diff>

<commit_message>
Fixed jitter bug with range labels.
</commit_message>
<xml_diff>
--- a/java/JChartLib/docs/JChartLib_SDD.docx
+++ b/java/JChartLib/docs/JChartLib_SDD.docx
@@ -9,73 +9,715 @@
       <w:r>
         <w:t>JChart</w:t>
       </w:r>
-      <w:bookmarkStart w:id="0" w:name="_GoBack"/>
+      <w:r>
+        <w:t xml:space="preserve"> Software Description Document</w:t>
+      </w:r>
+    </w:p>
+    <w:p>
+      <w:pPr>
+        <w:pStyle w:val="Heading1"/>
+      </w:pPr>
+      <w:r>
+        <w:t>Purpose</w:t>
+      </w:r>
+    </w:p>
+    <w:p>
+      <w:r>
+        <w:t xml:space="preserve">This document shall serve as guidance for create and maintenance of the </w:t>
+      </w:r>
+      <w:proofErr w:type="spellStart"/>
+      <w:r>
+        <w:t>JChart</w:t>
+      </w:r>
+      <w:proofErr w:type="spellEnd"/>
+      <w:r>
+        <w:t xml:space="preserve"> library and application.</w:t>
+      </w:r>
+    </w:p>
+    <w:p>
+      <w:pPr>
+        <w:pStyle w:val="Heading1"/>
+      </w:pPr>
+      <w:r>
+        <w:t>Definitions</w:t>
+      </w:r>
+    </w:p>
+    <w:p>
+      <w:pPr>
+        <w:pStyle w:val="ListParagraph"/>
+        <w:numPr>
+          <w:ilvl w:val="0"/>
+          <w:numId w:val="2"/>
+        </w:numPr>
+      </w:pPr>
+      <w:r>
+        <w:t>Chart – the collection of items drawn that include axes, gridlines, the legend, titles, labels, and plots.</w:t>
+      </w:r>
+    </w:p>
+    <w:p>
+      <w:pPr>
+        <w:pStyle w:val="ListParagraph"/>
+        <w:numPr>
+          <w:ilvl w:val="0"/>
+          <w:numId w:val="2"/>
+        </w:numPr>
+      </w:pPr>
+      <w:r>
+        <w:t>Series – an array of single data points.</w:t>
+      </w:r>
+    </w:p>
+    <w:p>
+      <w:pPr>
+        <w:pStyle w:val="ListParagraph"/>
+        <w:numPr>
+          <w:ilvl w:val="0"/>
+          <w:numId w:val="2"/>
+        </w:numPr>
+      </w:pPr>
+      <w:r>
+        <w:t>Dataset – an array of series, each with the same number of data points</w:t>
+      </w:r>
+      <w:r>
+        <w:t xml:space="preserve"> associated with a resource</w:t>
+      </w:r>
+      <w:r>
+        <w:t>.</w:t>
+      </w:r>
+    </w:p>
+    <w:p>
+      <w:pPr>
+        <w:pStyle w:val="ListParagraph"/>
+        <w:numPr>
+          <w:ilvl w:val="0"/>
+          <w:numId w:val="2"/>
+        </w:numPr>
+      </w:pPr>
+      <w:r>
+        <w:t>Plot Data – a set of data points. May or may not be created by two series.</w:t>
+      </w:r>
+    </w:p>
+    <w:p>
+      <w:pPr>
+        <w:pStyle w:val="Heading1"/>
+      </w:pPr>
+      <w:r>
+        <w:t>Requirements</w:t>
+      </w:r>
+    </w:p>
+    <w:p>
+      <w:pPr>
+        <w:pStyle w:val="ListParagraph"/>
+        <w:numPr>
+          <w:ilvl w:val="0"/>
+          <w:numId w:val="1"/>
+        </w:numPr>
+      </w:pPr>
+      <w:r>
+        <w:t>In the main interface, t</w:t>
+      </w:r>
+      <w:r>
+        <w:t>he user</w:t>
+      </w:r>
+      <w:r>
+        <w:t xml:space="preserve"> shall be able</w:t>
+      </w:r>
+      <w:r>
+        <w:t xml:space="preserve"> to</w:t>
+      </w:r>
+      <w:r>
+        <w:t>:</w:t>
+      </w:r>
+    </w:p>
+    <w:p>
+      <w:pPr>
+        <w:pStyle w:val="ListParagraph"/>
+        <w:numPr>
+          <w:ilvl w:val="1"/>
+          <w:numId w:val="1"/>
+        </w:numPr>
+      </w:pPr>
+      <w:proofErr w:type="gramStart"/>
+      <w:r>
+        <w:t>drag-n-drop</w:t>
+      </w:r>
+      <w:proofErr w:type="gramEnd"/>
+      <w:r>
+        <w:t xml:space="preserve"> files of different types (that conform to a standard interface) for </w:t>
+      </w:r>
+      <w:r>
+        <w:t>plotting.</w:t>
+      </w:r>
+      <w:r>
+        <w:t xml:space="preserve"> The control key shall signify that the file is to be added if held down during a drag-n-drop operation.</w:t>
+      </w:r>
+    </w:p>
+    <w:p>
+      <w:pPr>
+        <w:pStyle w:val="ListParagraph"/>
+        <w:numPr>
+          <w:ilvl w:val="1"/>
+          <w:numId w:val="1"/>
+        </w:numPr>
+      </w:pPr>
+      <w:proofErr w:type="gramStart"/>
+      <w:r>
+        <w:t>navigate</w:t>
+      </w:r>
+      <w:proofErr w:type="gramEnd"/>
+      <w:r>
+        <w:t xml:space="preserve"> through the list of series within a dataset with next/previous buttons.</w:t>
+      </w:r>
+    </w:p>
+    <w:p>
+      <w:pPr>
+        <w:pStyle w:val="ListParagraph"/>
+        <w:numPr>
+          <w:ilvl w:val="1"/>
+          <w:numId w:val="1"/>
+        </w:numPr>
+      </w:pPr>
+      <w:proofErr w:type="gramStart"/>
+      <w:r>
+        <w:t>navigate</w:t>
+      </w:r>
+      <w:proofErr w:type="gramEnd"/>
+      <w:r>
+        <w:t xml:space="preserve"> to the next/previous dataset series if at the end/beginning of a dataset.</w:t>
+      </w:r>
+    </w:p>
+    <w:p>
+      <w:pPr>
+        <w:pStyle w:val="ListParagraph"/>
+        <w:numPr>
+          <w:ilvl w:val="1"/>
+          <w:numId w:val="1"/>
+        </w:numPr>
+      </w:pPr>
+      <w:r>
+        <w:t>remove data by</w:t>
+      </w:r>
+    </w:p>
+    <w:p>
+      <w:pPr>
+        <w:pStyle w:val="ListParagraph"/>
+        <w:numPr>
+          <w:ilvl w:val="2"/>
+          <w:numId w:val="1"/>
+        </w:numPr>
+      </w:pPr>
+      <w:proofErr w:type="gramStart"/>
+      <w:r>
+        <w:t>selecting</w:t>
+      </w:r>
+      <w:proofErr w:type="gramEnd"/>
+      <w:r>
+        <w:t xml:space="preserve"> with right-click drag, then delete</w:t>
+      </w:r>
+      <w:r>
+        <w:t>.</w:t>
+      </w:r>
+    </w:p>
+    <w:p>
+      <w:pPr>
+        <w:pStyle w:val="ListParagraph"/>
+        <w:numPr>
+          <w:ilvl w:val="2"/>
+          <w:numId w:val="1"/>
+        </w:numPr>
+      </w:pPr>
+      <w:bookmarkStart w:id="0" w:name="_Ref423956418"/>
+      <w:proofErr w:type="gramStart"/>
+      <w:r>
+        <w:t>going</w:t>
+      </w:r>
+      <w:proofErr w:type="gramEnd"/>
+      <w:r>
+        <w:t xml:space="preserve"> to the data table, selecting the points, then delete</w:t>
+      </w:r>
       <w:bookmarkEnd w:id="0"/>
       <w:r>
-        <w:t xml:space="preserve"> Software Description Document</w:t>
-      </w:r>
-    </w:p>
-    <w:p>
-      <w:r>
-        <w:t>Example Chart 1</w:t>
-      </w:r>
-    </w:p>
-    <w:p>
-      <w:pPr>
-        <w:jc w:val="center"/>
-      </w:pPr>
-      <w:r>
-        <w:rPr>
-          <w:noProof/>
-        </w:rPr>
-        <w:drawing>
-          <wp:inline distT="0" distB="0" distL="0" distR="0" wp14:anchorId="0F32DB8D">
-            <wp:extent cx="4316095" cy="3670300"/>
-            <wp:effectExtent l="0" t="0" r="8255" b="6350"/>
-            <wp:docPr id="2" name="Picture 2"/>
-            <wp:cNvGraphicFramePr>
-              <a:graphicFrameLocks xmlns:a="http://schemas.openxmlformats.org/drawingml/2006/main" noChangeAspect="1"/>
-            </wp:cNvGraphicFramePr>
-            <a:graphic xmlns:a="http://schemas.openxmlformats.org/drawingml/2006/main">
-              <a:graphicData uri="http://schemas.openxmlformats.org/drawingml/2006/picture">
-                <pic:pic xmlns:pic="http://schemas.openxmlformats.org/drawingml/2006/picture">
-                  <pic:nvPicPr>
-                    <pic:cNvPr id="0" name="Picture 3"/>
-                    <pic:cNvPicPr>
-                      <a:picLocks noChangeAspect="1" noChangeArrowheads="1"/>
-                    </pic:cNvPicPr>
-                  </pic:nvPicPr>
-                  <pic:blipFill>
-                    <a:blip r:embed="rId5">
-                      <a:extLst>
-                        <a:ext uri="{28A0092B-C50C-407E-A947-70E740481C1C}">
-                          <a14:useLocalDpi xmlns:a14="http://schemas.microsoft.com/office/drawing/2010/main" val="0"/>
-                        </a:ext>
-                      </a:extLst>
-                    </a:blip>
-                    <a:srcRect/>
-                    <a:stretch>
-                      <a:fillRect/>
-                    </a:stretch>
-                  </pic:blipFill>
-                  <pic:spPr bwMode="auto">
-                    <a:xfrm>
-                      <a:off x="0" y="0"/>
-                      <a:ext cx="4316095" cy="3670300"/>
-                    </a:xfrm>
-                    <a:prstGeom prst="rect">
-                      <a:avLst/>
-                    </a:prstGeom>
-                    <a:noFill/>
-                  </pic:spPr>
-                </pic:pic>
-              </a:graphicData>
-            </a:graphic>
-          </wp:inline>
-        </w:drawing>
+        <w:t>.</w:t>
+      </w:r>
+    </w:p>
+    <w:p>
+      <w:pPr>
+        <w:pStyle w:val="ListParagraph"/>
+        <w:numPr>
+          <w:ilvl w:val="1"/>
+          <w:numId w:val="1"/>
+        </w:numPr>
+      </w:pPr>
+      <w:bookmarkStart w:id="1" w:name="_Ref423956461"/>
+      <w:proofErr w:type="gramStart"/>
+      <w:r>
+        <w:t>edit</w:t>
+      </w:r>
+      <w:proofErr w:type="gramEnd"/>
+      <w:r>
+        <w:t xml:space="preserve"> data in the tables</w:t>
+      </w:r>
+      <w:r>
+        <w:t>.</w:t>
+      </w:r>
+      <w:bookmarkEnd w:id="1"/>
+    </w:p>
+    <w:p>
+      <w:pPr>
+        <w:pStyle w:val="ListParagraph"/>
+        <w:numPr>
+          <w:ilvl w:val="1"/>
+          <w:numId w:val="1"/>
+        </w:numPr>
+      </w:pPr>
+      <w:proofErr w:type="gramStart"/>
+      <w:r>
+        <w:t>reorder</w:t>
+      </w:r>
+      <w:proofErr w:type="gramEnd"/>
+      <w:r>
+        <w:t xml:space="preserve"> plots.</w:t>
+      </w:r>
+    </w:p>
+    <w:p>
+      <w:pPr>
+        <w:pStyle w:val="ListParagraph"/>
+        <w:numPr>
+          <w:ilvl w:val="1"/>
+          <w:numId w:val="1"/>
+        </w:numPr>
+      </w:pPr>
+      <w:r>
+        <w:t>save</w:t>
+      </w:r>
+      <w:r>
+        <w:t>:</w:t>
+      </w:r>
+    </w:p>
+    <w:p>
+      <w:pPr>
+        <w:pStyle w:val="ListParagraph"/>
+        <w:numPr>
+          <w:ilvl w:val="2"/>
+          <w:numId w:val="1"/>
+        </w:numPr>
+      </w:pPr>
+      <w:proofErr w:type="gramStart"/>
+      <w:r>
+        <w:t>entire</w:t>
+      </w:r>
+      <w:proofErr w:type="gramEnd"/>
+      <w:r>
+        <w:t xml:space="preserve"> or select dataset data.</w:t>
+      </w:r>
+    </w:p>
+    <w:p>
+      <w:pPr>
+        <w:pStyle w:val="ListParagraph"/>
+        <w:numPr>
+          <w:ilvl w:val="2"/>
+          <w:numId w:val="1"/>
+        </w:numPr>
+      </w:pPr>
+      <w:proofErr w:type="gramStart"/>
+      <w:r>
+        <w:t>an</w:t>
+      </w:r>
+      <w:proofErr w:type="gramEnd"/>
+      <w:r>
+        <w:t xml:space="preserve"> image of the chart in PNG format.</w:t>
+      </w:r>
+    </w:p>
+    <w:p>
+      <w:pPr>
+        <w:pStyle w:val="ListParagraph"/>
+        <w:numPr>
+          <w:ilvl w:val="2"/>
+          <w:numId w:val="1"/>
+        </w:numPr>
+      </w:pPr>
+      <w:proofErr w:type="gramStart"/>
+      <w:r>
+        <w:t>an</w:t>
+      </w:r>
+      <w:proofErr w:type="gramEnd"/>
+      <w:r>
+        <w:t xml:space="preserve"> image of the chart in SVG format.</w:t>
+      </w:r>
+    </w:p>
+    <w:p>
+      <w:pPr>
+        <w:pStyle w:val="ListParagraph"/>
+        <w:numPr>
+          <w:ilvl w:val="2"/>
+          <w:numId w:val="1"/>
+        </w:numPr>
+      </w:pPr>
+      <w:proofErr w:type="gramStart"/>
+      <w:r>
+        <w:t>an</w:t>
+      </w:r>
+      <w:proofErr w:type="gramEnd"/>
+      <w:r>
+        <w:t xml:space="preserve"> image of the chart in JPEG format.</w:t>
+      </w:r>
+    </w:p>
+    <w:p>
+      <w:pPr>
+        <w:pStyle w:val="ListParagraph"/>
+        <w:numPr>
+          <w:ilvl w:val="2"/>
+          <w:numId w:val="1"/>
+        </w:numPr>
+      </w:pPr>
+      <w:proofErr w:type="gramStart"/>
+      <w:r>
+        <w:t>the</w:t>
+      </w:r>
+      <w:proofErr w:type="gramEnd"/>
+      <w:r>
+        <w:t xml:space="preserve"> chart configuration.</w:t>
+      </w:r>
+    </w:p>
+    <w:p>
+      <w:pPr>
+        <w:pStyle w:val="ListParagraph"/>
+        <w:numPr>
+          <w:ilvl w:val="2"/>
+          <w:numId w:val="1"/>
+        </w:numPr>
+      </w:pPr>
+      <w:proofErr w:type="gramStart"/>
+      <w:r>
+        <w:t>the</w:t>
+      </w:r>
+      <w:proofErr w:type="gramEnd"/>
+      <w:r>
+        <w:t xml:space="preserve"> entire chart (configuration and data).</w:t>
+      </w:r>
+    </w:p>
+    <w:p>
+      <w:pPr>
+        <w:pStyle w:val="ListParagraph"/>
+        <w:numPr>
+          <w:ilvl w:val="1"/>
+          <w:numId w:val="1"/>
+        </w:numPr>
+      </w:pPr>
+      <w:proofErr w:type="gramStart"/>
+      <w:r>
+        <w:t>apply</w:t>
+      </w:r>
+      <w:proofErr w:type="gramEnd"/>
+      <w:r>
+        <w:t xml:space="preserve"> a function to each point in a series.</w:t>
+      </w:r>
+    </w:p>
+    <w:p>
+      <w:pPr>
+        <w:pStyle w:val="ListParagraph"/>
+        <w:numPr>
+          <w:ilvl w:val="0"/>
+          <w:numId w:val="1"/>
+        </w:numPr>
+      </w:pPr>
+      <w:r>
+        <w:t>In the data table interface, the user shall be able to:</w:t>
+      </w:r>
+    </w:p>
+    <w:p>
+      <w:pPr>
+        <w:pStyle w:val="ListParagraph"/>
+        <w:numPr>
+          <w:ilvl w:val="1"/>
+          <w:numId w:val="1"/>
+        </w:numPr>
+      </w:pPr>
+      <w:r>
+        <w:t>show</w:t>
+      </w:r>
+    </w:p>
+    <w:p>
+      <w:pPr>
+        <w:pStyle w:val="ListParagraph"/>
+        <w:numPr>
+          <w:ilvl w:val="2"/>
+          <w:numId w:val="1"/>
+        </w:numPr>
+      </w:pPr>
+      <w:proofErr w:type="gramStart"/>
+      <w:r>
+        <w:t>all</w:t>
+      </w:r>
+      <w:proofErr w:type="gramEnd"/>
+      <w:r>
+        <w:t xml:space="preserve"> points.</w:t>
+      </w:r>
+    </w:p>
+    <w:p>
+      <w:pPr>
+        <w:pStyle w:val="ListParagraph"/>
+        <w:numPr>
+          <w:ilvl w:val="2"/>
+          <w:numId w:val="1"/>
+        </w:numPr>
+      </w:pPr>
+      <w:proofErr w:type="gramStart"/>
+      <w:r>
+        <w:t>visible</w:t>
+      </w:r>
+      <w:proofErr w:type="gramEnd"/>
+      <w:r>
+        <w:t xml:space="preserve"> points only.</w:t>
+      </w:r>
+    </w:p>
+    <w:p>
+      <w:pPr>
+        <w:pStyle w:val="ListParagraph"/>
+        <w:numPr>
+          <w:ilvl w:val="2"/>
+          <w:numId w:val="1"/>
+        </w:numPr>
+      </w:pPr>
+      <w:proofErr w:type="gramStart"/>
+      <w:r>
+        <w:t>hidden</w:t>
+      </w:r>
+      <w:proofErr w:type="gramEnd"/>
+      <w:r>
+        <w:t xml:space="preserve"> points only.</w:t>
+      </w:r>
+    </w:p>
+    <w:p>
+      <w:pPr>
+        <w:pStyle w:val="ListParagraph"/>
+        <w:numPr>
+          <w:ilvl w:val="1"/>
+          <w:numId w:val="1"/>
+        </w:numPr>
+      </w:pPr>
+      <w:proofErr w:type="gramStart"/>
+      <w:r>
+        <w:lastRenderedPageBreak/>
+        <w:t>remove</w:t>
+      </w:r>
+      <w:proofErr w:type="gramEnd"/>
+      <w:r>
+        <w:t xml:space="preserve"> points (See </w:t>
+      </w:r>
+      <w:r>
+        <w:fldChar w:fldCharType="begin"/>
+      </w:r>
+      <w:r>
+        <w:instrText xml:space="preserve"> REF _Ref423956418 \r \h </w:instrText>
+      </w:r>
+      <w:r>
+        <w:fldChar w:fldCharType="separate"/>
+      </w:r>
+      <w:r>
+        <w:t>1.d.ii</w:t>
+      </w:r>
+      <w:r>
+        <w:fldChar w:fldCharType="end"/>
+      </w:r>
+      <w:r>
+        <w:t>).</w:t>
+      </w:r>
+    </w:p>
+    <w:p>
+      <w:pPr>
+        <w:pStyle w:val="ListParagraph"/>
+        <w:numPr>
+          <w:ilvl w:val="1"/>
+          <w:numId w:val="1"/>
+        </w:numPr>
+      </w:pPr>
+      <w:proofErr w:type="gramStart"/>
+      <w:r>
+        <w:t>edit</w:t>
+      </w:r>
+      <w:proofErr w:type="gramEnd"/>
+      <w:r>
+        <w:t xml:space="preserve"> data (See </w:t>
+      </w:r>
+      <w:r>
+        <w:fldChar w:fldCharType="begin"/>
+      </w:r>
+      <w:r>
+        <w:instrText xml:space="preserve"> REF _Ref423956461 \r \h </w:instrText>
+      </w:r>
+      <w:r>
+        <w:fldChar w:fldCharType="separate"/>
+      </w:r>
+      <w:r>
+        <w:t>1.e</w:t>
+      </w:r>
+      <w:r>
+        <w:fldChar w:fldCharType="end"/>
+      </w:r>
+      <w:r>
+        <w:t>).</w:t>
+      </w:r>
+    </w:p>
+    <w:p>
+      <w:pPr>
+        <w:pStyle w:val="ListParagraph"/>
+        <w:numPr>
+          <w:ilvl w:val="1"/>
+          <w:numId w:val="1"/>
+        </w:numPr>
+      </w:pPr>
+      <w:proofErr w:type="gramStart"/>
+      <w:r>
+        <w:t>add</w:t>
+      </w:r>
+      <w:r>
+        <w:t>/insert</w:t>
+      </w:r>
+      <w:proofErr w:type="gramEnd"/>
+      <w:r>
+        <w:t xml:space="preserve"> data?</w:t>
+      </w:r>
+    </w:p>
+    <w:p>
+      <w:pPr>
+        <w:pStyle w:val="ListParagraph"/>
+        <w:numPr>
+          <w:ilvl w:val="0"/>
+          <w:numId w:val="1"/>
+        </w:numPr>
+      </w:pPr>
+      <w:r>
+        <w:t>The library shall:</w:t>
+      </w:r>
+    </w:p>
+    <w:p>
+      <w:pPr>
+        <w:pStyle w:val="ListParagraph"/>
+        <w:numPr>
+          <w:ilvl w:val="1"/>
+          <w:numId w:val="1"/>
+        </w:numPr>
+      </w:pPr>
+    </w:p>
+    <w:p>
+      <w:pPr>
+        <w:pStyle w:val="Heading1"/>
+      </w:pPr>
+      <w:r>
+        <w:t>Use Cases</w:t>
       </w:r>
     </w:p>
     <w:p/>
+    <w:p>
+      <w:pPr>
+        <w:pStyle w:val="Heading1"/>
+      </w:pPr>
+      <w:r>
+        <w:t>User Interface</w:t>
+      </w:r>
+    </w:p>
+    <w:p/>
+    <w:p>
+      <w:pPr>
+        <w:pStyle w:val="ListParagraph"/>
+        <w:numPr>
+          <w:ilvl w:val="0"/>
+          <w:numId w:val="3"/>
+        </w:numPr>
+      </w:pPr>
+      <w:r>
+        <w:t>Navigation Pane</w:t>
+      </w:r>
+    </w:p>
+    <w:p>
+      <w:pPr>
+        <w:pStyle w:val="ListParagraph"/>
+        <w:numPr>
+          <w:ilvl w:val="0"/>
+          <w:numId w:val="3"/>
+        </w:numPr>
+      </w:pPr>
+      <w:r>
+        <w:t>Chart Tab</w:t>
+      </w:r>
+    </w:p>
+    <w:p>
+      <w:pPr>
+        <w:pStyle w:val="ListParagraph"/>
+        <w:numPr>
+          <w:ilvl w:val="0"/>
+          <w:numId w:val="3"/>
+        </w:numPr>
+      </w:pPr>
+      <w:r>
+        <w:t>Data Tab</w:t>
+      </w:r>
+    </w:p>
+    <w:p>
+      <w:pPr>
+        <w:pStyle w:val="ListParagraph"/>
+        <w:numPr>
+          <w:ilvl w:val="0"/>
+          <w:numId w:val="3"/>
+        </w:numPr>
+      </w:pPr>
+      <w:bookmarkStart w:id="2" w:name="_GoBack"/>
+      <w:bookmarkEnd w:id="2"/>
+      <w:r>
+        <w:t>Properties Dialog</w:t>
+      </w:r>
+    </w:p>
+    <w:p>
+      <w:pPr>
+        <w:pStyle w:val="Heading1"/>
+      </w:pPr>
+      <w:r>
+        <w:t>Library Widgets</w:t>
+      </w:r>
+    </w:p>
+    <w:p/>
+    <w:p>
+      <w:pPr>
+        <w:pStyle w:val="ListParagraph"/>
+        <w:numPr>
+          <w:ilvl w:val="0"/>
+          <w:numId w:val="4"/>
+        </w:numPr>
+      </w:pPr>
+      <w:proofErr w:type="spellStart"/>
+      <w:r>
+        <w:t>JChartFrameView</w:t>
+      </w:r>
+      <w:proofErr w:type="spellEnd"/>
+    </w:p>
+    <w:p>
+      <w:pPr>
+        <w:pStyle w:val="ListParagraph"/>
+        <w:numPr>
+          <w:ilvl w:val="0"/>
+          <w:numId w:val="4"/>
+        </w:numPr>
+      </w:pPr>
+      <w:proofErr w:type="spellStart"/>
+      <w:r>
+        <w:t>JChartView</w:t>
+      </w:r>
+      <w:proofErr w:type="spellEnd"/>
+    </w:p>
+    <w:p>
+      <w:pPr>
+        <w:pStyle w:val="ListParagraph"/>
+        <w:numPr>
+          <w:ilvl w:val="0"/>
+          <w:numId w:val="4"/>
+        </w:numPr>
+      </w:pPr>
+      <w:proofErr w:type="spellStart"/>
+      <w:r>
+        <w:t>ChartView</w:t>
+      </w:r>
+      <w:proofErr w:type="spellEnd"/>
+    </w:p>
     <w:sectPr>
       <w:pgSz w:w="12240" w:h="15840"/>
       <w:pgMar w:top="1440" w:right="1440" w:bottom="1440" w:left="1440" w:header="720" w:footer="720" w:gutter="0"/>
@@ -84,6 +726,448 @@
     </w:sectPr>
   </w:body>
 </w:document>
+</file>
+
+<file path=word/numbering.xml><?xml version="1.0" encoding="utf-8"?>
+<w:numbering xmlns:wpc="http://schemas.microsoft.com/office/word/2010/wordprocessingCanvas" xmlns:mc="http://schemas.openxmlformats.org/markup-compatibility/2006" xmlns:o="urn:schemas-microsoft-com:office:office" xmlns:r="http://schemas.openxmlformats.org/officeDocument/2006/relationships" xmlns:m="http://schemas.openxmlformats.org/officeDocument/2006/math" xmlns:v="urn:schemas-microsoft-com:vml" xmlns:wp14="http://schemas.microsoft.com/office/word/2010/wordprocessingDrawing" xmlns:wp="http://schemas.openxmlformats.org/drawingml/2006/wordprocessingDrawing" xmlns:w10="urn:schemas-microsoft-com:office:word" xmlns:w="http://schemas.openxmlformats.org/wordprocessingml/2006/main" xmlns:w14="http://schemas.microsoft.com/office/word/2010/wordml" xmlns:wpg="http://schemas.microsoft.com/office/word/2010/wordprocessingGroup" xmlns:wpi="http://schemas.microsoft.com/office/word/2010/wordprocessingInk" xmlns:wne="http://schemas.microsoft.com/office/word/2006/wordml" xmlns:wps="http://schemas.microsoft.com/office/word/2010/wordprocessingShape" mc:Ignorable="w14 wp14">
+  <w:abstractNum w:abstractNumId="0">
+    <w:nsid w:val="13D877D4"/>
+    <w:multiLevelType w:val="hybridMultilevel"/>
+    <w:tmpl w:val="AACCDE8A"/>
+    <w:lvl w:ilvl="0" w:tplc="04090001">
+      <w:start w:val="1"/>
+      <w:numFmt w:val="bullet"/>
+      <w:lvlText w:val=""/>
+      <w:lvlJc w:val="left"/>
+      <w:pPr>
+        <w:ind w:left="720" w:hanging="360"/>
+      </w:pPr>
+      <w:rPr>
+        <w:rFonts w:ascii="Symbol" w:hAnsi="Symbol" w:hint="default"/>
+      </w:rPr>
+    </w:lvl>
+    <w:lvl w:ilvl="1" w:tplc="04090003" w:tentative="1">
+      <w:start w:val="1"/>
+      <w:numFmt w:val="bullet"/>
+      <w:lvlText w:val="o"/>
+      <w:lvlJc w:val="left"/>
+      <w:pPr>
+        <w:ind w:left="1440" w:hanging="360"/>
+      </w:pPr>
+      <w:rPr>
+        <w:rFonts w:ascii="Courier New" w:hAnsi="Courier New" w:cs="Courier New" w:hint="default"/>
+      </w:rPr>
+    </w:lvl>
+    <w:lvl w:ilvl="2" w:tplc="04090005" w:tentative="1">
+      <w:start w:val="1"/>
+      <w:numFmt w:val="bullet"/>
+      <w:lvlText w:val=""/>
+      <w:lvlJc w:val="left"/>
+      <w:pPr>
+        <w:ind w:left="2160" w:hanging="360"/>
+      </w:pPr>
+      <w:rPr>
+        <w:rFonts w:ascii="Wingdings" w:hAnsi="Wingdings" w:hint="default"/>
+      </w:rPr>
+    </w:lvl>
+    <w:lvl w:ilvl="3" w:tplc="04090001" w:tentative="1">
+      <w:start w:val="1"/>
+      <w:numFmt w:val="bullet"/>
+      <w:lvlText w:val=""/>
+      <w:lvlJc w:val="left"/>
+      <w:pPr>
+        <w:ind w:left="2880" w:hanging="360"/>
+      </w:pPr>
+      <w:rPr>
+        <w:rFonts w:ascii="Symbol" w:hAnsi="Symbol" w:hint="default"/>
+      </w:rPr>
+    </w:lvl>
+    <w:lvl w:ilvl="4" w:tplc="04090003" w:tentative="1">
+      <w:start w:val="1"/>
+      <w:numFmt w:val="bullet"/>
+      <w:lvlText w:val="o"/>
+      <w:lvlJc w:val="left"/>
+      <w:pPr>
+        <w:ind w:left="3600" w:hanging="360"/>
+      </w:pPr>
+      <w:rPr>
+        <w:rFonts w:ascii="Courier New" w:hAnsi="Courier New" w:cs="Courier New" w:hint="default"/>
+      </w:rPr>
+    </w:lvl>
+    <w:lvl w:ilvl="5" w:tplc="04090005" w:tentative="1">
+      <w:start w:val="1"/>
+      <w:numFmt w:val="bullet"/>
+      <w:lvlText w:val=""/>
+      <w:lvlJc w:val="left"/>
+      <w:pPr>
+        <w:ind w:left="4320" w:hanging="360"/>
+      </w:pPr>
+      <w:rPr>
+        <w:rFonts w:ascii="Wingdings" w:hAnsi="Wingdings" w:hint="default"/>
+      </w:rPr>
+    </w:lvl>
+    <w:lvl w:ilvl="6" w:tplc="04090001" w:tentative="1">
+      <w:start w:val="1"/>
+      <w:numFmt w:val="bullet"/>
+      <w:lvlText w:val=""/>
+      <w:lvlJc w:val="left"/>
+      <w:pPr>
+        <w:ind w:left="5040" w:hanging="360"/>
+      </w:pPr>
+      <w:rPr>
+        <w:rFonts w:ascii="Symbol" w:hAnsi="Symbol" w:hint="default"/>
+      </w:rPr>
+    </w:lvl>
+    <w:lvl w:ilvl="7" w:tplc="04090003" w:tentative="1">
+      <w:start w:val="1"/>
+      <w:numFmt w:val="bullet"/>
+      <w:lvlText w:val="o"/>
+      <w:lvlJc w:val="left"/>
+      <w:pPr>
+        <w:ind w:left="5760" w:hanging="360"/>
+      </w:pPr>
+      <w:rPr>
+        <w:rFonts w:ascii="Courier New" w:hAnsi="Courier New" w:cs="Courier New" w:hint="default"/>
+      </w:rPr>
+    </w:lvl>
+    <w:lvl w:ilvl="8" w:tplc="04090005" w:tentative="1">
+      <w:start w:val="1"/>
+      <w:numFmt w:val="bullet"/>
+      <w:lvlText w:val=""/>
+      <w:lvlJc w:val="left"/>
+      <w:pPr>
+        <w:ind w:left="6480" w:hanging="360"/>
+      </w:pPr>
+      <w:rPr>
+        <w:rFonts w:ascii="Wingdings" w:hAnsi="Wingdings" w:hint="default"/>
+      </w:rPr>
+    </w:lvl>
+  </w:abstractNum>
+  <w:abstractNum w:abstractNumId="1">
+    <w:nsid w:val="332717C3"/>
+    <w:multiLevelType w:val="hybridMultilevel"/>
+    <w:tmpl w:val="6DE2E0D4"/>
+    <w:lvl w:ilvl="0" w:tplc="0409000F">
+      <w:start w:val="1"/>
+      <w:numFmt w:val="decimal"/>
+      <w:lvlText w:val="%1."/>
+      <w:lvlJc w:val="left"/>
+      <w:pPr>
+        <w:ind w:left="720" w:hanging="360"/>
+      </w:pPr>
+    </w:lvl>
+    <w:lvl w:ilvl="1" w:tplc="04090019">
+      <w:start w:val="1"/>
+      <w:numFmt w:val="lowerLetter"/>
+      <w:lvlText w:val="%2."/>
+      <w:lvlJc w:val="left"/>
+      <w:pPr>
+        <w:ind w:left="1440" w:hanging="360"/>
+      </w:pPr>
+    </w:lvl>
+    <w:lvl w:ilvl="2" w:tplc="0409001B">
+      <w:start w:val="1"/>
+      <w:numFmt w:val="lowerRoman"/>
+      <w:lvlText w:val="%3."/>
+      <w:lvlJc w:val="right"/>
+      <w:pPr>
+        <w:ind w:left="2160" w:hanging="180"/>
+      </w:pPr>
+    </w:lvl>
+    <w:lvl w:ilvl="3" w:tplc="0409000F" w:tentative="1">
+      <w:start w:val="1"/>
+      <w:numFmt w:val="decimal"/>
+      <w:lvlText w:val="%4."/>
+      <w:lvlJc w:val="left"/>
+      <w:pPr>
+        <w:ind w:left="2880" w:hanging="360"/>
+      </w:pPr>
+    </w:lvl>
+    <w:lvl w:ilvl="4" w:tplc="04090019" w:tentative="1">
+      <w:start w:val="1"/>
+      <w:numFmt w:val="lowerLetter"/>
+      <w:lvlText w:val="%5."/>
+      <w:lvlJc w:val="left"/>
+      <w:pPr>
+        <w:ind w:left="3600" w:hanging="360"/>
+      </w:pPr>
+    </w:lvl>
+    <w:lvl w:ilvl="5" w:tplc="0409001B" w:tentative="1">
+      <w:start w:val="1"/>
+      <w:numFmt w:val="lowerRoman"/>
+      <w:lvlText w:val="%6."/>
+      <w:lvlJc w:val="right"/>
+      <w:pPr>
+        <w:ind w:left="4320" w:hanging="180"/>
+      </w:pPr>
+    </w:lvl>
+    <w:lvl w:ilvl="6" w:tplc="0409000F" w:tentative="1">
+      <w:start w:val="1"/>
+      <w:numFmt w:val="decimal"/>
+      <w:lvlText w:val="%7."/>
+      <w:lvlJc w:val="left"/>
+      <w:pPr>
+        <w:ind w:left="5040" w:hanging="360"/>
+      </w:pPr>
+    </w:lvl>
+    <w:lvl w:ilvl="7" w:tplc="04090019" w:tentative="1">
+      <w:start w:val="1"/>
+      <w:numFmt w:val="lowerLetter"/>
+      <w:lvlText w:val="%8."/>
+      <w:lvlJc w:val="left"/>
+      <w:pPr>
+        <w:ind w:left="5760" w:hanging="360"/>
+      </w:pPr>
+    </w:lvl>
+    <w:lvl w:ilvl="8" w:tplc="0409001B" w:tentative="1">
+      <w:start w:val="1"/>
+      <w:numFmt w:val="lowerRoman"/>
+      <w:lvlText w:val="%9."/>
+      <w:lvlJc w:val="right"/>
+      <w:pPr>
+        <w:ind w:left="6480" w:hanging="180"/>
+      </w:pPr>
+    </w:lvl>
+  </w:abstractNum>
+  <w:abstractNum w:abstractNumId="2">
+    <w:nsid w:val="6B584CED"/>
+    <w:multiLevelType w:val="hybridMultilevel"/>
+    <w:tmpl w:val="C106946A"/>
+    <w:lvl w:ilvl="0" w:tplc="04090001">
+      <w:start w:val="1"/>
+      <w:numFmt w:val="bullet"/>
+      <w:lvlText w:val=""/>
+      <w:lvlJc w:val="left"/>
+      <w:pPr>
+        <w:ind w:left="720" w:hanging="360"/>
+      </w:pPr>
+      <w:rPr>
+        <w:rFonts w:ascii="Symbol" w:hAnsi="Symbol" w:hint="default"/>
+      </w:rPr>
+    </w:lvl>
+    <w:lvl w:ilvl="1" w:tplc="04090003" w:tentative="1">
+      <w:start w:val="1"/>
+      <w:numFmt w:val="bullet"/>
+      <w:lvlText w:val="o"/>
+      <w:lvlJc w:val="left"/>
+      <w:pPr>
+        <w:ind w:left="1440" w:hanging="360"/>
+      </w:pPr>
+      <w:rPr>
+        <w:rFonts w:ascii="Courier New" w:hAnsi="Courier New" w:cs="Courier New" w:hint="default"/>
+      </w:rPr>
+    </w:lvl>
+    <w:lvl w:ilvl="2" w:tplc="04090005" w:tentative="1">
+      <w:start w:val="1"/>
+      <w:numFmt w:val="bullet"/>
+      <w:lvlText w:val=""/>
+      <w:lvlJc w:val="left"/>
+      <w:pPr>
+        <w:ind w:left="2160" w:hanging="360"/>
+      </w:pPr>
+      <w:rPr>
+        <w:rFonts w:ascii="Wingdings" w:hAnsi="Wingdings" w:hint="default"/>
+      </w:rPr>
+    </w:lvl>
+    <w:lvl w:ilvl="3" w:tplc="04090001" w:tentative="1">
+      <w:start w:val="1"/>
+      <w:numFmt w:val="bullet"/>
+      <w:lvlText w:val=""/>
+      <w:lvlJc w:val="left"/>
+      <w:pPr>
+        <w:ind w:left="2880" w:hanging="360"/>
+      </w:pPr>
+      <w:rPr>
+        <w:rFonts w:ascii="Symbol" w:hAnsi="Symbol" w:hint="default"/>
+      </w:rPr>
+    </w:lvl>
+    <w:lvl w:ilvl="4" w:tplc="04090003" w:tentative="1">
+      <w:start w:val="1"/>
+      <w:numFmt w:val="bullet"/>
+      <w:lvlText w:val="o"/>
+      <w:lvlJc w:val="left"/>
+      <w:pPr>
+        <w:ind w:left="3600" w:hanging="360"/>
+      </w:pPr>
+      <w:rPr>
+        <w:rFonts w:ascii="Courier New" w:hAnsi="Courier New" w:cs="Courier New" w:hint="default"/>
+      </w:rPr>
+    </w:lvl>
+    <w:lvl w:ilvl="5" w:tplc="04090005" w:tentative="1">
+      <w:start w:val="1"/>
+      <w:numFmt w:val="bullet"/>
+      <w:lvlText w:val=""/>
+      <w:lvlJc w:val="left"/>
+      <w:pPr>
+        <w:ind w:left="4320" w:hanging="360"/>
+      </w:pPr>
+      <w:rPr>
+        <w:rFonts w:ascii="Wingdings" w:hAnsi="Wingdings" w:hint="default"/>
+      </w:rPr>
+    </w:lvl>
+    <w:lvl w:ilvl="6" w:tplc="04090001" w:tentative="1">
+      <w:start w:val="1"/>
+      <w:numFmt w:val="bullet"/>
+      <w:lvlText w:val=""/>
+      <w:lvlJc w:val="left"/>
+      <w:pPr>
+        <w:ind w:left="5040" w:hanging="360"/>
+      </w:pPr>
+      <w:rPr>
+        <w:rFonts w:ascii="Symbol" w:hAnsi="Symbol" w:hint="default"/>
+      </w:rPr>
+    </w:lvl>
+    <w:lvl w:ilvl="7" w:tplc="04090003" w:tentative="1">
+      <w:start w:val="1"/>
+      <w:numFmt w:val="bullet"/>
+      <w:lvlText w:val="o"/>
+      <w:lvlJc w:val="left"/>
+      <w:pPr>
+        <w:ind w:left="5760" w:hanging="360"/>
+      </w:pPr>
+      <w:rPr>
+        <w:rFonts w:ascii="Courier New" w:hAnsi="Courier New" w:cs="Courier New" w:hint="default"/>
+      </w:rPr>
+    </w:lvl>
+    <w:lvl w:ilvl="8" w:tplc="04090005" w:tentative="1">
+      <w:start w:val="1"/>
+      <w:numFmt w:val="bullet"/>
+      <w:lvlText w:val=""/>
+      <w:lvlJc w:val="left"/>
+      <w:pPr>
+        <w:ind w:left="6480" w:hanging="360"/>
+      </w:pPr>
+      <w:rPr>
+        <w:rFonts w:ascii="Wingdings" w:hAnsi="Wingdings" w:hint="default"/>
+      </w:rPr>
+    </w:lvl>
+  </w:abstractNum>
+  <w:abstractNum w:abstractNumId="3">
+    <w:nsid w:val="6C7C1718"/>
+    <w:multiLevelType w:val="hybridMultilevel"/>
+    <w:tmpl w:val="6374E652"/>
+    <w:lvl w:ilvl="0" w:tplc="04090001">
+      <w:start w:val="1"/>
+      <w:numFmt w:val="bullet"/>
+      <w:lvlText w:val=""/>
+      <w:lvlJc w:val="left"/>
+      <w:pPr>
+        <w:ind w:left="720" w:hanging="360"/>
+      </w:pPr>
+      <w:rPr>
+        <w:rFonts w:ascii="Symbol" w:hAnsi="Symbol" w:hint="default"/>
+      </w:rPr>
+    </w:lvl>
+    <w:lvl w:ilvl="1" w:tplc="04090003" w:tentative="1">
+      <w:start w:val="1"/>
+      <w:numFmt w:val="bullet"/>
+      <w:lvlText w:val="o"/>
+      <w:lvlJc w:val="left"/>
+      <w:pPr>
+        <w:ind w:left="1440" w:hanging="360"/>
+      </w:pPr>
+      <w:rPr>
+        <w:rFonts w:ascii="Courier New" w:hAnsi="Courier New" w:cs="Courier New" w:hint="default"/>
+      </w:rPr>
+    </w:lvl>
+    <w:lvl w:ilvl="2" w:tplc="04090005" w:tentative="1">
+      <w:start w:val="1"/>
+      <w:numFmt w:val="bullet"/>
+      <w:lvlText w:val=""/>
+      <w:lvlJc w:val="left"/>
+      <w:pPr>
+        <w:ind w:left="2160" w:hanging="360"/>
+      </w:pPr>
+      <w:rPr>
+        <w:rFonts w:ascii="Wingdings" w:hAnsi="Wingdings" w:hint="default"/>
+      </w:rPr>
+    </w:lvl>
+    <w:lvl w:ilvl="3" w:tplc="04090001" w:tentative="1">
+      <w:start w:val="1"/>
+      <w:numFmt w:val="bullet"/>
+      <w:lvlText w:val=""/>
+      <w:lvlJc w:val="left"/>
+      <w:pPr>
+        <w:ind w:left="2880" w:hanging="360"/>
+      </w:pPr>
+      <w:rPr>
+        <w:rFonts w:ascii="Symbol" w:hAnsi="Symbol" w:hint="default"/>
+      </w:rPr>
+    </w:lvl>
+    <w:lvl w:ilvl="4" w:tplc="04090003" w:tentative="1">
+      <w:start w:val="1"/>
+      <w:numFmt w:val="bullet"/>
+      <w:lvlText w:val="o"/>
+      <w:lvlJc w:val="left"/>
+      <w:pPr>
+        <w:ind w:left="3600" w:hanging="360"/>
+      </w:pPr>
+      <w:rPr>
+        <w:rFonts w:ascii="Courier New" w:hAnsi="Courier New" w:cs="Courier New" w:hint="default"/>
+      </w:rPr>
+    </w:lvl>
+    <w:lvl w:ilvl="5" w:tplc="04090005" w:tentative="1">
+      <w:start w:val="1"/>
+      <w:numFmt w:val="bullet"/>
+      <w:lvlText w:val=""/>
+      <w:lvlJc w:val="left"/>
+      <w:pPr>
+        <w:ind w:left="4320" w:hanging="360"/>
+      </w:pPr>
+      <w:rPr>
+        <w:rFonts w:ascii="Wingdings" w:hAnsi="Wingdings" w:hint="default"/>
+      </w:rPr>
+    </w:lvl>
+    <w:lvl w:ilvl="6" w:tplc="04090001" w:tentative="1">
+      <w:start w:val="1"/>
+      <w:numFmt w:val="bullet"/>
+      <w:lvlText w:val=""/>
+      <w:lvlJc w:val="left"/>
+      <w:pPr>
+        <w:ind w:left="5040" w:hanging="360"/>
+      </w:pPr>
+      <w:rPr>
+        <w:rFonts w:ascii="Symbol" w:hAnsi="Symbol" w:hint="default"/>
+      </w:rPr>
+    </w:lvl>
+    <w:lvl w:ilvl="7" w:tplc="04090003" w:tentative="1">
+      <w:start w:val="1"/>
+      <w:numFmt w:val="bullet"/>
+      <w:lvlText w:val="o"/>
+      <w:lvlJc w:val="left"/>
+      <w:pPr>
+        <w:ind w:left="5760" w:hanging="360"/>
+      </w:pPr>
+      <w:rPr>
+        <w:rFonts w:ascii="Courier New" w:hAnsi="Courier New" w:cs="Courier New" w:hint="default"/>
+      </w:rPr>
+    </w:lvl>
+    <w:lvl w:ilvl="8" w:tplc="04090005" w:tentative="1">
+      <w:start w:val="1"/>
+      <w:numFmt w:val="bullet"/>
+      <w:lvlText w:val=""/>
+      <w:lvlJc w:val="left"/>
+      <w:pPr>
+        <w:ind w:left="6480" w:hanging="360"/>
+      </w:pPr>
+      <w:rPr>
+        <w:rFonts w:ascii="Wingdings" w:hAnsi="Wingdings" w:hint="default"/>
+      </w:rPr>
+    </w:lvl>
+  </w:abstractNum>
+  <w:num w:numId="1">
+    <w:abstractNumId w:val="1"/>
+  </w:num>
+  <w:num w:numId="2">
+    <w:abstractNumId w:val="3"/>
+  </w:num>
+  <w:num w:numId="3">
+    <w:abstractNumId w:val="2"/>
+  </w:num>
+  <w:num w:numId="4">
+    <w:abstractNumId w:val="0"/>
+  </w:num>
+</w:numbering>
 </file>
 
 <file path=word/styles.xml><?xml version="1.0" encoding="utf-8"?>
@@ -246,6 +1330,53 @@
     <w:name w:val="Normal"/>
     <w:qFormat/>
   </w:style>
+  <w:style w:type="paragraph" w:styleId="Heading1">
+    <w:name w:val="heading 1"/>
+    <w:basedOn w:val="Normal"/>
+    <w:next w:val="Normal"/>
+    <w:link w:val="Heading1Char"/>
+    <w:uiPriority w:val="9"/>
+    <w:qFormat/>
+    <w:rsid w:val="00CC27C7"/>
+    <w:pPr>
+      <w:keepNext/>
+      <w:keepLines/>
+      <w:spacing w:before="480" w:after="0"/>
+      <w:outlineLvl w:val="0"/>
+    </w:pPr>
+    <w:rPr>
+      <w:rFonts w:asciiTheme="majorHAnsi" w:eastAsiaTheme="majorEastAsia" w:hAnsiTheme="majorHAnsi" w:cstheme="majorBidi"/>
+      <w:b/>
+      <w:bCs/>
+      <w:color w:val="365F91" w:themeColor="accent1" w:themeShade="BF"/>
+      <w:sz w:val="28"/>
+      <w:szCs w:val="28"/>
+    </w:rPr>
+  </w:style>
+  <w:style w:type="paragraph" w:styleId="Heading2">
+    <w:name w:val="heading 2"/>
+    <w:basedOn w:val="Normal"/>
+    <w:next w:val="Normal"/>
+    <w:link w:val="Heading2Char"/>
+    <w:uiPriority w:val="9"/>
+    <w:unhideWhenUsed/>
+    <w:qFormat/>
+    <w:rsid w:val="00CC27C7"/>
+    <w:pPr>
+      <w:keepNext/>
+      <w:keepLines/>
+      <w:spacing w:before="200" w:after="0"/>
+      <w:outlineLvl w:val="1"/>
+    </w:pPr>
+    <w:rPr>
+      <w:rFonts w:asciiTheme="majorHAnsi" w:eastAsiaTheme="majorEastAsia" w:hAnsiTheme="majorHAnsi" w:cstheme="majorBidi"/>
+      <w:b/>
+      <w:bCs/>
+      <w:color w:val="4F81BD" w:themeColor="accent1"/>
+      <w:sz w:val="26"/>
+      <w:szCs w:val="26"/>
+    </w:rPr>
+  </w:style>
   <w:style w:type="character" w:default="1" w:styleId="DefaultParagraphFont">
     <w:name w:val="Default Paragraph Font"/>
     <w:uiPriority w:val="1"/>
@@ -341,6 +1472,47 @@
       <w:sz w:val="16"/>
       <w:szCs w:val="16"/>
     </w:rPr>
+  </w:style>
+  <w:style w:type="character" w:customStyle="1" w:styleId="Heading1Char">
+    <w:name w:val="Heading 1 Char"/>
+    <w:basedOn w:val="DefaultParagraphFont"/>
+    <w:link w:val="Heading1"/>
+    <w:uiPriority w:val="9"/>
+    <w:rsid w:val="00CC27C7"/>
+    <w:rPr>
+      <w:rFonts w:asciiTheme="majorHAnsi" w:eastAsiaTheme="majorEastAsia" w:hAnsiTheme="majorHAnsi" w:cstheme="majorBidi"/>
+      <w:b/>
+      <w:bCs/>
+      <w:color w:val="365F91" w:themeColor="accent1" w:themeShade="BF"/>
+      <w:sz w:val="28"/>
+      <w:szCs w:val="28"/>
+    </w:rPr>
+  </w:style>
+  <w:style w:type="character" w:customStyle="1" w:styleId="Heading2Char">
+    <w:name w:val="Heading 2 Char"/>
+    <w:basedOn w:val="DefaultParagraphFont"/>
+    <w:link w:val="Heading2"/>
+    <w:uiPriority w:val="9"/>
+    <w:rsid w:val="00CC27C7"/>
+    <w:rPr>
+      <w:rFonts w:asciiTheme="majorHAnsi" w:eastAsiaTheme="majorEastAsia" w:hAnsiTheme="majorHAnsi" w:cstheme="majorBidi"/>
+      <w:b/>
+      <w:bCs/>
+      <w:color w:val="4F81BD" w:themeColor="accent1"/>
+      <w:sz w:val="26"/>
+      <w:szCs w:val="26"/>
+    </w:rPr>
+  </w:style>
+  <w:style w:type="paragraph" w:styleId="ListParagraph">
+    <w:name w:val="List Paragraph"/>
+    <w:basedOn w:val="Normal"/>
+    <w:uiPriority w:val="34"/>
+    <w:qFormat/>
+    <w:rsid w:val="00CC27C7"/>
+    <w:pPr>
+      <w:ind w:left="720"/>
+      <w:contextualSpacing/>
+    </w:pPr>
   </w:style>
 </w:styles>
 </file>
@@ -505,6 +1677,53 @@
     <w:name w:val="Normal"/>
     <w:qFormat/>
   </w:style>
+  <w:style w:type="paragraph" w:styleId="Heading1">
+    <w:name w:val="heading 1"/>
+    <w:basedOn w:val="Normal"/>
+    <w:next w:val="Normal"/>
+    <w:link w:val="Heading1Char"/>
+    <w:uiPriority w:val="9"/>
+    <w:qFormat/>
+    <w:rsid w:val="00CC27C7"/>
+    <w:pPr>
+      <w:keepNext/>
+      <w:keepLines/>
+      <w:spacing w:before="480" w:after="0"/>
+      <w:outlineLvl w:val="0"/>
+    </w:pPr>
+    <w:rPr>
+      <w:rFonts w:asciiTheme="majorHAnsi" w:eastAsiaTheme="majorEastAsia" w:hAnsiTheme="majorHAnsi" w:cstheme="majorBidi"/>
+      <w:b/>
+      <w:bCs/>
+      <w:color w:val="365F91" w:themeColor="accent1" w:themeShade="BF"/>
+      <w:sz w:val="28"/>
+      <w:szCs w:val="28"/>
+    </w:rPr>
+  </w:style>
+  <w:style w:type="paragraph" w:styleId="Heading2">
+    <w:name w:val="heading 2"/>
+    <w:basedOn w:val="Normal"/>
+    <w:next w:val="Normal"/>
+    <w:link w:val="Heading2Char"/>
+    <w:uiPriority w:val="9"/>
+    <w:unhideWhenUsed/>
+    <w:qFormat/>
+    <w:rsid w:val="00CC27C7"/>
+    <w:pPr>
+      <w:keepNext/>
+      <w:keepLines/>
+      <w:spacing w:before="200" w:after="0"/>
+      <w:outlineLvl w:val="1"/>
+    </w:pPr>
+    <w:rPr>
+      <w:rFonts w:asciiTheme="majorHAnsi" w:eastAsiaTheme="majorEastAsia" w:hAnsiTheme="majorHAnsi" w:cstheme="majorBidi"/>
+      <w:b/>
+      <w:bCs/>
+      <w:color w:val="4F81BD" w:themeColor="accent1"/>
+      <w:sz w:val="26"/>
+      <w:szCs w:val="26"/>
+    </w:rPr>
+  </w:style>
   <w:style w:type="character" w:default="1" w:styleId="DefaultParagraphFont">
     <w:name w:val="Default Paragraph Font"/>
     <w:uiPriority w:val="1"/>
@@ -600,6 +1819,47 @@
       <w:sz w:val="16"/>
       <w:szCs w:val="16"/>
     </w:rPr>
+  </w:style>
+  <w:style w:type="character" w:customStyle="1" w:styleId="Heading1Char">
+    <w:name w:val="Heading 1 Char"/>
+    <w:basedOn w:val="DefaultParagraphFont"/>
+    <w:link w:val="Heading1"/>
+    <w:uiPriority w:val="9"/>
+    <w:rsid w:val="00CC27C7"/>
+    <w:rPr>
+      <w:rFonts w:asciiTheme="majorHAnsi" w:eastAsiaTheme="majorEastAsia" w:hAnsiTheme="majorHAnsi" w:cstheme="majorBidi"/>
+      <w:b/>
+      <w:bCs/>
+      <w:color w:val="365F91" w:themeColor="accent1" w:themeShade="BF"/>
+      <w:sz w:val="28"/>
+      <w:szCs w:val="28"/>
+    </w:rPr>
+  </w:style>
+  <w:style w:type="character" w:customStyle="1" w:styleId="Heading2Char">
+    <w:name w:val="Heading 2 Char"/>
+    <w:basedOn w:val="DefaultParagraphFont"/>
+    <w:link w:val="Heading2"/>
+    <w:uiPriority w:val="9"/>
+    <w:rsid w:val="00CC27C7"/>
+    <w:rPr>
+      <w:rFonts w:asciiTheme="majorHAnsi" w:eastAsiaTheme="majorEastAsia" w:hAnsiTheme="majorHAnsi" w:cstheme="majorBidi"/>
+      <w:b/>
+      <w:bCs/>
+      <w:color w:val="4F81BD" w:themeColor="accent1"/>
+      <w:sz w:val="26"/>
+      <w:szCs w:val="26"/>
+    </w:rPr>
+  </w:style>
+  <w:style w:type="paragraph" w:styleId="ListParagraph">
+    <w:name w:val="List Paragraph"/>
+    <w:basedOn w:val="Normal"/>
+    <w:uiPriority w:val="34"/>
+    <w:qFormat/>
+    <w:rsid w:val="00CC27C7"/>
+    <w:pPr>
+      <w:ind w:left="720"/>
+      <w:contextualSpacing/>
+    </w:pPr>
   </w:style>
 </w:styles>
 </file>
@@ -887,4 +2147,16 @@
   <a:objectDefaults/>
   <a:extraClrSchemeLst/>
 </a:theme>
+</file>
+
+<file path=customXml/item1.xml><?xml version="1.0" encoding="utf-8"?>
+<b:Sources xmlns:b="http://schemas.openxmlformats.org/officeDocument/2006/bibliography" xmlns="http://schemas.openxmlformats.org/officeDocument/2006/bibliography" SelectedStyle="\APA.XSL" StyleName="APA"/>
+</file>
+
+<file path=customXml/itemProps1.xml><?xml version="1.0" encoding="utf-8"?>
+<ds:datastoreItem xmlns:ds="http://schemas.openxmlformats.org/officeDocument/2006/customXml" ds:itemID="{BD9F7367-0C0D-4092-BFFC-D4B4B18538DE}">
+  <ds:schemaRefs>
+    <ds:schemaRef ds:uri="http://schemas.openxmlformats.org/officeDocument/2006/bibliography"/>
+  </ds:schemaRefs>
+</ds:datastoreItem>
 </file>
</xml_diff>

<commit_message>
Fixed bug creating multiple property dialogs. Fixed bug where disabling auto-ticks didn't enable tick fields. Fixed jitter in TextWidget. Added to SDD.
</commit_message>
<xml_diff>
--- a/java/JChartLib/docs/JChartLib_SDD.docx
+++ b/java/JChartLib/docs/JChartLib_SDD.docx
@@ -318,47 +318,44 @@
           <w:numId w:val="1"/>
         </w:numPr>
       </w:pPr>
-      <w:proofErr w:type="gramStart"/>
-      <w:r>
-        <w:t>an</w:t>
-      </w:r>
-      <w:proofErr w:type="gramEnd"/>
-      <w:r>
-        <w:t xml:space="preserve"> image of the chart in PNG format.</w:t>
-      </w:r>
-    </w:p>
-    <w:p>
-      <w:pPr>
-        <w:pStyle w:val="ListParagraph"/>
-        <w:numPr>
-          <w:ilvl w:val="2"/>
-          <w:numId w:val="1"/>
-        </w:numPr>
-      </w:pPr>
-      <w:proofErr w:type="gramStart"/>
-      <w:r>
-        <w:t>an</w:t>
-      </w:r>
-      <w:proofErr w:type="gramEnd"/>
-      <w:r>
-        <w:t xml:space="preserve"> image of the chart in SVG format.</w:t>
-      </w:r>
-    </w:p>
-    <w:p>
-      <w:pPr>
-        <w:pStyle w:val="ListParagraph"/>
-        <w:numPr>
-          <w:ilvl w:val="2"/>
-          <w:numId w:val="1"/>
-        </w:numPr>
-      </w:pPr>
-      <w:proofErr w:type="gramStart"/>
-      <w:r>
-        <w:t>an</w:t>
-      </w:r>
-      <w:proofErr w:type="gramEnd"/>
-      <w:r>
-        <w:t xml:space="preserve"> image of the chart in JPEG format.</w:t>
+      <w:r>
+        <w:t xml:space="preserve">an image of the chart in </w:t>
+      </w:r>
+    </w:p>
+    <w:p>
+      <w:pPr>
+        <w:pStyle w:val="ListParagraph"/>
+        <w:numPr>
+          <w:ilvl w:val="3"/>
+          <w:numId w:val="1"/>
+        </w:numPr>
+      </w:pPr>
+      <w:r>
+        <w:t>PNG format.</w:t>
+      </w:r>
+    </w:p>
+    <w:p>
+      <w:pPr>
+        <w:pStyle w:val="ListParagraph"/>
+        <w:numPr>
+          <w:ilvl w:val="3"/>
+          <w:numId w:val="1"/>
+        </w:numPr>
+      </w:pPr>
+      <w:r>
+        <w:t>SVG format.</w:t>
+      </w:r>
+    </w:p>
+    <w:p>
+      <w:pPr>
+        <w:pStyle w:val="ListParagraph"/>
+        <w:numPr>
+          <w:ilvl w:val="3"/>
+          <w:numId w:val="1"/>
+        </w:numPr>
+      </w:pPr>
+      <w:r>
+        <w:t>JPEG format.</w:t>
       </w:r>
     </w:p>
     <w:p>
@@ -416,11 +413,530 @@
       <w:pPr>
         <w:pStyle w:val="ListParagraph"/>
         <w:numPr>
+          <w:ilvl w:val="1"/>
+          <w:numId w:val="1"/>
+        </w:numPr>
+      </w:pPr>
+      <w:proofErr w:type="gramStart"/>
+      <w:r>
+        <w:t>apply</w:t>
+      </w:r>
+      <w:proofErr w:type="gramEnd"/>
+      <w:r>
+        <w:t xml:space="preserve"> a filter to a series.</w:t>
+      </w:r>
+    </w:p>
+    <w:p>
+      <w:pPr>
+        <w:pStyle w:val="ListParagraph"/>
+        <w:numPr>
           <w:ilvl w:val="0"/>
           <w:numId w:val="1"/>
         </w:numPr>
       </w:pPr>
       <w:r>
+        <w:t>The user shall be able to modify properties for:</w:t>
+      </w:r>
+    </w:p>
+    <w:p>
+      <w:pPr>
+        <w:pStyle w:val="ListParagraph"/>
+        <w:numPr>
+          <w:ilvl w:val="1"/>
+          <w:numId w:val="1"/>
+        </w:numPr>
+      </w:pPr>
+      <w:r>
+        <w:t>the entire chart</w:t>
+      </w:r>
+      <w:r>
+        <w:t xml:space="preserve">; which </w:t>
+      </w:r>
+      <w:r>
+        <w:t>will enable the user to:</w:t>
+      </w:r>
+    </w:p>
+    <w:p>
+      <w:pPr>
+        <w:pStyle w:val="ListParagraph"/>
+        <w:numPr>
+          <w:ilvl w:val="2"/>
+          <w:numId w:val="1"/>
+        </w:numPr>
+      </w:pPr>
+      <w:proofErr w:type="gramStart"/>
+      <w:r>
+        <w:t>set</w:t>
+      </w:r>
+      <w:proofErr w:type="gramEnd"/>
+      <w:r>
+        <w:t xml:space="preserve"> the title and all text properties</w:t>
+      </w:r>
+      <w:r>
+        <w:t xml:space="preserve"> and choose to show/hide</w:t>
+      </w:r>
+      <w:r>
+        <w:t>.</w:t>
+      </w:r>
+    </w:p>
+    <w:p>
+      <w:pPr>
+        <w:pStyle w:val="ListParagraph"/>
+        <w:numPr>
+          <w:ilvl w:val="2"/>
+          <w:numId w:val="1"/>
+        </w:numPr>
+      </w:pPr>
+      <w:proofErr w:type="gramStart"/>
+      <w:r>
+        <w:lastRenderedPageBreak/>
+        <w:t>set</w:t>
+      </w:r>
+      <w:proofErr w:type="gramEnd"/>
+      <w:r>
+        <w:t xml:space="preserve"> the subtitle and all text properties</w:t>
+      </w:r>
+      <w:r>
+        <w:t xml:space="preserve"> and choose to show/hide</w:t>
+      </w:r>
+      <w:r>
+        <w:t>.</w:t>
+      </w:r>
+    </w:p>
+    <w:p>
+      <w:pPr>
+        <w:pStyle w:val="ListParagraph"/>
+        <w:numPr>
+          <w:ilvl w:val="2"/>
+          <w:numId w:val="1"/>
+        </w:numPr>
+      </w:pPr>
+      <w:proofErr w:type="gramStart"/>
+      <w:r>
+        <w:t>set</w:t>
+      </w:r>
+      <w:proofErr w:type="gramEnd"/>
+      <w:r>
+        <w:t xml:space="preserve"> the top/bottom text and all properties</w:t>
+      </w:r>
+      <w:r>
+        <w:t xml:space="preserve"> and choose to show/hide</w:t>
+      </w:r>
+      <w:r>
+        <w:t>.</w:t>
+      </w:r>
+    </w:p>
+    <w:p>
+      <w:pPr>
+        <w:pStyle w:val="ListParagraph"/>
+        <w:numPr>
+          <w:ilvl w:val="2"/>
+          <w:numId w:val="1"/>
+        </w:numPr>
+      </w:pPr>
+      <w:proofErr w:type="gramStart"/>
+      <w:r>
+        <w:t>set</w:t>
+      </w:r>
+      <w:proofErr w:type="gramEnd"/>
+      <w:r>
+        <w:t xml:space="preserve"> the top, left, bottom, and right spacing from the edge of the canvas to the first chart component.</w:t>
+      </w:r>
+    </w:p>
+    <w:p>
+      <w:pPr>
+        <w:pStyle w:val="ListParagraph"/>
+        <w:numPr>
+          <w:ilvl w:val="2"/>
+          <w:numId w:val="1"/>
+        </w:numPr>
+      </w:pPr>
+      <w:proofErr w:type="gramStart"/>
+      <w:r>
+        <w:t>set</w:t>
+      </w:r>
+      <w:proofErr w:type="gramEnd"/>
+      <w:r>
+        <w:t xml:space="preserve"> the background color of the chart.</w:t>
+      </w:r>
+    </w:p>
+    <w:p>
+      <w:pPr>
+        <w:pStyle w:val="ListParagraph"/>
+        <w:numPr>
+          <w:ilvl w:val="2"/>
+          <w:numId w:val="1"/>
+        </w:numPr>
+      </w:pPr>
+      <w:proofErr w:type="gramStart"/>
+      <w:r>
+        <w:t>set</w:t>
+      </w:r>
+      <w:proofErr w:type="gramEnd"/>
+      <w:r>
+        <w:t xml:space="preserve"> the exact size of the plot in either inches, centimeters, or pixels.</w:t>
+      </w:r>
+    </w:p>
+    <w:p>
+      <w:pPr>
+        <w:pStyle w:val="ListParagraph"/>
+        <w:numPr>
+          <w:ilvl w:val="2"/>
+          <w:numId w:val="1"/>
+        </w:numPr>
+      </w:pPr>
+      <w:proofErr w:type="gramStart"/>
+      <w:r>
+        <w:t>turn</w:t>
+      </w:r>
+      <w:proofErr w:type="gramEnd"/>
+      <w:r>
+        <w:t xml:space="preserve"> on/off object anti-aliasing.</w:t>
+      </w:r>
+    </w:p>
+    <w:p>
+      <w:pPr>
+        <w:pStyle w:val="ListParagraph"/>
+        <w:numPr>
+          <w:ilvl w:val="2"/>
+          <w:numId w:val="1"/>
+        </w:numPr>
+      </w:pPr>
+      <w:proofErr w:type="gramStart"/>
+      <w:r>
+        <w:t>turn</w:t>
+      </w:r>
+      <w:proofErr w:type="gramEnd"/>
+      <w:r>
+        <w:t xml:space="preserve"> on/off text anti-aliasing.</w:t>
+      </w:r>
+    </w:p>
+    <w:p>
+      <w:pPr>
+        <w:pStyle w:val="ListParagraph"/>
+        <w:numPr>
+          <w:ilvl w:val="2"/>
+          <w:numId w:val="1"/>
+        </w:numPr>
+      </w:pPr>
+      <w:proofErr w:type="gramStart"/>
+      <w:r>
+        <w:t>turn</w:t>
+      </w:r>
+      <w:proofErr w:type="gramEnd"/>
+      <w:r>
+        <w:t xml:space="preserve"> on/off horizontal gridlines.</w:t>
+      </w:r>
+    </w:p>
+    <w:p>
+      <w:pPr>
+        <w:pStyle w:val="ListParagraph"/>
+        <w:numPr>
+          <w:ilvl w:val="2"/>
+          <w:numId w:val="1"/>
+        </w:numPr>
+      </w:pPr>
+      <w:proofErr w:type="gramStart"/>
+      <w:r>
+        <w:t>turn</w:t>
+      </w:r>
+      <w:proofErr w:type="gramEnd"/>
+      <w:r>
+        <w:t xml:space="preserve"> on/off vertical gridlines.</w:t>
+      </w:r>
+    </w:p>
+    <w:p>
+      <w:pPr>
+        <w:pStyle w:val="ListParagraph"/>
+        <w:numPr>
+          <w:ilvl w:val="2"/>
+          <w:numId w:val="1"/>
+        </w:numPr>
+      </w:pPr>
+      <w:proofErr w:type="gramStart"/>
+      <w:r>
+        <w:t>turn</w:t>
+      </w:r>
+      <w:proofErr w:type="gramEnd"/>
+      <w:r>
+        <w:t xml:space="preserve"> on/off horizontal minor ticks.</w:t>
+      </w:r>
+    </w:p>
+    <w:p>
+      <w:pPr>
+        <w:pStyle w:val="ListParagraph"/>
+        <w:numPr>
+          <w:ilvl w:val="2"/>
+          <w:numId w:val="1"/>
+        </w:numPr>
+      </w:pPr>
+      <w:proofErr w:type="gramStart"/>
+      <w:r>
+        <w:t>turn</w:t>
+      </w:r>
+      <w:proofErr w:type="gramEnd"/>
+      <w:r>
+        <w:t xml:space="preserve"> on/off vertical minor ticks.</w:t>
+      </w:r>
+    </w:p>
+    <w:p>
+      <w:pPr>
+        <w:pStyle w:val="ListParagraph"/>
+        <w:numPr>
+          <w:ilvl w:val="1"/>
+          <w:numId w:val="1"/>
+        </w:numPr>
+      </w:pPr>
+      <w:r>
+        <w:t>the legend</w:t>
+      </w:r>
+      <w:r>
+        <w:t>; which will enable the user to</w:t>
+      </w:r>
+    </w:p>
+    <w:p>
+      <w:pPr>
+        <w:pStyle w:val="ListParagraph"/>
+        <w:numPr>
+          <w:ilvl w:val="2"/>
+          <w:numId w:val="1"/>
+        </w:numPr>
+      </w:pPr>
+      <w:proofErr w:type="gramStart"/>
+      <w:r>
+        <w:t>show/hide</w:t>
+      </w:r>
+      <w:proofErr w:type="gramEnd"/>
+      <w:r>
+        <w:t xml:space="preserve"> the legend</w:t>
+      </w:r>
+      <w:r>
+        <w:t>.</w:t>
+      </w:r>
+    </w:p>
+    <w:p>
+      <w:pPr>
+        <w:pStyle w:val="ListParagraph"/>
+        <w:numPr>
+          <w:ilvl w:val="2"/>
+          <w:numId w:val="1"/>
+        </w:numPr>
+      </w:pPr>
+      <w:r>
+        <w:t>set the border</w:t>
+      </w:r>
+      <w:r>
+        <w:t>:</w:t>
+      </w:r>
+    </w:p>
+    <w:p>
+      <w:pPr>
+        <w:pStyle w:val="ListParagraph"/>
+        <w:numPr>
+          <w:ilvl w:val="3"/>
+          <w:numId w:val="1"/>
+        </w:numPr>
+      </w:pPr>
+      <w:proofErr w:type="gramStart"/>
+      <w:r>
+        <w:t>visibility</w:t>
+      </w:r>
+      <w:proofErr w:type="gramEnd"/>
+      <w:r>
+        <w:t>.</w:t>
+      </w:r>
+    </w:p>
+    <w:p>
+      <w:pPr>
+        <w:pStyle w:val="ListParagraph"/>
+        <w:numPr>
+          <w:ilvl w:val="3"/>
+          <w:numId w:val="1"/>
+        </w:numPr>
+      </w:pPr>
+      <w:proofErr w:type="gramStart"/>
+      <w:r>
+        <w:t>thickness</w:t>
+      </w:r>
+      <w:proofErr w:type="gramEnd"/>
+      <w:r>
+        <w:t>.</w:t>
+      </w:r>
+    </w:p>
+    <w:p>
+      <w:pPr>
+        <w:pStyle w:val="ListParagraph"/>
+        <w:numPr>
+          <w:ilvl w:val="3"/>
+          <w:numId w:val="1"/>
+        </w:numPr>
+      </w:pPr>
+      <w:proofErr w:type="gramStart"/>
+      <w:r>
+        <w:t>color</w:t>
+      </w:r>
+      <w:proofErr w:type="gramEnd"/>
+      <w:r>
+        <w:t>.</w:t>
+      </w:r>
+    </w:p>
+    <w:p>
+      <w:pPr>
+        <w:pStyle w:val="ListParagraph"/>
+        <w:numPr>
+          <w:ilvl w:val="2"/>
+          <w:numId w:val="1"/>
+        </w:numPr>
+      </w:pPr>
+      <w:proofErr w:type="gramStart"/>
+      <w:r>
+        <w:t>set</w:t>
+      </w:r>
+      <w:proofErr w:type="gramEnd"/>
+      <w:r>
+        <w:t xml:space="preserve"> the side on which the legend appears.</w:t>
+      </w:r>
+    </w:p>
+    <w:p>
+      <w:pPr>
+        <w:pStyle w:val="ListParagraph"/>
+        <w:numPr>
+          <w:ilvl w:val="2"/>
+          <w:numId w:val="1"/>
+        </w:numPr>
+      </w:pPr>
+      <w:proofErr w:type="gramStart"/>
+      <w:r>
+        <w:t>set</w:t>
+      </w:r>
+      <w:proofErr w:type="gramEnd"/>
+      <w:r>
+        <w:t xml:space="preserve"> the background color of the legend.</w:t>
+      </w:r>
+    </w:p>
+    <w:p>
+      <w:pPr>
+        <w:pStyle w:val="ListParagraph"/>
+        <w:numPr>
+          <w:ilvl w:val="1"/>
+          <w:numId w:val="1"/>
+        </w:numPr>
+      </w:pPr>
+      <w:r>
+        <w:t>each axis (primary and secondary domain/range); which will enable the user to</w:t>
+      </w:r>
+    </w:p>
+    <w:p>
+      <w:pPr>
+        <w:pStyle w:val="ListParagraph"/>
+        <w:numPr>
+          <w:ilvl w:val="2"/>
+          <w:numId w:val="1"/>
+        </w:numPr>
+      </w:pPr>
+      <w:proofErr w:type="gramStart"/>
+      <w:r>
+        <w:t>set</w:t>
+      </w:r>
+      <w:proofErr w:type="gramEnd"/>
+      <w:r>
+        <w:t xml:space="preserve"> the title and all text properties and choose to show/hide.</w:t>
+      </w:r>
+    </w:p>
+    <w:p>
+      <w:pPr>
+        <w:pStyle w:val="ListParagraph"/>
+        <w:numPr>
+          <w:ilvl w:val="2"/>
+          <w:numId w:val="1"/>
+        </w:numPr>
+      </w:pPr>
+      <w:proofErr w:type="gramStart"/>
+      <w:r>
+        <w:t>set</w:t>
+      </w:r>
+      <w:proofErr w:type="gramEnd"/>
+      <w:r>
+        <w:t xml:space="preserve"> the </w:t>
+      </w:r>
+      <w:r>
+        <w:t>sub</w:t>
+      </w:r>
+      <w:r>
+        <w:t>title and all text properties and choose to show/hide.</w:t>
+      </w:r>
+    </w:p>
+    <w:p>
+      <w:pPr>
+        <w:pStyle w:val="ListParagraph"/>
+        <w:numPr>
+          <w:ilvl w:val="2"/>
+          <w:numId w:val="1"/>
+        </w:numPr>
+      </w:pPr>
+      <w:r>
+        <w:t>set tick spacing to auto or define as:</w:t>
+      </w:r>
+    </w:p>
+    <w:p>
+      <w:pPr>
+        <w:pStyle w:val="ListParagraph"/>
+        <w:numPr>
+          <w:ilvl w:val="3"/>
+          <w:numId w:val="1"/>
+        </w:numPr>
+      </w:pPr>
+      <w:r>
+        <w:t>tick start</w:t>
+      </w:r>
+    </w:p>
+    <w:p>
+      <w:pPr>
+        <w:pStyle w:val="ListParagraph"/>
+        <w:numPr>
+          <w:ilvl w:val="3"/>
+          <w:numId w:val="1"/>
+        </w:numPr>
+      </w:pPr>
+      <w:r>
+        <w:t>tick end</w:t>
+      </w:r>
+    </w:p>
+    <w:p>
+      <w:pPr>
+        <w:pStyle w:val="ListParagraph"/>
+        <w:numPr>
+          <w:ilvl w:val="3"/>
+          <w:numId w:val="1"/>
+        </w:numPr>
+      </w:pPr>
+      <w:r>
+        <w:t>tick width</w:t>
+      </w:r>
+    </w:p>
+    <w:p>
+      <w:pPr>
+        <w:pStyle w:val="ListParagraph"/>
+        <w:numPr>
+          <w:ilvl w:val="2"/>
+          <w:numId w:val="1"/>
+        </w:numPr>
+      </w:pPr>
+      <w:r>
+        <w:t>set ticks to include zero if auto</w:t>
+      </w:r>
+      <w:bookmarkStart w:id="2" w:name="_GoBack"/>
+      <w:bookmarkEnd w:id="2"/>
+    </w:p>
+    <w:p>
+      <w:pPr>
+        <w:pStyle w:val="ListParagraph"/>
+        <w:numPr>
+          <w:ilvl w:val="0"/>
+          <w:numId w:val="1"/>
+        </w:numPr>
+      </w:pPr>
+      <w:r>
         <w:t>In the data table interface, the user shall be able to:</w:t>
       </w:r>
     </w:p>
@@ -497,113 +1013,155 @@
       </w:pPr>
       <w:proofErr w:type="gramStart"/>
       <w:r>
+        <w:t>remove</w:t>
+      </w:r>
+      <w:proofErr w:type="gramEnd"/>
+      <w:r>
+        <w:t xml:space="preserve"> points (See </w:t>
+      </w:r>
+      <w:r>
+        <w:fldChar w:fldCharType="begin"/>
+      </w:r>
+      <w:r>
+        <w:instrText xml:space="preserve"> REF _Ref423956418 \r \h </w:instrText>
+      </w:r>
+      <w:r>
+        <w:fldChar w:fldCharType="separate"/>
+      </w:r>
+      <w:r>
+        <w:t>1.d.ii</w:t>
+      </w:r>
+      <w:r>
+        <w:fldChar w:fldCharType="end"/>
+      </w:r>
+      <w:r>
+        <w:t>).</w:t>
+      </w:r>
+    </w:p>
+    <w:p>
+      <w:pPr>
+        <w:pStyle w:val="ListParagraph"/>
+        <w:numPr>
+          <w:ilvl w:val="1"/>
+          <w:numId w:val="1"/>
+        </w:numPr>
+      </w:pPr>
+      <w:proofErr w:type="gramStart"/>
+      <w:r>
+        <w:t>edit</w:t>
+      </w:r>
+      <w:proofErr w:type="gramEnd"/>
+      <w:r>
+        <w:t xml:space="preserve"> data (See </w:t>
+      </w:r>
+      <w:r>
+        <w:fldChar w:fldCharType="begin"/>
+      </w:r>
+      <w:r>
+        <w:instrText xml:space="preserve"> REF _Ref423956461 \r \h </w:instrText>
+      </w:r>
+      <w:r>
+        <w:fldChar w:fldCharType="separate"/>
+      </w:r>
+      <w:r>
+        <w:t>1.e</w:t>
+      </w:r>
+      <w:r>
+        <w:fldChar w:fldCharType="end"/>
+      </w:r>
+      <w:r>
+        <w:t>).</w:t>
+      </w:r>
+    </w:p>
+    <w:p>
+      <w:pPr>
+        <w:pStyle w:val="ListParagraph"/>
+        <w:numPr>
+          <w:ilvl w:val="1"/>
+          <w:numId w:val="1"/>
+        </w:numPr>
+      </w:pPr>
+      <w:proofErr w:type="gramStart"/>
+      <w:r>
+        <w:t>add</w:t>
+      </w:r>
+      <w:r>
+        <w:t>/insert</w:t>
+      </w:r>
+      <w:proofErr w:type="gramEnd"/>
+      <w:r>
+        <w:t xml:space="preserve"> data?</w:t>
+      </w:r>
+    </w:p>
+    <w:p>
+      <w:pPr>
+        <w:pStyle w:val="ListParagraph"/>
+        <w:numPr>
+          <w:ilvl w:val="0"/>
+          <w:numId w:val="1"/>
+        </w:numPr>
+      </w:pPr>
+      <w:r>
+        <w:t>The library shall:</w:t>
+      </w:r>
+    </w:p>
+    <w:p>
+      <w:pPr>
+        <w:pStyle w:val="ListParagraph"/>
+        <w:numPr>
+          <w:ilvl w:val="1"/>
+          <w:numId w:val="1"/>
+        </w:numPr>
+      </w:pPr>
+      <w:proofErr w:type="gramStart"/>
+      <w:r>
+        <w:t>provide</w:t>
+      </w:r>
+      <w:proofErr w:type="gramEnd"/>
+      <w:r>
+        <w:t xml:space="preserve"> a view that is the chart alone.</w:t>
+      </w:r>
+    </w:p>
+    <w:p>
+      <w:pPr>
+        <w:pStyle w:val="ListParagraph"/>
+        <w:numPr>
+          <w:ilvl w:val="1"/>
+          <w:numId w:val="1"/>
+        </w:numPr>
+      </w:pPr>
+      <w:proofErr w:type="gramStart"/>
+      <w:r>
+        <w:t>provide</w:t>
+      </w:r>
+      <w:proofErr w:type="gramEnd"/>
+      <w:r>
+        <w:t xml:space="preserve"> a view that is the chart with toolbars.</w:t>
+      </w:r>
+    </w:p>
+    <w:p>
+      <w:pPr>
+        <w:pStyle w:val="ListParagraph"/>
+        <w:numPr>
+          <w:ilvl w:val="1"/>
+          <w:numId w:val="1"/>
+        </w:numPr>
+      </w:pPr>
+      <w:proofErr w:type="gramStart"/>
+      <w:r>
+        <w:t>provide</w:t>
+      </w:r>
+      <w:proofErr w:type="gramEnd"/>
+      <w:r>
+        <w:t xml:space="preserve"> a view that is the chart with toolbars in a dialog.</w:t>
+      </w:r>
+    </w:p>
+    <w:p>
+      <w:pPr>
+        <w:pStyle w:val="Heading1"/>
+      </w:pPr>
+      <w:r>
         <w:lastRenderedPageBreak/>
-        <w:t>remove</w:t>
-      </w:r>
-      <w:proofErr w:type="gramEnd"/>
-      <w:r>
-        <w:t xml:space="preserve"> points (See </w:t>
-      </w:r>
-      <w:r>
-        <w:fldChar w:fldCharType="begin"/>
-      </w:r>
-      <w:r>
-        <w:instrText xml:space="preserve"> REF _Ref423956418 \r \h </w:instrText>
-      </w:r>
-      <w:r>
-        <w:fldChar w:fldCharType="separate"/>
-      </w:r>
-      <w:r>
-        <w:t>1.d.ii</w:t>
-      </w:r>
-      <w:r>
-        <w:fldChar w:fldCharType="end"/>
-      </w:r>
-      <w:r>
-        <w:t>).</w:t>
-      </w:r>
-    </w:p>
-    <w:p>
-      <w:pPr>
-        <w:pStyle w:val="ListParagraph"/>
-        <w:numPr>
-          <w:ilvl w:val="1"/>
-          <w:numId w:val="1"/>
-        </w:numPr>
-      </w:pPr>
-      <w:proofErr w:type="gramStart"/>
-      <w:r>
-        <w:t>edit</w:t>
-      </w:r>
-      <w:proofErr w:type="gramEnd"/>
-      <w:r>
-        <w:t xml:space="preserve"> data (See </w:t>
-      </w:r>
-      <w:r>
-        <w:fldChar w:fldCharType="begin"/>
-      </w:r>
-      <w:r>
-        <w:instrText xml:space="preserve"> REF _Ref423956461 \r \h </w:instrText>
-      </w:r>
-      <w:r>
-        <w:fldChar w:fldCharType="separate"/>
-      </w:r>
-      <w:r>
-        <w:t>1.e</w:t>
-      </w:r>
-      <w:r>
-        <w:fldChar w:fldCharType="end"/>
-      </w:r>
-      <w:r>
-        <w:t>).</w:t>
-      </w:r>
-    </w:p>
-    <w:p>
-      <w:pPr>
-        <w:pStyle w:val="ListParagraph"/>
-        <w:numPr>
-          <w:ilvl w:val="1"/>
-          <w:numId w:val="1"/>
-        </w:numPr>
-      </w:pPr>
-      <w:proofErr w:type="gramStart"/>
-      <w:r>
-        <w:t>add</w:t>
-      </w:r>
-      <w:r>
-        <w:t>/insert</w:t>
-      </w:r>
-      <w:proofErr w:type="gramEnd"/>
-      <w:r>
-        <w:t xml:space="preserve"> data?</w:t>
-      </w:r>
-    </w:p>
-    <w:p>
-      <w:pPr>
-        <w:pStyle w:val="ListParagraph"/>
-        <w:numPr>
-          <w:ilvl w:val="0"/>
-          <w:numId w:val="1"/>
-        </w:numPr>
-      </w:pPr>
-      <w:r>
-        <w:t>The library shall:</w:t>
-      </w:r>
-    </w:p>
-    <w:p>
-      <w:pPr>
-        <w:pStyle w:val="ListParagraph"/>
-        <w:numPr>
-          <w:ilvl w:val="1"/>
-          <w:numId w:val="1"/>
-        </w:numPr>
-      </w:pPr>
-    </w:p>
-    <w:p>
-      <w:pPr>
-        <w:pStyle w:val="Heading1"/>
-      </w:pPr>
-      <w:r>
         <w:t>Use Cases</w:t>
       </w:r>
     </w:p>
@@ -661,8 +1219,6 @@
           <w:numId w:val="3"/>
         </w:numPr>
       </w:pPr>
-      <w:bookmarkStart w:id="2" w:name="_GoBack"/>
-      <w:bookmarkEnd w:id="2"/>
       <w:r>
         <w:t>Properties Dialog</w:t>
       </w:r>
@@ -874,7 +1430,7 @@
         <w:ind w:left="2160" w:hanging="180"/>
       </w:pPr>
     </w:lvl>
-    <w:lvl w:ilvl="3" w:tplc="0409000F" w:tentative="1">
+    <w:lvl w:ilvl="3" w:tplc="0409000F">
       <w:start w:val="1"/>
       <w:numFmt w:val="decimal"/>
       <w:lvlText w:val="%4."/>
@@ -2154,7 +2710,7 @@
 </file>
 
 <file path=customXml/itemProps1.xml><?xml version="1.0" encoding="utf-8"?>
-<ds:datastoreItem xmlns:ds="http://schemas.openxmlformats.org/officeDocument/2006/customXml" ds:itemID="{BD9F7367-0C0D-4092-BFFC-D4B4B18538DE}">
+<ds:datastoreItem xmlns:ds="http://schemas.openxmlformats.org/officeDocument/2006/customXml" ds:itemID="{EEAB5272-5941-4A67-ABFA-5FC9B9CCEF48}">
   <ds:schemaRefs>
     <ds:schemaRef ds:uri="http://schemas.openxmlformats.org/officeDocument/2006/bibliography"/>
   </ds:schemaRefs>

</xml_diff>

<commit_message>
Updated docs for JChartLib.
</commit_message>
<xml_diff>
--- a/java/JChartLib/docs/JChartLib_SDD.docx
+++ b/java/JChartLib/docs/JChartLib_SDD.docx
@@ -23,15 +23,7 @@
     </w:p>
     <w:p>
       <w:r>
-        <w:t xml:space="preserve">This document shall serve as guidance for create and maintenance of the </w:t>
-      </w:r>
-      <w:proofErr w:type="spellStart"/>
-      <w:r>
-        <w:t>JChart</w:t>
-      </w:r>
-      <w:proofErr w:type="spellEnd"/>
-      <w:r>
-        <w:t xml:space="preserve"> library and application.</w:t>
+        <w:t>This document shall serve as guidance for create and maintenance of the JChart library and application.</w:t>
       </w:r>
     </w:p>
     <w:p>
@@ -98,6 +90,18 @@
     </w:p>
     <w:p>
       <w:pPr>
+        <w:pStyle w:val="ListParagraph"/>
+        <w:numPr>
+          <w:ilvl w:val="0"/>
+          <w:numId w:val="2"/>
+        </w:numPr>
+      </w:pPr>
+      <w:r>
+        <w:t>Plot – a list of x/y pairs and drawing properties.</w:t>
+      </w:r>
+    </w:p>
+    <w:p>
+      <w:pPr>
         <w:pStyle w:val="Heading1"/>
       </w:pPr>
       <w:r>
@@ -136,13 +140,20 @@
           <w:numId w:val="1"/>
         </w:numPr>
       </w:pPr>
-      <w:proofErr w:type="gramStart"/>
-      <w:r>
-        <w:t>drag-n-drop</w:t>
-      </w:r>
-      <w:proofErr w:type="gramEnd"/>
-      <w:r>
-        <w:t xml:space="preserve"> files of different types (that conform to a standard interface) for </w:t>
+      <w:r>
+        <w:t>open files to be plotted via:</w:t>
+      </w:r>
+    </w:p>
+    <w:p>
+      <w:pPr>
+        <w:pStyle w:val="ListParagraph"/>
+        <w:numPr>
+          <w:ilvl w:val="2"/>
+          <w:numId w:val="1"/>
+        </w:numPr>
+      </w:pPr>
+      <w:r>
+        <w:t xml:space="preserve">drag-n-drop files of different types (that conform to a standard interface) for </w:t>
       </w:r>
       <w:r>
         <w:t>plotting.</w:t>
@@ -155,17 +166,123 @@
       <w:pPr>
         <w:pStyle w:val="ListParagraph"/>
         <w:numPr>
+          <w:ilvl w:val="2"/>
+          <w:numId w:val="1"/>
+        </w:numPr>
+      </w:pPr>
+      <w:r>
+        <w:t>a toolbar button.</w:t>
+      </w:r>
+    </w:p>
+    <w:p>
+      <w:pPr>
+        <w:pStyle w:val="ListParagraph"/>
+        <w:numPr>
           <w:ilvl w:val="1"/>
           <w:numId w:val="1"/>
         </w:numPr>
       </w:pPr>
-      <w:proofErr w:type="gramStart"/>
-      <w:r>
-        <w:t>navigate</w:t>
-      </w:r>
-      <w:proofErr w:type="gramEnd"/>
-      <w:r>
-        <w:t xml:space="preserve"> through the list of series within a dataset with next/previous buttons.</w:t>
+      <w:r>
+        <w:t>save:</w:t>
+      </w:r>
+    </w:p>
+    <w:p>
+      <w:pPr>
+        <w:pStyle w:val="ListParagraph"/>
+        <w:numPr>
+          <w:ilvl w:val="2"/>
+          <w:numId w:val="1"/>
+        </w:numPr>
+      </w:pPr>
+      <w:r>
+        <w:t xml:space="preserve">the </w:t>
+      </w:r>
+      <w:r>
+        <w:t xml:space="preserve">entire or </w:t>
+      </w:r>
+      <w:r>
+        <w:t xml:space="preserve">user </w:t>
+      </w:r>
+      <w:r>
+        <w:t>select</w:t>
+      </w:r>
+      <w:r>
+        <w:t>ed</w:t>
+      </w:r>
+      <w:r>
+        <w:t xml:space="preserve"> dataset data.</w:t>
+      </w:r>
+    </w:p>
+    <w:p>
+      <w:pPr>
+        <w:pStyle w:val="ListParagraph"/>
+        <w:numPr>
+          <w:ilvl w:val="2"/>
+          <w:numId w:val="1"/>
+        </w:numPr>
+      </w:pPr>
+      <w:r>
+        <w:t xml:space="preserve">an image of the chart in </w:t>
+      </w:r>
+    </w:p>
+    <w:p>
+      <w:pPr>
+        <w:pStyle w:val="ListParagraph"/>
+        <w:numPr>
+          <w:ilvl w:val="3"/>
+          <w:numId w:val="1"/>
+        </w:numPr>
+      </w:pPr>
+      <w:r>
+        <w:t>PNG format.</w:t>
+      </w:r>
+    </w:p>
+    <w:p>
+      <w:pPr>
+        <w:pStyle w:val="ListParagraph"/>
+        <w:numPr>
+          <w:ilvl w:val="3"/>
+          <w:numId w:val="1"/>
+        </w:numPr>
+      </w:pPr>
+      <w:r>
+        <w:t>SVG format.</w:t>
+      </w:r>
+    </w:p>
+    <w:p>
+      <w:pPr>
+        <w:pStyle w:val="ListParagraph"/>
+        <w:numPr>
+          <w:ilvl w:val="3"/>
+          <w:numId w:val="1"/>
+        </w:numPr>
+      </w:pPr>
+      <w:r>
+        <w:t>JPEG format.</w:t>
+      </w:r>
+    </w:p>
+    <w:p>
+      <w:pPr>
+        <w:pStyle w:val="ListParagraph"/>
+        <w:numPr>
+          <w:ilvl w:val="2"/>
+          <w:numId w:val="1"/>
+        </w:numPr>
+      </w:pPr>
+      <w:r>
+        <w:t>the chart configuration and data.</w:t>
+      </w:r>
+    </w:p>
+    <w:p>
+      <w:pPr>
+        <w:pStyle w:val="ListParagraph"/>
+        <w:numPr>
+          <w:ilvl w:val="2"/>
+          <w:numId w:val="1"/>
+        </w:numPr>
+      </w:pPr>
+      <w:r>
+        <w:t>the chart configuration with no data.</w:t>
       </w:r>
     </w:p>
     <w:p>
@@ -176,13 +293,8 @@
           <w:numId w:val="1"/>
         </w:numPr>
       </w:pPr>
-      <w:proofErr w:type="gramStart"/>
-      <w:r>
-        <w:t>navigate</w:t>
-      </w:r>
-      <w:proofErr w:type="gramEnd"/>
-      <w:r>
-        <w:t xml:space="preserve"> to the next/previous dataset series if at the end/beginning of a dataset.</w:t>
+      <w:r>
+        <w:t>navigate through the list of series within a dataset with next/previous buttons.</w:t>
       </w:r>
     </w:p>
     <w:p>
@@ -194,24 +306,46 @@
         </w:numPr>
       </w:pPr>
       <w:r>
-        <w:t>remove data by</w:t>
-      </w:r>
-    </w:p>
-    <w:p>
-      <w:pPr>
-        <w:pStyle w:val="ListParagraph"/>
-        <w:numPr>
-          <w:ilvl w:val="2"/>
-          <w:numId w:val="1"/>
-        </w:numPr>
-      </w:pPr>
-      <w:proofErr w:type="gramStart"/>
-      <w:r>
-        <w:t>selecting</w:t>
-      </w:r>
-      <w:proofErr w:type="gramEnd"/>
-      <w:r>
-        <w:t xml:space="preserve"> with right-click drag, then delete</w:t>
+        <w:t>navigate to the next/previous dataset series if at the end/beginning of a dataset.</w:t>
+      </w:r>
+    </w:p>
+    <w:p>
+      <w:pPr>
+        <w:pStyle w:val="ListParagraph"/>
+        <w:numPr>
+          <w:ilvl w:val="1"/>
+          <w:numId w:val="1"/>
+        </w:numPr>
+      </w:pPr>
+      <w:r>
+        <w:t xml:space="preserve">remove data </w:t>
+      </w:r>
+      <w:r>
+        <w:t xml:space="preserve">points </w:t>
+      </w:r>
+      <w:r>
+        <w:t>by</w:t>
+      </w:r>
+    </w:p>
+    <w:p>
+      <w:pPr>
+        <w:pStyle w:val="ListParagraph"/>
+        <w:numPr>
+          <w:ilvl w:val="2"/>
+          <w:numId w:val="1"/>
+        </w:numPr>
+      </w:pPr>
+      <w:r>
+        <w:t xml:space="preserve">selecting with right-click drag, then </w:t>
+      </w:r>
+      <w:r>
+        <w:t xml:space="preserve">pressing the </w:t>
+      </w:r>
+      <w:r>
+        <w:t>delete</w:t>
+      </w:r>
+      <w:r>
+        <w:t xml:space="preserve"> key</w:t>
       </w:r>
       <w:r>
         <w:t>.</w:t>
@@ -226,16 +360,20 @@
         </w:numPr>
       </w:pPr>
       <w:bookmarkStart w:id="0" w:name="_Ref423956418"/>
-      <w:proofErr w:type="gramStart"/>
-      <w:r>
-        <w:t>going</w:t>
-      </w:r>
-      <w:proofErr w:type="gramEnd"/>
-      <w:r>
-        <w:t xml:space="preserve"> to the data table, selecting the points, then delete</w:t>
+      <w:r>
+        <w:t xml:space="preserve">going to the data table, selecting the points, then </w:t>
+      </w:r>
+      <w:r>
+        <w:t xml:space="preserve">pressing the </w:t>
+      </w:r>
+      <w:r>
+        <w:t>delete</w:t>
       </w:r>
       <w:bookmarkEnd w:id="0"/>
       <w:r>
+        <w:t xml:space="preserve"> key</w:t>
+      </w:r>
+      <w:r>
         <w:t>.</w:t>
       </w:r>
     </w:p>
@@ -248,13 +386,11 @@
         </w:numPr>
       </w:pPr>
       <w:bookmarkStart w:id="1" w:name="_Ref423956461"/>
-      <w:proofErr w:type="gramStart"/>
-      <w:r>
-        <w:t>edit</w:t>
-      </w:r>
-      <w:proofErr w:type="gramEnd"/>
-      <w:r>
-        <w:t xml:space="preserve"> data in the tables</w:t>
+      <w:r>
+        <w:t>add/remove/</w:t>
+      </w:r>
+      <w:r>
+        <w:t>edit data in the tables</w:t>
       </w:r>
       <w:r>
         <w:t>.</w:t>
@@ -269,13 +405,8 @@
           <w:numId w:val="1"/>
         </w:numPr>
       </w:pPr>
-      <w:proofErr w:type="gramStart"/>
-      <w:r>
-        <w:t>reorder</w:t>
-      </w:r>
-      <w:proofErr w:type="gramEnd"/>
-      <w:r>
-        <w:t xml:space="preserve"> plots.</w:t>
+      <w:r>
+        <w:t>reorder plots.</w:t>
       </w:r>
     </w:p>
     <w:p>
@@ -287,7 +418,350 @@
         </w:numPr>
       </w:pPr>
       <w:r>
-        <w:t>save</w:t>
+        <w:t>apply a function to each point in a series.</w:t>
+      </w:r>
+    </w:p>
+    <w:p>
+      <w:pPr>
+        <w:pStyle w:val="ListParagraph"/>
+        <w:numPr>
+          <w:ilvl w:val="1"/>
+          <w:numId w:val="1"/>
+        </w:numPr>
+      </w:pPr>
+      <w:r>
+        <w:t>apply a filter to a series.</w:t>
+      </w:r>
+    </w:p>
+    <w:p>
+      <w:pPr>
+        <w:pStyle w:val="ListParagraph"/>
+        <w:numPr>
+          <w:ilvl w:val="1"/>
+          <w:numId w:val="1"/>
+        </w:numPr>
+      </w:pPr>
+      <w:r>
+        <w:lastRenderedPageBreak/>
+        <w:t>zoom via</w:t>
+      </w:r>
+    </w:p>
+    <w:p>
+      <w:pPr>
+        <w:pStyle w:val="ListParagraph"/>
+        <w:numPr>
+          <w:ilvl w:val="2"/>
+          <w:numId w:val="1"/>
+        </w:numPr>
+      </w:pPr>
+      <w:r>
+        <w:t>a toolbar button for zoom-in and zoom-out each.</w:t>
+      </w:r>
+    </w:p>
+    <w:p>
+      <w:pPr>
+        <w:pStyle w:val="ListParagraph"/>
+        <w:numPr>
+          <w:ilvl w:val="2"/>
+          <w:numId w:val="1"/>
+        </w:numPr>
+      </w:pPr>
+      <w:r>
+        <w:t>scroll-wheel (up for zoom-in and down for zoom-out); which additionally supports:</w:t>
+      </w:r>
+    </w:p>
+    <w:p>
+      <w:pPr>
+        <w:pStyle w:val="ListParagraph"/>
+        <w:numPr>
+          <w:ilvl w:val="3"/>
+          <w:numId w:val="1"/>
+        </w:numPr>
+      </w:pPr>
+      <w:r>
+        <w:t>zooming in both axes (no keys pressed).</w:t>
+      </w:r>
+    </w:p>
+    <w:p>
+      <w:pPr>
+        <w:pStyle w:val="ListParagraph"/>
+        <w:numPr>
+          <w:ilvl w:val="3"/>
+          <w:numId w:val="1"/>
+        </w:numPr>
+      </w:pPr>
+      <w:r>
+        <w:t>zooming in the domain only (control key pressed).</w:t>
+      </w:r>
+    </w:p>
+    <w:p>
+      <w:pPr>
+        <w:pStyle w:val="ListParagraph"/>
+        <w:numPr>
+          <w:ilvl w:val="3"/>
+          <w:numId w:val="1"/>
+        </w:numPr>
+      </w:pPr>
+      <w:r>
+        <w:t>zooming in the range only (shift key pressed).</w:t>
+      </w:r>
+    </w:p>
+    <w:p>
+      <w:pPr>
+        <w:pStyle w:val="ListParagraph"/>
+        <w:numPr>
+          <w:ilvl w:val="1"/>
+          <w:numId w:val="1"/>
+        </w:numPr>
+      </w:pPr>
+      <w:r>
+        <w:t>moving the plot at the current chart bounds via middle-click and drag.</w:t>
+      </w:r>
+    </w:p>
+    <w:p>
+      <w:pPr>
+        <w:pStyle w:val="ListParagraph"/>
+        <w:numPr>
+          <w:ilvl w:val="1"/>
+          <w:numId w:val="1"/>
+        </w:numPr>
+      </w:pPr>
+      <w:r>
+        <w:t>observe crosshairs that track the cursor movement to the edges of the plot.</w:t>
+      </w:r>
+    </w:p>
+    <w:p>
+      <w:pPr>
+        <w:pStyle w:val="ListParagraph"/>
+        <w:numPr>
+          <w:ilvl w:val="0"/>
+          <w:numId w:val="1"/>
+        </w:numPr>
+      </w:pPr>
+      <w:r>
+        <w:t>The user shall be able to modify properties for:</w:t>
+      </w:r>
+    </w:p>
+    <w:p>
+      <w:pPr>
+        <w:pStyle w:val="ListParagraph"/>
+        <w:numPr>
+          <w:ilvl w:val="1"/>
+          <w:numId w:val="1"/>
+        </w:numPr>
+      </w:pPr>
+      <w:r>
+        <w:t>the entire chart</w:t>
+      </w:r>
+      <w:r>
+        <w:t xml:space="preserve">; which </w:t>
+      </w:r>
+      <w:r>
+        <w:t>will enable the user to:</w:t>
+      </w:r>
+    </w:p>
+    <w:p>
+      <w:pPr>
+        <w:pStyle w:val="ListParagraph"/>
+        <w:numPr>
+          <w:ilvl w:val="2"/>
+          <w:numId w:val="1"/>
+        </w:numPr>
+      </w:pPr>
+      <w:r>
+        <w:t>set the title and all text properties</w:t>
+      </w:r>
+      <w:r>
+        <w:t xml:space="preserve"> and choose to show/hide</w:t>
+      </w:r>
+      <w:r>
+        <w:t>.</w:t>
+      </w:r>
+    </w:p>
+    <w:p>
+      <w:pPr>
+        <w:pStyle w:val="ListParagraph"/>
+        <w:numPr>
+          <w:ilvl w:val="2"/>
+          <w:numId w:val="1"/>
+        </w:numPr>
+      </w:pPr>
+      <w:r>
+        <w:t>set the subtitle and all text properties</w:t>
+      </w:r>
+      <w:r>
+        <w:t xml:space="preserve"> and choose to show/hide</w:t>
+      </w:r>
+      <w:r>
+        <w:t>.</w:t>
+      </w:r>
+    </w:p>
+    <w:p>
+      <w:pPr>
+        <w:pStyle w:val="ListParagraph"/>
+        <w:numPr>
+          <w:ilvl w:val="2"/>
+          <w:numId w:val="1"/>
+        </w:numPr>
+      </w:pPr>
+      <w:r>
+        <w:t>set the top/bottom text and all properties</w:t>
+      </w:r>
+      <w:r>
+        <w:t xml:space="preserve"> and choose to show/hide</w:t>
+      </w:r>
+      <w:r>
+        <w:t>.</w:t>
+      </w:r>
+    </w:p>
+    <w:p>
+      <w:pPr>
+        <w:pStyle w:val="ListParagraph"/>
+        <w:numPr>
+          <w:ilvl w:val="2"/>
+          <w:numId w:val="1"/>
+        </w:numPr>
+      </w:pPr>
+      <w:r>
+        <w:t>set the top, left, bottom, and right spacing from the edge of the canvas to the first chart component.</w:t>
+      </w:r>
+    </w:p>
+    <w:p>
+      <w:pPr>
+        <w:pStyle w:val="ListParagraph"/>
+        <w:numPr>
+          <w:ilvl w:val="2"/>
+          <w:numId w:val="1"/>
+        </w:numPr>
+      </w:pPr>
+      <w:r>
+        <w:t>set the background color of the chart.</w:t>
+      </w:r>
+    </w:p>
+    <w:p>
+      <w:pPr>
+        <w:pStyle w:val="ListParagraph"/>
+        <w:numPr>
+          <w:ilvl w:val="2"/>
+          <w:numId w:val="1"/>
+        </w:numPr>
+      </w:pPr>
+      <w:r>
+        <w:t>set the exact size of the plot in either inches, centimeters, or pixels.</w:t>
+      </w:r>
+    </w:p>
+    <w:p>
+      <w:pPr>
+        <w:pStyle w:val="ListParagraph"/>
+        <w:numPr>
+          <w:ilvl w:val="2"/>
+          <w:numId w:val="1"/>
+        </w:numPr>
+      </w:pPr>
+      <w:r>
+        <w:t>turn on/off object anti-aliasing.</w:t>
+      </w:r>
+    </w:p>
+    <w:p>
+      <w:pPr>
+        <w:pStyle w:val="ListParagraph"/>
+        <w:numPr>
+          <w:ilvl w:val="2"/>
+          <w:numId w:val="1"/>
+        </w:numPr>
+      </w:pPr>
+      <w:r>
+        <w:t>turn on/off text anti-aliasing.</w:t>
+      </w:r>
+    </w:p>
+    <w:p>
+      <w:pPr>
+        <w:pStyle w:val="ListParagraph"/>
+        <w:numPr>
+          <w:ilvl w:val="2"/>
+          <w:numId w:val="1"/>
+        </w:numPr>
+      </w:pPr>
+      <w:r>
+        <w:t>turn on/off horizontal gridlines.</w:t>
+      </w:r>
+    </w:p>
+    <w:p>
+      <w:pPr>
+        <w:pStyle w:val="ListParagraph"/>
+        <w:numPr>
+          <w:ilvl w:val="2"/>
+          <w:numId w:val="1"/>
+        </w:numPr>
+      </w:pPr>
+      <w:r>
+        <w:t>turn on/off vertical gridlines.</w:t>
+      </w:r>
+    </w:p>
+    <w:p>
+      <w:pPr>
+        <w:pStyle w:val="ListParagraph"/>
+        <w:numPr>
+          <w:ilvl w:val="2"/>
+          <w:numId w:val="1"/>
+        </w:numPr>
+      </w:pPr>
+      <w:r>
+        <w:t>turn on/off horizontal minor ticks.</w:t>
+      </w:r>
+    </w:p>
+    <w:p>
+      <w:pPr>
+        <w:pStyle w:val="ListParagraph"/>
+        <w:numPr>
+          <w:ilvl w:val="2"/>
+          <w:numId w:val="1"/>
+        </w:numPr>
+      </w:pPr>
+      <w:r>
+        <w:t>turn on/off vertical minor ticks.</w:t>
+      </w:r>
+    </w:p>
+    <w:p>
+      <w:pPr>
+        <w:pStyle w:val="ListParagraph"/>
+        <w:numPr>
+          <w:ilvl w:val="1"/>
+          <w:numId w:val="1"/>
+        </w:numPr>
+      </w:pPr>
+      <w:r>
+        <w:t>the legend</w:t>
+      </w:r>
+      <w:r>
+        <w:t>; which will enable the user to</w:t>
+      </w:r>
+    </w:p>
+    <w:p>
+      <w:pPr>
+        <w:pStyle w:val="ListParagraph"/>
+        <w:numPr>
+          <w:ilvl w:val="2"/>
+          <w:numId w:val="1"/>
+        </w:numPr>
+      </w:pPr>
+      <w:r>
+        <w:t>show/hide the legend</w:t>
+      </w:r>
+      <w:r>
+        <w:t>.</w:t>
+      </w:r>
+    </w:p>
+    <w:p>
+      <w:pPr>
+        <w:pStyle w:val="ListParagraph"/>
+        <w:numPr>
+          <w:ilvl w:val="2"/>
+          <w:numId w:val="1"/>
+        </w:numPr>
+      </w:pPr>
+      <w:r>
+        <w:t>set the border</w:t>
       </w:r>
       <w:r>
         <w:t>:</w:t>
@@ -297,41 +771,15 @@
       <w:pPr>
         <w:pStyle w:val="ListParagraph"/>
         <w:numPr>
-          <w:ilvl w:val="2"/>
-          <w:numId w:val="1"/>
-        </w:numPr>
-      </w:pPr>
-      <w:proofErr w:type="gramStart"/>
-      <w:r>
-        <w:t>entire</w:t>
-      </w:r>
-      <w:proofErr w:type="gramEnd"/>
-      <w:r>
-        <w:t xml:space="preserve"> or select dataset data.</w:t>
-      </w:r>
-    </w:p>
-    <w:p>
-      <w:pPr>
-        <w:pStyle w:val="ListParagraph"/>
-        <w:numPr>
-          <w:ilvl w:val="2"/>
-          <w:numId w:val="1"/>
-        </w:numPr>
-      </w:pPr>
-      <w:r>
-        <w:t xml:space="preserve">an image of the chart in </w:t>
-      </w:r>
-    </w:p>
-    <w:p>
-      <w:pPr>
-        <w:pStyle w:val="ListParagraph"/>
-        <w:numPr>
           <w:ilvl w:val="3"/>
           <w:numId w:val="1"/>
         </w:numPr>
       </w:pPr>
       <w:r>
-        <w:t>PNG format.</w:t>
+        <w:t>visibility</w:t>
+      </w:r>
+      <w:r>
+        <w:t>.</w:t>
       </w:r>
     </w:p>
     <w:p>
@@ -343,7 +791,10 @@
         </w:numPr>
       </w:pPr>
       <w:r>
-        <w:t>SVG format.</w:t>
+        <w:t>thickness</w:t>
+      </w:r>
+      <w:r>
+        <w:t>.</w:t>
       </w:r>
     </w:p>
     <w:p>
@@ -355,41 +806,34 @@
         </w:numPr>
       </w:pPr>
       <w:r>
-        <w:t>JPEG format.</w:t>
-      </w:r>
-    </w:p>
-    <w:p>
-      <w:pPr>
-        <w:pStyle w:val="ListParagraph"/>
-        <w:numPr>
-          <w:ilvl w:val="2"/>
-          <w:numId w:val="1"/>
-        </w:numPr>
-      </w:pPr>
-      <w:proofErr w:type="gramStart"/>
-      <w:r>
-        <w:t>the</w:t>
-      </w:r>
-      <w:proofErr w:type="gramEnd"/>
-      <w:r>
-        <w:t xml:space="preserve"> chart configuration.</w:t>
-      </w:r>
-    </w:p>
-    <w:p>
-      <w:pPr>
-        <w:pStyle w:val="ListParagraph"/>
-        <w:numPr>
-          <w:ilvl w:val="2"/>
-          <w:numId w:val="1"/>
-        </w:numPr>
-      </w:pPr>
-      <w:proofErr w:type="gramStart"/>
-      <w:r>
-        <w:t>the</w:t>
-      </w:r>
-      <w:proofErr w:type="gramEnd"/>
-      <w:r>
-        <w:t xml:space="preserve"> entire chart (configuration and data).</w:t>
+        <w:t>color</w:t>
+      </w:r>
+      <w:r>
+        <w:t>.</w:t>
+      </w:r>
+    </w:p>
+    <w:p>
+      <w:pPr>
+        <w:pStyle w:val="ListParagraph"/>
+        <w:numPr>
+          <w:ilvl w:val="2"/>
+          <w:numId w:val="1"/>
+        </w:numPr>
+      </w:pPr>
+      <w:r>
+        <w:t>set the side on which the legend appears.</w:t>
+      </w:r>
+    </w:p>
+    <w:p>
+      <w:pPr>
+        <w:pStyle w:val="ListParagraph"/>
+        <w:numPr>
+          <w:ilvl w:val="2"/>
+          <w:numId w:val="1"/>
+        </w:numPr>
+      </w:pPr>
+      <w:r>
+        <w:t>set the background color of the legend.</w:t>
       </w:r>
     </w:p>
     <w:p>
@@ -400,428 +844,6 @@
           <w:numId w:val="1"/>
         </w:numPr>
       </w:pPr>
-      <w:proofErr w:type="gramStart"/>
-      <w:r>
-        <w:t>apply</w:t>
-      </w:r>
-      <w:proofErr w:type="gramEnd"/>
-      <w:r>
-        <w:t xml:space="preserve"> a function to each point in a series.</w:t>
-      </w:r>
-    </w:p>
-    <w:p>
-      <w:pPr>
-        <w:pStyle w:val="ListParagraph"/>
-        <w:numPr>
-          <w:ilvl w:val="1"/>
-          <w:numId w:val="1"/>
-        </w:numPr>
-      </w:pPr>
-      <w:proofErr w:type="gramStart"/>
-      <w:r>
-        <w:t>apply</w:t>
-      </w:r>
-      <w:proofErr w:type="gramEnd"/>
-      <w:r>
-        <w:t xml:space="preserve"> a filter to a series.</w:t>
-      </w:r>
-    </w:p>
-    <w:p>
-      <w:pPr>
-        <w:pStyle w:val="ListParagraph"/>
-        <w:numPr>
-          <w:ilvl w:val="0"/>
-          <w:numId w:val="1"/>
-        </w:numPr>
-      </w:pPr>
-      <w:r>
-        <w:t>The user shall be able to modify properties for:</w:t>
-      </w:r>
-    </w:p>
-    <w:p>
-      <w:pPr>
-        <w:pStyle w:val="ListParagraph"/>
-        <w:numPr>
-          <w:ilvl w:val="1"/>
-          <w:numId w:val="1"/>
-        </w:numPr>
-      </w:pPr>
-      <w:r>
-        <w:t>the entire chart</w:t>
-      </w:r>
-      <w:r>
-        <w:t xml:space="preserve">; which </w:t>
-      </w:r>
-      <w:r>
-        <w:t>will enable the user to:</w:t>
-      </w:r>
-    </w:p>
-    <w:p>
-      <w:pPr>
-        <w:pStyle w:val="ListParagraph"/>
-        <w:numPr>
-          <w:ilvl w:val="2"/>
-          <w:numId w:val="1"/>
-        </w:numPr>
-      </w:pPr>
-      <w:proofErr w:type="gramStart"/>
-      <w:r>
-        <w:t>set</w:t>
-      </w:r>
-      <w:proofErr w:type="gramEnd"/>
-      <w:r>
-        <w:t xml:space="preserve"> the title and all text properties</w:t>
-      </w:r>
-      <w:r>
-        <w:t xml:space="preserve"> and choose to show/hide</w:t>
-      </w:r>
-      <w:r>
-        <w:t>.</w:t>
-      </w:r>
-    </w:p>
-    <w:p>
-      <w:pPr>
-        <w:pStyle w:val="ListParagraph"/>
-        <w:numPr>
-          <w:ilvl w:val="2"/>
-          <w:numId w:val="1"/>
-        </w:numPr>
-      </w:pPr>
-      <w:proofErr w:type="gramStart"/>
-      <w:r>
-        <w:lastRenderedPageBreak/>
-        <w:t>set</w:t>
-      </w:r>
-      <w:proofErr w:type="gramEnd"/>
-      <w:r>
-        <w:t xml:space="preserve"> the subtitle and all text properties</w:t>
-      </w:r>
-      <w:r>
-        <w:t xml:space="preserve"> and choose to show/hide</w:t>
-      </w:r>
-      <w:r>
-        <w:t>.</w:t>
-      </w:r>
-    </w:p>
-    <w:p>
-      <w:pPr>
-        <w:pStyle w:val="ListParagraph"/>
-        <w:numPr>
-          <w:ilvl w:val="2"/>
-          <w:numId w:val="1"/>
-        </w:numPr>
-      </w:pPr>
-      <w:proofErr w:type="gramStart"/>
-      <w:r>
-        <w:t>set</w:t>
-      </w:r>
-      <w:proofErr w:type="gramEnd"/>
-      <w:r>
-        <w:t xml:space="preserve"> the top/bottom text and all properties</w:t>
-      </w:r>
-      <w:r>
-        <w:t xml:space="preserve"> and choose to show/hide</w:t>
-      </w:r>
-      <w:r>
-        <w:t>.</w:t>
-      </w:r>
-    </w:p>
-    <w:p>
-      <w:pPr>
-        <w:pStyle w:val="ListParagraph"/>
-        <w:numPr>
-          <w:ilvl w:val="2"/>
-          <w:numId w:val="1"/>
-        </w:numPr>
-      </w:pPr>
-      <w:proofErr w:type="gramStart"/>
-      <w:r>
-        <w:t>set</w:t>
-      </w:r>
-      <w:proofErr w:type="gramEnd"/>
-      <w:r>
-        <w:t xml:space="preserve"> the top, left, bottom, and right spacing from the edge of the canvas to the first chart component.</w:t>
-      </w:r>
-    </w:p>
-    <w:p>
-      <w:pPr>
-        <w:pStyle w:val="ListParagraph"/>
-        <w:numPr>
-          <w:ilvl w:val="2"/>
-          <w:numId w:val="1"/>
-        </w:numPr>
-      </w:pPr>
-      <w:proofErr w:type="gramStart"/>
-      <w:r>
-        <w:t>set</w:t>
-      </w:r>
-      <w:proofErr w:type="gramEnd"/>
-      <w:r>
-        <w:t xml:space="preserve"> the background color of the chart.</w:t>
-      </w:r>
-    </w:p>
-    <w:p>
-      <w:pPr>
-        <w:pStyle w:val="ListParagraph"/>
-        <w:numPr>
-          <w:ilvl w:val="2"/>
-          <w:numId w:val="1"/>
-        </w:numPr>
-      </w:pPr>
-      <w:proofErr w:type="gramStart"/>
-      <w:r>
-        <w:t>set</w:t>
-      </w:r>
-      <w:proofErr w:type="gramEnd"/>
-      <w:r>
-        <w:t xml:space="preserve"> the exact size of the plot in either inches, centimeters, or pixels.</w:t>
-      </w:r>
-    </w:p>
-    <w:p>
-      <w:pPr>
-        <w:pStyle w:val="ListParagraph"/>
-        <w:numPr>
-          <w:ilvl w:val="2"/>
-          <w:numId w:val="1"/>
-        </w:numPr>
-      </w:pPr>
-      <w:proofErr w:type="gramStart"/>
-      <w:r>
-        <w:t>turn</w:t>
-      </w:r>
-      <w:proofErr w:type="gramEnd"/>
-      <w:r>
-        <w:t xml:space="preserve"> on/off object anti-aliasing.</w:t>
-      </w:r>
-    </w:p>
-    <w:p>
-      <w:pPr>
-        <w:pStyle w:val="ListParagraph"/>
-        <w:numPr>
-          <w:ilvl w:val="2"/>
-          <w:numId w:val="1"/>
-        </w:numPr>
-      </w:pPr>
-      <w:proofErr w:type="gramStart"/>
-      <w:r>
-        <w:t>turn</w:t>
-      </w:r>
-      <w:proofErr w:type="gramEnd"/>
-      <w:r>
-        <w:t xml:space="preserve"> on/off text anti-aliasing.</w:t>
-      </w:r>
-    </w:p>
-    <w:p>
-      <w:pPr>
-        <w:pStyle w:val="ListParagraph"/>
-        <w:numPr>
-          <w:ilvl w:val="2"/>
-          <w:numId w:val="1"/>
-        </w:numPr>
-      </w:pPr>
-      <w:proofErr w:type="gramStart"/>
-      <w:r>
-        <w:t>turn</w:t>
-      </w:r>
-      <w:proofErr w:type="gramEnd"/>
-      <w:r>
-        <w:t xml:space="preserve"> on/off horizontal gridlines.</w:t>
-      </w:r>
-    </w:p>
-    <w:p>
-      <w:pPr>
-        <w:pStyle w:val="ListParagraph"/>
-        <w:numPr>
-          <w:ilvl w:val="2"/>
-          <w:numId w:val="1"/>
-        </w:numPr>
-      </w:pPr>
-      <w:proofErr w:type="gramStart"/>
-      <w:r>
-        <w:t>turn</w:t>
-      </w:r>
-      <w:proofErr w:type="gramEnd"/>
-      <w:r>
-        <w:t xml:space="preserve"> on/off vertical gridlines.</w:t>
-      </w:r>
-    </w:p>
-    <w:p>
-      <w:pPr>
-        <w:pStyle w:val="ListParagraph"/>
-        <w:numPr>
-          <w:ilvl w:val="2"/>
-          <w:numId w:val="1"/>
-        </w:numPr>
-      </w:pPr>
-      <w:proofErr w:type="gramStart"/>
-      <w:r>
-        <w:t>turn</w:t>
-      </w:r>
-      <w:proofErr w:type="gramEnd"/>
-      <w:r>
-        <w:t xml:space="preserve"> on/off horizontal minor ticks.</w:t>
-      </w:r>
-    </w:p>
-    <w:p>
-      <w:pPr>
-        <w:pStyle w:val="ListParagraph"/>
-        <w:numPr>
-          <w:ilvl w:val="2"/>
-          <w:numId w:val="1"/>
-        </w:numPr>
-      </w:pPr>
-      <w:proofErr w:type="gramStart"/>
-      <w:r>
-        <w:t>turn</w:t>
-      </w:r>
-      <w:proofErr w:type="gramEnd"/>
-      <w:r>
-        <w:t xml:space="preserve"> on/off vertical minor ticks.</w:t>
-      </w:r>
-    </w:p>
-    <w:p>
-      <w:pPr>
-        <w:pStyle w:val="ListParagraph"/>
-        <w:numPr>
-          <w:ilvl w:val="1"/>
-          <w:numId w:val="1"/>
-        </w:numPr>
-      </w:pPr>
-      <w:r>
-        <w:t>the legend</w:t>
-      </w:r>
-      <w:r>
-        <w:t>; which will enable the user to</w:t>
-      </w:r>
-    </w:p>
-    <w:p>
-      <w:pPr>
-        <w:pStyle w:val="ListParagraph"/>
-        <w:numPr>
-          <w:ilvl w:val="2"/>
-          <w:numId w:val="1"/>
-        </w:numPr>
-      </w:pPr>
-      <w:proofErr w:type="gramStart"/>
-      <w:r>
-        <w:t>show/hide</w:t>
-      </w:r>
-      <w:proofErr w:type="gramEnd"/>
-      <w:r>
-        <w:t xml:space="preserve"> the legend</w:t>
-      </w:r>
-      <w:r>
-        <w:t>.</w:t>
-      </w:r>
-    </w:p>
-    <w:p>
-      <w:pPr>
-        <w:pStyle w:val="ListParagraph"/>
-        <w:numPr>
-          <w:ilvl w:val="2"/>
-          <w:numId w:val="1"/>
-        </w:numPr>
-      </w:pPr>
-      <w:r>
-        <w:t>set the border</w:t>
-      </w:r>
-      <w:r>
-        <w:t>:</w:t>
-      </w:r>
-    </w:p>
-    <w:p>
-      <w:pPr>
-        <w:pStyle w:val="ListParagraph"/>
-        <w:numPr>
-          <w:ilvl w:val="3"/>
-          <w:numId w:val="1"/>
-        </w:numPr>
-      </w:pPr>
-      <w:proofErr w:type="gramStart"/>
-      <w:r>
-        <w:t>visibility</w:t>
-      </w:r>
-      <w:proofErr w:type="gramEnd"/>
-      <w:r>
-        <w:t>.</w:t>
-      </w:r>
-    </w:p>
-    <w:p>
-      <w:pPr>
-        <w:pStyle w:val="ListParagraph"/>
-        <w:numPr>
-          <w:ilvl w:val="3"/>
-          <w:numId w:val="1"/>
-        </w:numPr>
-      </w:pPr>
-      <w:proofErr w:type="gramStart"/>
-      <w:r>
-        <w:t>thickness</w:t>
-      </w:r>
-      <w:proofErr w:type="gramEnd"/>
-      <w:r>
-        <w:t>.</w:t>
-      </w:r>
-    </w:p>
-    <w:p>
-      <w:pPr>
-        <w:pStyle w:val="ListParagraph"/>
-        <w:numPr>
-          <w:ilvl w:val="3"/>
-          <w:numId w:val="1"/>
-        </w:numPr>
-      </w:pPr>
-      <w:proofErr w:type="gramStart"/>
-      <w:r>
-        <w:t>color</w:t>
-      </w:r>
-      <w:proofErr w:type="gramEnd"/>
-      <w:r>
-        <w:t>.</w:t>
-      </w:r>
-    </w:p>
-    <w:p>
-      <w:pPr>
-        <w:pStyle w:val="ListParagraph"/>
-        <w:numPr>
-          <w:ilvl w:val="2"/>
-          <w:numId w:val="1"/>
-        </w:numPr>
-      </w:pPr>
-      <w:proofErr w:type="gramStart"/>
-      <w:r>
-        <w:t>set</w:t>
-      </w:r>
-      <w:proofErr w:type="gramEnd"/>
-      <w:r>
-        <w:t xml:space="preserve"> the side on which the legend appears.</w:t>
-      </w:r>
-    </w:p>
-    <w:p>
-      <w:pPr>
-        <w:pStyle w:val="ListParagraph"/>
-        <w:numPr>
-          <w:ilvl w:val="2"/>
-          <w:numId w:val="1"/>
-        </w:numPr>
-      </w:pPr>
-      <w:proofErr w:type="gramStart"/>
-      <w:r>
-        <w:t>set</w:t>
-      </w:r>
-      <w:proofErr w:type="gramEnd"/>
-      <w:r>
-        <w:t xml:space="preserve"> the background color of the legend.</w:t>
-      </w:r>
-    </w:p>
-    <w:p>
-      <w:pPr>
-        <w:pStyle w:val="ListParagraph"/>
-        <w:numPr>
-          <w:ilvl w:val="1"/>
-          <w:numId w:val="1"/>
-        </w:numPr>
-      </w:pPr>
       <w:r>
         <w:t>each axis (primary and secondary domain/range); which will enable the user to</w:t>
       </w:r>
@@ -834,99 +856,291 @@
           <w:numId w:val="1"/>
         </w:numPr>
       </w:pPr>
-      <w:proofErr w:type="gramStart"/>
-      <w:r>
-        <w:t>set</w:t>
-      </w:r>
-      <w:proofErr w:type="gramEnd"/>
-      <w:r>
-        <w:t xml:space="preserve"> the title and all text properties and choose to show/hide.</w:t>
-      </w:r>
-    </w:p>
-    <w:p>
-      <w:pPr>
-        <w:pStyle w:val="ListParagraph"/>
-        <w:numPr>
-          <w:ilvl w:val="2"/>
-          <w:numId w:val="1"/>
-        </w:numPr>
-      </w:pPr>
-      <w:proofErr w:type="gramStart"/>
-      <w:r>
-        <w:t>set</w:t>
-      </w:r>
-      <w:proofErr w:type="gramEnd"/>
-      <w:r>
-        <w:t xml:space="preserve"> the </w:t>
-      </w:r>
-      <w:r>
-        <w:t>sub</w:t>
-      </w:r>
-      <w:r>
-        <w:t>title and all text properties and choose to show/hide.</w:t>
-      </w:r>
-    </w:p>
-    <w:p>
-      <w:pPr>
-        <w:pStyle w:val="ListParagraph"/>
-        <w:numPr>
-          <w:ilvl w:val="2"/>
-          <w:numId w:val="1"/>
-        </w:numPr>
-      </w:pPr>
-      <w:r>
-        <w:t>set tick spacing to auto or define as:</w:t>
-      </w:r>
-    </w:p>
-    <w:p>
-      <w:pPr>
-        <w:pStyle w:val="ListParagraph"/>
-        <w:numPr>
-          <w:ilvl w:val="3"/>
-          <w:numId w:val="1"/>
-        </w:numPr>
-      </w:pPr>
-      <w:r>
-        <w:t>tick start</w:t>
-      </w:r>
-    </w:p>
-    <w:p>
-      <w:pPr>
-        <w:pStyle w:val="ListParagraph"/>
-        <w:numPr>
-          <w:ilvl w:val="3"/>
-          <w:numId w:val="1"/>
-        </w:numPr>
-      </w:pPr>
-      <w:r>
-        <w:t>tick end</w:t>
-      </w:r>
-    </w:p>
-    <w:p>
-      <w:pPr>
-        <w:pStyle w:val="ListParagraph"/>
-        <w:numPr>
-          <w:ilvl w:val="3"/>
-          <w:numId w:val="1"/>
-        </w:numPr>
-      </w:pPr>
-      <w:r>
-        <w:t>tick width</w:t>
-      </w:r>
-    </w:p>
-    <w:p>
-      <w:pPr>
-        <w:pStyle w:val="ListParagraph"/>
-        <w:numPr>
-          <w:ilvl w:val="2"/>
-          <w:numId w:val="1"/>
-        </w:numPr>
-      </w:pPr>
-      <w:r>
-        <w:t>set ticks to include zero if auto</w:t>
+      <w:r>
+        <w:t>set the title and all text properties and choose to show/hide.</w:t>
+      </w:r>
+    </w:p>
+    <w:p>
+      <w:pPr>
+        <w:pStyle w:val="ListParagraph"/>
+        <w:numPr>
+          <w:ilvl w:val="2"/>
+          <w:numId w:val="1"/>
+        </w:numPr>
+      </w:pPr>
+      <w:r>
+        <w:t>set the subtitle and all text properties and choose to show/hide.</w:t>
+      </w:r>
+    </w:p>
+    <w:p>
+      <w:pPr>
+        <w:pStyle w:val="ListParagraph"/>
+        <w:numPr>
+          <w:ilvl w:val="2"/>
+          <w:numId w:val="1"/>
+        </w:numPr>
+      </w:pPr>
+      <w:r>
+        <w:t xml:space="preserve">manually </w:t>
       </w:r>
       <w:bookmarkStart w:id="2" w:name="_GoBack"/>
       <w:bookmarkEnd w:id="2"/>
+      <w:r>
+        <w:t>set the bounds for the axis.</w:t>
+      </w:r>
+    </w:p>
+    <w:p>
+      <w:pPr>
+        <w:pStyle w:val="ListParagraph"/>
+        <w:numPr>
+          <w:ilvl w:val="2"/>
+          <w:numId w:val="1"/>
+        </w:numPr>
+      </w:pPr>
+      <w:r>
+        <w:t>set tick spacing to auto or define as:</w:t>
+      </w:r>
+    </w:p>
+    <w:p>
+      <w:pPr>
+        <w:pStyle w:val="ListParagraph"/>
+        <w:numPr>
+          <w:ilvl w:val="3"/>
+          <w:numId w:val="1"/>
+        </w:numPr>
+      </w:pPr>
+      <w:r>
+        <w:t>tick start</w:t>
+      </w:r>
+    </w:p>
+    <w:p>
+      <w:pPr>
+        <w:pStyle w:val="ListParagraph"/>
+        <w:numPr>
+          <w:ilvl w:val="3"/>
+          <w:numId w:val="1"/>
+        </w:numPr>
+      </w:pPr>
+      <w:r>
+        <w:t>tick end</w:t>
+      </w:r>
+    </w:p>
+    <w:p>
+      <w:pPr>
+        <w:pStyle w:val="ListParagraph"/>
+        <w:numPr>
+          <w:ilvl w:val="3"/>
+          <w:numId w:val="1"/>
+        </w:numPr>
+      </w:pPr>
+      <w:r>
+        <w:t>tick width</w:t>
+      </w:r>
+    </w:p>
+    <w:p>
+      <w:pPr>
+        <w:pStyle w:val="ListParagraph"/>
+        <w:numPr>
+          <w:ilvl w:val="2"/>
+          <w:numId w:val="1"/>
+        </w:numPr>
+      </w:pPr>
+      <w:r>
+        <w:t>set ticks to include zero if auto</w:t>
+      </w:r>
+    </w:p>
+    <w:p>
+      <w:pPr>
+        <w:pStyle w:val="ListParagraph"/>
+        <w:numPr>
+          <w:ilvl w:val="1"/>
+          <w:numId w:val="1"/>
+        </w:numPr>
+      </w:pPr>
+      <w:r>
+        <w:t>plots; which will enable the user to reorder all available plots.</w:t>
+      </w:r>
+    </w:p>
+    <w:p>
+      <w:pPr>
+        <w:pStyle w:val="ListParagraph"/>
+        <w:numPr>
+          <w:ilvl w:val="1"/>
+          <w:numId w:val="1"/>
+        </w:numPr>
+      </w:pPr>
+      <w:r>
+        <w:lastRenderedPageBreak/>
+        <w:t>each plot; which will enable the user to:</w:t>
+      </w:r>
+    </w:p>
+    <w:p>
+      <w:pPr>
+        <w:pStyle w:val="ListParagraph"/>
+        <w:numPr>
+          <w:ilvl w:val="2"/>
+          <w:numId w:val="1"/>
+        </w:numPr>
+      </w:pPr>
+      <w:r>
+        <w:t>change the plot name.</w:t>
+      </w:r>
+    </w:p>
+    <w:p>
+      <w:pPr>
+        <w:pStyle w:val="ListParagraph"/>
+        <w:numPr>
+          <w:ilvl w:val="2"/>
+          <w:numId w:val="1"/>
+        </w:numPr>
+      </w:pPr>
+      <w:r>
+        <w:t>show/hide the plot.</w:t>
+      </w:r>
+    </w:p>
+    <w:p>
+      <w:pPr>
+        <w:pStyle w:val="ListParagraph"/>
+        <w:numPr>
+          <w:ilvl w:val="2"/>
+          <w:numId w:val="1"/>
+        </w:numPr>
+      </w:pPr>
+      <w:r>
+        <w:t>assign the plots x-values to primary or secondary domain.</w:t>
+      </w:r>
+    </w:p>
+    <w:p>
+      <w:pPr>
+        <w:pStyle w:val="ListParagraph"/>
+        <w:numPr>
+          <w:ilvl w:val="2"/>
+          <w:numId w:val="1"/>
+        </w:numPr>
+      </w:pPr>
+      <w:r>
+        <w:t>assign the plots y-values to the primary or secondary range.</w:t>
+      </w:r>
+    </w:p>
+    <w:p>
+      <w:pPr>
+        <w:pStyle w:val="ListParagraph"/>
+        <w:numPr>
+          <w:ilvl w:val="2"/>
+          <w:numId w:val="1"/>
+        </w:numPr>
+      </w:pPr>
+      <w:r>
+        <w:t>edit the marker and highlight properties:</w:t>
+      </w:r>
+    </w:p>
+    <w:p>
+      <w:pPr>
+        <w:pStyle w:val="ListParagraph"/>
+        <w:numPr>
+          <w:ilvl w:val="3"/>
+          <w:numId w:val="1"/>
+        </w:numPr>
+      </w:pPr>
+      <w:r>
+        <w:t>show/hide the marker.</w:t>
+      </w:r>
+    </w:p>
+    <w:p>
+      <w:pPr>
+        <w:pStyle w:val="ListParagraph"/>
+        <w:numPr>
+          <w:ilvl w:val="3"/>
+          <w:numId w:val="1"/>
+        </w:numPr>
+      </w:pPr>
+      <w:r>
+        <w:t>choose the marker shape (Circle, Diamond, Square, X, Plus).</w:t>
+      </w:r>
+    </w:p>
+    <w:p>
+      <w:pPr>
+        <w:pStyle w:val="ListParagraph"/>
+        <w:numPr>
+          <w:ilvl w:val="3"/>
+          <w:numId w:val="1"/>
+        </w:numPr>
+      </w:pPr>
+      <w:r>
+        <w:t>choose the marker size.</w:t>
+      </w:r>
+    </w:p>
+    <w:p>
+      <w:pPr>
+        <w:pStyle w:val="ListParagraph"/>
+        <w:numPr>
+          <w:ilvl w:val="3"/>
+          <w:numId w:val="1"/>
+        </w:numPr>
+      </w:pPr>
+      <w:r>
+        <w:t>choose the marker color.</w:t>
+      </w:r>
+    </w:p>
+    <w:p>
+      <w:pPr>
+        <w:pStyle w:val="ListParagraph"/>
+        <w:numPr>
+          <w:ilvl w:val="2"/>
+          <w:numId w:val="1"/>
+        </w:numPr>
+      </w:pPr>
+      <w:r>
+        <w:t>edit the connecting line properties:</w:t>
+      </w:r>
+    </w:p>
+    <w:p>
+      <w:pPr>
+        <w:pStyle w:val="ListParagraph"/>
+        <w:numPr>
+          <w:ilvl w:val="3"/>
+          <w:numId w:val="1"/>
+        </w:numPr>
+      </w:pPr>
+      <w:r>
+        <w:t>show/hide the line.</w:t>
+      </w:r>
+    </w:p>
+    <w:p>
+      <w:pPr>
+        <w:pStyle w:val="ListParagraph"/>
+        <w:numPr>
+          <w:ilvl w:val="3"/>
+          <w:numId w:val="1"/>
+        </w:numPr>
+      </w:pPr>
+      <w:r>
+        <w:t>choose the line style (dashed/solid).</w:t>
+      </w:r>
+    </w:p>
+    <w:p>
+      <w:pPr>
+        <w:pStyle w:val="ListParagraph"/>
+        <w:numPr>
+          <w:ilvl w:val="3"/>
+          <w:numId w:val="1"/>
+        </w:numPr>
+      </w:pPr>
+      <w:r>
+        <w:t>choose the line weight.</w:t>
+      </w:r>
+    </w:p>
+    <w:p>
+      <w:pPr>
+        <w:pStyle w:val="ListParagraph"/>
+        <w:numPr>
+          <w:ilvl w:val="3"/>
+          <w:numId w:val="1"/>
+        </w:numPr>
+      </w:pPr>
+      <w:r>
+        <w:t>choose the line color.</w:t>
+      </w:r>
     </w:p>
     <w:p>
       <w:pPr>
@@ -960,47 +1174,32 @@
           <w:numId w:val="1"/>
         </w:numPr>
       </w:pPr>
-      <w:proofErr w:type="gramStart"/>
-      <w:r>
-        <w:t>all</w:t>
-      </w:r>
-      <w:proofErr w:type="gramEnd"/>
-      <w:r>
-        <w:t xml:space="preserve"> points.</w:t>
-      </w:r>
-    </w:p>
-    <w:p>
-      <w:pPr>
-        <w:pStyle w:val="ListParagraph"/>
-        <w:numPr>
-          <w:ilvl w:val="2"/>
-          <w:numId w:val="1"/>
-        </w:numPr>
-      </w:pPr>
-      <w:proofErr w:type="gramStart"/>
-      <w:r>
-        <w:t>visible</w:t>
-      </w:r>
-      <w:proofErr w:type="gramEnd"/>
-      <w:r>
-        <w:t xml:space="preserve"> points only.</w:t>
-      </w:r>
-    </w:p>
-    <w:p>
-      <w:pPr>
-        <w:pStyle w:val="ListParagraph"/>
-        <w:numPr>
-          <w:ilvl w:val="2"/>
-          <w:numId w:val="1"/>
-        </w:numPr>
-      </w:pPr>
-      <w:proofErr w:type="gramStart"/>
-      <w:r>
-        <w:t>hidden</w:t>
-      </w:r>
-      <w:proofErr w:type="gramEnd"/>
-      <w:r>
-        <w:t xml:space="preserve"> points only.</w:t>
+      <w:r>
+        <w:t>all points.</w:t>
+      </w:r>
+    </w:p>
+    <w:p>
+      <w:pPr>
+        <w:pStyle w:val="ListParagraph"/>
+        <w:numPr>
+          <w:ilvl w:val="2"/>
+          <w:numId w:val="1"/>
+        </w:numPr>
+      </w:pPr>
+      <w:r>
+        <w:t>visible points only.</w:t>
+      </w:r>
+    </w:p>
+    <w:p>
+      <w:pPr>
+        <w:pStyle w:val="ListParagraph"/>
+        <w:numPr>
+          <w:ilvl w:val="2"/>
+          <w:numId w:val="1"/>
+        </w:numPr>
+      </w:pPr>
+      <w:r>
+        <w:t>hidden points only.</w:t>
       </w:r>
     </w:p>
     <w:p>
@@ -1011,13 +1210,8 @@
           <w:numId w:val="1"/>
         </w:numPr>
       </w:pPr>
-      <w:proofErr w:type="gramStart"/>
-      <w:r>
-        <w:t>remove</w:t>
-      </w:r>
-      <w:proofErr w:type="gramEnd"/>
-      <w:r>
-        <w:t xml:space="preserve"> points (See </w:t>
+      <w:r>
+        <w:t xml:space="preserve">remove points (See </w:t>
       </w:r>
       <w:r>
         <w:fldChar w:fldCharType="begin"/>
@@ -1029,7 +1223,7 @@
         <w:fldChar w:fldCharType="separate"/>
       </w:r>
       <w:r>
-        <w:t>1.d.ii</w:t>
+        <w:t>1.e.ii</w:t>
       </w:r>
       <w:r>
         <w:fldChar w:fldCharType="end"/>
@@ -1046,13 +1240,8 @@
           <w:numId w:val="1"/>
         </w:numPr>
       </w:pPr>
-      <w:proofErr w:type="gramStart"/>
-      <w:r>
-        <w:t>edit</w:t>
-      </w:r>
-      <w:proofErr w:type="gramEnd"/>
-      <w:r>
-        <w:t xml:space="preserve"> data (See </w:t>
+      <w:r>
+        <w:t xml:space="preserve">edit data (See </w:t>
       </w:r>
       <w:r>
         <w:fldChar w:fldCharType="begin"/>
@@ -1064,7 +1253,7 @@
         <w:fldChar w:fldCharType="separate"/>
       </w:r>
       <w:r>
-        <w:t>1.e</w:t>
+        <w:t>1.f</w:t>
       </w:r>
       <w:r>
         <w:fldChar w:fldCharType="end"/>
@@ -1081,14 +1270,12 @@
           <w:numId w:val="1"/>
         </w:numPr>
       </w:pPr>
-      <w:proofErr w:type="gramStart"/>
       <w:r>
         <w:t>add</w:t>
       </w:r>
       <w:r>
         <w:t>/insert</w:t>
       </w:r>
-      <w:proofErr w:type="gramEnd"/>
       <w:r>
         <w:t xml:space="preserve"> data?</w:t>
       </w:r>
@@ -1113,13 +1300,8 @@
           <w:numId w:val="1"/>
         </w:numPr>
       </w:pPr>
-      <w:proofErr w:type="gramStart"/>
-      <w:r>
-        <w:t>provide</w:t>
-      </w:r>
-      <w:proofErr w:type="gramEnd"/>
-      <w:r>
-        <w:t xml:space="preserve"> a view that is the chart alone.</w:t>
+      <w:r>
+        <w:t>provide a view that is the chart alone.</w:t>
       </w:r>
     </w:p>
     <w:p>
@@ -1130,13 +1312,8 @@
           <w:numId w:val="1"/>
         </w:numPr>
       </w:pPr>
-      <w:proofErr w:type="gramStart"/>
-      <w:r>
-        <w:t>provide</w:t>
-      </w:r>
-      <w:proofErr w:type="gramEnd"/>
-      <w:r>
-        <w:t xml:space="preserve"> a view that is the chart with toolbars.</w:t>
+      <w:r>
+        <w:t>provide a view that is the chart with toolbars.</w:t>
       </w:r>
     </w:p>
     <w:p>
@@ -1147,13 +1324,8 @@
           <w:numId w:val="1"/>
         </w:numPr>
       </w:pPr>
-      <w:proofErr w:type="gramStart"/>
-      <w:r>
-        <w:t>provide</w:t>
-      </w:r>
-      <w:proofErr w:type="gramEnd"/>
-      <w:r>
-        <w:t xml:space="preserve"> a view that is the chart with toolbars in a dialog.</w:t>
+      <w:r>
+        <w:t>provide a view that is the chart with toolbars in a dialog.</w:t>
       </w:r>
     </w:p>
     <w:p>
@@ -1161,7 +1333,6 @@
         <w:pStyle w:val="Heading1"/>
       </w:pPr>
       <w:r>
-        <w:lastRenderedPageBreak/>
         <w:t>Use Cases</w:t>
       </w:r>
     </w:p>
@@ -1228,6 +1399,7 @@
         <w:pStyle w:val="Heading1"/>
       </w:pPr>
       <w:r>
+        <w:lastRenderedPageBreak/>
         <w:t>Library Widgets</w:t>
       </w:r>
     </w:p>
@@ -1240,11 +1412,9 @@
           <w:numId w:val="4"/>
         </w:numPr>
       </w:pPr>
-      <w:proofErr w:type="spellStart"/>
       <w:r>
         <w:t>JChartFrameView</w:t>
       </w:r>
-      <w:proofErr w:type="spellEnd"/>
     </w:p>
     <w:p>
       <w:pPr>
@@ -1254,11 +1424,9 @@
           <w:numId w:val="4"/>
         </w:numPr>
       </w:pPr>
-      <w:proofErr w:type="spellStart"/>
       <w:r>
         <w:t>JChartView</w:t>
       </w:r>
-      <w:proofErr w:type="spellEnd"/>
     </w:p>
     <w:p>
       <w:pPr>
@@ -1268,11 +1436,45 @@
           <w:numId w:val="4"/>
         </w:numPr>
       </w:pPr>
-      <w:proofErr w:type="spellStart"/>
       <w:r>
         <w:t>ChartView</w:t>
       </w:r>
-      <w:proofErr w:type="spellEnd"/>
+    </w:p>
+    <w:p>
+      <w:pPr>
+        <w:pStyle w:val="ListParagraph"/>
+        <w:numPr>
+          <w:ilvl w:val="1"/>
+          <w:numId w:val="4"/>
+        </w:numPr>
+      </w:pPr>
+      <w:r>
+        <w:t>ChartNavView</w:t>
+      </w:r>
+    </w:p>
+    <w:p>
+      <w:pPr>
+        <w:pStyle w:val="ListParagraph"/>
+        <w:numPr>
+          <w:ilvl w:val="1"/>
+          <w:numId w:val="4"/>
+        </w:numPr>
+      </w:pPr>
+      <w:r>
+        <w:t>PlotView</w:t>
+      </w:r>
+    </w:p>
+    <w:p>
+      <w:pPr>
+        <w:pStyle w:val="ListParagraph"/>
+        <w:numPr>
+          <w:ilvl w:val="2"/>
+          <w:numId w:val="4"/>
+        </w:numPr>
+      </w:pPr>
+      <w:r>
+        <w:t>PropertiesView</w:t>
+      </w:r>
     </w:p>
     <w:sectPr>
       <w:pgSz w:w="12240" w:h="15840"/>
@@ -1302,7 +1504,7 @@
         <w:rFonts w:ascii="Symbol" w:hAnsi="Symbol" w:hint="default"/>
       </w:rPr>
     </w:lvl>
-    <w:lvl w:ilvl="1" w:tplc="04090003" w:tentative="1">
+    <w:lvl w:ilvl="1" w:tplc="04090003">
       <w:start w:val="1"/>
       <w:numFmt w:val="bullet"/>
       <w:lvlText w:val="o"/>
@@ -1314,7 +1516,7 @@
         <w:rFonts w:ascii="Courier New" w:hAnsi="Courier New" w:cs="Courier New" w:hint="default"/>
       </w:rPr>
     </w:lvl>
-    <w:lvl w:ilvl="2" w:tplc="04090005" w:tentative="1">
+    <w:lvl w:ilvl="2" w:tplc="04090005">
       <w:start w:val="1"/>
       <w:numFmt w:val="bullet"/>
       <w:lvlText w:val=""/>
@@ -2710,7 +2912,7 @@
 </file>
 
 <file path=customXml/itemProps1.xml><?xml version="1.0" encoding="utf-8"?>
-<ds:datastoreItem xmlns:ds="http://schemas.openxmlformats.org/officeDocument/2006/customXml" ds:itemID="{EEAB5272-5941-4A67-ABFA-5FC9B9CCEF48}">
+<ds:datastoreItem xmlns:ds="http://schemas.openxmlformats.org/officeDocument/2006/customXml" ds:itemID="{12157132-046E-4DF1-90C4-8C0B514E709C}">
   <ds:schemaRefs>
     <ds:schemaRef ds:uri="http://schemas.openxmlformats.org/officeDocument/2006/bibliography"/>
   </ds:schemaRefs>

</xml_diff>

<commit_message>
Fixed race condition bug in TaskPool when starting the next task and the pool has been stopped. Fixed bug in TickGen to display the correct number of decimal places.
</commit_message>
<xml_diff>
--- a/java/JChartLib/docs/JChartLib_SDD.docx
+++ b/java/JChartLib/docs/JChartLib_SDD.docx
@@ -6,9 +6,11 @@
       <w:pPr>
         <w:pStyle w:val="Title"/>
       </w:pPr>
+      <w:proofErr w:type="spellStart"/>
       <w:r>
         <w:t>JChart</w:t>
       </w:r>
+      <w:proofErr w:type="spellEnd"/>
       <w:r>
         <w:t xml:space="preserve"> Software Description Document</w:t>
       </w:r>
@@ -23,7 +25,15 @@
     </w:p>
     <w:p>
       <w:r>
-        <w:t>This document shall serve as guidance for create and maintenance of the JChart library and application.</w:t>
+        <w:t xml:space="preserve">This document shall serve as guidance for create and maintenance of the </w:t>
+      </w:r>
+      <w:proofErr w:type="spellStart"/>
+      <w:r>
+        <w:t>JChart</w:t>
+      </w:r>
+      <w:proofErr w:type="spellEnd"/>
+      <w:r>
+        <w:t xml:space="preserve"> library and application.</w:t>
       </w:r>
     </w:p>
     <w:p>
@@ -152,8 +162,13 @@
           <w:numId w:val="1"/>
         </w:numPr>
       </w:pPr>
-      <w:r>
-        <w:t xml:space="preserve">drag-n-drop files of different types (that conform to a standard interface) for </w:t>
+      <w:proofErr w:type="gramStart"/>
+      <w:r>
+        <w:t>drag-n-drop</w:t>
+      </w:r>
+      <w:proofErr w:type="gramEnd"/>
+      <w:r>
+        <w:t xml:space="preserve"> files of different types (that conform to a standard interface) for </w:t>
       </w:r>
       <w:r>
         <w:t>plotting.</w:t>
@@ -170,8 +185,13 @@
           <w:numId w:val="1"/>
         </w:numPr>
       </w:pPr>
-      <w:r>
-        <w:t>a toolbar button.</w:t>
+      <w:proofErr w:type="gramStart"/>
+      <w:r>
+        <w:t>a</w:t>
+      </w:r>
+      <w:proofErr w:type="gramEnd"/>
+      <w:r>
+        <w:t xml:space="preserve"> toolbar button.</w:t>
       </w:r>
     </w:p>
     <w:p>
@@ -194,8 +214,13 @@
           <w:numId w:val="1"/>
         </w:numPr>
       </w:pPr>
-      <w:r>
-        <w:t xml:space="preserve">the </w:t>
+      <w:proofErr w:type="gramStart"/>
+      <w:r>
+        <w:t>the</w:t>
+      </w:r>
+      <w:proofErr w:type="gramEnd"/>
+      <w:r>
+        <w:t xml:space="preserve"> </w:t>
       </w:r>
       <w:r>
         <w:t xml:space="preserve">entire or </w:t>
@@ -269,8 +294,13 @@
           <w:numId w:val="1"/>
         </w:numPr>
       </w:pPr>
-      <w:r>
-        <w:t>the chart configuration and data.</w:t>
+      <w:proofErr w:type="gramStart"/>
+      <w:r>
+        <w:t>the</w:t>
+      </w:r>
+      <w:proofErr w:type="gramEnd"/>
+      <w:r>
+        <w:t xml:space="preserve"> chart configuration and data.</w:t>
       </w:r>
     </w:p>
     <w:p>
@@ -281,8 +311,13 @@
           <w:numId w:val="1"/>
         </w:numPr>
       </w:pPr>
-      <w:r>
-        <w:t>the chart configuration with no data.</w:t>
+      <w:proofErr w:type="gramStart"/>
+      <w:r>
+        <w:t>the</w:t>
+      </w:r>
+      <w:proofErr w:type="gramEnd"/>
+      <w:r>
+        <w:t xml:space="preserve"> chart configuration with no data.</w:t>
       </w:r>
     </w:p>
     <w:p>
@@ -293,8 +328,13 @@
           <w:numId w:val="1"/>
         </w:numPr>
       </w:pPr>
-      <w:r>
-        <w:t>navigate through the list of series within a dataset with next/previous buttons.</w:t>
+      <w:proofErr w:type="gramStart"/>
+      <w:r>
+        <w:t>navigate</w:t>
+      </w:r>
+      <w:proofErr w:type="gramEnd"/>
+      <w:r>
+        <w:t xml:space="preserve"> through the list of series within a dataset with next/previous buttons.</w:t>
       </w:r>
     </w:p>
     <w:p>
@@ -305,8 +345,13 @@
           <w:numId w:val="1"/>
         </w:numPr>
       </w:pPr>
-      <w:r>
-        <w:t>navigate to the next/previous dataset series if at the end/beginning of a dataset.</w:t>
+      <w:proofErr w:type="gramStart"/>
+      <w:r>
+        <w:t>navigate</w:t>
+      </w:r>
+      <w:proofErr w:type="gramEnd"/>
+      <w:r>
+        <w:t xml:space="preserve"> to the next/previous dataset series if at the end/beginning of a dataset.</w:t>
       </w:r>
     </w:p>
     <w:p>
@@ -335,8 +380,13 @@
           <w:numId w:val="1"/>
         </w:numPr>
       </w:pPr>
-      <w:r>
-        <w:t xml:space="preserve">selecting with right-click drag, then </w:t>
+      <w:proofErr w:type="gramStart"/>
+      <w:r>
+        <w:t>selecting</w:t>
+      </w:r>
+      <w:proofErr w:type="gramEnd"/>
+      <w:r>
+        <w:t xml:space="preserve"> with right-click drag, then </w:t>
       </w:r>
       <w:r>
         <w:t xml:space="preserve">pressing the </w:t>
@@ -360,8 +410,13 @@
         </w:numPr>
       </w:pPr>
       <w:bookmarkStart w:id="0" w:name="_Ref423956418"/>
-      <w:r>
-        <w:t xml:space="preserve">going to the data table, selecting the points, then </w:t>
+      <w:proofErr w:type="gramStart"/>
+      <w:r>
+        <w:t>going</w:t>
+      </w:r>
+      <w:proofErr w:type="gramEnd"/>
+      <w:r>
+        <w:t xml:space="preserve"> to the data table, selecting the points, then </w:t>
       </w:r>
       <w:r>
         <w:t xml:space="preserve">pressing the </w:t>
@@ -386,11 +441,16 @@
         </w:numPr>
       </w:pPr>
       <w:bookmarkStart w:id="1" w:name="_Ref423956461"/>
+      <w:proofErr w:type="gramStart"/>
       <w:r>
         <w:t>add/remove/</w:t>
       </w:r>
       <w:r>
-        <w:t>edit data in the tables</w:t>
+        <w:t>edit</w:t>
+      </w:r>
+      <w:proofErr w:type="gramEnd"/>
+      <w:r>
+        <w:t xml:space="preserve"> data in the tables</w:t>
       </w:r>
       <w:r>
         <w:t>.</w:t>
@@ -405,8 +465,13 @@
           <w:numId w:val="1"/>
         </w:numPr>
       </w:pPr>
-      <w:r>
-        <w:t>reorder plots.</w:t>
+      <w:proofErr w:type="gramStart"/>
+      <w:r>
+        <w:t>reorder</w:t>
+      </w:r>
+      <w:proofErr w:type="gramEnd"/>
+      <w:r>
+        <w:t xml:space="preserve"> plots.</w:t>
       </w:r>
     </w:p>
     <w:p>
@@ -417,8 +482,13 @@
           <w:numId w:val="1"/>
         </w:numPr>
       </w:pPr>
-      <w:r>
-        <w:t>apply a function to each point in a series.</w:t>
+      <w:proofErr w:type="gramStart"/>
+      <w:r>
+        <w:t>apply</w:t>
+      </w:r>
+      <w:proofErr w:type="gramEnd"/>
+      <w:r>
+        <w:t xml:space="preserve"> a function to each point in a series.</w:t>
       </w:r>
     </w:p>
     <w:p>
@@ -429,8 +499,13 @@
           <w:numId w:val="1"/>
         </w:numPr>
       </w:pPr>
-      <w:r>
-        <w:t>apply a filter to a series.</w:t>
+      <w:proofErr w:type="gramStart"/>
+      <w:r>
+        <w:t>apply</w:t>
+      </w:r>
+      <w:proofErr w:type="gramEnd"/>
+      <w:r>
+        <w:t xml:space="preserve"> a filter to a series.</w:t>
       </w:r>
     </w:p>
     <w:p>
@@ -454,8 +529,13 @@
           <w:numId w:val="1"/>
         </w:numPr>
       </w:pPr>
-      <w:r>
-        <w:t>a toolbar button for zoom-in and zoom-out each.</w:t>
+      <w:proofErr w:type="gramStart"/>
+      <w:r>
+        <w:t>a</w:t>
+      </w:r>
+      <w:proofErr w:type="gramEnd"/>
+      <w:r>
+        <w:t xml:space="preserve"> toolbar button for zoom-in and zoom-out each.</w:t>
       </w:r>
     </w:p>
     <w:p>
@@ -478,8 +558,13 @@
           <w:numId w:val="1"/>
         </w:numPr>
       </w:pPr>
-      <w:r>
-        <w:t>zooming in both axes (no keys pressed).</w:t>
+      <w:proofErr w:type="gramStart"/>
+      <w:r>
+        <w:t>zooming</w:t>
+      </w:r>
+      <w:proofErr w:type="gramEnd"/>
+      <w:r>
+        <w:t xml:space="preserve"> in both axes (no keys pressed).</w:t>
       </w:r>
     </w:p>
     <w:p>
@@ -490,8 +575,13 @@
           <w:numId w:val="1"/>
         </w:numPr>
       </w:pPr>
-      <w:r>
-        <w:t>zooming in the domain only (control key pressed).</w:t>
+      <w:proofErr w:type="gramStart"/>
+      <w:r>
+        <w:t>zooming</w:t>
+      </w:r>
+      <w:proofErr w:type="gramEnd"/>
+      <w:r>
+        <w:t xml:space="preserve"> in the domain only (control key pressed).</w:t>
       </w:r>
     </w:p>
     <w:p>
@@ -502,8 +592,36 @@
           <w:numId w:val="1"/>
         </w:numPr>
       </w:pPr>
-      <w:r>
-        <w:t>zooming in the range only (shift key pressed).</w:t>
+      <w:proofErr w:type="gramStart"/>
+      <w:r>
+        <w:t>zooming</w:t>
+      </w:r>
+      <w:proofErr w:type="gramEnd"/>
+      <w:r>
+        <w:t xml:space="preserve"> in the range only (shift key pressed).</w:t>
+      </w:r>
+    </w:p>
+    <w:p>
+      <w:pPr>
+        <w:pStyle w:val="ListParagraph"/>
+        <w:numPr>
+          <w:ilvl w:val="3"/>
+          <w:numId w:val="1"/>
+        </w:numPr>
+      </w:pPr>
+      <w:proofErr w:type="gramStart"/>
+      <w:r>
+        <w:t>fine</w:t>
+      </w:r>
+      <w:proofErr w:type="gramEnd"/>
+      <w:r>
+        <w:t xml:space="preserve"> control zooming (in either both axes, domain only, or range only) with the alt key pressed</w:t>
+      </w:r>
+      <w:r>
+        <w:t xml:space="preserve"> (e.g. ALT = fine both, ALT+CTRL = fine domain only, and ALT+SHIFT = fine range only)</w:t>
+      </w:r>
+      <w:r>
+        <w:t>.</w:t>
       </w:r>
     </w:p>
     <w:p>
@@ -514,8 +632,13 @@
           <w:numId w:val="1"/>
         </w:numPr>
       </w:pPr>
-      <w:r>
-        <w:t>moving the plot at the current chart bounds via middle-click and drag.</w:t>
+      <w:proofErr w:type="gramStart"/>
+      <w:r>
+        <w:t>moving</w:t>
+      </w:r>
+      <w:proofErr w:type="gramEnd"/>
+      <w:r>
+        <w:t xml:space="preserve"> the plot at the current chart bounds via middle-click and drag.</w:t>
       </w:r>
     </w:p>
     <w:p>
@@ -526,8 +649,13 @@
           <w:numId w:val="1"/>
         </w:numPr>
       </w:pPr>
-      <w:r>
-        <w:t>observe crosshairs that track the cursor movement to the edges of the plot.</w:t>
+      <w:proofErr w:type="gramStart"/>
+      <w:r>
+        <w:t>observe</w:t>
+      </w:r>
+      <w:proofErr w:type="gramEnd"/>
+      <w:r>
+        <w:t xml:space="preserve"> crosshairs that track the cursor movement to the edges of the plot.</w:t>
       </w:r>
     </w:p>
     <w:p>
@@ -568,8 +696,13 @@
           <w:numId w:val="1"/>
         </w:numPr>
       </w:pPr>
-      <w:r>
-        <w:t>set the title and all text properties</w:t>
+      <w:proofErr w:type="gramStart"/>
+      <w:r>
+        <w:t>set</w:t>
+      </w:r>
+      <w:proofErr w:type="gramEnd"/>
+      <w:r>
+        <w:t xml:space="preserve"> the title and all text properties</w:t>
       </w:r>
       <w:r>
         <w:t xml:space="preserve"> and choose to show/hide</w:t>
@@ -586,8 +719,13 @@
           <w:numId w:val="1"/>
         </w:numPr>
       </w:pPr>
-      <w:r>
-        <w:t>set the subtitle and all text properties</w:t>
+      <w:proofErr w:type="gramStart"/>
+      <w:r>
+        <w:t>set</w:t>
+      </w:r>
+      <w:proofErr w:type="gramEnd"/>
+      <w:r>
+        <w:t xml:space="preserve"> the subtitle and all text properties</w:t>
       </w:r>
       <w:r>
         <w:t xml:space="preserve"> and choose to show/hide</w:t>
@@ -604,8 +742,13 @@
           <w:numId w:val="1"/>
         </w:numPr>
       </w:pPr>
-      <w:r>
-        <w:t>set the top/bottom text and all properties</w:t>
+      <w:proofErr w:type="gramStart"/>
+      <w:r>
+        <w:t>set</w:t>
+      </w:r>
+      <w:proofErr w:type="gramEnd"/>
+      <w:r>
+        <w:t xml:space="preserve"> the top/bottom text and all properties</w:t>
       </w:r>
       <w:r>
         <w:t xml:space="preserve"> and choose to show/hide</w:t>
@@ -622,8 +765,13 @@
           <w:numId w:val="1"/>
         </w:numPr>
       </w:pPr>
-      <w:r>
-        <w:t>set the top, left, bottom, and right spacing from the edge of the canvas to the first chart component.</w:t>
+      <w:proofErr w:type="gramStart"/>
+      <w:r>
+        <w:t>set</w:t>
+      </w:r>
+      <w:proofErr w:type="gramEnd"/>
+      <w:r>
+        <w:t xml:space="preserve"> the top, left, bottom, and right spacing from the edge of the canvas to the first chart component.</w:t>
       </w:r>
     </w:p>
     <w:p>
@@ -634,8 +782,13 @@
           <w:numId w:val="1"/>
         </w:numPr>
       </w:pPr>
-      <w:r>
-        <w:t>set the background color of the chart.</w:t>
+      <w:proofErr w:type="gramStart"/>
+      <w:r>
+        <w:t>set</w:t>
+      </w:r>
+      <w:proofErr w:type="gramEnd"/>
+      <w:r>
+        <w:t xml:space="preserve"> the background color of the chart.</w:t>
       </w:r>
     </w:p>
     <w:p>
@@ -646,8 +799,13 @@
           <w:numId w:val="1"/>
         </w:numPr>
       </w:pPr>
-      <w:r>
-        <w:t>set the exact size of the plot in either inches, centimeters, or pixels.</w:t>
+      <w:proofErr w:type="gramStart"/>
+      <w:r>
+        <w:t>set</w:t>
+      </w:r>
+      <w:proofErr w:type="gramEnd"/>
+      <w:r>
+        <w:t xml:space="preserve"> the exact size of the plot in either inches, centimeters, or pixels.</w:t>
       </w:r>
     </w:p>
     <w:p>
@@ -658,8 +816,13 @@
           <w:numId w:val="1"/>
         </w:numPr>
       </w:pPr>
-      <w:r>
-        <w:t>turn on/off object anti-aliasing.</w:t>
+      <w:proofErr w:type="gramStart"/>
+      <w:r>
+        <w:t>turn</w:t>
+      </w:r>
+      <w:proofErr w:type="gramEnd"/>
+      <w:r>
+        <w:t xml:space="preserve"> on/off object anti-aliasing.</w:t>
       </w:r>
     </w:p>
     <w:p>
@@ -670,8 +833,13 @@
           <w:numId w:val="1"/>
         </w:numPr>
       </w:pPr>
-      <w:r>
-        <w:t>turn on/off text anti-aliasing.</w:t>
+      <w:proofErr w:type="gramStart"/>
+      <w:r>
+        <w:t>turn</w:t>
+      </w:r>
+      <w:proofErr w:type="gramEnd"/>
+      <w:r>
+        <w:t xml:space="preserve"> on/off text anti-aliasing.</w:t>
       </w:r>
     </w:p>
     <w:p>
@@ -682,8 +850,13 @@
           <w:numId w:val="1"/>
         </w:numPr>
       </w:pPr>
-      <w:r>
-        <w:t>turn on/off horizontal gridlines.</w:t>
+      <w:proofErr w:type="gramStart"/>
+      <w:r>
+        <w:t>turn</w:t>
+      </w:r>
+      <w:proofErr w:type="gramEnd"/>
+      <w:r>
+        <w:t xml:space="preserve"> on/off horizontal gridlines.</w:t>
       </w:r>
     </w:p>
     <w:p>
@@ -694,8 +867,13 @@
           <w:numId w:val="1"/>
         </w:numPr>
       </w:pPr>
-      <w:r>
-        <w:t>turn on/off vertical gridlines.</w:t>
+      <w:proofErr w:type="gramStart"/>
+      <w:r>
+        <w:t>turn</w:t>
+      </w:r>
+      <w:proofErr w:type="gramEnd"/>
+      <w:r>
+        <w:t xml:space="preserve"> on/off vertical gridlines.</w:t>
       </w:r>
     </w:p>
     <w:p>
@@ -706,8 +884,13 @@
           <w:numId w:val="1"/>
         </w:numPr>
       </w:pPr>
-      <w:r>
-        <w:t>turn on/off horizontal minor ticks.</w:t>
+      <w:proofErr w:type="gramStart"/>
+      <w:r>
+        <w:t>turn</w:t>
+      </w:r>
+      <w:proofErr w:type="gramEnd"/>
+      <w:r>
+        <w:t xml:space="preserve"> on/off horizontal minor ticks.</w:t>
       </w:r>
     </w:p>
     <w:p>
@@ -718,8 +901,13 @@
           <w:numId w:val="1"/>
         </w:numPr>
       </w:pPr>
-      <w:r>
-        <w:t>turn on/off vertical minor ticks.</w:t>
+      <w:proofErr w:type="gramStart"/>
+      <w:r>
+        <w:t>turn</w:t>
+      </w:r>
+      <w:proofErr w:type="gramEnd"/>
+      <w:r>
+        <w:t xml:space="preserve"> on/off vertical minor ticks.</w:t>
       </w:r>
     </w:p>
     <w:p>
@@ -745,8 +933,13 @@
           <w:numId w:val="1"/>
         </w:numPr>
       </w:pPr>
-      <w:r>
-        <w:t>show/hide the legend</w:t>
+      <w:proofErr w:type="gramStart"/>
+      <w:r>
+        <w:t>show/hide</w:t>
+      </w:r>
+      <w:proofErr w:type="gramEnd"/>
+      <w:r>
+        <w:t xml:space="preserve"> the legend</w:t>
       </w:r>
       <w:r>
         <w:t>.</w:t>
@@ -775,9 +968,11 @@
           <w:numId w:val="1"/>
         </w:numPr>
       </w:pPr>
+      <w:proofErr w:type="gramStart"/>
       <w:r>
         <w:t>visibility</w:t>
       </w:r>
+      <w:proofErr w:type="gramEnd"/>
       <w:r>
         <w:t>.</w:t>
       </w:r>
@@ -790,9 +985,11 @@
           <w:numId w:val="1"/>
         </w:numPr>
       </w:pPr>
+      <w:proofErr w:type="gramStart"/>
       <w:r>
         <w:t>thickness</w:t>
       </w:r>
+      <w:proofErr w:type="gramEnd"/>
       <w:r>
         <w:t>.</w:t>
       </w:r>
@@ -805,9 +1002,11 @@
           <w:numId w:val="1"/>
         </w:numPr>
       </w:pPr>
+      <w:proofErr w:type="gramStart"/>
       <w:r>
         <w:t>color</w:t>
       </w:r>
+      <w:proofErr w:type="gramEnd"/>
       <w:r>
         <w:t>.</w:t>
       </w:r>
@@ -820,8 +1019,13 @@
           <w:numId w:val="1"/>
         </w:numPr>
       </w:pPr>
-      <w:r>
-        <w:t>set the side on which the legend appears.</w:t>
+      <w:proofErr w:type="gramStart"/>
+      <w:r>
+        <w:t>set</w:t>
+      </w:r>
+      <w:proofErr w:type="gramEnd"/>
+      <w:r>
+        <w:t xml:space="preserve"> the side on which the legend appears.</w:t>
       </w:r>
     </w:p>
     <w:p>
@@ -832,8 +1036,13 @@
           <w:numId w:val="1"/>
         </w:numPr>
       </w:pPr>
-      <w:r>
-        <w:t>set the background color of the legend.</w:t>
+      <w:proofErr w:type="gramStart"/>
+      <w:r>
+        <w:t>set</w:t>
+      </w:r>
+      <w:proofErr w:type="gramEnd"/>
+      <w:r>
+        <w:t xml:space="preserve"> the background color of the legend.</w:t>
       </w:r>
     </w:p>
     <w:p>
@@ -856,8 +1065,13 @@
           <w:numId w:val="1"/>
         </w:numPr>
       </w:pPr>
-      <w:r>
-        <w:t>set the title and all text properties and choose to show/hide.</w:t>
+      <w:proofErr w:type="gramStart"/>
+      <w:r>
+        <w:t>set</w:t>
+      </w:r>
+      <w:proofErr w:type="gramEnd"/>
+      <w:r>
+        <w:t xml:space="preserve"> the title and all text properties and choose to show/hide.</w:t>
       </w:r>
     </w:p>
     <w:p>
@@ -868,8 +1082,13 @@
           <w:numId w:val="1"/>
         </w:numPr>
       </w:pPr>
-      <w:r>
-        <w:t>set the subtitle and all text properties and choose to show/hide.</w:t>
+      <w:proofErr w:type="gramStart"/>
+      <w:r>
+        <w:t>set</w:t>
+      </w:r>
+      <w:proofErr w:type="gramEnd"/>
+      <w:r>
+        <w:t xml:space="preserve"> the subtitle and all text properties and choose to show/hide.</w:t>
       </w:r>
     </w:p>
     <w:p>
@@ -880,13 +1099,256 @@
           <w:numId w:val="1"/>
         </w:numPr>
       </w:pPr>
-      <w:r>
-        <w:t xml:space="preserve">manually </w:t>
+      <w:proofErr w:type="gramStart"/>
+      <w:r>
+        <w:t>manually</w:t>
+      </w:r>
+      <w:proofErr w:type="gramEnd"/>
+      <w:r>
+        <w:t xml:space="preserve"> set the bounds for the axis.</w:t>
+      </w:r>
+    </w:p>
+    <w:p>
+      <w:pPr>
+        <w:pStyle w:val="ListParagraph"/>
+        <w:numPr>
+          <w:ilvl w:val="2"/>
+          <w:numId w:val="1"/>
+        </w:numPr>
+      </w:pPr>
+      <w:r>
+        <w:t>set tick spacing to auto or define as:</w:t>
+      </w:r>
+    </w:p>
+    <w:p>
+      <w:pPr>
+        <w:pStyle w:val="ListParagraph"/>
+        <w:numPr>
+          <w:ilvl w:val="3"/>
+          <w:numId w:val="1"/>
+        </w:numPr>
+      </w:pPr>
+      <w:r>
+        <w:t>tick start</w:t>
+      </w:r>
+    </w:p>
+    <w:p>
+      <w:pPr>
+        <w:pStyle w:val="ListParagraph"/>
+        <w:numPr>
+          <w:ilvl w:val="3"/>
+          <w:numId w:val="1"/>
+        </w:numPr>
+      </w:pPr>
+      <w:r>
+        <w:t>tick end</w:t>
+      </w:r>
+    </w:p>
+    <w:p>
+      <w:pPr>
+        <w:pStyle w:val="ListParagraph"/>
+        <w:numPr>
+          <w:ilvl w:val="3"/>
+          <w:numId w:val="1"/>
+        </w:numPr>
+      </w:pPr>
+      <w:r>
+        <w:lastRenderedPageBreak/>
+        <w:t>tick width</w:t>
+      </w:r>
+    </w:p>
+    <w:p>
+      <w:pPr>
+        <w:pStyle w:val="ListParagraph"/>
+        <w:numPr>
+          <w:ilvl w:val="2"/>
+          <w:numId w:val="1"/>
+        </w:numPr>
+      </w:pPr>
+      <w:r>
+        <w:t>set ticks to include zero if auto</w:t>
+      </w:r>
+    </w:p>
+    <w:p>
+      <w:pPr>
+        <w:pStyle w:val="ListParagraph"/>
+        <w:numPr>
+          <w:ilvl w:val="1"/>
+          <w:numId w:val="1"/>
+        </w:numPr>
+      </w:pPr>
+      <w:proofErr w:type="gramStart"/>
+      <w:r>
+        <w:t>plots</w:t>
+      </w:r>
+      <w:proofErr w:type="gramEnd"/>
+      <w:r>
+        <w:t>; which will enable the user to reorder all available plots.</w:t>
+      </w:r>
+    </w:p>
+    <w:p>
+      <w:pPr>
+        <w:pStyle w:val="ListParagraph"/>
+        <w:numPr>
+          <w:ilvl w:val="1"/>
+          <w:numId w:val="1"/>
+        </w:numPr>
+      </w:pPr>
+      <w:r>
+        <w:t>each plot; which will enable the user to:</w:t>
+      </w:r>
+    </w:p>
+    <w:p>
+      <w:pPr>
+        <w:pStyle w:val="ListParagraph"/>
+        <w:numPr>
+          <w:ilvl w:val="2"/>
+          <w:numId w:val="1"/>
+        </w:numPr>
+      </w:pPr>
+      <w:proofErr w:type="gramStart"/>
+      <w:r>
+        <w:t>change</w:t>
+      </w:r>
+      <w:proofErr w:type="gramEnd"/>
+      <w:r>
+        <w:t xml:space="preserve"> the plot name.</w:t>
+      </w:r>
+    </w:p>
+    <w:p>
+      <w:pPr>
+        <w:pStyle w:val="ListParagraph"/>
+        <w:numPr>
+          <w:ilvl w:val="2"/>
+          <w:numId w:val="1"/>
+        </w:numPr>
+      </w:pPr>
+      <w:proofErr w:type="gramStart"/>
+      <w:r>
+        <w:t>show/hide</w:t>
+      </w:r>
+      <w:proofErr w:type="gramEnd"/>
+      <w:r>
+        <w:t xml:space="preserve"> the plot.</w:t>
+      </w:r>
+    </w:p>
+    <w:p>
+      <w:pPr>
+        <w:pStyle w:val="ListParagraph"/>
+        <w:numPr>
+          <w:ilvl w:val="2"/>
+          <w:numId w:val="1"/>
+        </w:numPr>
+      </w:pPr>
+      <w:proofErr w:type="gramStart"/>
+      <w:r>
+        <w:t>assign</w:t>
+      </w:r>
+      <w:proofErr w:type="gramEnd"/>
+      <w:r>
+        <w:t xml:space="preserve"> the plots x-values to primary or secondary domain.</w:t>
+      </w:r>
+    </w:p>
+    <w:p>
+      <w:pPr>
+        <w:pStyle w:val="ListParagraph"/>
+        <w:numPr>
+          <w:ilvl w:val="2"/>
+          <w:numId w:val="1"/>
+        </w:numPr>
+      </w:pPr>
+      <w:proofErr w:type="gramStart"/>
+      <w:r>
+        <w:t>assign</w:t>
+      </w:r>
+      <w:proofErr w:type="gramEnd"/>
+      <w:r>
+        <w:t xml:space="preserve"> the plots y-values to the primary or secondary range.</w:t>
+      </w:r>
+    </w:p>
+    <w:p>
+      <w:pPr>
+        <w:pStyle w:val="ListParagraph"/>
+        <w:numPr>
+          <w:ilvl w:val="2"/>
+          <w:numId w:val="1"/>
+        </w:numPr>
+      </w:pPr>
+      <w:r>
+        <w:t xml:space="preserve">edit the marker </w:t>
       </w:r>
       <w:bookmarkStart w:id="2" w:name="_GoBack"/>
       <w:bookmarkEnd w:id="2"/>
       <w:r>
-        <w:t>set the bounds for the axis.</w:t>
+        <w:t>properties:</w:t>
+      </w:r>
+    </w:p>
+    <w:p>
+      <w:pPr>
+        <w:pStyle w:val="ListParagraph"/>
+        <w:numPr>
+          <w:ilvl w:val="3"/>
+          <w:numId w:val="1"/>
+        </w:numPr>
+      </w:pPr>
+      <w:proofErr w:type="gramStart"/>
+      <w:r>
+        <w:t>show/hide</w:t>
+      </w:r>
+      <w:proofErr w:type="gramEnd"/>
+      <w:r>
+        <w:t xml:space="preserve"> the marker.</w:t>
+      </w:r>
+    </w:p>
+    <w:p>
+      <w:pPr>
+        <w:pStyle w:val="ListParagraph"/>
+        <w:numPr>
+          <w:ilvl w:val="3"/>
+          <w:numId w:val="1"/>
+        </w:numPr>
+      </w:pPr>
+      <w:proofErr w:type="gramStart"/>
+      <w:r>
+        <w:t>choose</w:t>
+      </w:r>
+      <w:proofErr w:type="gramEnd"/>
+      <w:r>
+        <w:t xml:space="preserve"> the marker shape (Circle, Diamond, Square, X, Plus).</w:t>
+      </w:r>
+    </w:p>
+    <w:p>
+      <w:pPr>
+        <w:pStyle w:val="ListParagraph"/>
+        <w:numPr>
+          <w:ilvl w:val="3"/>
+          <w:numId w:val="1"/>
+        </w:numPr>
+      </w:pPr>
+      <w:proofErr w:type="gramStart"/>
+      <w:r>
+        <w:t>choose</w:t>
+      </w:r>
+      <w:proofErr w:type="gramEnd"/>
+      <w:r>
+        <w:t xml:space="preserve"> the marker size.</w:t>
+      </w:r>
+    </w:p>
+    <w:p>
+      <w:pPr>
+        <w:pStyle w:val="ListParagraph"/>
+        <w:numPr>
+          <w:ilvl w:val="3"/>
+          <w:numId w:val="1"/>
+        </w:numPr>
+      </w:pPr>
+      <w:proofErr w:type="gramStart"/>
+      <w:r>
+        <w:t>choose</w:t>
+      </w:r>
+      <w:proofErr w:type="gramEnd"/>
+      <w:r>
+        <w:t xml:space="preserve"> the marker color.</w:t>
       </w:r>
     </w:p>
     <w:p>
@@ -898,7 +1360,7 @@
         </w:numPr>
       </w:pPr>
       <w:r>
-        <w:t>set tick spacing to auto or define as:</w:t>
+        <w:t>edit the connecting line properties:</w:t>
       </w:r>
     </w:p>
     <w:p>
@@ -909,8 +1371,13 @@
           <w:numId w:val="1"/>
         </w:numPr>
       </w:pPr>
-      <w:r>
-        <w:t>tick start</w:t>
+      <w:proofErr w:type="gramStart"/>
+      <w:r>
+        <w:t>show/hide</w:t>
+      </w:r>
+      <w:proofErr w:type="gramEnd"/>
+      <w:r>
+        <w:t xml:space="preserve"> the line.</w:t>
       </w:r>
     </w:p>
     <w:p>
@@ -921,8 +1388,13 @@
           <w:numId w:val="1"/>
         </w:numPr>
       </w:pPr>
-      <w:r>
-        <w:t>tick end</w:t>
+      <w:proofErr w:type="gramStart"/>
+      <w:r>
+        <w:t>choose</w:t>
+      </w:r>
+      <w:proofErr w:type="gramEnd"/>
+      <w:r>
+        <w:t xml:space="preserve"> the line style (dashed/solid).</w:t>
       </w:r>
     </w:p>
     <w:p>
@@ -933,8 +1405,54 @@
           <w:numId w:val="1"/>
         </w:numPr>
       </w:pPr>
-      <w:r>
-        <w:t>tick width</w:t>
+      <w:proofErr w:type="gramStart"/>
+      <w:r>
+        <w:t>choose</w:t>
+      </w:r>
+      <w:proofErr w:type="gramEnd"/>
+      <w:r>
+        <w:t xml:space="preserve"> the line weight.</w:t>
+      </w:r>
+    </w:p>
+    <w:p>
+      <w:pPr>
+        <w:pStyle w:val="ListParagraph"/>
+        <w:numPr>
+          <w:ilvl w:val="3"/>
+          <w:numId w:val="1"/>
+        </w:numPr>
+      </w:pPr>
+      <w:proofErr w:type="gramStart"/>
+      <w:r>
+        <w:t>choose</w:t>
+      </w:r>
+      <w:proofErr w:type="gramEnd"/>
+      <w:r>
+        <w:t xml:space="preserve"> the line color.</w:t>
+      </w:r>
+    </w:p>
+    <w:p>
+      <w:pPr>
+        <w:pStyle w:val="ListParagraph"/>
+        <w:numPr>
+          <w:ilvl w:val="0"/>
+          <w:numId w:val="1"/>
+        </w:numPr>
+      </w:pPr>
+      <w:r>
+        <w:t>In the data table interface, the user shall be able to:</w:t>
+      </w:r>
+    </w:p>
+    <w:p>
+      <w:pPr>
+        <w:pStyle w:val="ListParagraph"/>
+        <w:numPr>
+          <w:ilvl w:val="1"/>
+          <w:numId w:val="1"/>
+        </w:numPr>
+      </w:pPr>
+      <w:r>
+        <w:t>show</w:t>
       </w:r>
     </w:p>
     <w:p>
@@ -945,8 +1463,47 @@
           <w:numId w:val="1"/>
         </w:numPr>
       </w:pPr>
-      <w:r>
-        <w:t>set ticks to include zero if auto</w:t>
+      <w:proofErr w:type="gramStart"/>
+      <w:r>
+        <w:t>all</w:t>
+      </w:r>
+      <w:proofErr w:type="gramEnd"/>
+      <w:r>
+        <w:t xml:space="preserve"> points.</w:t>
+      </w:r>
+    </w:p>
+    <w:p>
+      <w:pPr>
+        <w:pStyle w:val="ListParagraph"/>
+        <w:numPr>
+          <w:ilvl w:val="2"/>
+          <w:numId w:val="1"/>
+        </w:numPr>
+      </w:pPr>
+      <w:proofErr w:type="gramStart"/>
+      <w:r>
+        <w:t>visible</w:t>
+      </w:r>
+      <w:proofErr w:type="gramEnd"/>
+      <w:r>
+        <w:t xml:space="preserve"> points only.</w:t>
+      </w:r>
+    </w:p>
+    <w:p>
+      <w:pPr>
+        <w:pStyle w:val="ListParagraph"/>
+        <w:numPr>
+          <w:ilvl w:val="2"/>
+          <w:numId w:val="1"/>
+        </w:numPr>
+      </w:pPr>
+      <w:proofErr w:type="gramStart"/>
+      <w:r>
+        <w:t>hidden</w:t>
+      </w:r>
+      <w:proofErr w:type="gramEnd"/>
+      <w:r>
+        <w:t xml:space="preserve"> points only.</w:t>
       </w:r>
     </w:p>
     <w:p>
@@ -957,8 +1514,31 @@
           <w:numId w:val="1"/>
         </w:numPr>
       </w:pPr>
-      <w:r>
-        <w:t>plots; which will enable the user to reorder all available plots.</w:t>
+      <w:proofErr w:type="gramStart"/>
+      <w:r>
+        <w:t>remove</w:t>
+      </w:r>
+      <w:proofErr w:type="gramEnd"/>
+      <w:r>
+        <w:t xml:space="preserve"> points (See </w:t>
+      </w:r>
+      <w:r>
+        <w:fldChar w:fldCharType="begin"/>
+      </w:r>
+      <w:r>
+        <w:instrText xml:space="preserve"> REF _Ref423956418 \r \h </w:instrText>
+      </w:r>
+      <w:r>
+        <w:fldChar w:fldCharType="separate"/>
+      </w:r>
+      <w:r>
+        <w:t>1.e.ii</w:t>
+      </w:r>
+      <w:r>
+        <w:fldChar w:fldCharType="end"/>
+      </w:r>
+      <w:r>
+        <w:t>).</w:t>
       </w:r>
     </w:p>
     <w:p>
@@ -969,177 +1549,51 @@
           <w:numId w:val="1"/>
         </w:numPr>
       </w:pPr>
-      <w:r>
-        <w:lastRenderedPageBreak/>
-        <w:t>each plot; which will enable the user to:</w:t>
-      </w:r>
-    </w:p>
-    <w:p>
-      <w:pPr>
-        <w:pStyle w:val="ListParagraph"/>
-        <w:numPr>
-          <w:ilvl w:val="2"/>
-          <w:numId w:val="1"/>
-        </w:numPr>
-      </w:pPr>
-      <w:r>
-        <w:t>change the plot name.</w:t>
-      </w:r>
-    </w:p>
-    <w:p>
-      <w:pPr>
-        <w:pStyle w:val="ListParagraph"/>
-        <w:numPr>
-          <w:ilvl w:val="2"/>
-          <w:numId w:val="1"/>
-        </w:numPr>
-      </w:pPr>
-      <w:r>
-        <w:t>show/hide the plot.</w:t>
-      </w:r>
-    </w:p>
-    <w:p>
-      <w:pPr>
-        <w:pStyle w:val="ListParagraph"/>
-        <w:numPr>
-          <w:ilvl w:val="2"/>
-          <w:numId w:val="1"/>
-        </w:numPr>
-      </w:pPr>
-      <w:r>
-        <w:t>assign the plots x-values to primary or secondary domain.</w:t>
-      </w:r>
-    </w:p>
-    <w:p>
-      <w:pPr>
-        <w:pStyle w:val="ListParagraph"/>
-        <w:numPr>
-          <w:ilvl w:val="2"/>
-          <w:numId w:val="1"/>
-        </w:numPr>
-      </w:pPr>
-      <w:r>
-        <w:t>assign the plots y-values to the primary or secondary range.</w:t>
-      </w:r>
-    </w:p>
-    <w:p>
-      <w:pPr>
-        <w:pStyle w:val="ListParagraph"/>
-        <w:numPr>
-          <w:ilvl w:val="2"/>
-          <w:numId w:val="1"/>
-        </w:numPr>
-      </w:pPr>
-      <w:r>
-        <w:t>edit the marker and highlight properties:</w:t>
-      </w:r>
-    </w:p>
-    <w:p>
-      <w:pPr>
-        <w:pStyle w:val="ListParagraph"/>
-        <w:numPr>
-          <w:ilvl w:val="3"/>
-          <w:numId w:val="1"/>
-        </w:numPr>
-      </w:pPr>
-      <w:r>
-        <w:t>show/hide the marker.</w:t>
-      </w:r>
-    </w:p>
-    <w:p>
-      <w:pPr>
-        <w:pStyle w:val="ListParagraph"/>
-        <w:numPr>
-          <w:ilvl w:val="3"/>
-          <w:numId w:val="1"/>
-        </w:numPr>
-      </w:pPr>
-      <w:r>
-        <w:t>choose the marker shape (Circle, Diamond, Square, X, Plus).</w:t>
-      </w:r>
-    </w:p>
-    <w:p>
-      <w:pPr>
-        <w:pStyle w:val="ListParagraph"/>
-        <w:numPr>
-          <w:ilvl w:val="3"/>
-          <w:numId w:val="1"/>
-        </w:numPr>
-      </w:pPr>
-      <w:r>
-        <w:t>choose the marker size.</w:t>
-      </w:r>
-    </w:p>
-    <w:p>
-      <w:pPr>
-        <w:pStyle w:val="ListParagraph"/>
-        <w:numPr>
-          <w:ilvl w:val="3"/>
-          <w:numId w:val="1"/>
-        </w:numPr>
-      </w:pPr>
-      <w:r>
-        <w:t>choose the marker color.</w:t>
-      </w:r>
-    </w:p>
-    <w:p>
-      <w:pPr>
-        <w:pStyle w:val="ListParagraph"/>
-        <w:numPr>
-          <w:ilvl w:val="2"/>
-          <w:numId w:val="1"/>
-        </w:numPr>
-      </w:pPr>
-      <w:r>
-        <w:t>edit the connecting line properties:</w:t>
-      </w:r>
-    </w:p>
-    <w:p>
-      <w:pPr>
-        <w:pStyle w:val="ListParagraph"/>
-        <w:numPr>
-          <w:ilvl w:val="3"/>
-          <w:numId w:val="1"/>
-        </w:numPr>
-      </w:pPr>
-      <w:r>
-        <w:t>show/hide the line.</w:t>
-      </w:r>
-    </w:p>
-    <w:p>
-      <w:pPr>
-        <w:pStyle w:val="ListParagraph"/>
-        <w:numPr>
-          <w:ilvl w:val="3"/>
-          <w:numId w:val="1"/>
-        </w:numPr>
-      </w:pPr>
-      <w:r>
-        <w:t>choose the line style (dashed/solid).</w:t>
-      </w:r>
-    </w:p>
-    <w:p>
-      <w:pPr>
-        <w:pStyle w:val="ListParagraph"/>
-        <w:numPr>
-          <w:ilvl w:val="3"/>
-          <w:numId w:val="1"/>
-        </w:numPr>
-      </w:pPr>
-      <w:r>
-        <w:t>choose the line weight.</w:t>
-      </w:r>
-    </w:p>
-    <w:p>
-      <w:pPr>
-        <w:pStyle w:val="ListParagraph"/>
-        <w:numPr>
-          <w:ilvl w:val="3"/>
-          <w:numId w:val="1"/>
-        </w:numPr>
-      </w:pPr>
-      <w:r>
-        <w:t>choose the line color.</w:t>
+      <w:proofErr w:type="gramStart"/>
+      <w:r>
+        <w:t>edit</w:t>
+      </w:r>
+      <w:proofErr w:type="gramEnd"/>
+      <w:r>
+        <w:t xml:space="preserve"> data (See </w:t>
+      </w:r>
+      <w:r>
+        <w:fldChar w:fldCharType="begin"/>
+      </w:r>
+      <w:r>
+        <w:instrText xml:space="preserve"> REF _Ref423956461 \r \h </w:instrText>
+      </w:r>
+      <w:r>
+        <w:fldChar w:fldCharType="separate"/>
+      </w:r>
+      <w:r>
+        <w:t>1.f</w:t>
+      </w:r>
+      <w:r>
+        <w:fldChar w:fldCharType="end"/>
+      </w:r>
+      <w:r>
+        <w:t>).</w:t>
+      </w:r>
+    </w:p>
+    <w:p>
+      <w:pPr>
+        <w:pStyle w:val="ListParagraph"/>
+        <w:numPr>
+          <w:ilvl w:val="1"/>
+          <w:numId w:val="1"/>
+        </w:numPr>
+      </w:pPr>
+      <w:proofErr w:type="gramStart"/>
+      <w:r>
+        <w:t>add</w:t>
+      </w:r>
+      <w:r>
+        <w:t>/insert</w:t>
+      </w:r>
+      <w:proofErr w:type="gramEnd"/>
+      <w:r>
+        <w:t xml:space="preserve"> data?</w:t>
       </w:r>
     </w:p>
     <w:p>
@@ -1151,7 +1605,7 @@
         </w:numPr>
       </w:pPr>
       <w:r>
-        <w:t>In the data table interface, the user shall be able to:</w:t>
+        <w:t>The library shall:</w:t>
       </w:r>
     </w:p>
     <w:p>
@@ -1162,44 +1616,18 @@
           <w:numId w:val="1"/>
         </w:numPr>
       </w:pPr>
-      <w:r>
-        <w:t>show</w:t>
-      </w:r>
-    </w:p>
-    <w:p>
-      <w:pPr>
-        <w:pStyle w:val="ListParagraph"/>
-        <w:numPr>
-          <w:ilvl w:val="2"/>
-          <w:numId w:val="1"/>
-        </w:numPr>
-      </w:pPr>
-      <w:r>
-        <w:t>all points.</w:t>
-      </w:r>
-    </w:p>
-    <w:p>
-      <w:pPr>
-        <w:pStyle w:val="ListParagraph"/>
-        <w:numPr>
-          <w:ilvl w:val="2"/>
-          <w:numId w:val="1"/>
-        </w:numPr>
-      </w:pPr>
-      <w:r>
-        <w:t>visible points only.</w:t>
-      </w:r>
-    </w:p>
-    <w:p>
-      <w:pPr>
-        <w:pStyle w:val="ListParagraph"/>
-        <w:numPr>
-          <w:ilvl w:val="2"/>
-          <w:numId w:val="1"/>
-        </w:numPr>
-      </w:pPr>
-      <w:r>
-        <w:t>hidden points only.</w:t>
+      <w:proofErr w:type="spellStart"/>
+      <w:proofErr w:type="gramStart"/>
+      <w:r>
+        <w:t>i</w:t>
+      </w:r>
+      <w:r>
+        <w:t>provide</w:t>
+      </w:r>
+      <w:proofErr w:type="spellEnd"/>
+      <w:proofErr w:type="gramEnd"/>
+      <w:r>
+        <w:t xml:space="preserve"> a view that is the chart alone.</w:t>
       </w:r>
     </w:p>
     <w:p>
@@ -1210,26 +1638,13 @@
           <w:numId w:val="1"/>
         </w:numPr>
       </w:pPr>
-      <w:r>
-        <w:t xml:space="preserve">remove points (See </w:t>
-      </w:r>
-      <w:r>
-        <w:fldChar w:fldCharType="begin"/>
-      </w:r>
-      <w:r>
-        <w:instrText xml:space="preserve"> REF _Ref423956418 \r \h </w:instrText>
-      </w:r>
-      <w:r>
-        <w:fldChar w:fldCharType="separate"/>
-      </w:r>
-      <w:r>
-        <w:t>1.e.ii</w:t>
-      </w:r>
-      <w:r>
-        <w:fldChar w:fldCharType="end"/>
-      </w:r>
-      <w:r>
-        <w:t>).</w:t>
+      <w:proofErr w:type="gramStart"/>
+      <w:r>
+        <w:t>provide</w:t>
+      </w:r>
+      <w:proofErr w:type="gramEnd"/>
+      <w:r>
+        <w:t xml:space="preserve"> a view that is the chart with toolbars.</w:t>
       </w:r>
     </w:p>
     <w:p>
@@ -1240,92 +1655,13 @@
           <w:numId w:val="1"/>
         </w:numPr>
       </w:pPr>
-      <w:r>
-        <w:t xml:space="preserve">edit data (See </w:t>
-      </w:r>
-      <w:r>
-        <w:fldChar w:fldCharType="begin"/>
-      </w:r>
-      <w:r>
-        <w:instrText xml:space="preserve"> REF _Ref423956461 \r \h </w:instrText>
-      </w:r>
-      <w:r>
-        <w:fldChar w:fldCharType="separate"/>
-      </w:r>
-      <w:r>
-        <w:t>1.f</w:t>
-      </w:r>
-      <w:r>
-        <w:fldChar w:fldCharType="end"/>
-      </w:r>
-      <w:r>
-        <w:t>).</w:t>
-      </w:r>
-    </w:p>
-    <w:p>
-      <w:pPr>
-        <w:pStyle w:val="ListParagraph"/>
-        <w:numPr>
-          <w:ilvl w:val="1"/>
-          <w:numId w:val="1"/>
-        </w:numPr>
-      </w:pPr>
-      <w:r>
-        <w:t>add</w:t>
-      </w:r>
-      <w:r>
-        <w:t>/insert</w:t>
-      </w:r>
-      <w:r>
-        <w:t xml:space="preserve"> data?</w:t>
-      </w:r>
-    </w:p>
-    <w:p>
-      <w:pPr>
-        <w:pStyle w:val="ListParagraph"/>
-        <w:numPr>
-          <w:ilvl w:val="0"/>
-          <w:numId w:val="1"/>
-        </w:numPr>
-      </w:pPr>
-      <w:r>
-        <w:t>The library shall:</w:t>
-      </w:r>
-    </w:p>
-    <w:p>
-      <w:pPr>
-        <w:pStyle w:val="ListParagraph"/>
-        <w:numPr>
-          <w:ilvl w:val="1"/>
-          <w:numId w:val="1"/>
-        </w:numPr>
-      </w:pPr>
-      <w:r>
-        <w:t>provide a view that is the chart alone.</w:t>
-      </w:r>
-    </w:p>
-    <w:p>
-      <w:pPr>
-        <w:pStyle w:val="ListParagraph"/>
-        <w:numPr>
-          <w:ilvl w:val="1"/>
-          <w:numId w:val="1"/>
-        </w:numPr>
-      </w:pPr>
-      <w:r>
-        <w:t>provide a view that is the chart with toolbars.</w:t>
-      </w:r>
-    </w:p>
-    <w:p>
-      <w:pPr>
-        <w:pStyle w:val="ListParagraph"/>
-        <w:numPr>
-          <w:ilvl w:val="1"/>
-          <w:numId w:val="1"/>
-        </w:numPr>
-      </w:pPr>
-      <w:r>
-        <w:t>provide a view that is the chart with toolbars in a dialog.</w:t>
+      <w:proofErr w:type="gramStart"/>
+      <w:r>
+        <w:t>provide</w:t>
+      </w:r>
+      <w:proofErr w:type="gramEnd"/>
+      <w:r>
+        <w:t xml:space="preserve"> a view that is the chart with toolbars in a dialog.</w:t>
       </w:r>
     </w:p>
     <w:p>
@@ -1391,9 +1727,779 @@
         </w:numPr>
       </w:pPr>
       <w:r>
+        <w:lastRenderedPageBreak/>
         <w:t>Properties Dialog</w:t>
       </w:r>
     </w:p>
+    <w:p>
+      <w:pPr>
+        <w:pStyle w:val="Heading2"/>
+      </w:pPr>
+      <w:r>
+        <w:t>Auto-Ticks</w:t>
+      </w:r>
+    </w:p>
+    <w:p>
+      <w:r>
+        <w:t>Auto-tick calculation should result in ticks that show a difference between each mark. This difference should be of a consistent delta along an axis and should be in</w:t>
+      </w:r>
+      <w:r>
+        <w:t xml:space="preserve"> </w:t>
+      </w:r>
+      <w:r>
+        <w:t xml:space="preserve">1/10, </w:t>
+      </w:r>
+      <w:r>
+        <w:t>1/2</w:t>
+      </w:r>
+      <w:r>
+        <w:t>, 1/5</w:t>
+      </w:r>
+      <w:r>
+        <w:t xml:space="preserve">, </w:t>
+      </w:r>
+      <w:r>
+        <w:t xml:space="preserve">or </w:t>
+      </w:r>
+      <w:r>
+        <w:t>1/4 increments.</w:t>
+      </w:r>
+      <w:r>
+        <w:t xml:space="preserve"> The physical width between tick marks shall be no less than 0.5 inches and no greater than 1.75 inches.</w:t>
+      </w:r>
+    </w:p>
+    <w:p>
+      <w:r>
+        <w:t>Inputs:</w:t>
+      </w:r>
+    </w:p>
+    <w:p>
+      <w:pPr>
+        <w:pStyle w:val="ListParagraph"/>
+        <w:numPr>
+          <w:ilvl w:val="0"/>
+          <w:numId w:val="5"/>
+        </w:numPr>
+      </w:pPr>
+      <w:r>
+        <w:t>Length – Physical length of the axis.</w:t>
+      </w:r>
+    </w:p>
+    <w:p>
+      <w:pPr>
+        <w:pStyle w:val="ListParagraph"/>
+        <w:numPr>
+          <w:ilvl w:val="0"/>
+          <w:numId w:val="5"/>
+        </w:numPr>
+      </w:pPr>
+      <w:r>
+        <w:t>Min – Minimum bound of the viewable area in axis coordinates.</w:t>
+      </w:r>
+    </w:p>
+    <w:p>
+      <w:pPr>
+        <w:pStyle w:val="ListParagraph"/>
+        <w:numPr>
+          <w:ilvl w:val="0"/>
+          <w:numId w:val="5"/>
+        </w:numPr>
+      </w:pPr>
+      <w:r>
+        <w:t>Max – Maximum bound of the viewable area in axis coordinates.</w:t>
+      </w:r>
+    </w:p>
+    <w:p>
+      <w:pPr>
+        <w:pStyle w:val="ListParagraph"/>
+        <w:numPr>
+          <w:ilvl w:val="0"/>
+          <w:numId w:val="5"/>
+        </w:numPr>
+      </w:pPr>
+      <w:r>
+        <w:t>Tick Min – Minimum physical distance between tick marks.</w:t>
+      </w:r>
+    </w:p>
+    <w:p>
+      <w:pPr>
+        <w:pStyle w:val="ListParagraph"/>
+        <w:numPr>
+          <w:ilvl w:val="0"/>
+          <w:numId w:val="5"/>
+        </w:numPr>
+      </w:pPr>
+      <w:r>
+        <w:t>Tick Max – Maximum physical distance between tick marks.</w:t>
+      </w:r>
+    </w:p>
+    <w:p>
+      <w:r>
+        <w:t>Outputs</w:t>
+      </w:r>
+    </w:p>
+    <w:p>
+      <w:pPr>
+        <w:pStyle w:val="ListParagraph"/>
+        <w:numPr>
+          <w:ilvl w:val="0"/>
+          <w:numId w:val="6"/>
+        </w:numPr>
+      </w:pPr>
+      <w:r>
+        <w:t>Tick Count – The number of tick marks to be drawn (one more than the number of sections between ticks).</w:t>
+      </w:r>
+    </w:p>
+    <w:p>
+      <w:pPr>
+        <w:pStyle w:val="ListParagraph"/>
+        <w:numPr>
+          <w:ilvl w:val="0"/>
+          <w:numId w:val="6"/>
+        </w:numPr>
+      </w:pPr>
+      <w:r>
+        <w:t>Tick Start – The first tick mark in axis coordinates.</w:t>
+      </w:r>
+    </w:p>
+    <w:p>
+      <w:pPr>
+        <w:pStyle w:val="ListParagraph"/>
+        <w:numPr>
+          <w:ilvl w:val="0"/>
+          <w:numId w:val="6"/>
+        </w:numPr>
+      </w:pPr>
+      <w:r>
+        <w:t>Tick End – The last tick mark in axis coordinates.</w:t>
+      </w:r>
+    </w:p>
+    <w:p>
+      <w:pPr>
+        <w:pStyle w:val="ListParagraph"/>
+        <w:numPr>
+          <w:ilvl w:val="0"/>
+          <w:numId w:val="6"/>
+        </w:numPr>
+      </w:pPr>
+      <w:r>
+        <w:t>Format – Decimal or Scientific notation.</w:t>
+      </w:r>
+    </w:p>
+    <w:p>
+      <w:pPr>
+        <w:pStyle w:val="ListParagraph"/>
+        <w:numPr>
+          <w:ilvl w:val="0"/>
+          <w:numId w:val="6"/>
+        </w:numPr>
+      </w:pPr>
+      <w:r>
+        <w:t>Precision – The number of reserved digits after the decimal for the decimal format and number of total digits for scientific format.</w:t>
+      </w:r>
+    </w:p>
+    <w:p>
+      <w:r>
+        <w:t>Other requirements</w:t>
+      </w:r>
+    </w:p>
+    <w:p>
+      <w:pPr>
+        <w:pStyle w:val="ListParagraph"/>
+        <w:numPr>
+          <w:ilvl w:val="0"/>
+          <w:numId w:val="7"/>
+        </w:numPr>
+      </w:pPr>
+      <w:r>
+        <w:t xml:space="preserve">The distance between </w:t>
+      </w:r>
+      <w:proofErr w:type="gramStart"/>
+      <w:r>
+        <w:t>tick</w:t>
+      </w:r>
+      <w:proofErr w:type="gramEnd"/>
+      <w:r>
+        <w:t xml:space="preserve"> marks may not be less than double precision allows.</w:t>
+      </w:r>
+    </w:p>
+    <w:p>
+      <w:pPr>
+        <w:pStyle w:val="ListParagraph"/>
+        <w:numPr>
+          <w:ilvl w:val="0"/>
+          <w:numId w:val="7"/>
+        </w:numPr>
+      </w:pPr>
+      <w:r>
+        <w:t>Precision will be a maximum of 20.</w:t>
+      </w:r>
+    </w:p>
+    <w:p>
+      <w:r>
+        <w:t>Use Cases</w:t>
+      </w:r>
+    </w:p>
+    <w:tbl>
+      <w:tblPr>
+        <w:tblStyle w:val="TableGrid"/>
+        <w:tblW w:w="7906" w:type="dxa"/>
+        <w:jc w:val="center"/>
+        <w:tblInd w:w="735" w:type="dxa"/>
+        <w:tblLook w:val="04A0" w:firstRow="1" w:lastRow="0" w:firstColumn="1" w:lastColumn="0" w:noHBand="0" w:noVBand="1"/>
+      </w:tblPr>
+      <w:tblGrid>
+        <w:gridCol w:w="827"/>
+        <w:gridCol w:w="983"/>
+        <w:gridCol w:w="984"/>
+        <w:gridCol w:w="989"/>
+        <w:gridCol w:w="1025"/>
+        <w:gridCol w:w="1142"/>
+        <w:gridCol w:w="928"/>
+        <w:gridCol w:w="1028"/>
+      </w:tblGrid>
+      <w:tr>
+        <w:trPr>
+          <w:jc w:val="center"/>
+        </w:trPr>
+        <w:tc>
+          <w:tcPr>
+            <w:tcW w:w="827" w:type="dxa"/>
+          </w:tcPr>
+          <w:p>
+            <w:r>
+              <w:t>Axis Length</w:t>
+            </w:r>
+          </w:p>
+        </w:tc>
+        <w:tc>
+          <w:tcPr>
+            <w:tcW w:w="991" w:type="dxa"/>
+          </w:tcPr>
+          <w:p>
+            <w:r>
+              <w:t>Min</w:t>
+            </w:r>
+          </w:p>
+        </w:tc>
+        <w:tc>
+          <w:tcPr>
+            <w:tcW w:w="1011" w:type="dxa"/>
+          </w:tcPr>
+          <w:p>
+            <w:r>
+              <w:t>Max</w:t>
+            </w:r>
+          </w:p>
+        </w:tc>
+        <w:tc>
+          <w:tcPr>
+            <w:tcW w:w="1030" w:type="dxa"/>
+          </w:tcPr>
+          <w:p>
+            <w:r>
+              <w:t>Tick Count</w:t>
+            </w:r>
+          </w:p>
+        </w:tc>
+        <w:tc>
+          <w:tcPr>
+            <w:tcW w:w="1060" w:type="dxa"/>
+          </w:tcPr>
+          <w:p>
+            <w:r>
+              <w:t>Tick Start</w:t>
+            </w:r>
+          </w:p>
+        </w:tc>
+        <w:tc>
+          <w:tcPr>
+            <w:tcW w:w="1020" w:type="dxa"/>
+          </w:tcPr>
+          <w:p>
+            <w:r>
+              <w:t>Tick End</w:t>
+            </w:r>
+          </w:p>
+        </w:tc>
+        <w:tc>
+          <w:tcPr>
+            <w:tcW w:w="939" w:type="dxa"/>
+          </w:tcPr>
+          <w:p>
+            <w:r>
+              <w:t>Format</w:t>
+            </w:r>
+          </w:p>
+        </w:tc>
+        <w:tc>
+          <w:tcPr>
+            <w:tcW w:w="1028" w:type="dxa"/>
+          </w:tcPr>
+          <w:p>
+            <w:r>
+              <w:t>Precision</w:t>
+            </w:r>
+          </w:p>
+        </w:tc>
+      </w:tr>
+      <w:tr>
+        <w:trPr>
+          <w:jc w:val="center"/>
+        </w:trPr>
+        <w:tc>
+          <w:tcPr>
+            <w:tcW w:w="827" w:type="dxa"/>
+            <w:vAlign w:val="center"/>
+          </w:tcPr>
+          <w:p>
+            <w:r>
+              <w:t>5”</w:t>
+            </w:r>
+          </w:p>
+        </w:tc>
+        <w:tc>
+          <w:tcPr>
+            <w:tcW w:w="991" w:type="dxa"/>
+            <w:vAlign w:val="center"/>
+          </w:tcPr>
+          <w:p>
+            <w:r>
+              <w:t>-5</w:t>
+            </w:r>
+          </w:p>
+        </w:tc>
+        <w:tc>
+          <w:tcPr>
+            <w:tcW w:w="1011" w:type="dxa"/>
+            <w:vAlign w:val="center"/>
+          </w:tcPr>
+          <w:p>
+            <w:r>
+              <w:t>5</w:t>
+            </w:r>
+          </w:p>
+        </w:tc>
+        <w:tc>
+          <w:tcPr>
+            <w:tcW w:w="1030" w:type="dxa"/>
+          </w:tcPr>
+          <w:p>
+            <w:r>
+              <w:t>6</w:t>
+            </w:r>
+          </w:p>
+        </w:tc>
+        <w:tc>
+          <w:tcPr>
+            <w:tcW w:w="1060" w:type="dxa"/>
+            <w:vAlign w:val="center"/>
+          </w:tcPr>
+          <w:p>
+            <w:r>
+              <w:t>-4</w:t>
+            </w:r>
+          </w:p>
+        </w:tc>
+        <w:tc>
+          <w:tcPr>
+            <w:tcW w:w="1020" w:type="dxa"/>
+            <w:vAlign w:val="center"/>
+          </w:tcPr>
+          <w:p>
+            <w:r>
+              <w:t>4</w:t>
+            </w:r>
+          </w:p>
+        </w:tc>
+        <w:tc>
+          <w:tcPr>
+            <w:tcW w:w="939" w:type="dxa"/>
+          </w:tcPr>
+          <w:p>
+            <w:r>
+              <w:t>Dec</w:t>
+            </w:r>
+          </w:p>
+        </w:tc>
+        <w:tc>
+          <w:tcPr>
+            <w:tcW w:w="1028" w:type="dxa"/>
+          </w:tcPr>
+          <w:p>
+            <w:r>
+              <w:t>1</w:t>
+            </w:r>
+          </w:p>
+        </w:tc>
+      </w:tr>
+      <w:tr>
+        <w:trPr>
+          <w:jc w:val="center"/>
+        </w:trPr>
+        <w:tc>
+          <w:tcPr>
+            <w:tcW w:w="827" w:type="dxa"/>
+            <w:vAlign w:val="center"/>
+          </w:tcPr>
+          <w:p>
+            <w:r>
+              <w:t>5”</w:t>
+            </w:r>
+          </w:p>
+        </w:tc>
+        <w:tc>
+          <w:tcPr>
+            <w:tcW w:w="991" w:type="dxa"/>
+            <w:vAlign w:val="center"/>
+          </w:tcPr>
+          <w:p>
+            <w:r>
+              <w:t>0</w:t>
+            </w:r>
+          </w:p>
+        </w:tc>
+        <w:tc>
+          <w:tcPr>
+            <w:tcW w:w="1011" w:type="dxa"/>
+            <w:vAlign w:val="center"/>
+          </w:tcPr>
+          <w:p>
+            <w:r>
+              <w:t>0</w:t>
+            </w:r>
+          </w:p>
+        </w:tc>
+        <w:tc>
+          <w:tcPr>
+            <w:tcW w:w="1030" w:type="dxa"/>
+          </w:tcPr>
+          <w:p>
+            <w:r>
+              <w:t>3</w:t>
+            </w:r>
+          </w:p>
+        </w:tc>
+        <w:tc>
+          <w:tcPr>
+            <w:tcW w:w="1060" w:type="dxa"/>
+            <w:vAlign w:val="center"/>
+          </w:tcPr>
+          <w:p>
+            <w:r>
+              <w:t>-1</w:t>
+            </w:r>
+          </w:p>
+        </w:tc>
+        <w:tc>
+          <w:tcPr>
+            <w:tcW w:w="1020" w:type="dxa"/>
+            <w:vAlign w:val="center"/>
+          </w:tcPr>
+          <w:p>
+            <w:r>
+              <w:t>1</w:t>
+            </w:r>
+          </w:p>
+        </w:tc>
+        <w:tc>
+          <w:tcPr>
+            <w:tcW w:w="939" w:type="dxa"/>
+          </w:tcPr>
+          <w:p>
+            <w:r>
+              <w:t>Dec</w:t>
+            </w:r>
+          </w:p>
+        </w:tc>
+        <w:tc>
+          <w:tcPr>
+            <w:tcW w:w="1028" w:type="dxa"/>
+          </w:tcPr>
+          <w:p>
+            <w:r>
+              <w:t>1</w:t>
+            </w:r>
+          </w:p>
+        </w:tc>
+      </w:tr>
+      <w:tr>
+        <w:trPr>
+          <w:jc w:val="center"/>
+        </w:trPr>
+        <w:tc>
+          <w:tcPr>
+            <w:tcW w:w="827" w:type="dxa"/>
+            <w:vAlign w:val="center"/>
+          </w:tcPr>
+          <w:p>
+            <w:r>
+              <w:t>5”</w:t>
+            </w:r>
+          </w:p>
+        </w:tc>
+        <w:tc>
+          <w:tcPr>
+            <w:tcW w:w="991" w:type="dxa"/>
+            <w:vAlign w:val="center"/>
+          </w:tcPr>
+          <w:p>
+            <w:r>
+              <w:t>0.00001</w:t>
+            </w:r>
+          </w:p>
+        </w:tc>
+        <w:tc>
+          <w:tcPr>
+            <w:tcW w:w="1011" w:type="dxa"/>
+            <w:vAlign w:val="center"/>
+          </w:tcPr>
+          <w:p>
+            <w:r>
+              <w:t>0.0001</w:t>
+            </w:r>
+          </w:p>
+        </w:tc>
+        <w:tc>
+          <w:tcPr>
+            <w:tcW w:w="1030" w:type="dxa"/>
+          </w:tcPr>
+          <w:p>
+            <w:r>
+              <w:t>3</w:t>
+            </w:r>
+          </w:p>
+        </w:tc>
+        <w:tc>
+          <w:tcPr>
+            <w:tcW w:w="1060" w:type="dxa"/>
+            <w:vAlign w:val="center"/>
+          </w:tcPr>
+          <w:p>
+            <w:r>
+              <w:t>0.0000</w:t>
+            </w:r>
+          </w:p>
+        </w:tc>
+        <w:tc>
+          <w:tcPr>
+            <w:tcW w:w="1020" w:type="dxa"/>
+            <w:vAlign w:val="center"/>
+          </w:tcPr>
+          <w:p>
+            <w:r>
+              <w:t>0.0002</w:t>
+            </w:r>
+          </w:p>
+        </w:tc>
+        <w:tc>
+          <w:tcPr>
+            <w:tcW w:w="939" w:type="dxa"/>
+          </w:tcPr>
+          <w:p>
+            <w:r>
+              <w:t>Dec</w:t>
+            </w:r>
+          </w:p>
+        </w:tc>
+        <w:tc>
+          <w:tcPr>
+            <w:tcW w:w="1028" w:type="dxa"/>
+          </w:tcPr>
+          <w:p>
+            <w:r>
+              <w:t>4</w:t>
+            </w:r>
+          </w:p>
+        </w:tc>
+      </w:tr>
+      <w:tr>
+        <w:trPr>
+          <w:jc w:val="center"/>
+        </w:trPr>
+        <w:tc>
+          <w:tcPr>
+            <w:tcW w:w="827" w:type="dxa"/>
+            <w:vAlign w:val="center"/>
+          </w:tcPr>
+          <w:p>
+            <w:r>
+              <w:t>5”</w:t>
+            </w:r>
+          </w:p>
+        </w:tc>
+        <w:tc>
+          <w:tcPr>
+            <w:tcW w:w="991" w:type="dxa"/>
+            <w:vAlign w:val="center"/>
+          </w:tcPr>
+          <w:p>
+            <w:r>
+              <w:t>Max</w:t>
+            </w:r>
+          </w:p>
+        </w:tc>
+        <w:tc>
+          <w:tcPr>
+            <w:tcW w:w="1011" w:type="dxa"/>
+            <w:vAlign w:val="center"/>
+          </w:tcPr>
+          <w:p>
+            <w:r>
+              <w:t>Max</w:t>
+            </w:r>
+          </w:p>
+        </w:tc>
+        <w:tc>
+          <w:tcPr>
+            <w:tcW w:w="1030" w:type="dxa"/>
+          </w:tcPr>
+          <w:p>
+            <w:r>
+              <w:t>3</w:t>
+            </w:r>
+          </w:p>
+        </w:tc>
+        <w:tc>
+          <w:tcPr>
+            <w:tcW w:w="1060" w:type="dxa"/>
+            <w:vAlign w:val="center"/>
+          </w:tcPr>
+          <w:p>
+            <w:r>
+              <w:t>(Max--)--</w:t>
+            </w:r>
+          </w:p>
+        </w:tc>
+        <w:tc>
+          <w:tcPr>
+            <w:tcW w:w="1020" w:type="dxa"/>
+            <w:vAlign w:val="center"/>
+          </w:tcPr>
+          <w:p>
+            <w:r>
+              <w:t>Max</w:t>
+            </w:r>
+          </w:p>
+        </w:tc>
+        <w:tc>
+          <w:tcPr>
+            <w:tcW w:w="939" w:type="dxa"/>
+          </w:tcPr>
+          <w:p>
+            <w:proofErr w:type="spellStart"/>
+            <w:r>
+              <w:t>Sci</w:t>
+            </w:r>
+            <w:proofErr w:type="spellEnd"/>
+          </w:p>
+        </w:tc>
+        <w:tc>
+          <w:tcPr>
+            <w:tcW w:w="1028" w:type="dxa"/>
+          </w:tcPr>
+          <w:p>
+            <w:r>
+              <w:t>20</w:t>
+            </w:r>
+          </w:p>
+        </w:tc>
+      </w:tr>
+      <w:tr>
+        <w:trPr>
+          <w:jc w:val="center"/>
+        </w:trPr>
+        <w:tc>
+          <w:tcPr>
+            <w:tcW w:w="827" w:type="dxa"/>
+            <w:vAlign w:val="center"/>
+          </w:tcPr>
+          <w:p>
+            <w:r>
+              <w:t>5”</w:t>
+            </w:r>
+          </w:p>
+        </w:tc>
+        <w:tc>
+          <w:tcPr>
+            <w:tcW w:w="991" w:type="dxa"/>
+            <w:vAlign w:val="center"/>
+          </w:tcPr>
+          <w:p>
+            <w:r>
+              <w:t>Min</w:t>
+            </w:r>
+          </w:p>
+        </w:tc>
+        <w:tc>
+          <w:tcPr>
+            <w:tcW w:w="1011" w:type="dxa"/>
+            <w:vAlign w:val="center"/>
+          </w:tcPr>
+          <w:p>
+            <w:r>
+              <w:t>Min</w:t>
+            </w:r>
+          </w:p>
+        </w:tc>
+        <w:tc>
+          <w:tcPr>
+            <w:tcW w:w="1030" w:type="dxa"/>
+          </w:tcPr>
+          <w:p>
+            <w:r>
+              <w:t>3</w:t>
+            </w:r>
+          </w:p>
+        </w:tc>
+        <w:tc>
+          <w:tcPr>
+            <w:tcW w:w="1060" w:type="dxa"/>
+            <w:vAlign w:val="center"/>
+          </w:tcPr>
+          <w:p>
+            <w:r>
+              <w:t>Min</w:t>
+            </w:r>
+          </w:p>
+        </w:tc>
+        <w:tc>
+          <w:tcPr>
+            <w:tcW w:w="1020" w:type="dxa"/>
+            <w:vAlign w:val="center"/>
+          </w:tcPr>
+          <w:p>
+            <w:r>
+              <w:t>(Min++)++</w:t>
+            </w:r>
+          </w:p>
+        </w:tc>
+        <w:tc>
+          <w:tcPr>
+            <w:tcW w:w="939" w:type="dxa"/>
+          </w:tcPr>
+          <w:p>
+            <w:proofErr w:type="spellStart"/>
+            <w:r>
+              <w:t>Sci</w:t>
+            </w:r>
+            <w:proofErr w:type="spellEnd"/>
+          </w:p>
+        </w:tc>
+        <w:tc>
+          <w:tcPr>
+            <w:tcW w:w="1028" w:type="dxa"/>
+          </w:tcPr>
+          <w:p>
+            <w:r>
+              <w:t>20</w:t>
+            </w:r>
+          </w:p>
+        </w:tc>
+      </w:tr>
+    </w:tbl>
+    <w:p/>
+    <w:p/>
     <w:p>
       <w:pPr>
         <w:pStyle w:val="Heading1"/>
@@ -1412,9 +2518,11 @@
           <w:numId w:val="4"/>
         </w:numPr>
       </w:pPr>
+      <w:proofErr w:type="spellStart"/>
       <w:r>
         <w:t>JChartFrameView</w:t>
       </w:r>
+      <w:proofErr w:type="spellEnd"/>
     </w:p>
     <w:p>
       <w:pPr>
@@ -1424,9 +2532,11 @@
           <w:numId w:val="4"/>
         </w:numPr>
       </w:pPr>
+      <w:proofErr w:type="spellStart"/>
       <w:r>
         <w:t>JChartView</w:t>
       </w:r>
+      <w:proofErr w:type="spellEnd"/>
     </w:p>
     <w:p>
       <w:pPr>
@@ -1436,9 +2546,11 @@
           <w:numId w:val="4"/>
         </w:numPr>
       </w:pPr>
+      <w:proofErr w:type="spellStart"/>
       <w:r>
         <w:t>ChartView</w:t>
       </w:r>
+      <w:proofErr w:type="spellEnd"/>
     </w:p>
     <w:p>
       <w:pPr>
@@ -1448,9 +2560,11 @@
           <w:numId w:val="4"/>
         </w:numPr>
       </w:pPr>
+      <w:proofErr w:type="spellStart"/>
       <w:r>
         <w:t>ChartNavView</w:t>
       </w:r>
+      <w:proofErr w:type="spellEnd"/>
     </w:p>
     <w:p>
       <w:pPr>
@@ -1460,9 +2574,11 @@
           <w:numId w:val="4"/>
         </w:numPr>
       </w:pPr>
+      <w:proofErr w:type="spellStart"/>
       <w:r>
         <w:t>PlotView</w:t>
       </w:r>
+      <w:proofErr w:type="spellEnd"/>
     </w:p>
     <w:p>
       <w:pPr>
@@ -1472,8 +2588,85 @@
           <w:numId w:val="4"/>
         </w:numPr>
       </w:pPr>
+      <w:proofErr w:type="spellStart"/>
       <w:r>
         <w:t>PropertiesView</w:t>
+      </w:r>
+      <w:proofErr w:type="spellEnd"/>
+    </w:p>
+    <w:p>
+      <w:pPr>
+        <w:pStyle w:val="Heading1"/>
+      </w:pPr>
+      <w:r>
+        <w:t>Technical Implementation</w:t>
+      </w:r>
+    </w:p>
+    <w:p/>
+    <w:p>
+      <w:pPr>
+        <w:pStyle w:val="Heading2"/>
+      </w:pPr>
+      <w:r>
+        <w:t>Auto-Ticks</w:t>
+      </w:r>
+    </w:p>
+    <w:p>
+      <w:r>
+        <w:t>Spacing for tick marks is driven by the intent to create human readable numbers for each tick. For instance, one could always create n ticks. The number of spaces would be n-1. The distance between tick marks in axis coordinates would be range</w:t>
+      </w:r>
+      <w:proofErr w:type="gramStart"/>
+      <w:r>
+        <w:t>/(</w:t>
+      </w:r>
+      <w:proofErr w:type="gramEnd"/>
+      <w:r>
+        <w:t>n-1). This method would result in uncomfortable distances between tick marks. Consider a range of 13</w:t>
+      </w:r>
+      <w:r>
+        <w:t xml:space="preserve"> (2.4 - 15.4)</w:t>
+      </w:r>
+      <w:r>
+        <w:t xml:space="preserve"> with 11 tick marks; the result would be a distance between ticks of 1.3 and marks at 2.4, 3.7, 5.0, 6.3, 7.6, 8.9, etc. This makes the data between tick marks difficult to visually estimate. A much better solution to this example would a smaller distance between ticks such as 1 </w:t>
+      </w:r>
+      <w:r>
+        <w:t>resulting in</w:t>
+      </w:r>
+      <w:r>
+        <w:t xml:space="preserve"> 1</w:t>
+      </w:r>
+      <w:r>
+        <w:t>3</w:t>
+      </w:r>
+      <w:r>
+        <w:t xml:space="preserve"> ticks</w:t>
+      </w:r>
+      <w:r>
+        <w:t xml:space="preserve"> from 3 to 15.</w:t>
+      </w:r>
+      <w:r>
+        <w:t xml:space="preserve"> </w:t>
+      </w:r>
+      <w:r>
+        <w:t>Another good option would be a</w:t>
+      </w:r>
+      <w:r>
+        <w:t xml:space="preserve"> little larger distance between ticks of </w:t>
+      </w:r>
+      <w:r>
+        <w:t xml:space="preserve">2 resulting in 7 </w:t>
+      </w:r>
+      <w:r>
+        <w:t xml:space="preserve">ticks </w:t>
+      </w:r>
+      <w:r>
+        <w:t xml:space="preserve">starting at either </w:t>
+      </w:r>
+      <w:r>
+        <w:t>3</w:t>
+      </w:r>
+      <w:r>
+        <w:t xml:space="preserve"> or 4.</w:t>
       </w:r>
     </w:p>
     <w:sectPr>
@@ -1489,6 +2682,232 @@
 <file path=word/numbering.xml><?xml version="1.0" encoding="utf-8"?>
 <w:numbering xmlns:wpc="http://schemas.microsoft.com/office/word/2010/wordprocessingCanvas" xmlns:mc="http://schemas.openxmlformats.org/markup-compatibility/2006" xmlns:o="urn:schemas-microsoft-com:office:office" xmlns:r="http://schemas.openxmlformats.org/officeDocument/2006/relationships" xmlns:m="http://schemas.openxmlformats.org/officeDocument/2006/math" xmlns:v="urn:schemas-microsoft-com:vml" xmlns:wp14="http://schemas.microsoft.com/office/word/2010/wordprocessingDrawing" xmlns:wp="http://schemas.openxmlformats.org/drawingml/2006/wordprocessingDrawing" xmlns:w10="urn:schemas-microsoft-com:office:word" xmlns:w="http://schemas.openxmlformats.org/wordprocessingml/2006/main" xmlns:w14="http://schemas.microsoft.com/office/word/2010/wordml" xmlns:wpg="http://schemas.microsoft.com/office/word/2010/wordprocessingGroup" xmlns:wpi="http://schemas.microsoft.com/office/word/2010/wordprocessingInk" xmlns:wne="http://schemas.microsoft.com/office/word/2006/wordml" xmlns:wps="http://schemas.microsoft.com/office/word/2010/wordprocessingShape" mc:Ignorable="w14 wp14">
   <w:abstractNum w:abstractNumId="0">
+    <w:nsid w:val="08600732"/>
+    <w:multiLevelType w:val="hybridMultilevel"/>
+    <w:tmpl w:val="74CACAA8"/>
+    <w:lvl w:ilvl="0" w:tplc="04090001">
+      <w:start w:val="1"/>
+      <w:numFmt w:val="bullet"/>
+      <w:lvlText w:val=""/>
+      <w:lvlJc w:val="left"/>
+      <w:pPr>
+        <w:ind w:left="720" w:hanging="360"/>
+      </w:pPr>
+      <w:rPr>
+        <w:rFonts w:ascii="Symbol" w:hAnsi="Symbol" w:hint="default"/>
+      </w:rPr>
+    </w:lvl>
+    <w:lvl w:ilvl="1" w:tplc="04090003" w:tentative="1">
+      <w:start w:val="1"/>
+      <w:numFmt w:val="bullet"/>
+      <w:lvlText w:val="o"/>
+      <w:lvlJc w:val="left"/>
+      <w:pPr>
+        <w:ind w:left="1440" w:hanging="360"/>
+      </w:pPr>
+      <w:rPr>
+        <w:rFonts w:ascii="Courier New" w:hAnsi="Courier New" w:cs="Courier New" w:hint="default"/>
+      </w:rPr>
+    </w:lvl>
+    <w:lvl w:ilvl="2" w:tplc="04090005" w:tentative="1">
+      <w:start w:val="1"/>
+      <w:numFmt w:val="bullet"/>
+      <w:lvlText w:val=""/>
+      <w:lvlJc w:val="left"/>
+      <w:pPr>
+        <w:ind w:left="2160" w:hanging="360"/>
+      </w:pPr>
+      <w:rPr>
+        <w:rFonts w:ascii="Wingdings" w:hAnsi="Wingdings" w:hint="default"/>
+      </w:rPr>
+    </w:lvl>
+    <w:lvl w:ilvl="3" w:tplc="04090001" w:tentative="1">
+      <w:start w:val="1"/>
+      <w:numFmt w:val="bullet"/>
+      <w:lvlText w:val=""/>
+      <w:lvlJc w:val="left"/>
+      <w:pPr>
+        <w:ind w:left="2880" w:hanging="360"/>
+      </w:pPr>
+      <w:rPr>
+        <w:rFonts w:ascii="Symbol" w:hAnsi="Symbol" w:hint="default"/>
+      </w:rPr>
+    </w:lvl>
+    <w:lvl w:ilvl="4" w:tplc="04090003" w:tentative="1">
+      <w:start w:val="1"/>
+      <w:numFmt w:val="bullet"/>
+      <w:lvlText w:val="o"/>
+      <w:lvlJc w:val="left"/>
+      <w:pPr>
+        <w:ind w:left="3600" w:hanging="360"/>
+      </w:pPr>
+      <w:rPr>
+        <w:rFonts w:ascii="Courier New" w:hAnsi="Courier New" w:cs="Courier New" w:hint="default"/>
+      </w:rPr>
+    </w:lvl>
+    <w:lvl w:ilvl="5" w:tplc="04090005" w:tentative="1">
+      <w:start w:val="1"/>
+      <w:numFmt w:val="bullet"/>
+      <w:lvlText w:val=""/>
+      <w:lvlJc w:val="left"/>
+      <w:pPr>
+        <w:ind w:left="4320" w:hanging="360"/>
+      </w:pPr>
+      <w:rPr>
+        <w:rFonts w:ascii="Wingdings" w:hAnsi="Wingdings" w:hint="default"/>
+      </w:rPr>
+    </w:lvl>
+    <w:lvl w:ilvl="6" w:tplc="04090001" w:tentative="1">
+      <w:start w:val="1"/>
+      <w:numFmt w:val="bullet"/>
+      <w:lvlText w:val=""/>
+      <w:lvlJc w:val="left"/>
+      <w:pPr>
+        <w:ind w:left="5040" w:hanging="360"/>
+      </w:pPr>
+      <w:rPr>
+        <w:rFonts w:ascii="Symbol" w:hAnsi="Symbol" w:hint="default"/>
+      </w:rPr>
+    </w:lvl>
+    <w:lvl w:ilvl="7" w:tplc="04090003" w:tentative="1">
+      <w:start w:val="1"/>
+      <w:numFmt w:val="bullet"/>
+      <w:lvlText w:val="o"/>
+      <w:lvlJc w:val="left"/>
+      <w:pPr>
+        <w:ind w:left="5760" w:hanging="360"/>
+      </w:pPr>
+      <w:rPr>
+        <w:rFonts w:ascii="Courier New" w:hAnsi="Courier New" w:cs="Courier New" w:hint="default"/>
+      </w:rPr>
+    </w:lvl>
+    <w:lvl w:ilvl="8" w:tplc="04090005" w:tentative="1">
+      <w:start w:val="1"/>
+      <w:numFmt w:val="bullet"/>
+      <w:lvlText w:val=""/>
+      <w:lvlJc w:val="left"/>
+      <w:pPr>
+        <w:ind w:left="6480" w:hanging="360"/>
+      </w:pPr>
+      <w:rPr>
+        <w:rFonts w:ascii="Wingdings" w:hAnsi="Wingdings" w:hint="default"/>
+      </w:rPr>
+    </w:lvl>
+  </w:abstractNum>
+  <w:abstractNum w:abstractNumId="1">
+    <w:nsid w:val="12F16CBE"/>
+    <w:multiLevelType w:val="hybridMultilevel"/>
+    <w:tmpl w:val="1116BB58"/>
+    <w:lvl w:ilvl="0" w:tplc="04090001">
+      <w:start w:val="1"/>
+      <w:numFmt w:val="bullet"/>
+      <w:lvlText w:val=""/>
+      <w:lvlJc w:val="left"/>
+      <w:pPr>
+        <w:ind w:left="720" w:hanging="360"/>
+      </w:pPr>
+      <w:rPr>
+        <w:rFonts w:ascii="Symbol" w:hAnsi="Symbol" w:hint="default"/>
+      </w:rPr>
+    </w:lvl>
+    <w:lvl w:ilvl="1" w:tplc="04090003" w:tentative="1">
+      <w:start w:val="1"/>
+      <w:numFmt w:val="bullet"/>
+      <w:lvlText w:val="o"/>
+      <w:lvlJc w:val="left"/>
+      <w:pPr>
+        <w:ind w:left="1440" w:hanging="360"/>
+      </w:pPr>
+      <w:rPr>
+        <w:rFonts w:ascii="Courier New" w:hAnsi="Courier New" w:cs="Courier New" w:hint="default"/>
+      </w:rPr>
+    </w:lvl>
+    <w:lvl w:ilvl="2" w:tplc="04090005" w:tentative="1">
+      <w:start w:val="1"/>
+      <w:numFmt w:val="bullet"/>
+      <w:lvlText w:val=""/>
+      <w:lvlJc w:val="left"/>
+      <w:pPr>
+        <w:ind w:left="2160" w:hanging="360"/>
+      </w:pPr>
+      <w:rPr>
+        <w:rFonts w:ascii="Wingdings" w:hAnsi="Wingdings" w:hint="default"/>
+      </w:rPr>
+    </w:lvl>
+    <w:lvl w:ilvl="3" w:tplc="04090001" w:tentative="1">
+      <w:start w:val="1"/>
+      <w:numFmt w:val="bullet"/>
+      <w:lvlText w:val=""/>
+      <w:lvlJc w:val="left"/>
+      <w:pPr>
+        <w:ind w:left="2880" w:hanging="360"/>
+      </w:pPr>
+      <w:rPr>
+        <w:rFonts w:ascii="Symbol" w:hAnsi="Symbol" w:hint="default"/>
+      </w:rPr>
+    </w:lvl>
+    <w:lvl w:ilvl="4" w:tplc="04090003" w:tentative="1">
+      <w:start w:val="1"/>
+      <w:numFmt w:val="bullet"/>
+      <w:lvlText w:val="o"/>
+      <w:lvlJc w:val="left"/>
+      <w:pPr>
+        <w:ind w:left="3600" w:hanging="360"/>
+      </w:pPr>
+      <w:rPr>
+        <w:rFonts w:ascii="Courier New" w:hAnsi="Courier New" w:cs="Courier New" w:hint="default"/>
+      </w:rPr>
+    </w:lvl>
+    <w:lvl w:ilvl="5" w:tplc="04090005" w:tentative="1">
+      <w:start w:val="1"/>
+      <w:numFmt w:val="bullet"/>
+      <w:lvlText w:val=""/>
+      <w:lvlJc w:val="left"/>
+      <w:pPr>
+        <w:ind w:left="4320" w:hanging="360"/>
+      </w:pPr>
+      <w:rPr>
+        <w:rFonts w:ascii="Wingdings" w:hAnsi="Wingdings" w:hint="default"/>
+      </w:rPr>
+    </w:lvl>
+    <w:lvl w:ilvl="6" w:tplc="04090001" w:tentative="1">
+      <w:start w:val="1"/>
+      <w:numFmt w:val="bullet"/>
+      <w:lvlText w:val=""/>
+      <w:lvlJc w:val="left"/>
+      <w:pPr>
+        <w:ind w:left="5040" w:hanging="360"/>
+      </w:pPr>
+      <w:rPr>
+        <w:rFonts w:ascii="Symbol" w:hAnsi="Symbol" w:hint="default"/>
+      </w:rPr>
+    </w:lvl>
+    <w:lvl w:ilvl="7" w:tplc="04090003" w:tentative="1">
+      <w:start w:val="1"/>
+      <w:numFmt w:val="bullet"/>
+      <w:lvlText w:val="o"/>
+      <w:lvlJc w:val="left"/>
+      <w:pPr>
+        <w:ind w:left="5760" w:hanging="360"/>
+      </w:pPr>
+      <w:rPr>
+        <w:rFonts w:ascii="Courier New" w:hAnsi="Courier New" w:cs="Courier New" w:hint="default"/>
+      </w:rPr>
+    </w:lvl>
+    <w:lvl w:ilvl="8" w:tplc="04090005" w:tentative="1">
+      <w:start w:val="1"/>
+      <w:numFmt w:val="bullet"/>
+      <w:lvlText w:val=""/>
+      <w:lvlJc w:val="left"/>
+      <w:pPr>
+        <w:ind w:left="6480" w:hanging="360"/>
+      </w:pPr>
+      <w:rPr>
+        <w:rFonts w:ascii="Wingdings" w:hAnsi="Wingdings" w:hint="default"/>
+      </w:rPr>
+    </w:lvl>
+  </w:abstractNum>
+  <w:abstractNum w:abstractNumId="2">
     <w:nsid w:val="13D877D4"/>
     <w:multiLevelType w:val="hybridMultilevel"/>
     <w:tmpl w:val="AACCDE8A"/>
@@ -1601,7 +3020,7 @@
       </w:rPr>
     </w:lvl>
   </w:abstractNum>
-  <w:abstractNum w:abstractNumId="1">
+  <w:abstractNum w:abstractNumId="3">
     <w:nsid w:val="332717C3"/>
     <w:multiLevelType w:val="hybridMultilevel"/>
     <w:tmpl w:val="6DE2E0D4"/>
@@ -1687,7 +3106,120 @@
       </w:pPr>
     </w:lvl>
   </w:abstractNum>
-  <w:abstractNum w:abstractNumId="2">
+  <w:abstractNum w:abstractNumId="4">
+    <w:nsid w:val="62D42EFD"/>
+    <w:multiLevelType w:val="hybridMultilevel"/>
+    <w:tmpl w:val="BB94AA0A"/>
+    <w:lvl w:ilvl="0" w:tplc="04090001">
+      <w:start w:val="1"/>
+      <w:numFmt w:val="bullet"/>
+      <w:lvlText w:val=""/>
+      <w:lvlJc w:val="left"/>
+      <w:pPr>
+        <w:ind w:left="720" w:hanging="360"/>
+      </w:pPr>
+      <w:rPr>
+        <w:rFonts w:ascii="Symbol" w:hAnsi="Symbol" w:hint="default"/>
+      </w:rPr>
+    </w:lvl>
+    <w:lvl w:ilvl="1" w:tplc="04090003" w:tentative="1">
+      <w:start w:val="1"/>
+      <w:numFmt w:val="bullet"/>
+      <w:lvlText w:val="o"/>
+      <w:lvlJc w:val="left"/>
+      <w:pPr>
+        <w:ind w:left="1440" w:hanging="360"/>
+      </w:pPr>
+      <w:rPr>
+        <w:rFonts w:ascii="Courier New" w:hAnsi="Courier New" w:cs="Courier New" w:hint="default"/>
+      </w:rPr>
+    </w:lvl>
+    <w:lvl w:ilvl="2" w:tplc="04090005" w:tentative="1">
+      <w:start w:val="1"/>
+      <w:numFmt w:val="bullet"/>
+      <w:lvlText w:val=""/>
+      <w:lvlJc w:val="left"/>
+      <w:pPr>
+        <w:ind w:left="2160" w:hanging="360"/>
+      </w:pPr>
+      <w:rPr>
+        <w:rFonts w:ascii="Wingdings" w:hAnsi="Wingdings" w:hint="default"/>
+      </w:rPr>
+    </w:lvl>
+    <w:lvl w:ilvl="3" w:tplc="04090001" w:tentative="1">
+      <w:start w:val="1"/>
+      <w:numFmt w:val="bullet"/>
+      <w:lvlText w:val=""/>
+      <w:lvlJc w:val="left"/>
+      <w:pPr>
+        <w:ind w:left="2880" w:hanging="360"/>
+      </w:pPr>
+      <w:rPr>
+        <w:rFonts w:ascii="Symbol" w:hAnsi="Symbol" w:hint="default"/>
+      </w:rPr>
+    </w:lvl>
+    <w:lvl w:ilvl="4" w:tplc="04090003" w:tentative="1">
+      <w:start w:val="1"/>
+      <w:numFmt w:val="bullet"/>
+      <w:lvlText w:val="o"/>
+      <w:lvlJc w:val="left"/>
+      <w:pPr>
+        <w:ind w:left="3600" w:hanging="360"/>
+      </w:pPr>
+      <w:rPr>
+        <w:rFonts w:ascii="Courier New" w:hAnsi="Courier New" w:cs="Courier New" w:hint="default"/>
+      </w:rPr>
+    </w:lvl>
+    <w:lvl w:ilvl="5" w:tplc="04090005" w:tentative="1">
+      <w:start w:val="1"/>
+      <w:numFmt w:val="bullet"/>
+      <w:lvlText w:val=""/>
+      <w:lvlJc w:val="left"/>
+      <w:pPr>
+        <w:ind w:left="4320" w:hanging="360"/>
+      </w:pPr>
+      <w:rPr>
+        <w:rFonts w:ascii="Wingdings" w:hAnsi="Wingdings" w:hint="default"/>
+      </w:rPr>
+    </w:lvl>
+    <w:lvl w:ilvl="6" w:tplc="04090001" w:tentative="1">
+      <w:start w:val="1"/>
+      <w:numFmt w:val="bullet"/>
+      <w:lvlText w:val=""/>
+      <w:lvlJc w:val="left"/>
+      <w:pPr>
+        <w:ind w:left="5040" w:hanging="360"/>
+      </w:pPr>
+      <w:rPr>
+        <w:rFonts w:ascii="Symbol" w:hAnsi="Symbol" w:hint="default"/>
+      </w:rPr>
+    </w:lvl>
+    <w:lvl w:ilvl="7" w:tplc="04090003" w:tentative="1">
+      <w:start w:val="1"/>
+      <w:numFmt w:val="bullet"/>
+      <w:lvlText w:val="o"/>
+      <w:lvlJc w:val="left"/>
+      <w:pPr>
+        <w:ind w:left="5760" w:hanging="360"/>
+      </w:pPr>
+      <w:rPr>
+        <w:rFonts w:ascii="Courier New" w:hAnsi="Courier New" w:cs="Courier New" w:hint="default"/>
+      </w:rPr>
+    </w:lvl>
+    <w:lvl w:ilvl="8" w:tplc="04090005" w:tentative="1">
+      <w:start w:val="1"/>
+      <w:numFmt w:val="bullet"/>
+      <w:lvlText w:val=""/>
+      <w:lvlJc w:val="left"/>
+      <w:pPr>
+        <w:ind w:left="6480" w:hanging="360"/>
+      </w:pPr>
+      <w:rPr>
+        <w:rFonts w:ascii="Wingdings" w:hAnsi="Wingdings" w:hint="default"/>
+      </w:rPr>
+    </w:lvl>
+  </w:abstractNum>
+  <w:abstractNum w:abstractNumId="5">
     <w:nsid w:val="6B584CED"/>
     <w:multiLevelType w:val="hybridMultilevel"/>
     <w:tmpl w:val="C106946A"/>
@@ -1800,7 +3332,7 @@
       </w:rPr>
     </w:lvl>
   </w:abstractNum>
-  <w:abstractNum w:abstractNumId="3">
+  <w:abstractNum w:abstractNumId="6">
     <w:nsid w:val="6C7C1718"/>
     <w:multiLevelType w:val="hybridMultilevel"/>
     <w:tmpl w:val="6374E652"/>
@@ -1914,15 +3446,24 @@
     </w:lvl>
   </w:abstractNum>
   <w:num w:numId="1">
+    <w:abstractNumId w:val="3"/>
+  </w:num>
+  <w:num w:numId="2">
+    <w:abstractNumId w:val="6"/>
+  </w:num>
+  <w:num w:numId="3">
+    <w:abstractNumId w:val="5"/>
+  </w:num>
+  <w:num w:numId="4">
+    <w:abstractNumId w:val="2"/>
+  </w:num>
+  <w:num w:numId="5">
     <w:abstractNumId w:val="1"/>
   </w:num>
-  <w:num w:numId="2">
-    <w:abstractNumId w:val="3"/>
+  <w:num w:numId="6">
+    <w:abstractNumId w:val="4"/>
   </w:num>
-  <w:num w:numId="3">
-    <w:abstractNumId w:val="2"/>
-  </w:num>
-  <w:num w:numId="4">
+  <w:num w:numId="7">
     <w:abstractNumId w:val="0"/>
   </w:num>
 </w:numbering>
@@ -2272,6 +3813,25 @@
       <w:contextualSpacing/>
     </w:pPr>
   </w:style>
+  <w:style w:type="table" w:styleId="TableGrid">
+    <w:name w:val="Table Grid"/>
+    <w:basedOn w:val="TableNormal"/>
+    <w:uiPriority w:val="59"/>
+    <w:rsid w:val="002F20B7"/>
+    <w:pPr>
+      <w:spacing w:after="0" w:line="240" w:lineRule="auto"/>
+    </w:pPr>
+    <w:tblPr>
+      <w:tblBorders>
+        <w:top w:val="single" w:sz="4" w:space="0" w:color="auto"/>
+        <w:left w:val="single" w:sz="4" w:space="0" w:color="auto"/>
+        <w:bottom w:val="single" w:sz="4" w:space="0" w:color="auto"/>
+        <w:right w:val="single" w:sz="4" w:space="0" w:color="auto"/>
+        <w:insideH w:val="single" w:sz="4" w:space="0" w:color="auto"/>
+        <w:insideV w:val="single" w:sz="4" w:space="0" w:color="auto"/>
+      </w:tblBorders>
+    </w:tblPr>
+  </w:style>
 </w:styles>
 </file>
 
@@ -2619,6 +4179,25 @@
       <w:contextualSpacing/>
     </w:pPr>
   </w:style>
+  <w:style w:type="table" w:styleId="TableGrid">
+    <w:name w:val="Table Grid"/>
+    <w:basedOn w:val="TableNormal"/>
+    <w:uiPriority w:val="59"/>
+    <w:rsid w:val="002F20B7"/>
+    <w:pPr>
+      <w:spacing w:after="0" w:line="240" w:lineRule="auto"/>
+    </w:pPr>
+    <w:tblPr>
+      <w:tblBorders>
+        <w:top w:val="single" w:sz="4" w:space="0" w:color="auto"/>
+        <w:left w:val="single" w:sz="4" w:space="0" w:color="auto"/>
+        <w:bottom w:val="single" w:sz="4" w:space="0" w:color="auto"/>
+        <w:right w:val="single" w:sz="4" w:space="0" w:color="auto"/>
+        <w:insideH w:val="single" w:sz="4" w:space="0" w:color="auto"/>
+        <w:insideV w:val="single" w:sz="4" w:space="0" w:color="auto"/>
+      </w:tblBorders>
+    </w:tblPr>
+  </w:style>
 </w:styles>
 </file>
 
@@ -2912,7 +4491,7 @@
 </file>
 
 <file path=customXml/itemProps1.xml><?xml version="1.0" encoding="utf-8"?>
-<ds:datastoreItem xmlns:ds="http://schemas.openxmlformats.org/officeDocument/2006/customXml" ds:itemID="{12157132-046E-4DF1-90C4-8C0B514E709C}">
+<ds:datastoreItem xmlns:ds="http://schemas.openxmlformats.org/officeDocument/2006/customXml" ds:itemID="{19B0419D-0DC8-4FA2-A495-C75458B3E479}">
   <ds:schemaRefs>
     <ds:schemaRef ds:uri="http://schemas.openxmlformats.org/officeDocument/2006/bibliography"/>
   </ds:schemaRefs>

</xml_diff>

<commit_message>
Fixed non-atomic nature of tick calculation.
</commit_message>
<xml_diff>
--- a/java/JChartLib/docs/JChartLib_SDD.docx
+++ b/java/JChartLib/docs/JChartLib_SDD.docx
@@ -6,11 +6,9 @@
       <w:pPr>
         <w:pStyle w:val="Title"/>
       </w:pPr>
-      <w:proofErr w:type="spellStart"/>
       <w:r>
         <w:t>JChart</w:t>
       </w:r>
-      <w:proofErr w:type="spellEnd"/>
       <w:r>
         <w:t xml:space="preserve"> Software Description Document</w:t>
       </w:r>
@@ -25,15 +23,7 @@
     </w:p>
     <w:p>
       <w:r>
-        <w:t xml:space="preserve">This document shall serve as guidance for create and maintenance of the </w:t>
-      </w:r>
-      <w:proofErr w:type="spellStart"/>
-      <w:r>
-        <w:t>JChart</w:t>
-      </w:r>
-      <w:proofErr w:type="spellEnd"/>
-      <w:r>
-        <w:t xml:space="preserve"> library and application.</w:t>
+        <w:t>This document shall serve as guidance for create and maintenance of the JChart library and application.</w:t>
       </w:r>
     </w:p>
     <w:p>
@@ -162,13 +152,8 @@
           <w:numId w:val="1"/>
         </w:numPr>
       </w:pPr>
-      <w:proofErr w:type="gramStart"/>
-      <w:r>
-        <w:t>drag-n-drop</w:t>
-      </w:r>
-      <w:proofErr w:type="gramEnd"/>
-      <w:r>
-        <w:t xml:space="preserve"> files of different types (that conform to a standard interface) for </w:t>
+      <w:r>
+        <w:t xml:space="preserve">drag-n-drop files of different types (that conform to a standard interface) for </w:t>
       </w:r>
       <w:r>
         <w:t>plotting.</w:t>
@@ -185,13 +170,8 @@
           <w:numId w:val="1"/>
         </w:numPr>
       </w:pPr>
-      <w:proofErr w:type="gramStart"/>
-      <w:r>
-        <w:t>a</w:t>
-      </w:r>
-      <w:proofErr w:type="gramEnd"/>
-      <w:r>
-        <w:t xml:space="preserve"> toolbar button.</w:t>
+      <w:r>
+        <w:t>a toolbar button.</w:t>
       </w:r>
     </w:p>
     <w:p>
@@ -214,13 +194,8 @@
           <w:numId w:val="1"/>
         </w:numPr>
       </w:pPr>
-      <w:proofErr w:type="gramStart"/>
-      <w:r>
-        <w:t>the</w:t>
-      </w:r>
-      <w:proofErr w:type="gramEnd"/>
-      <w:r>
-        <w:t xml:space="preserve"> </w:t>
+      <w:r>
+        <w:t xml:space="preserve">the </w:t>
       </w:r>
       <w:r>
         <w:t xml:space="preserve">entire or </w:t>
@@ -294,13 +269,8 @@
           <w:numId w:val="1"/>
         </w:numPr>
       </w:pPr>
-      <w:proofErr w:type="gramStart"/>
-      <w:r>
-        <w:t>the</w:t>
-      </w:r>
-      <w:proofErr w:type="gramEnd"/>
-      <w:r>
-        <w:t xml:space="preserve"> chart configuration and data.</w:t>
+      <w:r>
+        <w:t>the chart configuration and data.</w:t>
       </w:r>
     </w:p>
     <w:p>
@@ -311,13 +281,8 @@
           <w:numId w:val="1"/>
         </w:numPr>
       </w:pPr>
-      <w:proofErr w:type="gramStart"/>
-      <w:r>
-        <w:t>the</w:t>
-      </w:r>
-      <w:proofErr w:type="gramEnd"/>
-      <w:r>
-        <w:t xml:space="preserve"> chart configuration with no data.</w:t>
+      <w:r>
+        <w:t>the chart configuration with no data.</w:t>
       </w:r>
     </w:p>
     <w:p>
@@ -328,13 +293,8 @@
           <w:numId w:val="1"/>
         </w:numPr>
       </w:pPr>
-      <w:proofErr w:type="gramStart"/>
-      <w:r>
-        <w:t>navigate</w:t>
-      </w:r>
-      <w:proofErr w:type="gramEnd"/>
-      <w:r>
-        <w:t xml:space="preserve"> through the list of series within a dataset with next/previous buttons.</w:t>
+      <w:r>
+        <w:t>navigate through the list of series within a dataset with next/previous buttons.</w:t>
       </w:r>
     </w:p>
     <w:p>
@@ -345,13 +305,8 @@
           <w:numId w:val="1"/>
         </w:numPr>
       </w:pPr>
-      <w:proofErr w:type="gramStart"/>
-      <w:r>
-        <w:t>navigate</w:t>
-      </w:r>
-      <w:proofErr w:type="gramEnd"/>
-      <w:r>
-        <w:t xml:space="preserve"> to the next/previous dataset series if at the end/beginning of a dataset.</w:t>
+      <w:r>
+        <w:t>navigate to the next/previous dataset series if at the end/beginning of a dataset.</w:t>
       </w:r>
     </w:p>
     <w:p>
@@ -380,13 +335,8 @@
           <w:numId w:val="1"/>
         </w:numPr>
       </w:pPr>
-      <w:proofErr w:type="gramStart"/>
-      <w:r>
-        <w:t>selecting</w:t>
-      </w:r>
-      <w:proofErr w:type="gramEnd"/>
-      <w:r>
-        <w:t xml:space="preserve"> with right-click drag, then </w:t>
+      <w:r>
+        <w:t xml:space="preserve">selecting with right-click drag, then </w:t>
       </w:r>
       <w:r>
         <w:t xml:space="preserve">pressing the </w:t>
@@ -410,13 +360,8 @@
         </w:numPr>
       </w:pPr>
       <w:bookmarkStart w:id="0" w:name="_Ref423956418"/>
-      <w:proofErr w:type="gramStart"/>
-      <w:r>
-        <w:t>going</w:t>
-      </w:r>
-      <w:proofErr w:type="gramEnd"/>
-      <w:r>
-        <w:t xml:space="preserve"> to the data table, selecting the points, then </w:t>
+      <w:r>
+        <w:t xml:space="preserve">going to the data table, selecting the points, then </w:t>
       </w:r>
       <w:r>
         <w:t xml:space="preserve">pressing the </w:t>
@@ -441,16 +386,11 @@
         </w:numPr>
       </w:pPr>
       <w:bookmarkStart w:id="1" w:name="_Ref423956461"/>
-      <w:proofErr w:type="gramStart"/>
       <w:r>
         <w:t>add/remove/</w:t>
       </w:r>
       <w:r>
-        <w:t>edit</w:t>
-      </w:r>
-      <w:proofErr w:type="gramEnd"/>
-      <w:r>
-        <w:t xml:space="preserve"> data in the tables</w:t>
+        <w:t>edit data in the tables</w:t>
       </w:r>
       <w:r>
         <w:t>.</w:t>
@@ -465,13 +405,8 @@
           <w:numId w:val="1"/>
         </w:numPr>
       </w:pPr>
-      <w:proofErr w:type="gramStart"/>
-      <w:r>
-        <w:t>reorder</w:t>
-      </w:r>
-      <w:proofErr w:type="gramEnd"/>
-      <w:r>
-        <w:t xml:space="preserve"> plots.</w:t>
+      <w:r>
+        <w:t>reorder plots.</w:t>
       </w:r>
     </w:p>
     <w:p>
@@ -482,13 +417,8 @@
           <w:numId w:val="1"/>
         </w:numPr>
       </w:pPr>
-      <w:proofErr w:type="gramStart"/>
-      <w:r>
-        <w:t>apply</w:t>
-      </w:r>
-      <w:proofErr w:type="gramEnd"/>
-      <w:r>
-        <w:t xml:space="preserve"> a function to each point in a series.</w:t>
+      <w:r>
+        <w:t>apply a function to each point in a series.</w:t>
       </w:r>
     </w:p>
     <w:p>
@@ -499,13 +429,8 @@
           <w:numId w:val="1"/>
         </w:numPr>
       </w:pPr>
-      <w:proofErr w:type="gramStart"/>
-      <w:r>
-        <w:t>apply</w:t>
-      </w:r>
-      <w:proofErr w:type="gramEnd"/>
-      <w:r>
-        <w:t xml:space="preserve"> a filter to a series.</w:t>
+      <w:r>
+        <w:t>apply a filter to a series.</w:t>
       </w:r>
     </w:p>
     <w:p>
@@ -529,13 +454,8 @@
           <w:numId w:val="1"/>
         </w:numPr>
       </w:pPr>
-      <w:proofErr w:type="gramStart"/>
-      <w:r>
-        <w:t>a</w:t>
-      </w:r>
-      <w:proofErr w:type="gramEnd"/>
-      <w:r>
-        <w:t xml:space="preserve"> toolbar button for zoom-in and zoom-out each.</w:t>
+      <w:r>
+        <w:t>a toolbar button for zoom-in and zoom-out each.</w:t>
       </w:r>
     </w:p>
     <w:p>
@@ -558,13 +478,8 @@
           <w:numId w:val="1"/>
         </w:numPr>
       </w:pPr>
-      <w:proofErr w:type="gramStart"/>
-      <w:r>
-        <w:t>zooming</w:t>
-      </w:r>
-      <w:proofErr w:type="gramEnd"/>
-      <w:r>
-        <w:t xml:space="preserve"> in both axes (no keys pressed).</w:t>
+      <w:r>
+        <w:t>zooming in both axes (no keys pressed).</w:t>
       </w:r>
     </w:p>
     <w:p>
@@ -575,13 +490,8 @@
           <w:numId w:val="1"/>
         </w:numPr>
       </w:pPr>
-      <w:proofErr w:type="gramStart"/>
-      <w:r>
-        <w:t>zooming</w:t>
-      </w:r>
-      <w:proofErr w:type="gramEnd"/>
-      <w:r>
-        <w:t xml:space="preserve"> in the domain only (control key pressed).</w:t>
+      <w:r>
+        <w:t>zooming in the domain only (control key pressed).</w:t>
       </w:r>
     </w:p>
     <w:p>
@@ -592,13 +502,8 @@
           <w:numId w:val="1"/>
         </w:numPr>
       </w:pPr>
-      <w:proofErr w:type="gramStart"/>
-      <w:r>
-        <w:t>zooming</w:t>
-      </w:r>
-      <w:proofErr w:type="gramEnd"/>
-      <w:r>
-        <w:t xml:space="preserve"> in the range only (shift key pressed).</w:t>
+      <w:r>
+        <w:t>zooming in the range only (shift key pressed).</w:t>
       </w:r>
     </w:p>
     <w:p>
@@ -609,13 +514,8 @@
           <w:numId w:val="1"/>
         </w:numPr>
       </w:pPr>
-      <w:proofErr w:type="gramStart"/>
-      <w:r>
-        <w:t>fine</w:t>
-      </w:r>
-      <w:proofErr w:type="gramEnd"/>
-      <w:r>
-        <w:t xml:space="preserve"> control zooming (in either both axes, domain only, or range only) with the alt key pressed</w:t>
+      <w:r>
+        <w:t>fine control zooming (in either both axes, domain only, or range only) with the alt key pressed</w:t>
       </w:r>
       <w:r>
         <w:t xml:space="preserve"> (e.g. ALT = fine both, ALT+CTRL = fine domain only, and ALT+SHIFT = fine range only)</w:t>
@@ -632,13 +532,8 @@
           <w:numId w:val="1"/>
         </w:numPr>
       </w:pPr>
-      <w:proofErr w:type="gramStart"/>
-      <w:r>
-        <w:t>moving</w:t>
-      </w:r>
-      <w:proofErr w:type="gramEnd"/>
-      <w:r>
-        <w:t xml:space="preserve"> the plot at the current chart bounds via middle-click and drag.</w:t>
+      <w:r>
+        <w:t>moving the plot at the current chart bounds via middle-click and drag.</w:t>
       </w:r>
     </w:p>
     <w:p>
@@ -649,13 +544,8 @@
           <w:numId w:val="1"/>
         </w:numPr>
       </w:pPr>
-      <w:proofErr w:type="gramStart"/>
-      <w:r>
-        <w:t>observe</w:t>
-      </w:r>
-      <w:proofErr w:type="gramEnd"/>
-      <w:r>
-        <w:t xml:space="preserve"> crosshairs that track the cursor movement to the edges of the plot.</w:t>
+      <w:r>
+        <w:t>observe crosshairs that track the cursor movement to the edges of the plot.</w:t>
       </w:r>
     </w:p>
     <w:p>
@@ -696,13 +586,8 @@
           <w:numId w:val="1"/>
         </w:numPr>
       </w:pPr>
-      <w:proofErr w:type="gramStart"/>
-      <w:r>
-        <w:t>set</w:t>
-      </w:r>
-      <w:proofErr w:type="gramEnd"/>
-      <w:r>
-        <w:t xml:space="preserve"> the title and all text properties</w:t>
+      <w:r>
+        <w:t>set the title and all text properties</w:t>
       </w:r>
       <w:r>
         <w:t xml:space="preserve"> and choose to show/hide</w:t>
@@ -719,13 +604,8 @@
           <w:numId w:val="1"/>
         </w:numPr>
       </w:pPr>
-      <w:proofErr w:type="gramStart"/>
-      <w:r>
-        <w:t>set</w:t>
-      </w:r>
-      <w:proofErr w:type="gramEnd"/>
-      <w:r>
-        <w:t xml:space="preserve"> the subtitle and all text properties</w:t>
+      <w:r>
+        <w:t>set the subtitle and all text properties</w:t>
       </w:r>
       <w:r>
         <w:t xml:space="preserve"> and choose to show/hide</w:t>
@@ -742,13 +622,8 @@
           <w:numId w:val="1"/>
         </w:numPr>
       </w:pPr>
-      <w:proofErr w:type="gramStart"/>
-      <w:r>
-        <w:t>set</w:t>
-      </w:r>
-      <w:proofErr w:type="gramEnd"/>
-      <w:r>
-        <w:t xml:space="preserve"> the top/bottom text and all properties</w:t>
+      <w:r>
+        <w:t>set the top/bottom text and all properties</w:t>
       </w:r>
       <w:r>
         <w:t xml:space="preserve"> and choose to show/hide</w:t>
@@ -765,13 +640,8 @@
           <w:numId w:val="1"/>
         </w:numPr>
       </w:pPr>
-      <w:proofErr w:type="gramStart"/>
-      <w:r>
-        <w:t>set</w:t>
-      </w:r>
-      <w:proofErr w:type="gramEnd"/>
-      <w:r>
-        <w:t xml:space="preserve"> the top, left, bottom, and right spacing from the edge of the canvas to the first chart component.</w:t>
+      <w:r>
+        <w:t>set the top, left, bottom, and right spacing from the edge of the canvas to the first chart component.</w:t>
       </w:r>
     </w:p>
     <w:p>
@@ -782,13 +652,8 @@
           <w:numId w:val="1"/>
         </w:numPr>
       </w:pPr>
-      <w:proofErr w:type="gramStart"/>
-      <w:r>
-        <w:t>set</w:t>
-      </w:r>
-      <w:proofErr w:type="gramEnd"/>
-      <w:r>
-        <w:t xml:space="preserve"> the background color of the chart.</w:t>
+      <w:r>
+        <w:t>set the background color of the chart.</w:t>
       </w:r>
     </w:p>
     <w:p>
@@ -799,13 +664,8 @@
           <w:numId w:val="1"/>
         </w:numPr>
       </w:pPr>
-      <w:proofErr w:type="gramStart"/>
-      <w:r>
-        <w:t>set</w:t>
-      </w:r>
-      <w:proofErr w:type="gramEnd"/>
-      <w:r>
-        <w:t xml:space="preserve"> the exact size of the plot in either inches, centimeters, or pixels.</w:t>
+      <w:r>
+        <w:t>set the exact size of the plot in either inches, centimeters, or pixels.</w:t>
       </w:r>
     </w:p>
     <w:p>
@@ -816,13 +676,8 @@
           <w:numId w:val="1"/>
         </w:numPr>
       </w:pPr>
-      <w:proofErr w:type="gramStart"/>
-      <w:r>
-        <w:t>turn</w:t>
-      </w:r>
-      <w:proofErr w:type="gramEnd"/>
-      <w:r>
-        <w:t xml:space="preserve"> on/off object anti-aliasing.</w:t>
+      <w:r>
+        <w:t>turn on/off object anti-aliasing.</w:t>
       </w:r>
     </w:p>
     <w:p>
@@ -833,13 +688,8 @@
           <w:numId w:val="1"/>
         </w:numPr>
       </w:pPr>
-      <w:proofErr w:type="gramStart"/>
-      <w:r>
-        <w:t>turn</w:t>
-      </w:r>
-      <w:proofErr w:type="gramEnd"/>
-      <w:r>
-        <w:t xml:space="preserve"> on/off text anti-aliasing.</w:t>
+      <w:r>
+        <w:t>turn on/off text anti-aliasing.</w:t>
       </w:r>
     </w:p>
     <w:p>
@@ -850,13 +700,8 @@
           <w:numId w:val="1"/>
         </w:numPr>
       </w:pPr>
-      <w:proofErr w:type="gramStart"/>
-      <w:r>
-        <w:t>turn</w:t>
-      </w:r>
-      <w:proofErr w:type="gramEnd"/>
-      <w:r>
-        <w:t xml:space="preserve"> on/off horizontal gridlines.</w:t>
+      <w:r>
+        <w:t>turn on/off horizontal gridlines.</w:t>
       </w:r>
     </w:p>
     <w:p>
@@ -867,13 +712,8 @@
           <w:numId w:val="1"/>
         </w:numPr>
       </w:pPr>
-      <w:proofErr w:type="gramStart"/>
-      <w:r>
-        <w:t>turn</w:t>
-      </w:r>
-      <w:proofErr w:type="gramEnd"/>
-      <w:r>
-        <w:t xml:space="preserve"> on/off vertical gridlines.</w:t>
+      <w:r>
+        <w:t>turn on/off vertical gridlines.</w:t>
       </w:r>
     </w:p>
     <w:p>
@@ -884,13 +724,8 @@
           <w:numId w:val="1"/>
         </w:numPr>
       </w:pPr>
-      <w:proofErr w:type="gramStart"/>
-      <w:r>
-        <w:t>turn</w:t>
-      </w:r>
-      <w:proofErr w:type="gramEnd"/>
-      <w:r>
-        <w:t xml:space="preserve"> on/off horizontal minor ticks.</w:t>
+      <w:r>
+        <w:t>turn on/off horizontal minor ticks.</w:t>
       </w:r>
     </w:p>
     <w:p>
@@ -901,13 +736,8 @@
           <w:numId w:val="1"/>
         </w:numPr>
       </w:pPr>
-      <w:proofErr w:type="gramStart"/>
-      <w:r>
-        <w:t>turn</w:t>
-      </w:r>
-      <w:proofErr w:type="gramEnd"/>
-      <w:r>
-        <w:t xml:space="preserve"> on/off vertical minor ticks.</w:t>
+      <w:r>
+        <w:t>turn on/off vertical minor ticks.</w:t>
       </w:r>
     </w:p>
     <w:p>
@@ -933,13 +763,8 @@
           <w:numId w:val="1"/>
         </w:numPr>
       </w:pPr>
-      <w:proofErr w:type="gramStart"/>
-      <w:r>
-        <w:t>show/hide</w:t>
-      </w:r>
-      <w:proofErr w:type="gramEnd"/>
-      <w:r>
-        <w:t xml:space="preserve"> the legend</w:t>
+      <w:r>
+        <w:t>show/hide the legend</w:t>
       </w:r>
       <w:r>
         <w:t>.</w:t>
@@ -968,11 +793,9 @@
           <w:numId w:val="1"/>
         </w:numPr>
       </w:pPr>
-      <w:proofErr w:type="gramStart"/>
       <w:r>
         <w:t>visibility</w:t>
       </w:r>
-      <w:proofErr w:type="gramEnd"/>
       <w:r>
         <w:t>.</w:t>
       </w:r>
@@ -985,11 +808,9 @@
           <w:numId w:val="1"/>
         </w:numPr>
       </w:pPr>
-      <w:proofErr w:type="gramStart"/>
       <w:r>
         <w:t>thickness</w:t>
       </w:r>
-      <w:proofErr w:type="gramEnd"/>
       <w:r>
         <w:t>.</w:t>
       </w:r>
@@ -1002,11 +823,9 @@
           <w:numId w:val="1"/>
         </w:numPr>
       </w:pPr>
-      <w:proofErr w:type="gramStart"/>
       <w:r>
         <w:t>color</w:t>
       </w:r>
-      <w:proofErr w:type="gramEnd"/>
       <w:r>
         <w:t>.</w:t>
       </w:r>
@@ -1019,13 +838,8 @@
           <w:numId w:val="1"/>
         </w:numPr>
       </w:pPr>
-      <w:proofErr w:type="gramStart"/>
-      <w:r>
-        <w:t>set</w:t>
-      </w:r>
-      <w:proofErr w:type="gramEnd"/>
-      <w:r>
-        <w:t xml:space="preserve"> the side on which the legend appears.</w:t>
+      <w:r>
+        <w:t>set the side on which the legend appears.</w:t>
       </w:r>
     </w:p>
     <w:p>
@@ -1036,13 +850,8 @@
           <w:numId w:val="1"/>
         </w:numPr>
       </w:pPr>
-      <w:proofErr w:type="gramStart"/>
-      <w:r>
-        <w:t>set</w:t>
-      </w:r>
-      <w:proofErr w:type="gramEnd"/>
-      <w:r>
-        <w:t xml:space="preserve"> the background color of the legend.</w:t>
+      <w:r>
+        <w:t>set the background color of the legend.</w:t>
       </w:r>
     </w:p>
     <w:p>
@@ -1065,13 +874,8 @@
           <w:numId w:val="1"/>
         </w:numPr>
       </w:pPr>
-      <w:proofErr w:type="gramStart"/>
-      <w:r>
-        <w:t>set</w:t>
-      </w:r>
-      <w:proofErr w:type="gramEnd"/>
-      <w:r>
-        <w:t xml:space="preserve"> the title and all text properties and choose to show/hide.</w:t>
+      <w:r>
+        <w:t>set the title and all text properties and choose to show/hide.</w:t>
       </w:r>
     </w:p>
     <w:p>
@@ -1082,13 +886,8 @@
           <w:numId w:val="1"/>
         </w:numPr>
       </w:pPr>
-      <w:proofErr w:type="gramStart"/>
-      <w:r>
-        <w:t>set</w:t>
-      </w:r>
-      <w:proofErr w:type="gramEnd"/>
-      <w:r>
-        <w:t xml:space="preserve"> the subtitle and all text properties and choose to show/hide.</w:t>
+      <w:r>
+        <w:t>set the subtitle and all text properties and choose to show/hide.</w:t>
       </w:r>
     </w:p>
     <w:p>
@@ -1099,13 +898,8 @@
           <w:numId w:val="1"/>
         </w:numPr>
       </w:pPr>
-      <w:proofErr w:type="gramStart"/>
-      <w:r>
-        <w:t>manually</w:t>
-      </w:r>
-      <w:proofErr w:type="gramEnd"/>
-      <w:r>
-        <w:t xml:space="preserve"> set the bounds for the axis.</w:t>
+      <w:r>
+        <w:t>manually set the bounds for the axis.</w:t>
       </w:r>
     </w:p>
     <w:p>
@@ -1177,13 +971,8 @@
           <w:numId w:val="1"/>
         </w:numPr>
       </w:pPr>
-      <w:proofErr w:type="gramStart"/>
-      <w:r>
-        <w:t>plots</w:t>
-      </w:r>
-      <w:proofErr w:type="gramEnd"/>
-      <w:r>
-        <w:t>; which will enable the user to reorder all available plots.</w:t>
+      <w:r>
+        <w:t>plots; which will enable the user to reorder all available plots.</w:t>
       </w:r>
     </w:p>
     <w:p>
@@ -1206,13 +995,8 @@
           <w:numId w:val="1"/>
         </w:numPr>
       </w:pPr>
-      <w:proofErr w:type="gramStart"/>
-      <w:r>
-        <w:t>change</w:t>
-      </w:r>
-      <w:proofErr w:type="gramEnd"/>
-      <w:r>
-        <w:t xml:space="preserve"> the plot name.</w:t>
+      <w:r>
+        <w:t>change the plot name.</w:t>
       </w:r>
     </w:p>
     <w:p>
@@ -1223,13 +1007,8 @@
           <w:numId w:val="1"/>
         </w:numPr>
       </w:pPr>
-      <w:proofErr w:type="gramStart"/>
-      <w:r>
-        <w:t>show/hide</w:t>
-      </w:r>
-      <w:proofErr w:type="gramEnd"/>
-      <w:r>
-        <w:t xml:space="preserve"> the plot.</w:t>
+      <w:r>
+        <w:t>show/hide the plot.</w:t>
       </w:r>
     </w:p>
     <w:p>
@@ -1240,13 +1019,8 @@
           <w:numId w:val="1"/>
         </w:numPr>
       </w:pPr>
-      <w:proofErr w:type="gramStart"/>
-      <w:r>
-        <w:t>assign</w:t>
-      </w:r>
-      <w:proofErr w:type="gramEnd"/>
-      <w:r>
-        <w:t xml:space="preserve"> the plots x-values to primary or secondary domain.</w:t>
+      <w:r>
+        <w:t>assign the plots x-values to primary or secondary domain.</w:t>
       </w:r>
     </w:p>
     <w:p>
@@ -1257,13 +1031,8 @@
           <w:numId w:val="1"/>
         </w:numPr>
       </w:pPr>
-      <w:proofErr w:type="gramStart"/>
-      <w:r>
-        <w:t>assign</w:t>
-      </w:r>
-      <w:proofErr w:type="gramEnd"/>
-      <w:r>
-        <w:t xml:space="preserve"> the plots y-values to the primary or secondary range.</w:t>
+      <w:r>
+        <w:t>assign the plots y-values to the primary or secondary range.</w:t>
       </w:r>
     </w:p>
     <w:p>
@@ -1275,325 +1044,953 @@
         </w:numPr>
       </w:pPr>
       <w:r>
-        <w:t xml:space="preserve">edit the marker </w:t>
+        <w:t>edit the marker properties:</w:t>
+      </w:r>
+    </w:p>
+    <w:p>
+      <w:pPr>
+        <w:pStyle w:val="ListParagraph"/>
+        <w:numPr>
+          <w:ilvl w:val="3"/>
+          <w:numId w:val="1"/>
+        </w:numPr>
+      </w:pPr>
+      <w:r>
+        <w:t>show/hide the marker.</w:t>
+      </w:r>
+    </w:p>
+    <w:p>
+      <w:pPr>
+        <w:pStyle w:val="ListParagraph"/>
+        <w:numPr>
+          <w:ilvl w:val="3"/>
+          <w:numId w:val="1"/>
+        </w:numPr>
+      </w:pPr>
+      <w:r>
+        <w:t>choose the marker shape (Circle, Diamond, Square, X, Plus).</w:t>
+      </w:r>
+    </w:p>
+    <w:p>
+      <w:pPr>
+        <w:pStyle w:val="ListParagraph"/>
+        <w:numPr>
+          <w:ilvl w:val="3"/>
+          <w:numId w:val="1"/>
+        </w:numPr>
+      </w:pPr>
+      <w:r>
+        <w:t>choose the marker size.</w:t>
+      </w:r>
+    </w:p>
+    <w:p>
+      <w:pPr>
+        <w:pStyle w:val="ListParagraph"/>
+        <w:numPr>
+          <w:ilvl w:val="3"/>
+          <w:numId w:val="1"/>
+        </w:numPr>
+      </w:pPr>
+      <w:r>
+        <w:t>choose the marker color.</w:t>
+      </w:r>
+    </w:p>
+    <w:p>
+      <w:pPr>
+        <w:pStyle w:val="ListParagraph"/>
+        <w:numPr>
+          <w:ilvl w:val="2"/>
+          <w:numId w:val="1"/>
+        </w:numPr>
+      </w:pPr>
+      <w:r>
+        <w:t>edit the connecting line properties:</w:t>
+      </w:r>
+    </w:p>
+    <w:p>
+      <w:pPr>
+        <w:pStyle w:val="ListParagraph"/>
+        <w:numPr>
+          <w:ilvl w:val="3"/>
+          <w:numId w:val="1"/>
+        </w:numPr>
+      </w:pPr>
+      <w:r>
+        <w:t>show/hide the line.</w:t>
+      </w:r>
+    </w:p>
+    <w:p>
+      <w:pPr>
+        <w:pStyle w:val="ListParagraph"/>
+        <w:numPr>
+          <w:ilvl w:val="3"/>
+          <w:numId w:val="1"/>
+        </w:numPr>
+      </w:pPr>
+      <w:r>
+        <w:t>choose the line style (dashed/solid).</w:t>
+      </w:r>
+    </w:p>
+    <w:p>
+      <w:pPr>
+        <w:pStyle w:val="ListParagraph"/>
+        <w:numPr>
+          <w:ilvl w:val="3"/>
+          <w:numId w:val="1"/>
+        </w:numPr>
+      </w:pPr>
+      <w:r>
+        <w:t>choose the line weight.</w:t>
+      </w:r>
+    </w:p>
+    <w:p>
+      <w:pPr>
+        <w:pStyle w:val="ListParagraph"/>
+        <w:numPr>
+          <w:ilvl w:val="3"/>
+          <w:numId w:val="1"/>
+        </w:numPr>
+      </w:pPr>
+      <w:r>
+        <w:t>choose the line color.</w:t>
+      </w:r>
+    </w:p>
+    <w:p>
+      <w:pPr>
+        <w:pStyle w:val="ListParagraph"/>
+        <w:numPr>
+          <w:ilvl w:val="0"/>
+          <w:numId w:val="1"/>
+        </w:numPr>
+      </w:pPr>
+      <w:r>
+        <w:t>In the data table interface, the user shall be able to:</w:t>
+      </w:r>
+    </w:p>
+    <w:p>
+      <w:pPr>
+        <w:pStyle w:val="ListParagraph"/>
+        <w:numPr>
+          <w:ilvl w:val="1"/>
+          <w:numId w:val="1"/>
+        </w:numPr>
+      </w:pPr>
+      <w:r>
+        <w:t>show</w:t>
+      </w:r>
+    </w:p>
+    <w:p>
+      <w:pPr>
+        <w:pStyle w:val="ListParagraph"/>
+        <w:numPr>
+          <w:ilvl w:val="2"/>
+          <w:numId w:val="1"/>
+        </w:numPr>
+      </w:pPr>
+      <w:r>
+        <w:t>all points.</w:t>
+      </w:r>
+    </w:p>
+    <w:p>
+      <w:pPr>
+        <w:pStyle w:val="ListParagraph"/>
+        <w:numPr>
+          <w:ilvl w:val="2"/>
+          <w:numId w:val="1"/>
+        </w:numPr>
+      </w:pPr>
+      <w:r>
+        <w:t>visible points only.</w:t>
+      </w:r>
+    </w:p>
+    <w:p>
+      <w:pPr>
+        <w:pStyle w:val="ListParagraph"/>
+        <w:numPr>
+          <w:ilvl w:val="2"/>
+          <w:numId w:val="1"/>
+        </w:numPr>
+      </w:pPr>
+      <w:r>
+        <w:t>hidden points only.</w:t>
+      </w:r>
+    </w:p>
+    <w:p>
+      <w:pPr>
+        <w:pStyle w:val="ListParagraph"/>
+        <w:numPr>
+          <w:ilvl w:val="1"/>
+          <w:numId w:val="1"/>
+        </w:numPr>
+      </w:pPr>
+      <w:r>
+        <w:t xml:space="preserve">remove points (See </w:t>
+      </w:r>
+      <w:r>
+        <w:fldChar w:fldCharType="begin"/>
+      </w:r>
+      <w:r>
+        <w:instrText xml:space="preserve"> REF _Ref423956418 \r \h </w:instrText>
+      </w:r>
+      <w:r>
+        <w:fldChar w:fldCharType="separate"/>
+      </w:r>
+      <w:r>
+        <w:t>1.e.ii</w:t>
+      </w:r>
+      <w:r>
+        <w:fldChar w:fldCharType="end"/>
+      </w:r>
+      <w:r>
+        <w:t>).</w:t>
+      </w:r>
+    </w:p>
+    <w:p>
+      <w:pPr>
+        <w:pStyle w:val="ListParagraph"/>
+        <w:numPr>
+          <w:ilvl w:val="1"/>
+          <w:numId w:val="1"/>
+        </w:numPr>
+      </w:pPr>
+      <w:r>
+        <w:t xml:space="preserve">edit data (See </w:t>
+      </w:r>
+      <w:r>
+        <w:fldChar w:fldCharType="begin"/>
+      </w:r>
+      <w:r>
+        <w:instrText xml:space="preserve"> REF _Ref423956461 \r \h </w:instrText>
+      </w:r>
+      <w:r>
+        <w:fldChar w:fldCharType="separate"/>
+      </w:r>
+      <w:r>
+        <w:t>1.f</w:t>
+      </w:r>
+      <w:r>
+        <w:fldChar w:fldCharType="end"/>
+      </w:r>
+      <w:r>
+        <w:t>).</w:t>
+      </w:r>
+    </w:p>
+    <w:p>
+      <w:pPr>
+        <w:pStyle w:val="ListParagraph"/>
+        <w:numPr>
+          <w:ilvl w:val="1"/>
+          <w:numId w:val="1"/>
+        </w:numPr>
+      </w:pPr>
+      <w:r>
+        <w:t>add</w:t>
+      </w:r>
+      <w:r>
+        <w:t>/insert</w:t>
+      </w:r>
+      <w:r>
+        <w:t xml:space="preserve"> data?</w:t>
+      </w:r>
+    </w:p>
+    <w:p>
+      <w:pPr>
+        <w:pStyle w:val="ListParagraph"/>
+        <w:numPr>
+          <w:ilvl w:val="0"/>
+          <w:numId w:val="1"/>
+        </w:numPr>
+      </w:pPr>
+      <w:r>
+        <w:t>The library shall:</w:t>
+      </w:r>
+    </w:p>
+    <w:p>
+      <w:pPr>
+        <w:pStyle w:val="ListParagraph"/>
+        <w:numPr>
+          <w:ilvl w:val="1"/>
+          <w:numId w:val="1"/>
+        </w:numPr>
+      </w:pPr>
+      <w:r>
+        <w:t>i</w:t>
+      </w:r>
+      <w:r>
+        <w:t>provide a view that is the chart alone.</w:t>
+      </w:r>
+    </w:p>
+    <w:p>
+      <w:pPr>
+        <w:pStyle w:val="ListParagraph"/>
+        <w:numPr>
+          <w:ilvl w:val="1"/>
+          <w:numId w:val="1"/>
+        </w:numPr>
+      </w:pPr>
+      <w:r>
+        <w:t>provide a view that is the chart with toolbars.</w:t>
+      </w:r>
+    </w:p>
+    <w:p>
+      <w:pPr>
+        <w:pStyle w:val="ListParagraph"/>
+        <w:numPr>
+          <w:ilvl w:val="1"/>
+          <w:numId w:val="1"/>
+        </w:numPr>
+      </w:pPr>
+      <w:r>
+        <w:t>provide a view that is the chart with toolbars in a dialog.</w:t>
+      </w:r>
+    </w:p>
+    <w:p>
+      <w:pPr>
+        <w:pStyle w:val="Heading1"/>
+      </w:pPr>
+      <w:r>
+        <w:t>Use Cases</w:t>
+      </w:r>
+    </w:p>
+    <w:p/>
+    <w:p>
+      <w:pPr>
+        <w:pStyle w:val="Heading1"/>
+      </w:pPr>
+      <w:r>
+        <w:t>Notes</w:t>
+      </w:r>
+    </w:p>
+    <w:p>
+      <w:pPr>
+        <w:pStyle w:val="ListParagraph"/>
+        <w:numPr>
+          <w:ilvl w:val="0"/>
+          <w:numId w:val="8"/>
+        </w:numPr>
+      </w:pPr>
+      <w:r>
+        <w:t>Need a way to determine the size of a TextWidget. This depends on the text set.</w:t>
+      </w:r>
+    </w:p>
+    <w:p>
+      <w:pPr>
+        <w:pStyle w:val="ListParagraph"/>
+        <w:numPr>
+          <w:ilvl w:val="0"/>
+          <w:numId w:val="8"/>
+        </w:numPr>
+      </w:pPr>
+      <w:r>
+        <w:t>Need a way to determine the size of the legend. This depends on the available area of drawing.</w:t>
+      </w:r>
+    </w:p>
+    <w:p>
+      <w:pPr>
+        <w:pStyle w:val="ListParagraph"/>
+        <w:numPr>
+          <w:ilvl w:val="0"/>
+          <w:numId w:val="8"/>
+        </w:numPr>
+      </w:pPr>
+      <w:r>
+        <w:t>Need a way to determine the size needed to display tick labels without clipping. This depends on the area of the chart.</w:t>
+      </w:r>
+    </w:p>
+    <w:tbl>
+      <w:tblPr>
+        <w:tblStyle w:val="TableGrid"/>
+        <w:tblW w:w="0" w:type="auto"/>
+        <w:jc w:val="center"/>
+        <w:tblLook w:val="04A0" w:firstRow="1" w:lastRow="0" w:firstColumn="1" w:lastColumn="0" w:noHBand="0" w:noVBand="1"/>
+      </w:tblPr>
+      <w:tblGrid>
+        <w:gridCol w:w="1036"/>
+        <w:gridCol w:w="1146"/>
+        <w:gridCol w:w="1378"/>
+      </w:tblGrid>
+      <w:tr>
+        <w:trPr>
+          <w:trHeight w:val="188"/>
+          <w:jc w:val="center"/>
+        </w:trPr>
+        <w:tc>
+          <w:tcPr>
+            <w:tcW w:w="975" w:type="dxa"/>
+          </w:tcPr>
+          <w:p>
+            <w:pPr>
+              <w:rPr>
+                <w:b/>
+              </w:rPr>
+            </w:pPr>
+            <w:r>
+              <w:rPr>
+                <w:b/>
+              </w:rPr>
+              <w:lastRenderedPageBreak/>
+              <w:t>Widget</w:t>
+            </w:r>
+          </w:p>
+        </w:tc>
+        <w:tc>
+          <w:tcPr>
+            <w:tcW w:w="1146" w:type="dxa"/>
+          </w:tcPr>
+          <w:p>
+            <w:pPr>
+              <w:jc w:val="center"/>
+              <w:rPr>
+                <w:b/>
+              </w:rPr>
+            </w:pPr>
+            <w:r>
+              <w:rPr>
+                <w:b/>
+              </w:rPr>
+              <w:t>Uses Size</w:t>
+            </w:r>
+          </w:p>
+        </w:tc>
+        <w:tc>
+          <w:tcPr>
+            <w:tcW w:w="1378" w:type="dxa"/>
+          </w:tcPr>
+          <w:p>
+            <w:pPr>
+              <w:jc w:val="center"/>
+              <w:rPr>
+                <w:b/>
+              </w:rPr>
+            </w:pPr>
+            <w:r>
+              <w:rPr>
+                <w:b/>
+              </w:rPr>
+              <w:t>Relates Size</w:t>
+            </w:r>
+          </w:p>
+        </w:tc>
+      </w:tr>
+      <w:tr>
+        <w:trPr>
+          <w:jc w:val="center"/>
+        </w:trPr>
+        <w:tc>
+          <w:tcPr>
+            <w:tcW w:w="975" w:type="dxa"/>
+          </w:tcPr>
+          <w:p>
+            <w:r>
+              <w:t>Chart</w:t>
+            </w:r>
+          </w:p>
+        </w:tc>
+        <w:tc>
+          <w:tcPr>
+            <w:tcW w:w="1146" w:type="dxa"/>
+          </w:tcPr>
+          <w:p>
+            <w:pPr>
+              <w:jc w:val="center"/>
+            </w:pPr>
+            <w:r>
+              <w:t>X</w:t>
+            </w:r>
+          </w:p>
+        </w:tc>
+        <w:tc>
+          <w:tcPr>
+            <w:tcW w:w="1378" w:type="dxa"/>
+          </w:tcPr>
+          <w:p>
+            <w:pPr>
+              <w:jc w:val="center"/>
+            </w:pPr>
+          </w:p>
+        </w:tc>
+      </w:tr>
+      <w:tr>
+        <w:trPr>
+          <w:jc w:val="center"/>
+        </w:trPr>
+        <w:tc>
+          <w:tcPr>
+            <w:tcW w:w="975" w:type="dxa"/>
+          </w:tcPr>
+          <w:p>
+            <w:r>
+              <w:t>Legend</w:t>
+            </w:r>
+          </w:p>
+        </w:tc>
+        <w:tc>
+          <w:tcPr>
+            <w:tcW w:w="1146" w:type="dxa"/>
+          </w:tcPr>
+          <w:p>
+            <w:pPr>
+              <w:jc w:val="center"/>
+            </w:pPr>
+            <w:r>
+              <w:t>X</w:t>
+            </w:r>
+          </w:p>
+        </w:tc>
+        <w:tc>
+          <w:tcPr>
+            <w:tcW w:w="1378" w:type="dxa"/>
+          </w:tcPr>
+          <w:p>
+            <w:pPr>
+              <w:jc w:val="center"/>
+            </w:pPr>
+            <w:r>
+              <w:t>X</w:t>
+            </w:r>
+          </w:p>
+        </w:tc>
+      </w:tr>
+      <w:tr>
+        <w:trPr>
+          <w:jc w:val="center"/>
+        </w:trPr>
+        <w:tc>
+          <w:tcPr>
+            <w:tcW w:w="975" w:type="dxa"/>
+          </w:tcPr>
+          <w:p>
+            <w:r>
+              <w:t>Titles</w:t>
+            </w:r>
+          </w:p>
+        </w:tc>
+        <w:tc>
+          <w:tcPr>
+            <w:tcW w:w="1146" w:type="dxa"/>
+          </w:tcPr>
+          <w:p>
+            <w:pPr>
+              <w:jc w:val="center"/>
+            </w:pPr>
+            <w:r>
+              <w:t>X</w:t>
+            </w:r>
+          </w:p>
+        </w:tc>
+        <w:tc>
+          <w:tcPr>
+            <w:tcW w:w="1378" w:type="dxa"/>
+          </w:tcPr>
+          <w:p>
+            <w:pPr>
+              <w:jc w:val="center"/>
+            </w:pPr>
+          </w:p>
+        </w:tc>
+      </w:tr>
+      <w:tr>
+        <w:trPr>
+          <w:jc w:val="center"/>
+        </w:trPr>
+        <w:tc>
+          <w:tcPr>
+            <w:tcW w:w="975" w:type="dxa"/>
+          </w:tcPr>
+          <w:p>
+            <w:r>
+              <w:t>Text</w:t>
+            </w:r>
+          </w:p>
+        </w:tc>
+        <w:tc>
+          <w:tcPr>
+            <w:tcW w:w="1146" w:type="dxa"/>
+          </w:tcPr>
+          <w:p>
+            <w:pPr>
+              <w:jc w:val="center"/>
+            </w:pPr>
+          </w:p>
+        </w:tc>
+        <w:tc>
+          <w:tcPr>
+            <w:tcW w:w="1378" w:type="dxa"/>
+          </w:tcPr>
+          <w:p>
+            <w:pPr>
+              <w:jc w:val="center"/>
+            </w:pPr>
+            <w:r>
+              <w:t>X</w:t>
+            </w:r>
+          </w:p>
+        </w:tc>
+      </w:tr>
+      <w:tr>
+        <w:trPr>
+          <w:jc w:val="center"/>
+        </w:trPr>
+        <w:tc>
+          <w:tcPr>
+            <w:tcW w:w="975" w:type="dxa"/>
+          </w:tcPr>
+          <w:p>
+            <w:r>
+              <w:t>Axes</w:t>
+            </w:r>
+          </w:p>
+        </w:tc>
+        <w:tc>
+          <w:tcPr>
+            <w:tcW w:w="1146" w:type="dxa"/>
+          </w:tcPr>
+          <w:p>
+            <w:pPr>
+              <w:jc w:val="center"/>
+            </w:pPr>
+            <w:r>
+              <w:t>X</w:t>
+            </w:r>
+          </w:p>
+        </w:tc>
+        <w:tc>
+          <w:tcPr>
+            <w:tcW w:w="1378" w:type="dxa"/>
+          </w:tcPr>
+          <w:p>
+            <w:pPr>
+              <w:jc w:val="center"/>
+            </w:pPr>
+          </w:p>
+        </w:tc>
+      </w:tr>
+      <w:tr>
+        <w:trPr>
+          <w:jc w:val="center"/>
+        </w:trPr>
+        <w:tc>
+          <w:tcPr>
+            <w:tcW w:w="975" w:type="dxa"/>
+          </w:tcPr>
+          <w:p>
+            <w:r>
+              <w:t>Plots</w:t>
+            </w:r>
+          </w:p>
+        </w:tc>
+        <w:tc>
+          <w:tcPr>
+            <w:tcW w:w="1146" w:type="dxa"/>
+          </w:tcPr>
+          <w:p>
+            <w:pPr>
+              <w:jc w:val="center"/>
+            </w:pPr>
+            <w:r>
+              <w:t>X</w:t>
+            </w:r>
+          </w:p>
+        </w:tc>
+        <w:tc>
+          <w:tcPr>
+            <w:tcW w:w="1378" w:type="dxa"/>
+          </w:tcPr>
+          <w:p>
+            <w:pPr>
+              <w:jc w:val="center"/>
+            </w:pPr>
+          </w:p>
+        </w:tc>
+      </w:tr>
+      <w:tr>
+        <w:trPr>
+          <w:jc w:val="center"/>
+        </w:trPr>
+        <w:tc>
+          <w:tcPr>
+            <w:tcW w:w="975" w:type="dxa"/>
+          </w:tcPr>
+          <w:p>
+            <w:r>
+              <w:t>Plot</w:t>
+            </w:r>
+          </w:p>
+        </w:tc>
+        <w:tc>
+          <w:tcPr>
+            <w:tcW w:w="1146" w:type="dxa"/>
+          </w:tcPr>
+          <w:p>
+            <w:pPr>
+              <w:jc w:val="center"/>
+            </w:pPr>
+            <w:r>
+              <w:t>X</w:t>
+            </w:r>
+          </w:p>
+        </w:tc>
+        <w:tc>
+          <w:tcPr>
+            <w:tcW w:w="1378" w:type="dxa"/>
+          </w:tcPr>
+          <w:p>
+            <w:pPr>
+              <w:jc w:val="center"/>
+            </w:pPr>
+          </w:p>
+        </w:tc>
+      </w:tr>
+      <w:tr>
+        <w:trPr>
+          <w:jc w:val="center"/>
+        </w:trPr>
+        <w:tc>
+          <w:tcPr>
+            <w:tcW w:w="975" w:type="dxa"/>
+          </w:tcPr>
+          <w:p>
+            <w:r>
+              <w:t>Selection</w:t>
+            </w:r>
+          </w:p>
+        </w:tc>
+        <w:tc>
+          <w:tcPr>
+            <w:tcW w:w="1146" w:type="dxa"/>
+          </w:tcPr>
+          <w:p>
+            <w:pPr>
+              <w:jc w:val="center"/>
+            </w:pPr>
+          </w:p>
+        </w:tc>
+        <w:tc>
+          <w:tcPr>
+            <w:tcW w:w="1378" w:type="dxa"/>
+          </w:tcPr>
+          <w:p>
+            <w:pPr>
+              <w:jc w:val="center"/>
+            </w:pPr>
+            <w:r>
+              <w:t>X</w:t>
+            </w:r>
+          </w:p>
+        </w:tc>
+      </w:tr>
+    </w:tbl>
+    <w:p>
+      <w:pPr>
+        <w:pStyle w:val="Heading2"/>
+      </w:pPr>
+      <w:r>
+        <w:t>Drawing Order</w:t>
+      </w:r>
+    </w:p>
+    <w:p>
+      <w:pPr>
+        <w:pStyle w:val="ListParagraph"/>
+        <w:numPr>
+          <w:ilvl w:val="0"/>
+          <w:numId w:val="9"/>
+        </w:numPr>
+      </w:pPr>
+      <w:r>
+        <w:t>Draw c</w:t>
+      </w:r>
+      <w:r>
+        <w:t xml:space="preserve">hart </w:t>
+      </w:r>
+      <w:r>
+        <w:t>t</w:t>
+      </w:r>
+      <w:r>
+        <w:t>itle</w:t>
+      </w:r>
+      <w:r>
+        <w:t>.</w:t>
+      </w:r>
+    </w:p>
+    <w:p>
+      <w:pPr>
+        <w:pStyle w:val="ListParagraph"/>
+        <w:numPr>
+          <w:ilvl w:val="0"/>
+          <w:numId w:val="9"/>
+        </w:numPr>
+      </w:pPr>
+      <w:r>
+        <w:t>Draw s</w:t>
+      </w:r>
+      <w:r>
+        <w:t>ubtitle</w:t>
+      </w:r>
+      <w:r>
+        <w:t>.</w:t>
+      </w:r>
+    </w:p>
+    <w:p>
+      <w:pPr>
+        <w:pStyle w:val="ListParagraph"/>
+        <w:numPr>
+          <w:ilvl w:val="0"/>
+          <w:numId w:val="9"/>
+        </w:numPr>
+      </w:pPr>
+      <w:r>
+        <w:t>Determine size of axis titles</w:t>
+      </w:r>
+      <w:r>
+        <w:t>.</w:t>
+      </w:r>
+    </w:p>
+    <w:p>
+      <w:pPr>
+        <w:pStyle w:val="ListParagraph"/>
+        <w:numPr>
+          <w:ilvl w:val="0"/>
+          <w:numId w:val="9"/>
+        </w:numPr>
+      </w:pPr>
+      <w:r>
+        <w:t>Determine rough tick sizes.</w:t>
+      </w:r>
+    </w:p>
+    <w:p>
+      <w:pPr>
+        <w:pStyle w:val="ListParagraph"/>
+        <w:numPr>
+          <w:ilvl w:val="0"/>
+          <w:numId w:val="9"/>
+        </w:numPr>
+      </w:pPr>
+      <w:r>
+        <w:t>Determine rough plots size</w:t>
+      </w:r>
+      <w:r>
+        <w:t>.</w:t>
+      </w:r>
+    </w:p>
+    <w:p>
+      <w:pPr>
+        <w:pStyle w:val="ListParagraph"/>
+        <w:numPr>
+          <w:ilvl w:val="0"/>
+          <w:numId w:val="9"/>
+        </w:numPr>
+      </w:pPr>
+      <w:r>
+        <w:t>Determine actual tick sizes and draw.</w:t>
+      </w:r>
+    </w:p>
+    <w:p>
+      <w:pPr>
+        <w:pStyle w:val="ListParagraph"/>
+        <w:numPr>
+          <w:ilvl w:val="0"/>
+          <w:numId w:val="9"/>
+        </w:numPr>
+      </w:pPr>
+      <w:r>
+        <w:t>Draw plots</w:t>
+      </w:r>
+      <w:r>
+        <w:t>.</w:t>
+      </w:r>
+    </w:p>
+    <w:p>
+      <w:pPr>
+        <w:pStyle w:val="ListParagraph"/>
+        <w:numPr>
+          <w:ilvl w:val="0"/>
+          <w:numId w:val="9"/>
+        </w:numPr>
+      </w:pPr>
+      <w:r>
+        <w:t>Draw axis titles</w:t>
+      </w:r>
+      <w:r>
+        <w:t>.</w:t>
+      </w:r>
+    </w:p>
+    <w:p>
+      <w:pPr>
+        <w:pStyle w:val="ListParagraph"/>
+        <w:numPr>
+          <w:ilvl w:val="0"/>
+          <w:numId w:val="9"/>
+        </w:numPr>
+      </w:pPr>
+      <w:r>
+        <w:t>Top/bottom labels</w:t>
+      </w:r>
+      <w:r>
+        <w:t>.</w:t>
+      </w:r>
+    </w:p>
+    <w:p>
+      <w:pPr>
+        <w:pStyle w:val="Heading2"/>
+      </w:pPr>
+      <w:r>
+        <w:t>Drawing Updates</w:t>
+      </w:r>
+    </w:p>
+    <w:p>
+      <w:pPr>
+        <w:pStyle w:val="ListParagraph"/>
+        <w:numPr>
+          <w:ilvl w:val="0"/>
+          <w:numId w:val="10"/>
+        </w:numPr>
+      </w:pPr>
+      <w:r>
+        <w:t xml:space="preserve">Add, remove, hide, </w:t>
+      </w:r>
+      <w:r>
+        <w:t xml:space="preserve">or </w:t>
+      </w:r>
+      <w:r>
+        <w:t>reveal a series.</w:t>
+      </w:r>
+    </w:p>
+    <w:p>
+      <w:pPr>
+        <w:pStyle w:val="ListParagraph"/>
+        <w:numPr>
+          <w:ilvl w:val="0"/>
+          <w:numId w:val="10"/>
+        </w:numPr>
+      </w:pPr>
+      <w:r>
+        <w:t>Move highlighted value.</w:t>
+      </w:r>
+    </w:p>
+    <w:p>
+      <w:pPr>
+        <w:pStyle w:val="ListParagraph"/>
+        <w:numPr>
+          <w:ilvl w:val="0"/>
+          <w:numId w:val="10"/>
+        </w:numPr>
+      </w:pPr>
+      <w:r>
+        <w:t>Draw crosshairs.</w:t>
       </w:r>
       <w:bookmarkStart w:id="2" w:name="_GoBack"/>
       <w:bookmarkEnd w:id="2"/>
-      <w:r>
-        <w:t>properties:</w:t>
-      </w:r>
-    </w:p>
-    <w:p>
-      <w:pPr>
-        <w:pStyle w:val="ListParagraph"/>
-        <w:numPr>
-          <w:ilvl w:val="3"/>
-          <w:numId w:val="1"/>
-        </w:numPr>
-      </w:pPr>
-      <w:proofErr w:type="gramStart"/>
-      <w:r>
-        <w:t>show/hide</w:t>
-      </w:r>
-      <w:proofErr w:type="gramEnd"/>
-      <w:r>
-        <w:t xml:space="preserve"> the marker.</w:t>
-      </w:r>
-    </w:p>
-    <w:p>
-      <w:pPr>
-        <w:pStyle w:val="ListParagraph"/>
-        <w:numPr>
-          <w:ilvl w:val="3"/>
-          <w:numId w:val="1"/>
-        </w:numPr>
-      </w:pPr>
-      <w:proofErr w:type="gramStart"/>
-      <w:r>
-        <w:t>choose</w:t>
-      </w:r>
-      <w:proofErr w:type="gramEnd"/>
-      <w:r>
-        <w:t xml:space="preserve"> the marker shape (Circle, Diamond, Square, X, Plus).</w:t>
-      </w:r>
-    </w:p>
-    <w:p>
-      <w:pPr>
-        <w:pStyle w:val="ListParagraph"/>
-        <w:numPr>
-          <w:ilvl w:val="3"/>
-          <w:numId w:val="1"/>
-        </w:numPr>
-      </w:pPr>
-      <w:proofErr w:type="gramStart"/>
-      <w:r>
-        <w:t>choose</w:t>
-      </w:r>
-      <w:proofErr w:type="gramEnd"/>
-      <w:r>
-        <w:t xml:space="preserve"> the marker size.</w:t>
-      </w:r>
-    </w:p>
-    <w:p>
-      <w:pPr>
-        <w:pStyle w:val="ListParagraph"/>
-        <w:numPr>
-          <w:ilvl w:val="3"/>
-          <w:numId w:val="1"/>
-        </w:numPr>
-      </w:pPr>
-      <w:proofErr w:type="gramStart"/>
-      <w:r>
-        <w:t>choose</w:t>
-      </w:r>
-      <w:proofErr w:type="gramEnd"/>
-      <w:r>
-        <w:t xml:space="preserve"> the marker color.</w:t>
-      </w:r>
-    </w:p>
-    <w:p>
-      <w:pPr>
-        <w:pStyle w:val="ListParagraph"/>
-        <w:numPr>
-          <w:ilvl w:val="2"/>
-          <w:numId w:val="1"/>
-        </w:numPr>
-      </w:pPr>
-      <w:r>
-        <w:t>edit the connecting line properties:</w:t>
-      </w:r>
-    </w:p>
-    <w:p>
-      <w:pPr>
-        <w:pStyle w:val="ListParagraph"/>
-        <w:numPr>
-          <w:ilvl w:val="3"/>
-          <w:numId w:val="1"/>
-        </w:numPr>
-      </w:pPr>
-      <w:proofErr w:type="gramStart"/>
-      <w:r>
-        <w:t>show/hide</w:t>
-      </w:r>
-      <w:proofErr w:type="gramEnd"/>
-      <w:r>
-        <w:t xml:space="preserve"> the line.</w:t>
-      </w:r>
-    </w:p>
-    <w:p>
-      <w:pPr>
-        <w:pStyle w:val="ListParagraph"/>
-        <w:numPr>
-          <w:ilvl w:val="3"/>
-          <w:numId w:val="1"/>
-        </w:numPr>
-      </w:pPr>
-      <w:proofErr w:type="gramStart"/>
-      <w:r>
-        <w:t>choose</w:t>
-      </w:r>
-      <w:proofErr w:type="gramEnd"/>
-      <w:r>
-        <w:t xml:space="preserve"> the line style (dashed/solid).</w:t>
-      </w:r>
-    </w:p>
-    <w:p>
-      <w:pPr>
-        <w:pStyle w:val="ListParagraph"/>
-        <w:numPr>
-          <w:ilvl w:val="3"/>
-          <w:numId w:val="1"/>
-        </w:numPr>
-      </w:pPr>
-      <w:proofErr w:type="gramStart"/>
-      <w:r>
-        <w:t>choose</w:t>
-      </w:r>
-      <w:proofErr w:type="gramEnd"/>
-      <w:r>
-        <w:t xml:space="preserve"> the line weight.</w:t>
-      </w:r>
-    </w:p>
-    <w:p>
-      <w:pPr>
-        <w:pStyle w:val="ListParagraph"/>
-        <w:numPr>
-          <w:ilvl w:val="3"/>
-          <w:numId w:val="1"/>
-        </w:numPr>
-      </w:pPr>
-      <w:proofErr w:type="gramStart"/>
-      <w:r>
-        <w:t>choose</w:t>
-      </w:r>
-      <w:proofErr w:type="gramEnd"/>
-      <w:r>
-        <w:t xml:space="preserve"> the line color.</w:t>
-      </w:r>
     </w:p>
     <w:p>
       <w:pPr>
         <w:pStyle w:val="ListParagraph"/>
         <w:numPr>
           <w:ilvl w:val="0"/>
-          <w:numId w:val="1"/>
-        </w:numPr>
-      </w:pPr>
-      <w:r>
-        <w:t>In the data table interface, the user shall be able to:</w:t>
-      </w:r>
-    </w:p>
-    <w:p>
-      <w:pPr>
-        <w:pStyle w:val="ListParagraph"/>
-        <w:numPr>
-          <w:ilvl w:val="1"/>
-          <w:numId w:val="1"/>
-        </w:numPr>
-      </w:pPr>
-      <w:r>
-        <w:t>show</w:t>
-      </w:r>
-    </w:p>
-    <w:p>
-      <w:pPr>
-        <w:pStyle w:val="ListParagraph"/>
-        <w:numPr>
-          <w:ilvl w:val="2"/>
-          <w:numId w:val="1"/>
-        </w:numPr>
-      </w:pPr>
-      <w:proofErr w:type="gramStart"/>
-      <w:r>
-        <w:t>all</w:t>
-      </w:r>
-      <w:proofErr w:type="gramEnd"/>
-      <w:r>
-        <w:t xml:space="preserve"> points.</w:t>
-      </w:r>
-    </w:p>
-    <w:p>
-      <w:pPr>
-        <w:pStyle w:val="ListParagraph"/>
-        <w:numPr>
-          <w:ilvl w:val="2"/>
-          <w:numId w:val="1"/>
-        </w:numPr>
-      </w:pPr>
-      <w:proofErr w:type="gramStart"/>
-      <w:r>
-        <w:t>visible</w:t>
-      </w:r>
-      <w:proofErr w:type="gramEnd"/>
-      <w:r>
-        <w:t xml:space="preserve"> points only.</w:t>
-      </w:r>
-    </w:p>
-    <w:p>
-      <w:pPr>
-        <w:pStyle w:val="ListParagraph"/>
-        <w:numPr>
-          <w:ilvl w:val="2"/>
-          <w:numId w:val="1"/>
-        </w:numPr>
-      </w:pPr>
-      <w:proofErr w:type="gramStart"/>
-      <w:r>
-        <w:t>hidden</w:t>
-      </w:r>
-      <w:proofErr w:type="gramEnd"/>
-      <w:r>
-        <w:t xml:space="preserve"> points only.</w:t>
-      </w:r>
-    </w:p>
-    <w:p>
-      <w:pPr>
-        <w:pStyle w:val="ListParagraph"/>
-        <w:numPr>
-          <w:ilvl w:val="1"/>
-          <w:numId w:val="1"/>
-        </w:numPr>
-      </w:pPr>
-      <w:proofErr w:type="gramStart"/>
-      <w:r>
-        <w:t>remove</w:t>
-      </w:r>
-      <w:proofErr w:type="gramEnd"/>
-      <w:r>
-        <w:t xml:space="preserve"> points (See </w:t>
-      </w:r>
-      <w:r>
-        <w:fldChar w:fldCharType="begin"/>
-      </w:r>
-      <w:r>
-        <w:instrText xml:space="preserve"> REF _Ref423956418 \r \h </w:instrText>
-      </w:r>
-      <w:r>
-        <w:fldChar w:fldCharType="separate"/>
-      </w:r>
-      <w:r>
-        <w:t>1.e.ii</w:t>
-      </w:r>
-      <w:r>
-        <w:fldChar w:fldCharType="end"/>
-      </w:r>
-      <w:r>
-        <w:t>).</w:t>
-      </w:r>
-    </w:p>
-    <w:p>
-      <w:pPr>
-        <w:pStyle w:val="ListParagraph"/>
-        <w:numPr>
-          <w:ilvl w:val="1"/>
-          <w:numId w:val="1"/>
-        </w:numPr>
-      </w:pPr>
-      <w:proofErr w:type="gramStart"/>
-      <w:r>
-        <w:t>edit</w:t>
-      </w:r>
-      <w:proofErr w:type="gramEnd"/>
-      <w:r>
-        <w:t xml:space="preserve"> data (See </w:t>
-      </w:r>
-      <w:r>
-        <w:fldChar w:fldCharType="begin"/>
-      </w:r>
-      <w:r>
-        <w:instrText xml:space="preserve"> REF _Ref423956461 \r \h </w:instrText>
-      </w:r>
-      <w:r>
-        <w:fldChar w:fldCharType="separate"/>
-      </w:r>
-      <w:r>
-        <w:t>1.f</w:t>
-      </w:r>
-      <w:r>
-        <w:fldChar w:fldCharType="end"/>
-      </w:r>
-      <w:r>
-        <w:t>).</w:t>
-      </w:r>
-    </w:p>
-    <w:p>
-      <w:pPr>
-        <w:pStyle w:val="ListParagraph"/>
-        <w:numPr>
-          <w:ilvl w:val="1"/>
-          <w:numId w:val="1"/>
-        </w:numPr>
-      </w:pPr>
-      <w:proofErr w:type="gramStart"/>
-      <w:r>
-        <w:t>add</w:t>
-      </w:r>
-      <w:r>
-        <w:t>/insert</w:t>
-      </w:r>
-      <w:proofErr w:type="gramEnd"/>
-      <w:r>
-        <w:t xml:space="preserve"> data?</w:t>
+          <w:numId w:val="10"/>
+        </w:numPr>
+      </w:pPr>
+      <w:r>
+        <w:t>Change range (zoom).</w:t>
       </w:r>
     </w:p>
     <w:p>
@@ -1601,78 +1998,25 @@
         <w:pStyle w:val="ListParagraph"/>
         <w:numPr>
           <w:ilvl w:val="0"/>
-          <w:numId w:val="1"/>
-        </w:numPr>
-      </w:pPr>
-      <w:r>
-        <w:t>The library shall:</w:t>
-      </w:r>
-    </w:p>
-    <w:p>
-      <w:pPr>
-        <w:pStyle w:val="ListParagraph"/>
-        <w:numPr>
-          <w:ilvl w:val="1"/>
-          <w:numId w:val="1"/>
-        </w:numPr>
-      </w:pPr>
-      <w:proofErr w:type="spellStart"/>
-      <w:proofErr w:type="gramStart"/>
-      <w:r>
-        <w:t>i</w:t>
-      </w:r>
-      <w:r>
-        <w:t>provide</w:t>
-      </w:r>
-      <w:proofErr w:type="spellEnd"/>
-      <w:proofErr w:type="gramEnd"/>
-      <w:r>
-        <w:t xml:space="preserve"> a view that is the chart alone.</w:t>
-      </w:r>
-    </w:p>
-    <w:p>
-      <w:pPr>
-        <w:pStyle w:val="ListParagraph"/>
-        <w:numPr>
-          <w:ilvl w:val="1"/>
-          <w:numId w:val="1"/>
-        </w:numPr>
-      </w:pPr>
-      <w:proofErr w:type="gramStart"/>
-      <w:r>
-        <w:t>provide</w:t>
-      </w:r>
-      <w:proofErr w:type="gramEnd"/>
-      <w:r>
-        <w:t xml:space="preserve"> a view that is the chart with toolbars.</w:t>
-      </w:r>
-    </w:p>
-    <w:p>
-      <w:pPr>
-        <w:pStyle w:val="ListParagraph"/>
-        <w:numPr>
-          <w:ilvl w:val="1"/>
-          <w:numId w:val="1"/>
-        </w:numPr>
-      </w:pPr>
-      <w:proofErr w:type="gramStart"/>
-      <w:r>
-        <w:t>provide</w:t>
-      </w:r>
-      <w:proofErr w:type="gramEnd"/>
-      <w:r>
-        <w:t xml:space="preserve"> a view that is the chart with toolbars in a dialog.</w:t>
-      </w:r>
-    </w:p>
-    <w:p>
-      <w:pPr>
-        <w:pStyle w:val="Heading1"/>
-      </w:pPr>
-      <w:r>
-        <w:t>Use Cases</w:t>
-      </w:r>
-    </w:p>
-    <w:p/>
+          <w:numId w:val="10"/>
+        </w:numPr>
+      </w:pPr>
+      <w:r>
+        <w:t>Draw selected region.</w:t>
+      </w:r>
+    </w:p>
+    <w:p>
+      <w:pPr>
+        <w:pStyle w:val="ListParagraph"/>
+        <w:numPr>
+          <w:ilvl w:val="0"/>
+          <w:numId w:val="10"/>
+        </w:numPr>
+      </w:pPr>
+      <w:r>
+        <w:t>Select points.</w:t>
+      </w:r>
+    </w:p>
     <w:p>
       <w:pPr>
         <w:pStyle w:val="Heading1"/>
@@ -1727,7 +2071,6 @@
         </w:numPr>
       </w:pPr>
       <w:r>
-        <w:lastRenderedPageBreak/>
         <w:t>Properties Dialog</w:t>
       </w:r>
     </w:p>
@@ -1782,6 +2125,7 @@
         </w:numPr>
       </w:pPr>
       <w:r>
+        <w:lastRenderedPageBreak/>
         <w:t>Length – Physical length of the axis.</w:t>
       </w:r>
     </w:p>
@@ -1912,15 +2256,7 @@
         </w:numPr>
       </w:pPr>
       <w:r>
-        <w:t xml:space="preserve">The distance between </w:t>
-      </w:r>
-      <w:proofErr w:type="gramStart"/>
-      <w:r>
-        <w:t>tick</w:t>
-      </w:r>
-      <w:proofErr w:type="gramEnd"/>
-      <w:r>
-        <w:t xml:space="preserve"> marks may not be less than double precision allows.</w:t>
+        <w:t>The distance between tick marks may not be less than double precision allows.</w:t>
       </w:r>
     </w:p>
     <w:p>
@@ -2387,11 +2723,9 @@
             <w:tcW w:w="939" w:type="dxa"/>
           </w:tcPr>
           <w:p>
-            <w:proofErr w:type="spellStart"/>
             <w:r>
               <w:t>Sci</w:t>
             </w:r>
-            <w:proofErr w:type="spellEnd"/>
           </w:p>
         </w:tc>
         <w:tc>
@@ -2479,11 +2813,9 @@
             <w:tcW w:w="939" w:type="dxa"/>
           </w:tcPr>
           <w:p>
-            <w:proofErr w:type="spellStart"/>
             <w:r>
               <w:t>Sci</w:t>
             </w:r>
-            <w:proofErr w:type="spellEnd"/>
           </w:p>
         </w:tc>
         <w:tc>
@@ -2505,7 +2837,6 @@
         <w:pStyle w:val="Heading1"/>
       </w:pPr>
       <w:r>
-        <w:lastRenderedPageBreak/>
         <w:t>Library Widgets</w:t>
       </w:r>
     </w:p>
@@ -2518,11 +2849,9 @@
           <w:numId w:val="4"/>
         </w:numPr>
       </w:pPr>
-      <w:proofErr w:type="spellStart"/>
       <w:r>
         <w:t>JChartFrameView</w:t>
       </w:r>
-      <w:proofErr w:type="spellEnd"/>
     </w:p>
     <w:p>
       <w:pPr>
@@ -2532,11 +2861,9 @@
           <w:numId w:val="4"/>
         </w:numPr>
       </w:pPr>
-      <w:proofErr w:type="spellStart"/>
       <w:r>
         <w:t>JChartView</w:t>
       </w:r>
-      <w:proofErr w:type="spellEnd"/>
     </w:p>
     <w:p>
       <w:pPr>
@@ -2546,11 +2873,9 @@
           <w:numId w:val="4"/>
         </w:numPr>
       </w:pPr>
-      <w:proofErr w:type="spellStart"/>
       <w:r>
         <w:t>ChartView</w:t>
       </w:r>
-      <w:proofErr w:type="spellEnd"/>
     </w:p>
     <w:p>
       <w:pPr>
@@ -2560,11 +2885,9 @@
           <w:numId w:val="4"/>
         </w:numPr>
       </w:pPr>
-      <w:proofErr w:type="spellStart"/>
       <w:r>
         <w:t>ChartNavView</w:t>
       </w:r>
-      <w:proofErr w:type="spellEnd"/>
     </w:p>
     <w:p>
       <w:pPr>
@@ -2574,11 +2897,9 @@
           <w:numId w:val="4"/>
         </w:numPr>
       </w:pPr>
-      <w:proofErr w:type="spellStart"/>
       <w:r>
         <w:t>PlotView</w:t>
       </w:r>
-      <w:proofErr w:type="spellEnd"/>
     </w:p>
     <w:p>
       <w:pPr>
@@ -2588,17 +2909,16 @@
           <w:numId w:val="4"/>
         </w:numPr>
       </w:pPr>
-      <w:proofErr w:type="spellStart"/>
       <w:r>
         <w:t>PropertiesView</w:t>
       </w:r>
-      <w:proofErr w:type="spellEnd"/>
     </w:p>
     <w:p>
       <w:pPr>
         <w:pStyle w:val="Heading1"/>
       </w:pPr>
       <w:r>
+        <w:lastRenderedPageBreak/>
         <w:t>Technical Implementation</w:t>
       </w:r>
     </w:p>
@@ -2613,15 +2933,7 @@
     </w:p>
     <w:p>
       <w:r>
-        <w:t>Spacing for tick marks is driven by the intent to create human readable numbers for each tick. For instance, one could always create n ticks. The number of spaces would be n-1. The distance between tick marks in axis coordinates would be range</w:t>
-      </w:r>
-      <w:proofErr w:type="gramStart"/>
-      <w:r>
-        <w:t>/(</w:t>
-      </w:r>
-      <w:proofErr w:type="gramEnd"/>
-      <w:r>
-        <w:t>n-1). This method would result in uncomfortable distances between tick marks. Consider a range of 13</w:t>
+        <w:t>Spacing for tick marks is driven by the intent to create human readable numbers for each tick. For instance, one could always create n ticks. The number of spaces would be n-1. The distance between tick marks in axis coordinates would be range/(n-1). This method would result in uncomfortable distances between tick marks. Consider a range of 13</w:t>
       </w:r>
       <w:r>
         <w:t xml:space="preserve"> (2.4 - 15.4)</w:t>
@@ -3021,6 +3333,205 @@
     </w:lvl>
   </w:abstractNum>
   <w:abstractNum w:abstractNumId="3">
+    <w:nsid w:val="1D3110C2"/>
+    <w:multiLevelType w:val="hybridMultilevel"/>
+    <w:tmpl w:val="25CC7C4A"/>
+    <w:lvl w:ilvl="0" w:tplc="04090001">
+      <w:start w:val="1"/>
+      <w:numFmt w:val="bullet"/>
+      <w:lvlText w:val=""/>
+      <w:lvlJc w:val="left"/>
+      <w:pPr>
+        <w:ind w:left="720" w:hanging="360"/>
+      </w:pPr>
+      <w:rPr>
+        <w:rFonts w:ascii="Symbol" w:hAnsi="Symbol" w:hint="default"/>
+      </w:rPr>
+    </w:lvl>
+    <w:lvl w:ilvl="1" w:tplc="04090003" w:tentative="1">
+      <w:start w:val="1"/>
+      <w:numFmt w:val="bullet"/>
+      <w:lvlText w:val="o"/>
+      <w:lvlJc w:val="left"/>
+      <w:pPr>
+        <w:ind w:left="1440" w:hanging="360"/>
+      </w:pPr>
+      <w:rPr>
+        <w:rFonts w:ascii="Courier New" w:hAnsi="Courier New" w:cs="Courier New" w:hint="default"/>
+      </w:rPr>
+    </w:lvl>
+    <w:lvl w:ilvl="2" w:tplc="04090005" w:tentative="1">
+      <w:start w:val="1"/>
+      <w:numFmt w:val="bullet"/>
+      <w:lvlText w:val=""/>
+      <w:lvlJc w:val="left"/>
+      <w:pPr>
+        <w:ind w:left="2160" w:hanging="360"/>
+      </w:pPr>
+      <w:rPr>
+        <w:rFonts w:ascii="Wingdings" w:hAnsi="Wingdings" w:hint="default"/>
+      </w:rPr>
+    </w:lvl>
+    <w:lvl w:ilvl="3" w:tplc="04090001" w:tentative="1">
+      <w:start w:val="1"/>
+      <w:numFmt w:val="bullet"/>
+      <w:lvlText w:val=""/>
+      <w:lvlJc w:val="left"/>
+      <w:pPr>
+        <w:ind w:left="2880" w:hanging="360"/>
+      </w:pPr>
+      <w:rPr>
+        <w:rFonts w:ascii="Symbol" w:hAnsi="Symbol" w:hint="default"/>
+      </w:rPr>
+    </w:lvl>
+    <w:lvl w:ilvl="4" w:tplc="04090003" w:tentative="1">
+      <w:start w:val="1"/>
+      <w:numFmt w:val="bullet"/>
+      <w:lvlText w:val="o"/>
+      <w:lvlJc w:val="left"/>
+      <w:pPr>
+        <w:ind w:left="3600" w:hanging="360"/>
+      </w:pPr>
+      <w:rPr>
+        <w:rFonts w:ascii="Courier New" w:hAnsi="Courier New" w:cs="Courier New" w:hint="default"/>
+      </w:rPr>
+    </w:lvl>
+    <w:lvl w:ilvl="5" w:tplc="04090005" w:tentative="1">
+      <w:start w:val="1"/>
+      <w:numFmt w:val="bullet"/>
+      <w:lvlText w:val=""/>
+      <w:lvlJc w:val="left"/>
+      <w:pPr>
+        <w:ind w:left="4320" w:hanging="360"/>
+      </w:pPr>
+      <w:rPr>
+        <w:rFonts w:ascii="Wingdings" w:hAnsi="Wingdings" w:hint="default"/>
+      </w:rPr>
+    </w:lvl>
+    <w:lvl w:ilvl="6" w:tplc="04090001" w:tentative="1">
+      <w:start w:val="1"/>
+      <w:numFmt w:val="bullet"/>
+      <w:lvlText w:val=""/>
+      <w:lvlJc w:val="left"/>
+      <w:pPr>
+        <w:ind w:left="5040" w:hanging="360"/>
+      </w:pPr>
+      <w:rPr>
+        <w:rFonts w:ascii="Symbol" w:hAnsi="Symbol" w:hint="default"/>
+      </w:rPr>
+    </w:lvl>
+    <w:lvl w:ilvl="7" w:tplc="04090003" w:tentative="1">
+      <w:start w:val="1"/>
+      <w:numFmt w:val="bullet"/>
+      <w:lvlText w:val="o"/>
+      <w:lvlJc w:val="left"/>
+      <w:pPr>
+        <w:ind w:left="5760" w:hanging="360"/>
+      </w:pPr>
+      <w:rPr>
+        <w:rFonts w:ascii="Courier New" w:hAnsi="Courier New" w:cs="Courier New" w:hint="default"/>
+      </w:rPr>
+    </w:lvl>
+    <w:lvl w:ilvl="8" w:tplc="04090005" w:tentative="1">
+      <w:start w:val="1"/>
+      <w:numFmt w:val="bullet"/>
+      <w:lvlText w:val=""/>
+      <w:lvlJc w:val="left"/>
+      <w:pPr>
+        <w:ind w:left="6480" w:hanging="360"/>
+      </w:pPr>
+      <w:rPr>
+        <w:rFonts w:ascii="Wingdings" w:hAnsi="Wingdings" w:hint="default"/>
+      </w:rPr>
+    </w:lvl>
+  </w:abstractNum>
+  <w:abstractNum w:abstractNumId="4">
+    <w:nsid w:val="25B95D10"/>
+    <w:multiLevelType w:val="hybridMultilevel"/>
+    <w:tmpl w:val="FF669CEA"/>
+    <w:lvl w:ilvl="0" w:tplc="0409000F">
+      <w:start w:val="1"/>
+      <w:numFmt w:val="decimal"/>
+      <w:lvlText w:val="%1."/>
+      <w:lvlJc w:val="left"/>
+      <w:pPr>
+        <w:ind w:left="720" w:hanging="360"/>
+      </w:pPr>
+    </w:lvl>
+    <w:lvl w:ilvl="1" w:tplc="04090019" w:tentative="1">
+      <w:start w:val="1"/>
+      <w:numFmt w:val="lowerLetter"/>
+      <w:lvlText w:val="%2."/>
+      <w:lvlJc w:val="left"/>
+      <w:pPr>
+        <w:ind w:left="1440" w:hanging="360"/>
+      </w:pPr>
+    </w:lvl>
+    <w:lvl w:ilvl="2" w:tplc="0409001B" w:tentative="1">
+      <w:start w:val="1"/>
+      <w:numFmt w:val="lowerRoman"/>
+      <w:lvlText w:val="%3."/>
+      <w:lvlJc w:val="right"/>
+      <w:pPr>
+        <w:ind w:left="2160" w:hanging="180"/>
+      </w:pPr>
+    </w:lvl>
+    <w:lvl w:ilvl="3" w:tplc="0409000F" w:tentative="1">
+      <w:start w:val="1"/>
+      <w:numFmt w:val="decimal"/>
+      <w:lvlText w:val="%4."/>
+      <w:lvlJc w:val="left"/>
+      <w:pPr>
+        <w:ind w:left="2880" w:hanging="360"/>
+      </w:pPr>
+    </w:lvl>
+    <w:lvl w:ilvl="4" w:tplc="04090019" w:tentative="1">
+      <w:start w:val="1"/>
+      <w:numFmt w:val="lowerLetter"/>
+      <w:lvlText w:val="%5."/>
+      <w:lvlJc w:val="left"/>
+      <w:pPr>
+        <w:ind w:left="3600" w:hanging="360"/>
+      </w:pPr>
+    </w:lvl>
+    <w:lvl w:ilvl="5" w:tplc="0409001B" w:tentative="1">
+      <w:start w:val="1"/>
+      <w:numFmt w:val="lowerRoman"/>
+      <w:lvlText w:val="%6."/>
+      <w:lvlJc w:val="right"/>
+      <w:pPr>
+        <w:ind w:left="4320" w:hanging="180"/>
+      </w:pPr>
+    </w:lvl>
+    <w:lvl w:ilvl="6" w:tplc="0409000F" w:tentative="1">
+      <w:start w:val="1"/>
+      <w:numFmt w:val="decimal"/>
+      <w:lvlText w:val="%7."/>
+      <w:lvlJc w:val="left"/>
+      <w:pPr>
+        <w:ind w:left="5040" w:hanging="360"/>
+      </w:pPr>
+    </w:lvl>
+    <w:lvl w:ilvl="7" w:tplc="04090019" w:tentative="1">
+      <w:start w:val="1"/>
+      <w:numFmt w:val="lowerLetter"/>
+      <w:lvlText w:val="%8."/>
+      <w:lvlJc w:val="left"/>
+      <w:pPr>
+        <w:ind w:left="5760" w:hanging="360"/>
+      </w:pPr>
+    </w:lvl>
+    <w:lvl w:ilvl="8" w:tplc="0409001B" w:tentative="1">
+      <w:start w:val="1"/>
+      <w:numFmt w:val="lowerRoman"/>
+      <w:lvlText w:val="%9."/>
+      <w:lvlJc w:val="right"/>
+      <w:pPr>
+        <w:ind w:left="6480" w:hanging="180"/>
+      </w:pPr>
+    </w:lvl>
+  </w:abstractNum>
+  <w:abstractNum w:abstractNumId="5">
     <w:nsid w:val="332717C3"/>
     <w:multiLevelType w:val="hybridMultilevel"/>
     <w:tmpl w:val="6DE2E0D4"/>
@@ -3106,7 +3617,7 @@
       </w:pPr>
     </w:lvl>
   </w:abstractNum>
-  <w:abstractNum w:abstractNumId="4">
+  <w:abstractNum w:abstractNumId="6">
     <w:nsid w:val="62D42EFD"/>
     <w:multiLevelType w:val="hybridMultilevel"/>
     <w:tmpl w:val="BB94AA0A"/>
@@ -3219,7 +3730,7 @@
       </w:rPr>
     </w:lvl>
   </w:abstractNum>
-  <w:abstractNum w:abstractNumId="5">
+  <w:abstractNum w:abstractNumId="7">
     <w:nsid w:val="6B584CED"/>
     <w:multiLevelType w:val="hybridMultilevel"/>
     <w:tmpl w:val="C106946A"/>
@@ -3332,7 +3843,7 @@
       </w:rPr>
     </w:lvl>
   </w:abstractNum>
-  <w:abstractNum w:abstractNumId="6">
+  <w:abstractNum w:abstractNumId="8">
     <w:nsid w:val="6C7C1718"/>
     <w:multiLevelType w:val="hybridMultilevel"/>
     <w:tmpl w:val="6374E652"/>
@@ -3445,14 +3956,127 @@
       </w:rPr>
     </w:lvl>
   </w:abstractNum>
+  <w:abstractNum w:abstractNumId="9">
+    <w:nsid w:val="793C4E79"/>
+    <w:multiLevelType w:val="hybridMultilevel"/>
+    <w:tmpl w:val="92C28FFA"/>
+    <w:lvl w:ilvl="0" w:tplc="04090001">
+      <w:start w:val="1"/>
+      <w:numFmt w:val="bullet"/>
+      <w:lvlText w:val=""/>
+      <w:lvlJc w:val="left"/>
+      <w:pPr>
+        <w:ind w:left="720" w:hanging="360"/>
+      </w:pPr>
+      <w:rPr>
+        <w:rFonts w:ascii="Symbol" w:hAnsi="Symbol" w:hint="default"/>
+      </w:rPr>
+    </w:lvl>
+    <w:lvl w:ilvl="1" w:tplc="04090003" w:tentative="1">
+      <w:start w:val="1"/>
+      <w:numFmt w:val="bullet"/>
+      <w:lvlText w:val="o"/>
+      <w:lvlJc w:val="left"/>
+      <w:pPr>
+        <w:ind w:left="1440" w:hanging="360"/>
+      </w:pPr>
+      <w:rPr>
+        <w:rFonts w:ascii="Courier New" w:hAnsi="Courier New" w:cs="Courier New" w:hint="default"/>
+      </w:rPr>
+    </w:lvl>
+    <w:lvl w:ilvl="2" w:tplc="04090005" w:tentative="1">
+      <w:start w:val="1"/>
+      <w:numFmt w:val="bullet"/>
+      <w:lvlText w:val=""/>
+      <w:lvlJc w:val="left"/>
+      <w:pPr>
+        <w:ind w:left="2160" w:hanging="360"/>
+      </w:pPr>
+      <w:rPr>
+        <w:rFonts w:ascii="Wingdings" w:hAnsi="Wingdings" w:hint="default"/>
+      </w:rPr>
+    </w:lvl>
+    <w:lvl w:ilvl="3" w:tplc="04090001" w:tentative="1">
+      <w:start w:val="1"/>
+      <w:numFmt w:val="bullet"/>
+      <w:lvlText w:val=""/>
+      <w:lvlJc w:val="left"/>
+      <w:pPr>
+        <w:ind w:left="2880" w:hanging="360"/>
+      </w:pPr>
+      <w:rPr>
+        <w:rFonts w:ascii="Symbol" w:hAnsi="Symbol" w:hint="default"/>
+      </w:rPr>
+    </w:lvl>
+    <w:lvl w:ilvl="4" w:tplc="04090003" w:tentative="1">
+      <w:start w:val="1"/>
+      <w:numFmt w:val="bullet"/>
+      <w:lvlText w:val="o"/>
+      <w:lvlJc w:val="left"/>
+      <w:pPr>
+        <w:ind w:left="3600" w:hanging="360"/>
+      </w:pPr>
+      <w:rPr>
+        <w:rFonts w:ascii="Courier New" w:hAnsi="Courier New" w:cs="Courier New" w:hint="default"/>
+      </w:rPr>
+    </w:lvl>
+    <w:lvl w:ilvl="5" w:tplc="04090005" w:tentative="1">
+      <w:start w:val="1"/>
+      <w:numFmt w:val="bullet"/>
+      <w:lvlText w:val=""/>
+      <w:lvlJc w:val="left"/>
+      <w:pPr>
+        <w:ind w:left="4320" w:hanging="360"/>
+      </w:pPr>
+      <w:rPr>
+        <w:rFonts w:ascii="Wingdings" w:hAnsi="Wingdings" w:hint="default"/>
+      </w:rPr>
+    </w:lvl>
+    <w:lvl w:ilvl="6" w:tplc="04090001" w:tentative="1">
+      <w:start w:val="1"/>
+      <w:numFmt w:val="bullet"/>
+      <w:lvlText w:val=""/>
+      <w:lvlJc w:val="left"/>
+      <w:pPr>
+        <w:ind w:left="5040" w:hanging="360"/>
+      </w:pPr>
+      <w:rPr>
+        <w:rFonts w:ascii="Symbol" w:hAnsi="Symbol" w:hint="default"/>
+      </w:rPr>
+    </w:lvl>
+    <w:lvl w:ilvl="7" w:tplc="04090003" w:tentative="1">
+      <w:start w:val="1"/>
+      <w:numFmt w:val="bullet"/>
+      <w:lvlText w:val="o"/>
+      <w:lvlJc w:val="left"/>
+      <w:pPr>
+        <w:ind w:left="5760" w:hanging="360"/>
+      </w:pPr>
+      <w:rPr>
+        <w:rFonts w:ascii="Courier New" w:hAnsi="Courier New" w:cs="Courier New" w:hint="default"/>
+      </w:rPr>
+    </w:lvl>
+    <w:lvl w:ilvl="8" w:tplc="04090005" w:tentative="1">
+      <w:start w:val="1"/>
+      <w:numFmt w:val="bullet"/>
+      <w:lvlText w:val=""/>
+      <w:lvlJc w:val="left"/>
+      <w:pPr>
+        <w:ind w:left="6480" w:hanging="360"/>
+      </w:pPr>
+      <w:rPr>
+        <w:rFonts w:ascii="Wingdings" w:hAnsi="Wingdings" w:hint="default"/>
+      </w:rPr>
+    </w:lvl>
+  </w:abstractNum>
   <w:num w:numId="1">
-    <w:abstractNumId w:val="3"/>
+    <w:abstractNumId w:val="5"/>
   </w:num>
   <w:num w:numId="2">
-    <w:abstractNumId w:val="6"/>
+    <w:abstractNumId w:val="8"/>
   </w:num>
   <w:num w:numId="3">
-    <w:abstractNumId w:val="5"/>
+    <w:abstractNumId w:val="7"/>
   </w:num>
   <w:num w:numId="4">
     <w:abstractNumId w:val="2"/>
@@ -3461,10 +4085,19 @@
     <w:abstractNumId w:val="1"/>
   </w:num>
   <w:num w:numId="6">
-    <w:abstractNumId w:val="4"/>
+    <w:abstractNumId w:val="6"/>
   </w:num>
   <w:num w:numId="7">
     <w:abstractNumId w:val="0"/>
+  </w:num>
+  <w:num w:numId="8">
+    <w:abstractNumId w:val="3"/>
+  </w:num>
+  <w:num w:numId="9">
+    <w:abstractNumId w:val="4"/>
+  </w:num>
+  <w:num w:numId="10">
+    <w:abstractNumId w:val="9"/>
   </w:num>
 </w:numbering>
 </file>
@@ -4491,7 +5124,7 @@
 </file>
 
 <file path=customXml/itemProps1.xml><?xml version="1.0" encoding="utf-8"?>
-<ds:datastoreItem xmlns:ds="http://schemas.openxmlformats.org/officeDocument/2006/customXml" ds:itemID="{19B0419D-0DC8-4FA2-A495-C75458B3E479}">
+<ds:datastoreItem xmlns:ds="http://schemas.openxmlformats.org/officeDocument/2006/customXml" ds:itemID="{412CAF37-F6D8-4E0B-85C4-DF23344125F0}">
   <ds:schemaRefs>
     <ds:schemaRef ds:uri="http://schemas.openxmlformats.org/officeDocument/2006/bibliography"/>
   </ds:schemaRefs>

</xml_diff>

<commit_message>
Added custom list renderer for chats.
</commit_message>
<xml_diff>
--- a/java/JChartLib/docs/JChartLib_SDD.docx
+++ b/java/JChartLib/docs/JChartLib_SDD.docx
@@ -1,14 +1,16 @@
 
 <file path=word/document.xml><?xml version="1.0" encoding="utf-8"?>
-<w:document xmlns:wpc="http://schemas.microsoft.com/office/word/2010/wordprocessingCanvas" xmlns:mc="http://schemas.openxmlformats.org/markup-compatibility/2006" xmlns:o="urn:schemas-microsoft-com:office:office" xmlns:r="http://schemas.openxmlformats.org/officeDocument/2006/relationships" xmlns:m="http://schemas.openxmlformats.org/officeDocument/2006/math" xmlns:v="urn:schemas-microsoft-com:vml" xmlns:wp14="http://schemas.microsoft.com/office/word/2010/wordprocessingDrawing" xmlns:wp="http://schemas.openxmlformats.org/drawingml/2006/wordprocessingDrawing" xmlns:w10="urn:schemas-microsoft-com:office:word" xmlns:w="http://schemas.openxmlformats.org/wordprocessingml/2006/main" xmlns:w14="http://schemas.microsoft.com/office/word/2010/wordml" xmlns:wpg="http://schemas.microsoft.com/office/word/2010/wordprocessingGroup" xmlns:wpi="http://schemas.microsoft.com/office/word/2010/wordprocessingInk" xmlns:wne="http://schemas.microsoft.com/office/word/2006/wordml" xmlns:wps="http://schemas.microsoft.com/office/word/2010/wordprocessingShape" mc:Ignorable="w14 wp14">
+<w:document xmlns:wpc="http://schemas.microsoft.com/office/word/2010/wordprocessingCanvas" xmlns:cx="http://schemas.microsoft.com/office/drawing/2014/chartex" xmlns:cx1="http://schemas.microsoft.com/office/drawing/2015/9/8/chartex" xmlns:cx2="http://schemas.microsoft.com/office/drawing/2015/10/21/chartex" xmlns:cx3="http://schemas.microsoft.com/office/drawing/2016/5/9/chartex" xmlns:cx4="http://schemas.microsoft.com/office/drawing/2016/5/10/chartex" xmlns:cx5="http://schemas.microsoft.com/office/drawing/2016/5/11/chartex" xmlns:mc="http://schemas.openxmlformats.org/markup-compatibility/2006" xmlns:o="urn:schemas-microsoft-com:office:office" xmlns:r="http://schemas.openxmlformats.org/officeDocument/2006/relationships" xmlns:m="http://schemas.openxmlformats.org/officeDocument/2006/math" xmlns:v="urn:schemas-microsoft-com:vml" xmlns:wp14="http://schemas.microsoft.com/office/word/2010/wordprocessingDrawing" xmlns:wp="http://schemas.openxmlformats.org/drawingml/2006/wordprocessingDrawing" xmlns:w10="urn:schemas-microsoft-com:office:word" xmlns:w="http://schemas.openxmlformats.org/wordprocessingml/2006/main" xmlns:w14="http://schemas.microsoft.com/office/word/2010/wordml" xmlns:w15="http://schemas.microsoft.com/office/word/2012/wordml" xmlns:w16se="http://schemas.microsoft.com/office/word/2015/wordml/symex" xmlns:wpg="http://schemas.microsoft.com/office/word/2010/wordprocessingGroup" xmlns:wpi="http://schemas.microsoft.com/office/word/2010/wordprocessingInk" xmlns:wne="http://schemas.microsoft.com/office/word/2006/wordml" xmlns:wps="http://schemas.microsoft.com/office/word/2010/wordprocessingShape" mc:Ignorable="w14 w15 w16se wp14">
   <w:body>
     <w:p>
       <w:pPr>
         <w:pStyle w:val="Title"/>
       </w:pPr>
+      <w:proofErr w:type="spellStart"/>
       <w:r>
         <w:t>JChart</w:t>
       </w:r>
+      <w:proofErr w:type="spellEnd"/>
       <w:r>
         <w:t xml:space="preserve"> Software Description Document</w:t>
       </w:r>
@@ -23,7 +25,15 @@
     </w:p>
     <w:p>
       <w:r>
-        <w:t>This document shall serve as guidance for create and maintenance of the JChart library and application.</w:t>
+        <w:t xml:space="preserve">This document shall serve as guidance for create and maintenance of the </w:t>
+      </w:r>
+      <w:proofErr w:type="spellStart"/>
+      <w:r>
+        <w:t>JChart</w:t>
+      </w:r>
+      <w:proofErr w:type="spellEnd"/>
+      <w:r>
+        <w:t xml:space="preserve"> library and application.</w:t>
       </w:r>
     </w:p>
     <w:p>
@@ -45,67 +55,1292 @@
       <w:r>
         <w:t>Chart – the collection of items drawn that include axes, gridlines, the legend, titles, labels, and plots.</w:t>
       </w:r>
+    </w:p>
+    <w:p>
+      <w:pPr>
+        <w:pStyle w:val="ListParagraph"/>
+        <w:numPr>
+          <w:ilvl w:val="0"/>
+          <w:numId w:val="2"/>
+        </w:numPr>
+      </w:pPr>
+      <w:r>
+        <w:t>Dataset – an array of series, each with the same number of data points associated with a resource.</w:t>
+      </w:r>
+    </w:p>
+    <w:p>
+      <w:pPr>
+        <w:pStyle w:val="ListParagraph"/>
+        <w:numPr>
+          <w:ilvl w:val="0"/>
+          <w:numId w:val="2"/>
+        </w:numPr>
+      </w:pPr>
+      <w:r>
+        <w:t>Series – an array of single data points.</w:t>
+      </w:r>
+    </w:p>
+    <w:p>
+      <w:pPr>
+        <w:pStyle w:val="ListParagraph"/>
+        <w:numPr>
+          <w:ilvl w:val="0"/>
+          <w:numId w:val="2"/>
+        </w:numPr>
+      </w:pPr>
+      <w:r>
+        <w:t xml:space="preserve">Plot – a </w:t>
+      </w:r>
+      <w:r>
+        <w:t>plot data instance</w:t>
+      </w:r>
+      <w:r>
+        <w:t xml:space="preserve"> and drawing properties.</w:t>
+      </w:r>
+    </w:p>
+    <w:p>
+      <w:pPr>
+        <w:pStyle w:val="ListParagraph"/>
+        <w:numPr>
+          <w:ilvl w:val="0"/>
+          <w:numId w:val="2"/>
+        </w:numPr>
+      </w:pPr>
+      <w:r>
+        <w:t xml:space="preserve">Plot Data – a set of </w:t>
+      </w:r>
+      <w:r>
+        <w:t>x/y pairs</w:t>
+      </w:r>
+      <w:r>
+        <w:t>. May or may not be created by two series.</w:t>
+      </w:r>
+    </w:p>
+    <w:p>
+      <w:pPr>
+        <w:pStyle w:val="Heading1"/>
+      </w:pPr>
+      <w:r>
+        <w:t>Requirements</w:t>
+      </w:r>
+    </w:p>
+    <w:p>
+      <w:pPr>
+        <w:pStyle w:val="Heading2"/>
+      </w:pPr>
+      <w:r>
+        <w:t>Main Interface</w:t>
+      </w:r>
+    </w:p>
+    <w:p>
+      <w:pPr>
+        <w:pStyle w:val="ListParagraph"/>
+        <w:numPr>
+          <w:ilvl w:val="0"/>
+          <w:numId w:val="1"/>
+        </w:numPr>
+      </w:pPr>
       <w:bookmarkStart w:id="0" w:name="_GoBack"/>
       <w:bookmarkEnd w:id="0"/>
-    </w:p>
-    <w:p>
-      <w:pPr>
-        <w:pStyle w:val="ListParagraph"/>
-        <w:numPr>
-          <w:ilvl w:val="0"/>
-          <w:numId w:val="2"/>
-        </w:numPr>
-      </w:pPr>
-      <w:r>
-        <w:t>Dataset – an array of series, each with the same number of data points associated with a resource.</w:t>
-      </w:r>
-    </w:p>
-    <w:p>
-      <w:pPr>
-        <w:pStyle w:val="ListParagraph"/>
-        <w:numPr>
-          <w:ilvl w:val="0"/>
-          <w:numId w:val="2"/>
-        </w:numPr>
-      </w:pPr>
-      <w:r>
-        <w:t>Series – an array of single data points.</w:t>
-      </w:r>
-    </w:p>
-    <w:p>
-      <w:pPr>
-        <w:pStyle w:val="ListParagraph"/>
-        <w:numPr>
-          <w:ilvl w:val="0"/>
-          <w:numId w:val="2"/>
-        </w:numPr>
-      </w:pPr>
-      <w:r>
-        <w:t xml:space="preserve">Plot – a </w:t>
-      </w:r>
-      <w:r>
-        <w:t>plot data instance</w:t>
-      </w:r>
-      <w:r>
-        <w:t xml:space="preserve"> and drawing properties.</w:t>
-      </w:r>
-    </w:p>
-    <w:p>
-      <w:pPr>
-        <w:pStyle w:val="ListParagraph"/>
-        <w:numPr>
-          <w:ilvl w:val="0"/>
-          <w:numId w:val="2"/>
-        </w:numPr>
-      </w:pPr>
-      <w:r>
-        <w:t xml:space="preserve">Plot Data – a set of </w:t>
-      </w:r>
-      <w:r>
-        <w:t>x/y pairs</w:t>
-      </w:r>
-      <w:r>
-        <w:t>. May or may not be created by two series.</w:t>
+      <w:r>
+        <w:t>o</w:t>
+      </w:r>
+      <w:r>
+        <w:t>pen files to be plotted via one of the following methods. When data is being plotted, the cursor changes to the busy cursor, then back when finished.</w:t>
+      </w:r>
+    </w:p>
+    <w:p>
+      <w:pPr>
+        <w:pStyle w:val="ListParagraph"/>
+        <w:numPr>
+          <w:ilvl w:val="1"/>
+          <w:numId w:val="1"/>
+        </w:numPr>
+      </w:pPr>
+      <w:r>
+        <w:t xml:space="preserve">drag-n-drop files of different types (that conform to a standard interface) for </w:t>
+      </w:r>
+      <w:r>
+        <w:t>plotting.</w:t>
+      </w:r>
+      <w:r>
+        <w:t xml:space="preserve"> The control key shall signify that the file is to be added if held down during a drag-n-drop operation.</w:t>
+      </w:r>
+    </w:p>
+    <w:p>
+      <w:pPr>
+        <w:pStyle w:val="ListParagraph"/>
+        <w:numPr>
+          <w:ilvl w:val="1"/>
+          <w:numId w:val="1"/>
+        </w:numPr>
+      </w:pPr>
+      <w:r>
+        <w:t>a toolbar button.</w:t>
+      </w:r>
+    </w:p>
+    <w:p>
+      <w:pPr>
+        <w:pStyle w:val="ListParagraph"/>
+        <w:numPr>
+          <w:ilvl w:val="0"/>
+          <w:numId w:val="1"/>
+        </w:numPr>
+      </w:pPr>
+      <w:r>
+        <w:t>save:</w:t>
+      </w:r>
+    </w:p>
+    <w:p>
+      <w:pPr>
+        <w:pStyle w:val="ListParagraph"/>
+        <w:numPr>
+          <w:ilvl w:val="1"/>
+          <w:numId w:val="1"/>
+        </w:numPr>
+      </w:pPr>
+      <w:r>
+        <w:t xml:space="preserve">the </w:t>
+      </w:r>
+      <w:r>
+        <w:t xml:space="preserve">entire or </w:t>
+      </w:r>
+      <w:r>
+        <w:t xml:space="preserve">user </w:t>
+      </w:r>
+      <w:r>
+        <w:t>select</w:t>
+      </w:r>
+      <w:r>
+        <w:t>ed</w:t>
+      </w:r>
+      <w:r>
+        <w:t xml:space="preserve"> dataset data.</w:t>
+      </w:r>
+      <w:r>
+        <w:t xml:space="preserve"> Use a progress bar to let the user know that the software is not locked up.</w:t>
+      </w:r>
+    </w:p>
+    <w:p>
+      <w:pPr>
+        <w:pStyle w:val="ListParagraph"/>
+        <w:numPr>
+          <w:ilvl w:val="1"/>
+          <w:numId w:val="1"/>
+        </w:numPr>
+      </w:pPr>
+      <w:r>
+        <w:t xml:space="preserve">an image of the chart in </w:t>
+      </w:r>
+    </w:p>
+    <w:p>
+      <w:pPr>
+        <w:pStyle w:val="ListParagraph"/>
+        <w:numPr>
+          <w:ilvl w:val="2"/>
+          <w:numId w:val="1"/>
+        </w:numPr>
+      </w:pPr>
+      <w:r>
+        <w:t>PNG format.</w:t>
+      </w:r>
+    </w:p>
+    <w:p>
+      <w:pPr>
+        <w:pStyle w:val="ListParagraph"/>
+        <w:numPr>
+          <w:ilvl w:val="2"/>
+          <w:numId w:val="1"/>
+        </w:numPr>
+      </w:pPr>
+      <w:r>
+        <w:t>SVG format.</w:t>
+      </w:r>
+    </w:p>
+    <w:p>
+      <w:pPr>
+        <w:pStyle w:val="ListParagraph"/>
+        <w:numPr>
+          <w:ilvl w:val="2"/>
+          <w:numId w:val="1"/>
+        </w:numPr>
+      </w:pPr>
+      <w:r>
+        <w:t>JPEG format.</w:t>
+      </w:r>
+    </w:p>
+    <w:p>
+      <w:pPr>
+        <w:pStyle w:val="ListParagraph"/>
+        <w:numPr>
+          <w:ilvl w:val="1"/>
+          <w:numId w:val="1"/>
+        </w:numPr>
+      </w:pPr>
+      <w:r>
+        <w:t>the chart configuration and data.</w:t>
+      </w:r>
+    </w:p>
+    <w:p>
+      <w:pPr>
+        <w:pStyle w:val="ListParagraph"/>
+        <w:numPr>
+          <w:ilvl w:val="1"/>
+          <w:numId w:val="1"/>
+        </w:numPr>
+      </w:pPr>
+      <w:r>
+        <w:t>the chart configuration with no data.</w:t>
+      </w:r>
+    </w:p>
+    <w:p>
+      <w:pPr>
+        <w:pStyle w:val="ListParagraph"/>
+        <w:numPr>
+          <w:ilvl w:val="0"/>
+          <w:numId w:val="1"/>
+        </w:numPr>
+      </w:pPr>
+      <w:r>
+        <w:t>navigate through the list of series within a dataset with next/previous buttons.</w:t>
+      </w:r>
+    </w:p>
+    <w:p>
+      <w:pPr>
+        <w:pStyle w:val="ListParagraph"/>
+        <w:numPr>
+          <w:ilvl w:val="0"/>
+          <w:numId w:val="1"/>
+        </w:numPr>
+      </w:pPr>
+      <w:r>
+        <w:t>navigate to the next/previous dataset series if at the end/beginning of a dataset.</w:t>
+      </w:r>
+    </w:p>
+    <w:p>
+      <w:pPr>
+        <w:pStyle w:val="ListParagraph"/>
+        <w:numPr>
+          <w:ilvl w:val="0"/>
+          <w:numId w:val="1"/>
+        </w:numPr>
+      </w:pPr>
+      <w:r>
+        <w:t xml:space="preserve">remove data </w:t>
+      </w:r>
+      <w:r>
+        <w:t xml:space="preserve">points </w:t>
+      </w:r>
+      <w:r>
+        <w:t>by</w:t>
+      </w:r>
+    </w:p>
+    <w:p>
+      <w:pPr>
+        <w:pStyle w:val="ListParagraph"/>
+        <w:numPr>
+          <w:ilvl w:val="1"/>
+          <w:numId w:val="1"/>
+        </w:numPr>
+      </w:pPr>
+      <w:r>
+        <w:t xml:space="preserve">selecting with right-click drag, then </w:t>
+      </w:r>
+      <w:r>
+        <w:t xml:space="preserve">pressing the </w:t>
+      </w:r>
+      <w:r>
+        <w:t>delete</w:t>
+      </w:r>
+      <w:r>
+        <w:t xml:space="preserve"> key</w:t>
+      </w:r>
+      <w:r>
+        <w:t>.</w:t>
+      </w:r>
+    </w:p>
+    <w:p>
+      <w:pPr>
+        <w:pStyle w:val="ListParagraph"/>
+        <w:numPr>
+          <w:ilvl w:val="1"/>
+          <w:numId w:val="1"/>
+        </w:numPr>
+      </w:pPr>
+      <w:bookmarkStart w:id="1" w:name="_Ref423956418"/>
+      <w:r>
+        <w:t xml:space="preserve">going to the data table, selecting the points, then </w:t>
+      </w:r>
+      <w:r>
+        <w:t xml:space="preserve">pressing the </w:t>
+      </w:r>
+      <w:r>
+        <w:t>delete</w:t>
+      </w:r>
+      <w:bookmarkEnd w:id="1"/>
+      <w:r>
+        <w:t xml:space="preserve"> key</w:t>
+      </w:r>
+      <w:r>
+        <w:t>.</w:t>
+      </w:r>
+    </w:p>
+    <w:p>
+      <w:pPr>
+        <w:pStyle w:val="ListParagraph"/>
+        <w:numPr>
+          <w:ilvl w:val="0"/>
+          <w:numId w:val="1"/>
+        </w:numPr>
+      </w:pPr>
+      <w:bookmarkStart w:id="2" w:name="_Ref423956461"/>
+      <w:r>
+        <w:t>add/remove/</w:t>
+      </w:r>
+      <w:r>
+        <w:t>edit data in the tables</w:t>
+      </w:r>
+      <w:r>
+        <w:t>.</w:t>
+      </w:r>
+      <w:bookmarkEnd w:id="2"/>
+    </w:p>
+    <w:p>
+      <w:pPr>
+        <w:pStyle w:val="ListParagraph"/>
+        <w:numPr>
+          <w:ilvl w:val="0"/>
+          <w:numId w:val="1"/>
+        </w:numPr>
+      </w:pPr>
+      <w:r>
+        <w:lastRenderedPageBreak/>
+        <w:t>reorder plots.</w:t>
+      </w:r>
+    </w:p>
+    <w:p>
+      <w:pPr>
+        <w:pStyle w:val="ListParagraph"/>
+        <w:numPr>
+          <w:ilvl w:val="0"/>
+          <w:numId w:val="1"/>
+        </w:numPr>
+      </w:pPr>
+      <w:r>
+        <w:t>apply a function to each point in a series.</w:t>
+      </w:r>
+    </w:p>
+    <w:p>
+      <w:pPr>
+        <w:pStyle w:val="ListParagraph"/>
+        <w:numPr>
+          <w:ilvl w:val="0"/>
+          <w:numId w:val="1"/>
+        </w:numPr>
+      </w:pPr>
+      <w:r>
+        <w:t>apply a filter to a series.</w:t>
+      </w:r>
+    </w:p>
+    <w:p>
+      <w:pPr>
+        <w:pStyle w:val="ListParagraph"/>
+        <w:numPr>
+          <w:ilvl w:val="0"/>
+          <w:numId w:val="1"/>
+        </w:numPr>
+      </w:pPr>
+      <w:r>
+        <w:t>zoom via</w:t>
+      </w:r>
+    </w:p>
+    <w:p>
+      <w:pPr>
+        <w:pStyle w:val="ListParagraph"/>
+        <w:numPr>
+          <w:ilvl w:val="1"/>
+          <w:numId w:val="1"/>
+        </w:numPr>
+      </w:pPr>
+      <w:r>
+        <w:t>a toolbar button for zoom-in and zoom-out each.</w:t>
+      </w:r>
+    </w:p>
+    <w:p>
+      <w:pPr>
+        <w:pStyle w:val="ListParagraph"/>
+        <w:numPr>
+          <w:ilvl w:val="1"/>
+          <w:numId w:val="1"/>
+        </w:numPr>
+      </w:pPr>
+      <w:r>
+        <w:t>scroll-wheel (up for zoom-in and down for zoom-out); which additionally supports:</w:t>
+      </w:r>
+    </w:p>
+    <w:p>
+      <w:pPr>
+        <w:pStyle w:val="ListParagraph"/>
+        <w:numPr>
+          <w:ilvl w:val="2"/>
+          <w:numId w:val="1"/>
+        </w:numPr>
+      </w:pPr>
+      <w:r>
+        <w:t>zooming in both axes (no keys pressed).</w:t>
+      </w:r>
+    </w:p>
+    <w:p>
+      <w:pPr>
+        <w:pStyle w:val="ListParagraph"/>
+        <w:numPr>
+          <w:ilvl w:val="2"/>
+          <w:numId w:val="1"/>
+        </w:numPr>
+      </w:pPr>
+      <w:r>
+        <w:t>zooming in the domain only (control key pressed).</w:t>
+      </w:r>
+    </w:p>
+    <w:p>
+      <w:pPr>
+        <w:pStyle w:val="ListParagraph"/>
+        <w:numPr>
+          <w:ilvl w:val="2"/>
+          <w:numId w:val="1"/>
+        </w:numPr>
+      </w:pPr>
+      <w:r>
+        <w:t>zooming in the range only (shift key pressed).</w:t>
+      </w:r>
+    </w:p>
+    <w:p>
+      <w:pPr>
+        <w:pStyle w:val="ListParagraph"/>
+        <w:numPr>
+          <w:ilvl w:val="2"/>
+          <w:numId w:val="1"/>
+        </w:numPr>
+      </w:pPr>
+      <w:r>
+        <w:t>fine control zooming (in either both axes, domain only, or range only) with the alt key pressed</w:t>
+      </w:r>
+      <w:r>
+        <w:t xml:space="preserve"> (e.g. ALT = fine both, ALT+CTRL = fine domain only, and ALT+SHIFT = fine range only)</w:t>
+      </w:r>
+      <w:r>
+        <w:t>.</w:t>
+      </w:r>
+    </w:p>
+    <w:p>
+      <w:pPr>
+        <w:pStyle w:val="ListParagraph"/>
+        <w:numPr>
+          <w:ilvl w:val="0"/>
+          <w:numId w:val="1"/>
+        </w:numPr>
+      </w:pPr>
+      <w:r>
+        <w:t>moving the plot at the current chart bounds via middle-click and drag.</w:t>
+      </w:r>
+    </w:p>
+    <w:p>
+      <w:pPr>
+        <w:pStyle w:val="ListParagraph"/>
+        <w:numPr>
+          <w:ilvl w:val="0"/>
+          <w:numId w:val="1"/>
+        </w:numPr>
+      </w:pPr>
+      <w:r>
+        <w:t>observe crosshairs that track the cursor movement to the edges of the plot.</w:t>
+      </w:r>
+    </w:p>
+    <w:p>
+      <w:pPr>
+        <w:pStyle w:val="Heading2"/>
+      </w:pPr>
+      <w:r>
+        <w:t>Editable Properties</w:t>
+      </w:r>
+    </w:p>
+    <w:p>
+      <w:pPr>
+        <w:pStyle w:val="ListParagraph"/>
+        <w:numPr>
+          <w:ilvl w:val="0"/>
+          <w:numId w:val="15"/>
+        </w:numPr>
+      </w:pPr>
+      <w:r>
+        <w:t>the entire chart</w:t>
+      </w:r>
+      <w:r>
+        <w:t xml:space="preserve">; which </w:t>
+      </w:r>
+      <w:r>
+        <w:t>will enable the user to:</w:t>
+      </w:r>
+    </w:p>
+    <w:p>
+      <w:pPr>
+        <w:pStyle w:val="ListParagraph"/>
+        <w:numPr>
+          <w:ilvl w:val="1"/>
+          <w:numId w:val="1"/>
+        </w:numPr>
+      </w:pPr>
+      <w:r>
+        <w:t>set the title and all text properties</w:t>
+      </w:r>
+      <w:r>
+        <w:t xml:space="preserve"> and choose to show/hide</w:t>
+      </w:r>
+      <w:r>
+        <w:t>.</w:t>
+      </w:r>
+    </w:p>
+    <w:p>
+      <w:pPr>
+        <w:pStyle w:val="ListParagraph"/>
+        <w:numPr>
+          <w:ilvl w:val="1"/>
+          <w:numId w:val="1"/>
+        </w:numPr>
+      </w:pPr>
+      <w:r>
+        <w:t>set the subtitle and all text properties</w:t>
+      </w:r>
+      <w:r>
+        <w:t xml:space="preserve"> and choose to show/hide</w:t>
+      </w:r>
+      <w:r>
+        <w:t>.</w:t>
+      </w:r>
+    </w:p>
+    <w:p>
+      <w:pPr>
+        <w:pStyle w:val="ListParagraph"/>
+        <w:numPr>
+          <w:ilvl w:val="1"/>
+          <w:numId w:val="1"/>
+        </w:numPr>
+      </w:pPr>
+      <w:r>
+        <w:t>set the top/bottom text and all properties</w:t>
+      </w:r>
+      <w:r>
+        <w:t xml:space="preserve"> and choose to show/hide</w:t>
+      </w:r>
+      <w:r>
+        <w:t>.</w:t>
+      </w:r>
+    </w:p>
+    <w:p>
+      <w:pPr>
+        <w:pStyle w:val="ListParagraph"/>
+        <w:numPr>
+          <w:ilvl w:val="1"/>
+          <w:numId w:val="1"/>
+        </w:numPr>
+      </w:pPr>
+      <w:r>
+        <w:t>set the top, left, bottom, and right spacing from the edge of the canvas to the first chart component.</w:t>
+      </w:r>
+    </w:p>
+    <w:p>
+      <w:pPr>
+        <w:pStyle w:val="ListParagraph"/>
+        <w:numPr>
+          <w:ilvl w:val="1"/>
+          <w:numId w:val="1"/>
+        </w:numPr>
+      </w:pPr>
+      <w:r>
+        <w:t>set the background color of the chart.</w:t>
+      </w:r>
+    </w:p>
+    <w:p>
+      <w:pPr>
+        <w:pStyle w:val="ListParagraph"/>
+        <w:numPr>
+          <w:ilvl w:val="1"/>
+          <w:numId w:val="1"/>
+        </w:numPr>
+      </w:pPr>
+      <w:r>
+        <w:t>set the exact size of the plot in either inches, centimeters, or pixels.</w:t>
+      </w:r>
+    </w:p>
+    <w:p>
+      <w:pPr>
+        <w:pStyle w:val="ListParagraph"/>
+        <w:numPr>
+          <w:ilvl w:val="1"/>
+          <w:numId w:val="1"/>
+        </w:numPr>
+      </w:pPr>
+      <w:r>
+        <w:t>turn on/off object anti-aliasing.</w:t>
+      </w:r>
+    </w:p>
+    <w:p>
+      <w:pPr>
+        <w:pStyle w:val="ListParagraph"/>
+        <w:numPr>
+          <w:ilvl w:val="1"/>
+          <w:numId w:val="1"/>
+        </w:numPr>
+      </w:pPr>
+      <w:r>
+        <w:t>turn on/off text anti-aliasing.</w:t>
+      </w:r>
+    </w:p>
+    <w:p>
+      <w:pPr>
+        <w:pStyle w:val="ListParagraph"/>
+        <w:numPr>
+          <w:ilvl w:val="1"/>
+          <w:numId w:val="1"/>
+        </w:numPr>
+      </w:pPr>
+      <w:r>
+        <w:t>turn on/off horizontal gridlines.</w:t>
+      </w:r>
+    </w:p>
+    <w:p>
+      <w:pPr>
+        <w:pStyle w:val="ListParagraph"/>
+        <w:numPr>
+          <w:ilvl w:val="1"/>
+          <w:numId w:val="1"/>
+        </w:numPr>
+      </w:pPr>
+      <w:r>
+        <w:t>turn on/off vertical gridlines.</w:t>
+      </w:r>
+    </w:p>
+    <w:p>
+      <w:pPr>
+        <w:pStyle w:val="ListParagraph"/>
+        <w:numPr>
+          <w:ilvl w:val="1"/>
+          <w:numId w:val="1"/>
+        </w:numPr>
+      </w:pPr>
+      <w:r>
+        <w:t>turn on/off horizontal minor ticks.</w:t>
+      </w:r>
+    </w:p>
+    <w:p>
+      <w:pPr>
+        <w:pStyle w:val="ListParagraph"/>
+        <w:numPr>
+          <w:ilvl w:val="1"/>
+          <w:numId w:val="1"/>
+        </w:numPr>
+      </w:pPr>
+      <w:r>
+        <w:t>turn on/off vertical minor ticks.</w:t>
+      </w:r>
+    </w:p>
+    <w:p>
+      <w:pPr>
+        <w:pStyle w:val="ListParagraph"/>
+        <w:numPr>
+          <w:ilvl w:val="0"/>
+          <w:numId w:val="15"/>
+        </w:numPr>
+      </w:pPr>
+      <w:r>
+        <w:t>t</w:t>
+      </w:r>
+      <w:r>
+        <w:t>he leg</w:t>
+      </w:r>
+      <w:r>
+        <w:t>end</w:t>
+      </w:r>
+      <w:r>
+        <w:t>; which will enable the user to</w:t>
+      </w:r>
+    </w:p>
+    <w:p>
+      <w:pPr>
+        <w:pStyle w:val="ListParagraph"/>
+        <w:numPr>
+          <w:ilvl w:val="1"/>
+          <w:numId w:val="1"/>
+        </w:numPr>
+      </w:pPr>
+      <w:r>
+        <w:t>show/hide the legend</w:t>
+      </w:r>
+      <w:r>
+        <w:t>.</w:t>
+      </w:r>
+    </w:p>
+    <w:p>
+      <w:pPr>
+        <w:pStyle w:val="ListParagraph"/>
+        <w:numPr>
+          <w:ilvl w:val="1"/>
+          <w:numId w:val="1"/>
+        </w:numPr>
+      </w:pPr>
+      <w:r>
+        <w:t>set the border</w:t>
+      </w:r>
+      <w:r>
+        <w:t>:</w:t>
+      </w:r>
+    </w:p>
+    <w:p>
+      <w:pPr>
+        <w:pStyle w:val="ListParagraph"/>
+        <w:numPr>
+          <w:ilvl w:val="2"/>
+          <w:numId w:val="1"/>
+        </w:numPr>
+      </w:pPr>
+      <w:r>
+        <w:t>visibility</w:t>
+      </w:r>
+      <w:r>
+        <w:t>.</w:t>
+      </w:r>
+    </w:p>
+    <w:p>
+      <w:pPr>
+        <w:pStyle w:val="ListParagraph"/>
+        <w:numPr>
+          <w:ilvl w:val="2"/>
+          <w:numId w:val="1"/>
+        </w:numPr>
+      </w:pPr>
+      <w:r>
+        <w:t>thickness</w:t>
+      </w:r>
+      <w:r>
+        <w:t>.</w:t>
+      </w:r>
+    </w:p>
+    <w:p>
+      <w:pPr>
+        <w:pStyle w:val="ListParagraph"/>
+        <w:numPr>
+          <w:ilvl w:val="2"/>
+          <w:numId w:val="1"/>
+        </w:numPr>
+      </w:pPr>
+      <w:r>
+        <w:t>color</w:t>
+      </w:r>
+      <w:r>
+        <w:t>.</w:t>
+      </w:r>
+    </w:p>
+    <w:p>
+      <w:pPr>
+        <w:pStyle w:val="ListParagraph"/>
+        <w:numPr>
+          <w:ilvl w:val="1"/>
+          <w:numId w:val="1"/>
+        </w:numPr>
+      </w:pPr>
+      <w:r>
+        <w:t>set the side on which the legend appears.</w:t>
+      </w:r>
+    </w:p>
+    <w:p>
+      <w:pPr>
+        <w:pStyle w:val="ListParagraph"/>
+        <w:numPr>
+          <w:ilvl w:val="1"/>
+          <w:numId w:val="1"/>
+        </w:numPr>
+      </w:pPr>
+      <w:r>
+        <w:t>set the background color of the legend.</w:t>
+      </w:r>
+    </w:p>
+    <w:p>
+      <w:pPr>
+        <w:pStyle w:val="ListParagraph"/>
+        <w:numPr>
+          <w:ilvl w:val="0"/>
+          <w:numId w:val="1"/>
+        </w:numPr>
+      </w:pPr>
+      <w:r>
+        <w:t>each axis (primary and secondary domain/range); which will enable the user to</w:t>
+      </w:r>
+    </w:p>
+    <w:p>
+      <w:pPr>
+        <w:pStyle w:val="ListParagraph"/>
+        <w:numPr>
+          <w:ilvl w:val="1"/>
+          <w:numId w:val="1"/>
+        </w:numPr>
+      </w:pPr>
+      <w:r>
+        <w:t>set the title and all text properties and choose to show/hide.</w:t>
+      </w:r>
+    </w:p>
+    <w:p>
+      <w:pPr>
+        <w:pStyle w:val="ListParagraph"/>
+        <w:numPr>
+          <w:ilvl w:val="1"/>
+          <w:numId w:val="1"/>
+        </w:numPr>
+      </w:pPr>
+      <w:r>
+        <w:t>set the subtitle and all text properties and choose to show/hide.</w:t>
+      </w:r>
+    </w:p>
+    <w:p>
+      <w:pPr>
+        <w:pStyle w:val="ListParagraph"/>
+        <w:numPr>
+          <w:ilvl w:val="1"/>
+          <w:numId w:val="1"/>
+        </w:numPr>
+      </w:pPr>
+      <w:r>
+        <w:t>manually set the bounds for the axis.</w:t>
+      </w:r>
+    </w:p>
+    <w:p>
+      <w:pPr>
+        <w:pStyle w:val="ListParagraph"/>
+        <w:numPr>
+          <w:ilvl w:val="1"/>
+          <w:numId w:val="1"/>
+        </w:numPr>
+      </w:pPr>
+      <w:r>
+        <w:lastRenderedPageBreak/>
+        <w:t>set tick spacing to auto or define as:</w:t>
+      </w:r>
+    </w:p>
+    <w:p>
+      <w:pPr>
+        <w:pStyle w:val="ListParagraph"/>
+        <w:numPr>
+          <w:ilvl w:val="2"/>
+          <w:numId w:val="1"/>
+        </w:numPr>
+      </w:pPr>
+      <w:r>
+        <w:t>tick start</w:t>
+      </w:r>
+    </w:p>
+    <w:p>
+      <w:pPr>
+        <w:pStyle w:val="ListParagraph"/>
+        <w:numPr>
+          <w:ilvl w:val="2"/>
+          <w:numId w:val="1"/>
+        </w:numPr>
+      </w:pPr>
+      <w:r>
+        <w:t>tick end</w:t>
+      </w:r>
+    </w:p>
+    <w:p>
+      <w:pPr>
+        <w:pStyle w:val="ListParagraph"/>
+        <w:numPr>
+          <w:ilvl w:val="2"/>
+          <w:numId w:val="1"/>
+        </w:numPr>
+      </w:pPr>
+      <w:r>
+        <w:t>tick width</w:t>
+      </w:r>
+    </w:p>
+    <w:p>
+      <w:pPr>
+        <w:pStyle w:val="ListParagraph"/>
+        <w:numPr>
+          <w:ilvl w:val="1"/>
+          <w:numId w:val="1"/>
+        </w:numPr>
+      </w:pPr>
+      <w:r>
+        <w:t>set ticks to include zero if auto</w:t>
+      </w:r>
+    </w:p>
+    <w:p>
+      <w:pPr>
+        <w:pStyle w:val="ListParagraph"/>
+        <w:numPr>
+          <w:ilvl w:val="0"/>
+          <w:numId w:val="1"/>
+        </w:numPr>
+      </w:pPr>
+      <w:r>
+        <w:t>plots; which will enable the user to reorder all available plots.</w:t>
+      </w:r>
+    </w:p>
+    <w:p>
+      <w:pPr>
+        <w:pStyle w:val="ListParagraph"/>
+        <w:numPr>
+          <w:ilvl w:val="0"/>
+          <w:numId w:val="1"/>
+        </w:numPr>
+      </w:pPr>
+      <w:r>
+        <w:t>each plot; which will enable the user to:</w:t>
+      </w:r>
+    </w:p>
+    <w:p>
+      <w:pPr>
+        <w:pStyle w:val="ListParagraph"/>
+        <w:numPr>
+          <w:ilvl w:val="1"/>
+          <w:numId w:val="1"/>
+        </w:numPr>
+      </w:pPr>
+      <w:r>
+        <w:t>change the plot name.</w:t>
+      </w:r>
+    </w:p>
+    <w:p>
+      <w:pPr>
+        <w:pStyle w:val="ListParagraph"/>
+        <w:numPr>
+          <w:ilvl w:val="1"/>
+          <w:numId w:val="1"/>
+        </w:numPr>
+      </w:pPr>
+      <w:r>
+        <w:t>show/hide the plot.</w:t>
+      </w:r>
+    </w:p>
+    <w:p>
+      <w:pPr>
+        <w:pStyle w:val="ListParagraph"/>
+        <w:numPr>
+          <w:ilvl w:val="1"/>
+          <w:numId w:val="1"/>
+        </w:numPr>
+      </w:pPr>
+      <w:r>
+        <w:t>assign the plots x-values to primary or secondary domain.</w:t>
+      </w:r>
+    </w:p>
+    <w:p>
+      <w:pPr>
+        <w:pStyle w:val="ListParagraph"/>
+        <w:numPr>
+          <w:ilvl w:val="1"/>
+          <w:numId w:val="1"/>
+        </w:numPr>
+      </w:pPr>
+      <w:r>
+        <w:t>assign the plots y-values to the primary or secondary range.</w:t>
+      </w:r>
+    </w:p>
+    <w:p>
+      <w:pPr>
+        <w:pStyle w:val="ListParagraph"/>
+        <w:numPr>
+          <w:ilvl w:val="1"/>
+          <w:numId w:val="1"/>
+        </w:numPr>
+      </w:pPr>
+      <w:r>
+        <w:t>edit the marker properties:</w:t>
+      </w:r>
+    </w:p>
+    <w:p>
+      <w:pPr>
+        <w:pStyle w:val="ListParagraph"/>
+        <w:numPr>
+          <w:ilvl w:val="2"/>
+          <w:numId w:val="1"/>
+        </w:numPr>
+      </w:pPr>
+      <w:r>
+        <w:t>show/hide the marker.</w:t>
+      </w:r>
+    </w:p>
+    <w:p>
+      <w:pPr>
+        <w:pStyle w:val="ListParagraph"/>
+        <w:numPr>
+          <w:ilvl w:val="2"/>
+          <w:numId w:val="1"/>
+        </w:numPr>
+      </w:pPr>
+      <w:r>
+        <w:t>choose the marker shape (Circle, Diamond, Square, X, Plus).</w:t>
+      </w:r>
+    </w:p>
+    <w:p>
+      <w:pPr>
+        <w:pStyle w:val="ListParagraph"/>
+        <w:numPr>
+          <w:ilvl w:val="2"/>
+          <w:numId w:val="1"/>
+        </w:numPr>
+      </w:pPr>
+      <w:r>
+        <w:t>choose the marker size.</w:t>
+      </w:r>
+    </w:p>
+    <w:p>
+      <w:pPr>
+        <w:pStyle w:val="ListParagraph"/>
+        <w:numPr>
+          <w:ilvl w:val="2"/>
+          <w:numId w:val="1"/>
+        </w:numPr>
+      </w:pPr>
+      <w:r>
+        <w:t>choose the marker color.</w:t>
+      </w:r>
+    </w:p>
+    <w:p>
+      <w:pPr>
+        <w:pStyle w:val="ListParagraph"/>
+        <w:numPr>
+          <w:ilvl w:val="1"/>
+          <w:numId w:val="1"/>
+        </w:numPr>
+      </w:pPr>
+      <w:r>
+        <w:t>edit the connecting line properties:</w:t>
+      </w:r>
+    </w:p>
+    <w:p>
+      <w:pPr>
+        <w:pStyle w:val="ListParagraph"/>
+        <w:numPr>
+          <w:ilvl w:val="2"/>
+          <w:numId w:val="1"/>
+        </w:numPr>
+      </w:pPr>
+      <w:r>
+        <w:t>show/hide the line.</w:t>
+      </w:r>
+    </w:p>
+    <w:p>
+      <w:pPr>
+        <w:pStyle w:val="ListParagraph"/>
+        <w:numPr>
+          <w:ilvl w:val="2"/>
+          <w:numId w:val="1"/>
+        </w:numPr>
+      </w:pPr>
+      <w:r>
+        <w:t>choose the line style (dashed/solid).</w:t>
+      </w:r>
+    </w:p>
+    <w:p>
+      <w:pPr>
+        <w:pStyle w:val="ListParagraph"/>
+        <w:numPr>
+          <w:ilvl w:val="2"/>
+          <w:numId w:val="1"/>
+        </w:numPr>
+      </w:pPr>
+      <w:r>
+        <w:t>choose the line weight.</w:t>
+      </w:r>
+    </w:p>
+    <w:p>
+      <w:pPr>
+        <w:pStyle w:val="ListParagraph"/>
+        <w:numPr>
+          <w:ilvl w:val="2"/>
+          <w:numId w:val="1"/>
+        </w:numPr>
+      </w:pPr>
+      <w:r>
+        <w:t>choose the line color.</w:t>
+      </w:r>
+    </w:p>
+    <w:p>
+      <w:pPr>
+        <w:pStyle w:val="Heading2"/>
+      </w:pPr>
+      <w:r>
+        <w:t>Data Table User Interface</w:t>
+      </w:r>
+    </w:p>
+    <w:p>
+      <w:pPr>
+        <w:pStyle w:val="ListParagraph"/>
+        <w:numPr>
+          <w:ilvl w:val="0"/>
+          <w:numId w:val="14"/>
+        </w:numPr>
+      </w:pPr>
+      <w:r>
+        <w:t>show</w:t>
+      </w:r>
+    </w:p>
+    <w:p>
+      <w:pPr>
+        <w:pStyle w:val="ListParagraph"/>
+        <w:numPr>
+          <w:ilvl w:val="1"/>
+          <w:numId w:val="14"/>
+        </w:numPr>
+      </w:pPr>
+      <w:r>
+        <w:t>all points.</w:t>
+      </w:r>
+    </w:p>
+    <w:p>
+      <w:pPr>
+        <w:pStyle w:val="ListParagraph"/>
+        <w:numPr>
+          <w:ilvl w:val="1"/>
+          <w:numId w:val="14"/>
+        </w:numPr>
+      </w:pPr>
+      <w:r>
+        <w:t>visible points only.</w:t>
+      </w:r>
+    </w:p>
+    <w:p>
+      <w:pPr>
+        <w:pStyle w:val="ListParagraph"/>
+        <w:numPr>
+          <w:ilvl w:val="1"/>
+          <w:numId w:val="14"/>
+        </w:numPr>
+      </w:pPr>
+      <w:r>
+        <w:t>hidden points only.</w:t>
+      </w:r>
+    </w:p>
+    <w:p>
+      <w:pPr>
+        <w:pStyle w:val="ListParagraph"/>
+        <w:numPr>
+          <w:ilvl w:val="0"/>
+          <w:numId w:val="14"/>
+        </w:numPr>
+      </w:pPr>
+      <w:r>
+        <w:t xml:space="preserve">remove points (See </w:t>
+      </w:r>
+      <w:r>
+        <w:fldChar w:fldCharType="begin"/>
+      </w:r>
+      <w:r>
+        <w:instrText xml:space="preserve"> REF _Ref423956418 \r \h </w:instrText>
+      </w:r>
+      <w:r>
+        <w:fldChar w:fldCharType="separate"/>
+      </w:r>
+      <w:r>
+        <w:t>1.e.ii</w:t>
+      </w:r>
+      <w:r>
+        <w:fldChar w:fldCharType="end"/>
+      </w:r>
+      <w:r>
+        <w:t>).</w:t>
+      </w:r>
+    </w:p>
+    <w:p>
+      <w:pPr>
+        <w:pStyle w:val="ListParagraph"/>
+        <w:numPr>
+          <w:ilvl w:val="0"/>
+          <w:numId w:val="14"/>
+        </w:numPr>
+      </w:pPr>
+      <w:r>
+        <w:t xml:space="preserve">edit data (See </w:t>
+      </w:r>
+      <w:r>
+        <w:fldChar w:fldCharType="begin"/>
+      </w:r>
+      <w:r>
+        <w:instrText xml:space="preserve"> REF _Ref423956461 \r \h </w:instrText>
+      </w:r>
+      <w:r>
+        <w:fldChar w:fldCharType="separate"/>
+      </w:r>
+      <w:r>
+        <w:t>1.f</w:t>
+      </w:r>
+      <w:r>
+        <w:fldChar w:fldCharType="end"/>
+      </w:r>
+      <w:r>
+        <w:t>).</w:t>
+      </w:r>
+    </w:p>
+    <w:p>
+      <w:pPr>
+        <w:pStyle w:val="ListParagraph"/>
+        <w:numPr>
+          <w:ilvl w:val="0"/>
+          <w:numId w:val="14"/>
+        </w:numPr>
+      </w:pPr>
+      <w:r>
+        <w:t>add</w:t>
+      </w:r>
+      <w:r>
+        <w:t>/insert</w:t>
+      </w:r>
+      <w:r>
+        <w:t xml:space="preserve"> data?</w:t>
+      </w:r>
+    </w:p>
+    <w:p>
+      <w:pPr>
+        <w:pStyle w:val="Heading2"/>
+      </w:pPr>
+      <w:r>
+        <w:t>Library</w:t>
+      </w:r>
+    </w:p>
+    <w:p>
+      <w:pPr>
+        <w:pStyle w:val="ListParagraph"/>
+        <w:numPr>
+          <w:ilvl w:val="0"/>
+          <w:numId w:val="13"/>
+        </w:numPr>
+      </w:pPr>
+      <w:r>
+        <w:t>provide a view that is the chart alone.</w:t>
+      </w:r>
+    </w:p>
+    <w:p>
+      <w:pPr>
+        <w:pStyle w:val="ListParagraph"/>
+        <w:numPr>
+          <w:ilvl w:val="0"/>
+          <w:numId w:val="13"/>
+        </w:numPr>
+      </w:pPr>
+      <w:r>
+        <w:t>provide a view that is the chart with toolbars.</w:t>
+      </w:r>
+    </w:p>
+    <w:p>
+      <w:pPr>
+        <w:pStyle w:val="ListParagraph"/>
+        <w:numPr>
+          <w:ilvl w:val="0"/>
+          <w:numId w:val="13"/>
+        </w:numPr>
+      </w:pPr>
+      <w:r>
+        <w:t>provide a view that is the chart with toolbars in a dialog.</w:t>
       </w:r>
     </w:p>
     <w:p>
@@ -113,1265 +1348,22 @@
         <w:pStyle w:val="Heading1"/>
       </w:pPr>
       <w:r>
-        <w:t>Requirements</w:t>
-      </w:r>
-    </w:p>
-    <w:p>
-      <w:pPr>
-        <w:pStyle w:val="ListParagraph"/>
-        <w:numPr>
-          <w:ilvl w:val="0"/>
-          <w:numId w:val="1"/>
-        </w:numPr>
-      </w:pPr>
-      <w:r>
-        <w:t>In the main interface, t</w:t>
-      </w:r>
-      <w:r>
-        <w:t>he user</w:t>
-      </w:r>
-      <w:r>
-        <w:t xml:space="preserve"> shall be able</w:t>
-      </w:r>
-      <w:r>
-        <w:t xml:space="preserve"> to</w:t>
-      </w:r>
-      <w:r>
-        <w:t>:</w:t>
-      </w:r>
-    </w:p>
-    <w:p>
-      <w:pPr>
-        <w:pStyle w:val="ListParagraph"/>
-        <w:numPr>
-          <w:ilvl w:val="1"/>
-          <w:numId w:val="1"/>
-        </w:numPr>
-      </w:pPr>
-      <w:r>
-        <w:t>open files to be plotted via:</w:t>
-      </w:r>
-    </w:p>
-    <w:p>
-      <w:pPr>
-        <w:pStyle w:val="ListParagraph"/>
-        <w:numPr>
-          <w:ilvl w:val="2"/>
-          <w:numId w:val="1"/>
-        </w:numPr>
-      </w:pPr>
-      <w:r>
-        <w:t xml:space="preserve">drag-n-drop files of different types (that conform to a standard interface) for </w:t>
-      </w:r>
-      <w:r>
-        <w:t>plotting.</w:t>
-      </w:r>
-      <w:r>
-        <w:t xml:space="preserve"> The control key shall signify that the file is to be added if held down during a drag-n-drop operation.</w:t>
-      </w:r>
-    </w:p>
-    <w:p>
-      <w:pPr>
-        <w:pStyle w:val="ListParagraph"/>
-        <w:numPr>
-          <w:ilvl w:val="2"/>
-          <w:numId w:val="1"/>
-        </w:numPr>
-      </w:pPr>
-      <w:r>
-        <w:t>a toolbar button.</w:t>
-      </w:r>
-    </w:p>
-    <w:p>
-      <w:pPr>
-        <w:pStyle w:val="ListParagraph"/>
-        <w:numPr>
-          <w:ilvl w:val="1"/>
-          <w:numId w:val="1"/>
-        </w:numPr>
-      </w:pPr>
-      <w:r>
-        <w:t>save:</w:t>
-      </w:r>
-    </w:p>
-    <w:p>
-      <w:pPr>
-        <w:pStyle w:val="ListParagraph"/>
-        <w:numPr>
-          <w:ilvl w:val="2"/>
-          <w:numId w:val="1"/>
-        </w:numPr>
-      </w:pPr>
-      <w:r>
-        <w:t xml:space="preserve">the </w:t>
-      </w:r>
-      <w:r>
-        <w:t xml:space="preserve">entire or </w:t>
-      </w:r>
-      <w:r>
-        <w:t xml:space="preserve">user </w:t>
-      </w:r>
-      <w:r>
-        <w:t>select</w:t>
-      </w:r>
-      <w:r>
-        <w:t>ed</w:t>
-      </w:r>
-      <w:r>
-        <w:t xml:space="preserve"> dataset data.</w:t>
-      </w:r>
-    </w:p>
-    <w:p>
-      <w:pPr>
-        <w:pStyle w:val="ListParagraph"/>
-        <w:numPr>
-          <w:ilvl w:val="2"/>
-          <w:numId w:val="1"/>
-        </w:numPr>
-      </w:pPr>
-      <w:r>
-        <w:t xml:space="preserve">an image of the chart in </w:t>
-      </w:r>
-    </w:p>
-    <w:p>
-      <w:pPr>
-        <w:pStyle w:val="ListParagraph"/>
-        <w:numPr>
-          <w:ilvl w:val="3"/>
-          <w:numId w:val="1"/>
-        </w:numPr>
-      </w:pPr>
-      <w:r>
-        <w:t>PNG format.</w:t>
-      </w:r>
-    </w:p>
-    <w:p>
-      <w:pPr>
-        <w:pStyle w:val="ListParagraph"/>
-        <w:numPr>
-          <w:ilvl w:val="3"/>
-          <w:numId w:val="1"/>
-        </w:numPr>
-      </w:pPr>
-      <w:r>
-        <w:t>SVG format.</w:t>
-      </w:r>
-    </w:p>
-    <w:p>
-      <w:pPr>
-        <w:pStyle w:val="ListParagraph"/>
-        <w:numPr>
-          <w:ilvl w:val="3"/>
-          <w:numId w:val="1"/>
-        </w:numPr>
-      </w:pPr>
-      <w:r>
-        <w:t>JPEG format.</w:t>
-      </w:r>
-    </w:p>
-    <w:p>
-      <w:pPr>
-        <w:pStyle w:val="ListParagraph"/>
-        <w:numPr>
-          <w:ilvl w:val="2"/>
-          <w:numId w:val="1"/>
-        </w:numPr>
-      </w:pPr>
-      <w:r>
-        <w:t>the chart configuration and data.</w:t>
-      </w:r>
-    </w:p>
-    <w:p>
-      <w:pPr>
-        <w:pStyle w:val="ListParagraph"/>
-        <w:numPr>
-          <w:ilvl w:val="2"/>
-          <w:numId w:val="1"/>
-        </w:numPr>
-      </w:pPr>
-      <w:r>
-        <w:t>the chart configuration with no data.</w:t>
-      </w:r>
-    </w:p>
-    <w:p>
-      <w:pPr>
-        <w:pStyle w:val="ListParagraph"/>
-        <w:numPr>
-          <w:ilvl w:val="1"/>
-          <w:numId w:val="1"/>
-        </w:numPr>
-      </w:pPr>
-      <w:r>
-        <w:t>navigate through the list of series within a dataset with next/previous buttons.</w:t>
-      </w:r>
-    </w:p>
-    <w:p>
-      <w:pPr>
-        <w:pStyle w:val="ListParagraph"/>
-        <w:numPr>
-          <w:ilvl w:val="1"/>
-          <w:numId w:val="1"/>
-        </w:numPr>
-      </w:pPr>
-      <w:r>
-        <w:t>navigate to the next/previous dataset series if at the end/beginning of a dataset.</w:t>
-      </w:r>
-    </w:p>
-    <w:p>
-      <w:pPr>
-        <w:pStyle w:val="ListParagraph"/>
-        <w:numPr>
-          <w:ilvl w:val="1"/>
-          <w:numId w:val="1"/>
-        </w:numPr>
-      </w:pPr>
-      <w:r>
-        <w:t xml:space="preserve">remove data </w:t>
-      </w:r>
-      <w:r>
-        <w:t xml:space="preserve">points </w:t>
-      </w:r>
-      <w:r>
-        <w:t>by</w:t>
-      </w:r>
-    </w:p>
-    <w:p>
-      <w:pPr>
-        <w:pStyle w:val="ListParagraph"/>
-        <w:numPr>
-          <w:ilvl w:val="2"/>
-          <w:numId w:val="1"/>
-        </w:numPr>
-      </w:pPr>
-      <w:r>
-        <w:t xml:space="preserve">selecting with right-click drag, then </w:t>
-      </w:r>
-      <w:r>
-        <w:t xml:space="preserve">pressing the </w:t>
-      </w:r>
-      <w:r>
-        <w:t>delete</w:t>
-      </w:r>
-      <w:r>
-        <w:t xml:space="preserve"> key</w:t>
-      </w:r>
-      <w:r>
-        <w:t>.</w:t>
-      </w:r>
-    </w:p>
-    <w:p>
-      <w:pPr>
-        <w:pStyle w:val="ListParagraph"/>
-        <w:numPr>
-          <w:ilvl w:val="2"/>
-          <w:numId w:val="1"/>
-        </w:numPr>
-      </w:pPr>
-      <w:bookmarkStart w:id="1" w:name="_Ref423956418"/>
-      <w:r>
-        <w:t xml:space="preserve">going to the data table, selecting the points, then </w:t>
-      </w:r>
-      <w:r>
-        <w:t xml:space="preserve">pressing the </w:t>
-      </w:r>
-      <w:r>
-        <w:t>delete</w:t>
-      </w:r>
-      <w:bookmarkEnd w:id="1"/>
-      <w:r>
-        <w:t xml:space="preserve"> key</w:t>
-      </w:r>
-      <w:r>
-        <w:t>.</w:t>
-      </w:r>
-    </w:p>
-    <w:p>
-      <w:pPr>
-        <w:pStyle w:val="ListParagraph"/>
-        <w:numPr>
-          <w:ilvl w:val="1"/>
-          <w:numId w:val="1"/>
-        </w:numPr>
-      </w:pPr>
-      <w:bookmarkStart w:id="2" w:name="_Ref423956461"/>
-      <w:r>
-        <w:t>add/remove/</w:t>
-      </w:r>
-      <w:r>
-        <w:t>edit data in the tables</w:t>
-      </w:r>
-      <w:r>
-        <w:t>.</w:t>
-      </w:r>
-      <w:bookmarkEnd w:id="2"/>
-    </w:p>
-    <w:p>
-      <w:pPr>
-        <w:pStyle w:val="ListParagraph"/>
-        <w:numPr>
-          <w:ilvl w:val="1"/>
-          <w:numId w:val="1"/>
-        </w:numPr>
-      </w:pPr>
-      <w:r>
-        <w:t>reorder plots.</w:t>
-      </w:r>
-    </w:p>
-    <w:p>
-      <w:pPr>
-        <w:pStyle w:val="ListParagraph"/>
-        <w:numPr>
-          <w:ilvl w:val="1"/>
-          <w:numId w:val="1"/>
-        </w:numPr>
-      </w:pPr>
-      <w:r>
-        <w:t>apply a function to each point in a series.</w:t>
-      </w:r>
-    </w:p>
-    <w:p>
-      <w:pPr>
-        <w:pStyle w:val="ListParagraph"/>
-        <w:numPr>
-          <w:ilvl w:val="1"/>
-          <w:numId w:val="1"/>
-        </w:numPr>
-      </w:pPr>
-      <w:r>
-        <w:t>apply a filter to a series.</w:t>
-      </w:r>
-    </w:p>
-    <w:p>
-      <w:pPr>
-        <w:pStyle w:val="ListParagraph"/>
-        <w:numPr>
-          <w:ilvl w:val="1"/>
-          <w:numId w:val="1"/>
-        </w:numPr>
+        <w:t>Use Cases</w:t>
+      </w:r>
+    </w:p>
+    <w:p/>
+    <w:p>
+      <w:pPr>
+        <w:pStyle w:val="Heading1"/>
       </w:pPr>
       <w:r>
         <w:lastRenderedPageBreak/>
-        <w:t>zoom via</w:t>
-      </w:r>
-    </w:p>
-    <w:p>
-      <w:pPr>
-        <w:pStyle w:val="ListParagraph"/>
-        <w:numPr>
-          <w:ilvl w:val="2"/>
-          <w:numId w:val="1"/>
-        </w:numPr>
-      </w:pPr>
-      <w:r>
-        <w:t>a toolbar button for zoom-in and zoom-out each.</w:t>
-      </w:r>
-    </w:p>
-    <w:p>
-      <w:pPr>
-        <w:pStyle w:val="ListParagraph"/>
-        <w:numPr>
-          <w:ilvl w:val="2"/>
-          <w:numId w:val="1"/>
-        </w:numPr>
-      </w:pPr>
-      <w:r>
-        <w:t>scroll-wheel (up for zoom-in and down for zoom-out); which additionally supports:</w:t>
-      </w:r>
-    </w:p>
-    <w:p>
-      <w:pPr>
-        <w:pStyle w:val="ListParagraph"/>
-        <w:numPr>
-          <w:ilvl w:val="3"/>
-          <w:numId w:val="1"/>
-        </w:numPr>
-      </w:pPr>
-      <w:r>
-        <w:t>zooming in both axes (no keys pressed).</w:t>
-      </w:r>
-    </w:p>
-    <w:p>
-      <w:pPr>
-        <w:pStyle w:val="ListParagraph"/>
-        <w:numPr>
-          <w:ilvl w:val="3"/>
-          <w:numId w:val="1"/>
-        </w:numPr>
-      </w:pPr>
-      <w:r>
-        <w:t>zooming in the domain only (control key pressed).</w:t>
-      </w:r>
-    </w:p>
-    <w:p>
-      <w:pPr>
-        <w:pStyle w:val="ListParagraph"/>
-        <w:numPr>
-          <w:ilvl w:val="3"/>
-          <w:numId w:val="1"/>
-        </w:numPr>
-      </w:pPr>
-      <w:r>
-        <w:t>zooming in the range only (shift key pressed).</w:t>
-      </w:r>
-    </w:p>
-    <w:p>
-      <w:pPr>
-        <w:pStyle w:val="ListParagraph"/>
-        <w:numPr>
-          <w:ilvl w:val="3"/>
-          <w:numId w:val="1"/>
-        </w:numPr>
-      </w:pPr>
-      <w:r>
-        <w:t>fine control zooming (in either both axes, domain only, or range only) with the alt key pressed</w:t>
-      </w:r>
-      <w:r>
-        <w:t xml:space="preserve"> (e.g. ALT = fine both, ALT+CTRL = fine domain only, and ALT+SHIFT = fine range only)</w:t>
-      </w:r>
-      <w:r>
-        <w:t>.</w:t>
-      </w:r>
-    </w:p>
-    <w:p>
-      <w:pPr>
-        <w:pStyle w:val="ListParagraph"/>
-        <w:numPr>
-          <w:ilvl w:val="1"/>
-          <w:numId w:val="1"/>
-        </w:numPr>
-      </w:pPr>
-      <w:r>
-        <w:t>moving the plot at the current chart bounds via middle-click and drag.</w:t>
-      </w:r>
-    </w:p>
-    <w:p>
-      <w:pPr>
-        <w:pStyle w:val="ListParagraph"/>
-        <w:numPr>
-          <w:ilvl w:val="1"/>
-          <w:numId w:val="1"/>
-        </w:numPr>
-      </w:pPr>
-      <w:r>
-        <w:t>observe crosshairs that track the cursor movement to the edges of the plot.</w:t>
-      </w:r>
-    </w:p>
-    <w:p>
-      <w:pPr>
-        <w:pStyle w:val="ListParagraph"/>
-        <w:numPr>
-          <w:ilvl w:val="0"/>
-          <w:numId w:val="1"/>
-        </w:numPr>
-      </w:pPr>
-      <w:r>
-        <w:t>The user shall be able to modify properties for:</w:t>
-      </w:r>
-    </w:p>
-    <w:p>
-      <w:pPr>
-        <w:pStyle w:val="ListParagraph"/>
-        <w:numPr>
-          <w:ilvl w:val="1"/>
-          <w:numId w:val="1"/>
-        </w:numPr>
-      </w:pPr>
-      <w:r>
-        <w:t>the entire chart</w:t>
-      </w:r>
-      <w:r>
-        <w:t xml:space="preserve">; which </w:t>
-      </w:r>
-      <w:r>
-        <w:t>will enable the user to:</w:t>
-      </w:r>
-    </w:p>
-    <w:p>
-      <w:pPr>
-        <w:pStyle w:val="ListParagraph"/>
-        <w:numPr>
-          <w:ilvl w:val="2"/>
-          <w:numId w:val="1"/>
-        </w:numPr>
-      </w:pPr>
-      <w:r>
-        <w:t>set the title and all text properties</w:t>
-      </w:r>
-      <w:r>
-        <w:t xml:space="preserve"> and choose to show/hide</w:t>
-      </w:r>
-      <w:r>
-        <w:t>.</w:t>
-      </w:r>
-    </w:p>
-    <w:p>
-      <w:pPr>
-        <w:pStyle w:val="ListParagraph"/>
-        <w:numPr>
-          <w:ilvl w:val="2"/>
-          <w:numId w:val="1"/>
-        </w:numPr>
-      </w:pPr>
-      <w:r>
-        <w:t>set the subtitle and all text properties</w:t>
-      </w:r>
-      <w:r>
-        <w:t xml:space="preserve"> and choose to show/hide</w:t>
-      </w:r>
-      <w:r>
-        <w:t>.</w:t>
-      </w:r>
-    </w:p>
-    <w:p>
-      <w:pPr>
-        <w:pStyle w:val="ListParagraph"/>
-        <w:numPr>
-          <w:ilvl w:val="2"/>
-          <w:numId w:val="1"/>
-        </w:numPr>
-      </w:pPr>
-      <w:r>
-        <w:t>set the top/bottom text and all properties</w:t>
-      </w:r>
-      <w:r>
-        <w:t xml:space="preserve"> and choose to show/hide</w:t>
-      </w:r>
-      <w:r>
-        <w:t>.</w:t>
-      </w:r>
-    </w:p>
-    <w:p>
-      <w:pPr>
-        <w:pStyle w:val="ListParagraph"/>
-        <w:numPr>
-          <w:ilvl w:val="2"/>
-          <w:numId w:val="1"/>
-        </w:numPr>
-      </w:pPr>
-      <w:r>
-        <w:t>set the top, left, bottom, and right spacing from the edge of the canvas to the first chart component.</w:t>
-      </w:r>
-    </w:p>
-    <w:p>
-      <w:pPr>
-        <w:pStyle w:val="ListParagraph"/>
-        <w:numPr>
-          <w:ilvl w:val="2"/>
-          <w:numId w:val="1"/>
-        </w:numPr>
-      </w:pPr>
-      <w:r>
-        <w:t>set the background color of the chart.</w:t>
-      </w:r>
-    </w:p>
-    <w:p>
-      <w:pPr>
-        <w:pStyle w:val="ListParagraph"/>
-        <w:numPr>
-          <w:ilvl w:val="2"/>
-          <w:numId w:val="1"/>
-        </w:numPr>
-      </w:pPr>
-      <w:r>
-        <w:t>set the exact size of the plot in either inches, centimeters, or pixels.</w:t>
-      </w:r>
-    </w:p>
-    <w:p>
-      <w:pPr>
-        <w:pStyle w:val="ListParagraph"/>
-        <w:numPr>
-          <w:ilvl w:val="2"/>
-          <w:numId w:val="1"/>
-        </w:numPr>
-      </w:pPr>
-      <w:r>
-        <w:t>turn on/off object anti-aliasing.</w:t>
-      </w:r>
-    </w:p>
-    <w:p>
-      <w:pPr>
-        <w:pStyle w:val="ListParagraph"/>
-        <w:numPr>
-          <w:ilvl w:val="2"/>
-          <w:numId w:val="1"/>
-        </w:numPr>
-      </w:pPr>
-      <w:r>
-        <w:t>turn on/off text anti-aliasing.</w:t>
-      </w:r>
-    </w:p>
-    <w:p>
-      <w:pPr>
-        <w:pStyle w:val="ListParagraph"/>
-        <w:numPr>
-          <w:ilvl w:val="2"/>
-          <w:numId w:val="1"/>
-        </w:numPr>
-      </w:pPr>
-      <w:r>
-        <w:t>turn on/off horizontal gridlines.</w:t>
-      </w:r>
-    </w:p>
-    <w:p>
-      <w:pPr>
-        <w:pStyle w:val="ListParagraph"/>
-        <w:numPr>
-          <w:ilvl w:val="2"/>
-          <w:numId w:val="1"/>
-        </w:numPr>
-      </w:pPr>
-      <w:r>
-        <w:t>turn on/off vertical gridlines.</w:t>
-      </w:r>
-    </w:p>
-    <w:p>
-      <w:pPr>
-        <w:pStyle w:val="ListParagraph"/>
-        <w:numPr>
-          <w:ilvl w:val="2"/>
-          <w:numId w:val="1"/>
-        </w:numPr>
-      </w:pPr>
-      <w:r>
-        <w:t>turn on/off horizontal minor ticks.</w:t>
-      </w:r>
-    </w:p>
-    <w:p>
-      <w:pPr>
-        <w:pStyle w:val="ListParagraph"/>
-        <w:numPr>
-          <w:ilvl w:val="2"/>
-          <w:numId w:val="1"/>
-        </w:numPr>
-      </w:pPr>
-      <w:r>
-        <w:t>turn on/off vertical minor ticks.</w:t>
-      </w:r>
-    </w:p>
-    <w:p>
-      <w:pPr>
-        <w:pStyle w:val="ListParagraph"/>
-        <w:numPr>
-          <w:ilvl w:val="1"/>
-          <w:numId w:val="1"/>
-        </w:numPr>
-      </w:pPr>
-      <w:r>
-        <w:t>the legend</w:t>
-      </w:r>
-      <w:r>
-        <w:t>; which will enable the user to</w:t>
-      </w:r>
-    </w:p>
-    <w:p>
-      <w:pPr>
-        <w:pStyle w:val="ListParagraph"/>
-        <w:numPr>
-          <w:ilvl w:val="2"/>
-          <w:numId w:val="1"/>
-        </w:numPr>
-      </w:pPr>
-      <w:r>
-        <w:t>show/hide the legend</w:t>
-      </w:r>
-      <w:r>
-        <w:t>.</w:t>
-      </w:r>
-    </w:p>
-    <w:p>
-      <w:pPr>
-        <w:pStyle w:val="ListParagraph"/>
-        <w:numPr>
-          <w:ilvl w:val="2"/>
-          <w:numId w:val="1"/>
-        </w:numPr>
-      </w:pPr>
-      <w:r>
-        <w:t>set the border</w:t>
-      </w:r>
-      <w:r>
-        <w:t>:</w:t>
-      </w:r>
-    </w:p>
-    <w:p>
-      <w:pPr>
-        <w:pStyle w:val="ListParagraph"/>
-        <w:numPr>
-          <w:ilvl w:val="3"/>
-          <w:numId w:val="1"/>
-        </w:numPr>
-      </w:pPr>
-      <w:r>
-        <w:t>visibility</w:t>
-      </w:r>
-      <w:r>
-        <w:t>.</w:t>
-      </w:r>
-    </w:p>
-    <w:p>
-      <w:pPr>
-        <w:pStyle w:val="ListParagraph"/>
-        <w:numPr>
-          <w:ilvl w:val="3"/>
-          <w:numId w:val="1"/>
-        </w:numPr>
-      </w:pPr>
-      <w:r>
-        <w:t>thickness</w:t>
-      </w:r>
-      <w:r>
-        <w:t>.</w:t>
-      </w:r>
-    </w:p>
-    <w:p>
-      <w:pPr>
-        <w:pStyle w:val="ListParagraph"/>
-        <w:numPr>
-          <w:ilvl w:val="3"/>
-          <w:numId w:val="1"/>
-        </w:numPr>
-      </w:pPr>
-      <w:r>
-        <w:t>color</w:t>
-      </w:r>
-      <w:r>
-        <w:t>.</w:t>
-      </w:r>
-    </w:p>
-    <w:p>
-      <w:pPr>
-        <w:pStyle w:val="ListParagraph"/>
-        <w:numPr>
-          <w:ilvl w:val="2"/>
-          <w:numId w:val="1"/>
-        </w:numPr>
-      </w:pPr>
-      <w:r>
-        <w:t>set the side on which the legend appears.</w:t>
-      </w:r>
-    </w:p>
-    <w:p>
-      <w:pPr>
-        <w:pStyle w:val="ListParagraph"/>
-        <w:numPr>
-          <w:ilvl w:val="2"/>
-          <w:numId w:val="1"/>
-        </w:numPr>
-      </w:pPr>
-      <w:r>
-        <w:t>set the background color of the legend.</w:t>
-      </w:r>
-    </w:p>
-    <w:p>
-      <w:pPr>
-        <w:pStyle w:val="ListParagraph"/>
-        <w:numPr>
-          <w:ilvl w:val="1"/>
-          <w:numId w:val="1"/>
-        </w:numPr>
-      </w:pPr>
-      <w:r>
-        <w:t>each axis (primary and secondary domain/range); which will enable the user to</w:t>
-      </w:r>
-    </w:p>
-    <w:p>
-      <w:pPr>
-        <w:pStyle w:val="ListParagraph"/>
-        <w:numPr>
-          <w:ilvl w:val="2"/>
-          <w:numId w:val="1"/>
-        </w:numPr>
-      </w:pPr>
-      <w:r>
-        <w:t>set the title and all text properties and choose to show/hide.</w:t>
-      </w:r>
-    </w:p>
-    <w:p>
-      <w:pPr>
-        <w:pStyle w:val="ListParagraph"/>
-        <w:numPr>
-          <w:ilvl w:val="2"/>
-          <w:numId w:val="1"/>
-        </w:numPr>
-      </w:pPr>
-      <w:r>
-        <w:t>set the subtitle and all text properties and choose to show/hide.</w:t>
-      </w:r>
-    </w:p>
-    <w:p>
-      <w:pPr>
-        <w:pStyle w:val="ListParagraph"/>
-        <w:numPr>
-          <w:ilvl w:val="2"/>
-          <w:numId w:val="1"/>
-        </w:numPr>
-      </w:pPr>
-      <w:r>
-        <w:t>manually set the bounds for the axis.</w:t>
-      </w:r>
-    </w:p>
-    <w:p>
-      <w:pPr>
-        <w:pStyle w:val="ListParagraph"/>
-        <w:numPr>
-          <w:ilvl w:val="2"/>
-          <w:numId w:val="1"/>
-        </w:numPr>
-      </w:pPr>
-      <w:r>
-        <w:t>set tick spacing to auto or define as:</w:t>
-      </w:r>
-    </w:p>
-    <w:p>
-      <w:pPr>
-        <w:pStyle w:val="ListParagraph"/>
-        <w:numPr>
-          <w:ilvl w:val="3"/>
-          <w:numId w:val="1"/>
-        </w:numPr>
-      </w:pPr>
-      <w:r>
-        <w:t>tick start</w:t>
-      </w:r>
-    </w:p>
-    <w:p>
-      <w:pPr>
-        <w:pStyle w:val="ListParagraph"/>
-        <w:numPr>
-          <w:ilvl w:val="3"/>
-          <w:numId w:val="1"/>
-        </w:numPr>
-      </w:pPr>
-      <w:r>
-        <w:t>tick end</w:t>
-      </w:r>
-    </w:p>
-    <w:p>
-      <w:pPr>
-        <w:pStyle w:val="ListParagraph"/>
-        <w:numPr>
-          <w:ilvl w:val="3"/>
-          <w:numId w:val="1"/>
-        </w:numPr>
-      </w:pPr>
-      <w:r>
-        <w:lastRenderedPageBreak/>
-        <w:t>tick width</w:t>
-      </w:r>
-    </w:p>
-    <w:p>
-      <w:pPr>
-        <w:pStyle w:val="ListParagraph"/>
-        <w:numPr>
-          <w:ilvl w:val="2"/>
-          <w:numId w:val="1"/>
-        </w:numPr>
-      </w:pPr>
-      <w:r>
-        <w:t>set ticks to include zero if auto</w:t>
-      </w:r>
-    </w:p>
-    <w:p>
-      <w:pPr>
-        <w:pStyle w:val="ListParagraph"/>
-        <w:numPr>
-          <w:ilvl w:val="1"/>
-          <w:numId w:val="1"/>
-        </w:numPr>
-      </w:pPr>
-      <w:r>
-        <w:t>plots; which will enable the user to reorder all available plots.</w:t>
-      </w:r>
-    </w:p>
-    <w:p>
-      <w:pPr>
-        <w:pStyle w:val="ListParagraph"/>
-        <w:numPr>
-          <w:ilvl w:val="1"/>
-          <w:numId w:val="1"/>
-        </w:numPr>
-      </w:pPr>
-      <w:r>
-        <w:t>each plot; which will enable the user to:</w:t>
-      </w:r>
-    </w:p>
-    <w:p>
-      <w:pPr>
-        <w:pStyle w:val="ListParagraph"/>
-        <w:numPr>
-          <w:ilvl w:val="2"/>
-          <w:numId w:val="1"/>
-        </w:numPr>
-      </w:pPr>
-      <w:r>
-        <w:t>change the plot name.</w:t>
-      </w:r>
-    </w:p>
-    <w:p>
-      <w:pPr>
-        <w:pStyle w:val="ListParagraph"/>
-        <w:numPr>
-          <w:ilvl w:val="2"/>
-          <w:numId w:val="1"/>
-        </w:numPr>
-      </w:pPr>
-      <w:r>
-        <w:t>show/hide the plot.</w:t>
-      </w:r>
-    </w:p>
-    <w:p>
-      <w:pPr>
-        <w:pStyle w:val="ListParagraph"/>
-        <w:numPr>
-          <w:ilvl w:val="2"/>
-          <w:numId w:val="1"/>
-        </w:numPr>
-      </w:pPr>
-      <w:r>
-        <w:t>assign the plots x-values to primary or secondary domain.</w:t>
-      </w:r>
-    </w:p>
-    <w:p>
-      <w:pPr>
-        <w:pStyle w:val="ListParagraph"/>
-        <w:numPr>
-          <w:ilvl w:val="2"/>
-          <w:numId w:val="1"/>
-        </w:numPr>
-      </w:pPr>
-      <w:r>
-        <w:t>assign the plots y-values to the primary or secondary range.</w:t>
-      </w:r>
-    </w:p>
-    <w:p>
-      <w:pPr>
-        <w:pStyle w:val="ListParagraph"/>
-        <w:numPr>
-          <w:ilvl w:val="2"/>
-          <w:numId w:val="1"/>
-        </w:numPr>
-      </w:pPr>
-      <w:r>
-        <w:t>edit the marker properties:</w:t>
-      </w:r>
-    </w:p>
-    <w:p>
-      <w:pPr>
-        <w:pStyle w:val="ListParagraph"/>
-        <w:numPr>
-          <w:ilvl w:val="3"/>
-          <w:numId w:val="1"/>
-        </w:numPr>
-      </w:pPr>
-      <w:r>
-        <w:t>show/hide the marker.</w:t>
-      </w:r>
-    </w:p>
-    <w:p>
-      <w:pPr>
-        <w:pStyle w:val="ListParagraph"/>
-        <w:numPr>
-          <w:ilvl w:val="3"/>
-          <w:numId w:val="1"/>
-        </w:numPr>
-      </w:pPr>
-      <w:r>
-        <w:t>choose the marker shape (Circle, Diamond, Square, X, Plus).</w:t>
-      </w:r>
-    </w:p>
-    <w:p>
-      <w:pPr>
-        <w:pStyle w:val="ListParagraph"/>
-        <w:numPr>
-          <w:ilvl w:val="3"/>
-          <w:numId w:val="1"/>
-        </w:numPr>
-      </w:pPr>
-      <w:r>
-        <w:t>choose the marker size.</w:t>
-      </w:r>
-    </w:p>
-    <w:p>
-      <w:pPr>
-        <w:pStyle w:val="ListParagraph"/>
-        <w:numPr>
-          <w:ilvl w:val="3"/>
-          <w:numId w:val="1"/>
-        </w:numPr>
-      </w:pPr>
-      <w:r>
-        <w:t>choose the marker color.</w:t>
-      </w:r>
-    </w:p>
-    <w:p>
-      <w:pPr>
-        <w:pStyle w:val="ListParagraph"/>
-        <w:numPr>
-          <w:ilvl w:val="2"/>
-          <w:numId w:val="1"/>
-        </w:numPr>
-      </w:pPr>
-      <w:r>
-        <w:t>edit the connecting line properties:</w:t>
-      </w:r>
-    </w:p>
-    <w:p>
-      <w:pPr>
-        <w:pStyle w:val="ListParagraph"/>
-        <w:numPr>
-          <w:ilvl w:val="3"/>
-          <w:numId w:val="1"/>
-        </w:numPr>
-      </w:pPr>
-      <w:r>
-        <w:t>show/hide the line.</w:t>
-      </w:r>
-    </w:p>
-    <w:p>
-      <w:pPr>
-        <w:pStyle w:val="ListParagraph"/>
-        <w:numPr>
-          <w:ilvl w:val="3"/>
-          <w:numId w:val="1"/>
-        </w:numPr>
-      </w:pPr>
-      <w:r>
-        <w:t>choose the line style (dashed/solid).</w:t>
-      </w:r>
-    </w:p>
-    <w:p>
-      <w:pPr>
-        <w:pStyle w:val="ListParagraph"/>
-        <w:numPr>
-          <w:ilvl w:val="3"/>
-          <w:numId w:val="1"/>
-        </w:numPr>
-      </w:pPr>
-      <w:r>
-        <w:t>choose the line weight.</w:t>
-      </w:r>
-    </w:p>
-    <w:p>
-      <w:pPr>
-        <w:pStyle w:val="ListParagraph"/>
-        <w:numPr>
-          <w:ilvl w:val="3"/>
-          <w:numId w:val="1"/>
-        </w:numPr>
-      </w:pPr>
-      <w:r>
-        <w:t>choose the line color.</w:t>
-      </w:r>
-    </w:p>
-    <w:p>
-      <w:pPr>
-        <w:pStyle w:val="ListParagraph"/>
-        <w:numPr>
-          <w:ilvl w:val="0"/>
-          <w:numId w:val="1"/>
-        </w:numPr>
-      </w:pPr>
-      <w:r>
-        <w:t>In the data table interface, the user shall be able to:</w:t>
-      </w:r>
-    </w:p>
-    <w:p>
-      <w:pPr>
-        <w:pStyle w:val="ListParagraph"/>
-        <w:numPr>
-          <w:ilvl w:val="1"/>
-          <w:numId w:val="1"/>
-        </w:numPr>
-      </w:pPr>
-      <w:r>
-        <w:t>show</w:t>
-      </w:r>
-    </w:p>
-    <w:p>
-      <w:pPr>
-        <w:pStyle w:val="ListParagraph"/>
-        <w:numPr>
-          <w:ilvl w:val="2"/>
-          <w:numId w:val="1"/>
-        </w:numPr>
-      </w:pPr>
-      <w:r>
-        <w:t>all points.</w:t>
-      </w:r>
-    </w:p>
-    <w:p>
-      <w:pPr>
-        <w:pStyle w:val="ListParagraph"/>
-        <w:numPr>
-          <w:ilvl w:val="2"/>
-          <w:numId w:val="1"/>
-        </w:numPr>
-      </w:pPr>
-      <w:r>
-        <w:t>visible points only.</w:t>
-      </w:r>
-    </w:p>
-    <w:p>
-      <w:pPr>
-        <w:pStyle w:val="ListParagraph"/>
-        <w:numPr>
-          <w:ilvl w:val="2"/>
-          <w:numId w:val="1"/>
-        </w:numPr>
-      </w:pPr>
-      <w:r>
-        <w:t>hidden points only.</w:t>
-      </w:r>
-    </w:p>
-    <w:p>
-      <w:pPr>
-        <w:pStyle w:val="ListParagraph"/>
-        <w:numPr>
-          <w:ilvl w:val="1"/>
-          <w:numId w:val="1"/>
-        </w:numPr>
-      </w:pPr>
-      <w:r>
-        <w:t xml:space="preserve">remove points (See </w:t>
-      </w:r>
-      <w:r>
-        <w:fldChar w:fldCharType="begin"/>
-      </w:r>
-      <w:r>
-        <w:instrText xml:space="preserve"> REF _Ref423956418 \r \h </w:instrText>
-      </w:r>
-      <w:r>
-        <w:fldChar w:fldCharType="separate"/>
-      </w:r>
-      <w:r>
-        <w:t>1.e.ii</w:t>
-      </w:r>
-      <w:r>
-        <w:fldChar w:fldCharType="end"/>
-      </w:r>
-      <w:r>
-        <w:t>).</w:t>
-      </w:r>
-    </w:p>
-    <w:p>
-      <w:pPr>
-        <w:pStyle w:val="ListParagraph"/>
-        <w:numPr>
-          <w:ilvl w:val="1"/>
-          <w:numId w:val="1"/>
-        </w:numPr>
-      </w:pPr>
-      <w:r>
-        <w:t xml:space="preserve">edit data (See </w:t>
-      </w:r>
-      <w:r>
-        <w:fldChar w:fldCharType="begin"/>
-      </w:r>
-      <w:r>
-        <w:instrText xml:space="preserve"> REF _Ref423956461 \r \h </w:instrText>
-      </w:r>
-      <w:r>
-        <w:fldChar w:fldCharType="separate"/>
-      </w:r>
-      <w:r>
-        <w:t>1.f</w:t>
-      </w:r>
-      <w:r>
-        <w:fldChar w:fldCharType="end"/>
-      </w:r>
-      <w:r>
-        <w:t>).</w:t>
-      </w:r>
-    </w:p>
-    <w:p>
-      <w:pPr>
-        <w:pStyle w:val="ListParagraph"/>
-        <w:numPr>
-          <w:ilvl w:val="1"/>
-          <w:numId w:val="1"/>
-        </w:numPr>
-      </w:pPr>
-      <w:r>
-        <w:t>add</w:t>
-      </w:r>
-      <w:r>
-        <w:t>/insert</w:t>
-      </w:r>
-      <w:r>
-        <w:t xml:space="preserve"> data?</w:t>
-      </w:r>
-    </w:p>
-    <w:p>
-      <w:pPr>
-        <w:pStyle w:val="ListParagraph"/>
-        <w:numPr>
-          <w:ilvl w:val="0"/>
-          <w:numId w:val="1"/>
-        </w:numPr>
-      </w:pPr>
-      <w:r>
-        <w:t>The library shall:</w:t>
-      </w:r>
-    </w:p>
-    <w:p>
-      <w:pPr>
-        <w:pStyle w:val="ListParagraph"/>
-        <w:numPr>
-          <w:ilvl w:val="1"/>
-          <w:numId w:val="1"/>
-        </w:numPr>
-      </w:pPr>
-      <w:r>
-        <w:t>i</w:t>
-      </w:r>
-      <w:r>
-        <w:t>provide a view that is the chart alone.</w:t>
-      </w:r>
-    </w:p>
-    <w:p>
-      <w:pPr>
-        <w:pStyle w:val="ListParagraph"/>
-        <w:numPr>
-          <w:ilvl w:val="1"/>
-          <w:numId w:val="1"/>
-        </w:numPr>
-      </w:pPr>
-      <w:r>
-        <w:t>provide a view that is the chart with toolbars.</w:t>
-      </w:r>
-    </w:p>
-    <w:p>
-      <w:pPr>
-        <w:pStyle w:val="ListParagraph"/>
-        <w:numPr>
-          <w:ilvl w:val="1"/>
-          <w:numId w:val="1"/>
-        </w:numPr>
-      </w:pPr>
-      <w:r>
-        <w:t>provide a view that is the chart with toolbars in a dialog.</w:t>
-      </w:r>
-    </w:p>
-    <w:p>
-      <w:pPr>
-        <w:pStyle w:val="Heading1"/>
-      </w:pPr>
-      <w:r>
-        <w:t>Use Cases</w:t>
+        <w:t>User Interface</w:t>
       </w:r>
     </w:p>
     <w:p/>
     <w:p>
       <w:pPr>
-        <w:pStyle w:val="Heading1"/>
-      </w:pPr>
-      <w:r>
-        <w:t>User Interface</w:t>
-      </w:r>
-    </w:p>
-    <w:p/>
-    <w:p>
-      <w:pPr>
         <w:pStyle w:val="ListParagraph"/>
         <w:numPr>
           <w:ilvl w:val="0"/>
@@ -1415,7 +1407,6 @@
         </w:numPr>
       </w:pPr>
       <w:r>
-        <w:lastRenderedPageBreak/>
         <w:t>Properties Dialog</w:t>
       </w:r>
     </w:p>
@@ -1625,7 +1616,6 @@
         <w:tblStyle w:val="TableGrid"/>
         <w:tblW w:w="7906" w:type="dxa"/>
         <w:jc w:val="center"/>
-        <w:tblInd w:w="735" w:type="dxa"/>
         <w:tblLook w:val="04A0" w:firstRow="1" w:lastRow="0" w:firstColumn="1" w:lastColumn="0" w:noHBand="0" w:noVBand="1"/>
       </w:tblPr>
       <w:tblGrid>
@@ -2181,7 +2171,6 @@
         <w:pStyle w:val="Heading1"/>
       </w:pPr>
       <w:r>
-        <w:lastRenderedPageBreak/>
         <w:t>Library Widgets</w:t>
       </w:r>
     </w:p>
@@ -2194,9 +2183,11 @@
           <w:numId w:val="4"/>
         </w:numPr>
       </w:pPr>
+      <w:proofErr w:type="spellStart"/>
       <w:r>
         <w:t>JChartFrameView</w:t>
       </w:r>
+      <w:proofErr w:type="spellEnd"/>
     </w:p>
     <w:p>
       <w:pPr>
@@ -2206,9 +2197,11 @@
           <w:numId w:val="4"/>
         </w:numPr>
       </w:pPr>
+      <w:proofErr w:type="spellStart"/>
       <w:r>
         <w:t>JChartView</w:t>
       </w:r>
+      <w:proofErr w:type="spellEnd"/>
     </w:p>
     <w:p>
       <w:pPr>
@@ -2218,9 +2211,11 @@
           <w:numId w:val="4"/>
         </w:numPr>
       </w:pPr>
+      <w:proofErr w:type="spellStart"/>
       <w:r>
         <w:t>ChartView</w:t>
       </w:r>
+      <w:proofErr w:type="spellEnd"/>
     </w:p>
     <w:p>
       <w:pPr>
@@ -2230,9 +2225,11 @@
           <w:numId w:val="4"/>
         </w:numPr>
       </w:pPr>
+      <w:proofErr w:type="spellStart"/>
       <w:r>
         <w:t>ChartNavView</w:t>
       </w:r>
+      <w:proofErr w:type="spellEnd"/>
     </w:p>
     <w:p>
       <w:pPr>
@@ -2242,9 +2239,11 @@
           <w:numId w:val="4"/>
         </w:numPr>
       </w:pPr>
+      <w:proofErr w:type="spellStart"/>
       <w:r>
         <w:t>PlotView</w:t>
       </w:r>
+      <w:proofErr w:type="spellEnd"/>
     </w:p>
     <w:p>
       <w:pPr>
@@ -2254,9 +2253,11 @@
           <w:numId w:val="4"/>
         </w:numPr>
       </w:pPr>
+      <w:proofErr w:type="spellStart"/>
       <w:r>
         <w:t>PropertiesView</w:t>
       </w:r>
+      <w:proofErr w:type="spellEnd"/>
     </w:p>
     <w:p>
       <w:pPr>
@@ -2289,7 +2290,7 @@
                     </pic:cNvPicPr>
                   </pic:nvPicPr>
                   <pic:blipFill rotWithShape="1">
-                    <a:blip r:embed="rId7">
+                    <a:blip r:embed="rId6">
                       <a:extLst>
                         <a:ext uri="{28A0092B-C50C-407E-A947-70E740481C1C}">
                           <a14:useLocalDpi xmlns:a14="http://schemas.microsoft.com/office/drawing/2010/main" val="0"/>
@@ -2398,9 +2399,11 @@
           <w:numId w:val="11"/>
         </w:numPr>
       </w:pPr>
+      <w:proofErr w:type="spellStart"/>
       <w:r>
         <w:t>TextWidget</w:t>
       </w:r>
+      <w:proofErr w:type="spellEnd"/>
       <w:r>
         <w:t xml:space="preserve"> (1)</w:t>
       </w:r>
@@ -2416,9 +2419,11 @@
           <w:numId w:val="11"/>
         </w:numPr>
       </w:pPr>
+      <w:proofErr w:type="spellStart"/>
       <w:r>
         <w:t>Axes</w:t>
       </w:r>
+      <w:proofErr w:type="spellEnd"/>
       <w:r>
         <w:t xml:space="preserve"> </w:t>
       </w:r>
@@ -2527,6 +2532,7 @@
         </w:numPr>
       </w:pPr>
       <w:r>
+        <w:lastRenderedPageBreak/>
         <w:t>Determine rough plots size.</w:t>
       </w:r>
     </w:p>
@@ -2583,7 +2589,6 @@
         <w:pStyle w:val="Heading2"/>
       </w:pPr>
       <w:r>
-        <w:lastRenderedPageBreak/>
         <w:t>Drawing Updates</w:t>
       </w:r>
     </w:p>
@@ -2676,7 +2681,15 @@
         </w:numPr>
       </w:pPr>
       <w:r>
-        <w:t>Need a way to determine the size of a TextWidget. This depends on the text set.</w:t>
+        <w:t xml:space="preserve">Need a way to determine the size of a </w:t>
+      </w:r>
+      <w:proofErr w:type="spellStart"/>
+      <w:r>
+        <w:t>TextWidget</w:t>
+      </w:r>
+      <w:proofErr w:type="spellEnd"/>
+      <w:r>
+        <w:t>. This depends on the text set.</w:t>
       </w:r>
     </w:p>
     <w:p>
@@ -3097,8 +3110,8 @@
 </file>
 
 <file path=word/numbering.xml><?xml version="1.0" encoding="utf-8"?>
-<w:numbering xmlns:wpc="http://schemas.microsoft.com/office/word/2010/wordprocessingCanvas" xmlns:mc="http://schemas.openxmlformats.org/markup-compatibility/2006" xmlns:o="urn:schemas-microsoft-com:office:office" xmlns:r="http://schemas.openxmlformats.org/officeDocument/2006/relationships" xmlns:m="http://schemas.openxmlformats.org/officeDocument/2006/math" xmlns:v="urn:schemas-microsoft-com:vml" xmlns:wp14="http://schemas.microsoft.com/office/word/2010/wordprocessingDrawing" xmlns:wp="http://schemas.openxmlformats.org/drawingml/2006/wordprocessingDrawing" xmlns:w10="urn:schemas-microsoft-com:office:word" xmlns:w="http://schemas.openxmlformats.org/wordprocessingml/2006/main" xmlns:w14="http://schemas.microsoft.com/office/word/2010/wordml" xmlns:wpg="http://schemas.microsoft.com/office/word/2010/wordprocessingGroup" xmlns:wpi="http://schemas.microsoft.com/office/word/2010/wordprocessingInk" xmlns:wne="http://schemas.microsoft.com/office/word/2006/wordml" xmlns:wps="http://schemas.microsoft.com/office/word/2010/wordprocessingShape" mc:Ignorable="w14 wp14">
-  <w:abstractNum w:abstractNumId="0">
+<w:numbering xmlns:wpc="http://schemas.microsoft.com/office/word/2010/wordprocessingCanvas" xmlns:cx="http://schemas.microsoft.com/office/drawing/2014/chartex" xmlns:cx1="http://schemas.microsoft.com/office/drawing/2015/9/8/chartex" xmlns:cx2="http://schemas.microsoft.com/office/drawing/2015/10/21/chartex" xmlns:cx3="http://schemas.microsoft.com/office/drawing/2016/5/9/chartex" xmlns:cx4="http://schemas.microsoft.com/office/drawing/2016/5/10/chartex" xmlns:cx5="http://schemas.microsoft.com/office/drawing/2016/5/11/chartex" xmlns:mc="http://schemas.openxmlformats.org/markup-compatibility/2006" xmlns:o="urn:schemas-microsoft-com:office:office" xmlns:r="http://schemas.openxmlformats.org/officeDocument/2006/relationships" xmlns:m="http://schemas.openxmlformats.org/officeDocument/2006/math" xmlns:v="urn:schemas-microsoft-com:vml" xmlns:wp14="http://schemas.microsoft.com/office/word/2010/wordprocessingDrawing" xmlns:wp="http://schemas.openxmlformats.org/drawingml/2006/wordprocessingDrawing" xmlns:w10="urn:schemas-microsoft-com:office:word" xmlns:w="http://schemas.openxmlformats.org/wordprocessingml/2006/main" xmlns:w14="http://schemas.microsoft.com/office/word/2010/wordml" xmlns:w15="http://schemas.microsoft.com/office/word/2012/wordml" xmlns:w16se="http://schemas.microsoft.com/office/word/2015/wordml/symex" xmlns:wpg="http://schemas.microsoft.com/office/word/2010/wordprocessingGroup" xmlns:wpi="http://schemas.microsoft.com/office/word/2010/wordprocessingInk" xmlns:wne="http://schemas.microsoft.com/office/word/2006/wordml" xmlns:wps="http://schemas.microsoft.com/office/word/2010/wordprocessingShape" mc:Ignorable="w14 w15 w16se wp14">
+  <w:abstractNum w:abstractNumId="0" w15:restartNumberingAfterBreak="0">
     <w:nsid w:val="08600732"/>
     <w:multiLevelType w:val="hybridMultilevel"/>
     <w:tmpl w:val="74CACAA8"/>
@@ -3211,7 +3224,7 @@
       </w:rPr>
     </w:lvl>
   </w:abstractNum>
-  <w:abstractNum w:abstractNumId="1">
+  <w:abstractNum w:abstractNumId="1" w15:restartNumberingAfterBreak="0">
     <w:nsid w:val="12F16CBE"/>
     <w:multiLevelType w:val="hybridMultilevel"/>
     <w:tmpl w:val="1116BB58"/>
@@ -3324,7 +3337,7 @@
       </w:rPr>
     </w:lvl>
   </w:abstractNum>
-  <w:abstractNum w:abstractNumId="2">
+  <w:abstractNum w:abstractNumId="2" w15:restartNumberingAfterBreak="0">
     <w:nsid w:val="13D877D4"/>
     <w:multiLevelType w:val="hybridMultilevel"/>
     <w:tmpl w:val="AACCDE8A"/>
@@ -3437,7 +3450,7 @@
       </w:rPr>
     </w:lvl>
   </w:abstractNum>
-  <w:abstractNum w:abstractNumId="3">
+  <w:abstractNum w:abstractNumId="3" w15:restartNumberingAfterBreak="0">
     <w:nsid w:val="1D3110C2"/>
     <w:multiLevelType w:val="hybridMultilevel"/>
     <w:tmpl w:val="25CC7C4A"/>
@@ -3550,7 +3563,93 @@
       </w:rPr>
     </w:lvl>
   </w:abstractNum>
-  <w:abstractNum w:abstractNumId="4">
+  <w:abstractNum w:abstractNumId="4" w15:restartNumberingAfterBreak="0">
+    <w:nsid w:val="254A5231"/>
+    <w:multiLevelType w:val="hybridMultilevel"/>
+    <w:tmpl w:val="FADA4838"/>
+    <w:lvl w:ilvl="0" w:tplc="21226AA0">
+      <w:start w:val="1"/>
+      <w:numFmt w:val="decimal"/>
+      <w:lvlText w:val="%1."/>
+      <w:lvlJc w:val="left"/>
+      <w:pPr>
+        <w:ind w:left="360" w:hanging="360"/>
+      </w:pPr>
+    </w:lvl>
+    <w:lvl w:ilvl="1" w:tplc="04090019" w:tentative="1">
+      <w:start w:val="1"/>
+      <w:numFmt w:val="lowerLetter"/>
+      <w:lvlText w:val="%2."/>
+      <w:lvlJc w:val="left"/>
+      <w:pPr>
+        <w:ind w:left="1440" w:hanging="360"/>
+      </w:pPr>
+    </w:lvl>
+    <w:lvl w:ilvl="2" w:tplc="0409001B" w:tentative="1">
+      <w:start w:val="1"/>
+      <w:numFmt w:val="lowerRoman"/>
+      <w:lvlText w:val="%3."/>
+      <w:lvlJc w:val="right"/>
+      <w:pPr>
+        <w:ind w:left="2160" w:hanging="180"/>
+      </w:pPr>
+    </w:lvl>
+    <w:lvl w:ilvl="3" w:tplc="0409000F" w:tentative="1">
+      <w:start w:val="1"/>
+      <w:numFmt w:val="decimal"/>
+      <w:lvlText w:val="%4."/>
+      <w:lvlJc w:val="left"/>
+      <w:pPr>
+        <w:ind w:left="2880" w:hanging="360"/>
+      </w:pPr>
+    </w:lvl>
+    <w:lvl w:ilvl="4" w:tplc="04090019" w:tentative="1">
+      <w:start w:val="1"/>
+      <w:numFmt w:val="lowerLetter"/>
+      <w:lvlText w:val="%5."/>
+      <w:lvlJc w:val="left"/>
+      <w:pPr>
+        <w:ind w:left="3600" w:hanging="360"/>
+      </w:pPr>
+    </w:lvl>
+    <w:lvl w:ilvl="5" w:tplc="0409001B" w:tentative="1">
+      <w:start w:val="1"/>
+      <w:numFmt w:val="lowerRoman"/>
+      <w:lvlText w:val="%6."/>
+      <w:lvlJc w:val="right"/>
+      <w:pPr>
+        <w:ind w:left="4320" w:hanging="180"/>
+      </w:pPr>
+    </w:lvl>
+    <w:lvl w:ilvl="6" w:tplc="0409000F" w:tentative="1">
+      <w:start w:val="1"/>
+      <w:numFmt w:val="decimal"/>
+      <w:lvlText w:val="%7."/>
+      <w:lvlJc w:val="left"/>
+      <w:pPr>
+        <w:ind w:left="5040" w:hanging="360"/>
+      </w:pPr>
+    </w:lvl>
+    <w:lvl w:ilvl="7" w:tplc="04090019" w:tentative="1">
+      <w:start w:val="1"/>
+      <w:numFmt w:val="lowerLetter"/>
+      <w:lvlText w:val="%8."/>
+      <w:lvlJc w:val="left"/>
+      <w:pPr>
+        <w:ind w:left="5760" w:hanging="360"/>
+      </w:pPr>
+    </w:lvl>
+    <w:lvl w:ilvl="8" w:tplc="0409001B" w:tentative="1">
+      <w:start w:val="1"/>
+      <w:numFmt w:val="lowerRoman"/>
+      <w:lvlText w:val="%9."/>
+      <w:lvlJc w:val="right"/>
+      <w:pPr>
+        <w:ind w:left="6480" w:hanging="180"/>
+      </w:pPr>
+    </w:lvl>
+  </w:abstractNum>
+  <w:abstractNum w:abstractNumId="5" w15:restartNumberingAfterBreak="0">
     <w:nsid w:val="25B95D10"/>
     <w:multiLevelType w:val="hybridMultilevel"/>
     <w:tmpl w:val="FF669CEA"/>
@@ -3636,8 +3735,180 @@
       </w:pPr>
     </w:lvl>
   </w:abstractNum>
-  <w:abstractNum w:abstractNumId="5">
+  <w:abstractNum w:abstractNumId="6" w15:restartNumberingAfterBreak="0">
     <w:nsid w:val="332717C3"/>
+    <w:multiLevelType w:val="hybridMultilevel"/>
+    <w:tmpl w:val="18A02B82"/>
+    <w:lvl w:ilvl="0" w:tplc="21226AA0">
+      <w:start w:val="1"/>
+      <w:numFmt w:val="decimal"/>
+      <w:lvlText w:val="%1."/>
+      <w:lvlJc w:val="left"/>
+      <w:pPr>
+        <w:ind w:left="360" w:hanging="360"/>
+      </w:pPr>
+    </w:lvl>
+    <w:lvl w:ilvl="1" w:tplc="04090019">
+      <w:start w:val="1"/>
+      <w:numFmt w:val="lowerLetter"/>
+      <w:lvlText w:val="%2."/>
+      <w:lvlJc w:val="left"/>
+      <w:pPr>
+        <w:ind w:left="1080" w:hanging="360"/>
+      </w:pPr>
+    </w:lvl>
+    <w:lvl w:ilvl="2" w:tplc="0409001B">
+      <w:start w:val="1"/>
+      <w:numFmt w:val="lowerRoman"/>
+      <w:lvlText w:val="%3."/>
+      <w:lvlJc w:val="right"/>
+      <w:pPr>
+        <w:ind w:left="1800" w:hanging="180"/>
+      </w:pPr>
+    </w:lvl>
+    <w:lvl w:ilvl="3" w:tplc="0409000F">
+      <w:start w:val="1"/>
+      <w:numFmt w:val="decimal"/>
+      <w:lvlText w:val="%4."/>
+      <w:lvlJc w:val="left"/>
+      <w:pPr>
+        <w:ind w:left="2520" w:hanging="360"/>
+      </w:pPr>
+    </w:lvl>
+    <w:lvl w:ilvl="4" w:tplc="04090019" w:tentative="1">
+      <w:start w:val="1"/>
+      <w:numFmt w:val="lowerLetter"/>
+      <w:lvlText w:val="%5."/>
+      <w:lvlJc w:val="left"/>
+      <w:pPr>
+        <w:ind w:left="3240" w:hanging="360"/>
+      </w:pPr>
+    </w:lvl>
+    <w:lvl w:ilvl="5" w:tplc="0409001B" w:tentative="1">
+      <w:start w:val="1"/>
+      <w:numFmt w:val="lowerRoman"/>
+      <w:lvlText w:val="%6."/>
+      <w:lvlJc w:val="right"/>
+      <w:pPr>
+        <w:ind w:left="3960" w:hanging="180"/>
+      </w:pPr>
+    </w:lvl>
+    <w:lvl w:ilvl="6" w:tplc="0409000F" w:tentative="1">
+      <w:start w:val="1"/>
+      <w:numFmt w:val="decimal"/>
+      <w:lvlText w:val="%7."/>
+      <w:lvlJc w:val="left"/>
+      <w:pPr>
+        <w:ind w:left="4680" w:hanging="360"/>
+      </w:pPr>
+    </w:lvl>
+    <w:lvl w:ilvl="7" w:tplc="04090019" w:tentative="1">
+      <w:start w:val="1"/>
+      <w:numFmt w:val="lowerLetter"/>
+      <w:lvlText w:val="%8."/>
+      <w:lvlJc w:val="left"/>
+      <w:pPr>
+        <w:ind w:left="5400" w:hanging="360"/>
+      </w:pPr>
+    </w:lvl>
+    <w:lvl w:ilvl="8" w:tplc="0409001B" w:tentative="1">
+      <w:start w:val="1"/>
+      <w:numFmt w:val="lowerRoman"/>
+      <w:lvlText w:val="%9."/>
+      <w:lvlJc w:val="right"/>
+      <w:pPr>
+        <w:ind w:left="6120" w:hanging="180"/>
+      </w:pPr>
+    </w:lvl>
+  </w:abstractNum>
+  <w:abstractNum w:abstractNumId="7" w15:restartNumberingAfterBreak="0">
+    <w:nsid w:val="3D0A6186"/>
+    <w:multiLevelType w:val="hybridMultilevel"/>
+    <w:tmpl w:val="5C861976"/>
+    <w:lvl w:ilvl="0" w:tplc="04090019">
+      <w:start w:val="1"/>
+      <w:numFmt w:val="lowerLetter"/>
+      <w:lvlText w:val="%1."/>
+      <w:lvlJc w:val="left"/>
+      <w:pPr>
+        <w:ind w:left="360" w:hanging="360"/>
+      </w:pPr>
+    </w:lvl>
+    <w:lvl w:ilvl="1" w:tplc="04090019" w:tentative="1">
+      <w:start w:val="1"/>
+      <w:numFmt w:val="lowerLetter"/>
+      <w:lvlText w:val="%2."/>
+      <w:lvlJc w:val="left"/>
+      <w:pPr>
+        <w:ind w:left="1080" w:hanging="360"/>
+      </w:pPr>
+    </w:lvl>
+    <w:lvl w:ilvl="2" w:tplc="0409001B" w:tentative="1">
+      <w:start w:val="1"/>
+      <w:numFmt w:val="lowerRoman"/>
+      <w:lvlText w:val="%3."/>
+      <w:lvlJc w:val="right"/>
+      <w:pPr>
+        <w:ind w:left="1800" w:hanging="180"/>
+      </w:pPr>
+    </w:lvl>
+    <w:lvl w:ilvl="3" w:tplc="0409000F" w:tentative="1">
+      <w:start w:val="1"/>
+      <w:numFmt w:val="decimal"/>
+      <w:lvlText w:val="%4."/>
+      <w:lvlJc w:val="left"/>
+      <w:pPr>
+        <w:ind w:left="2520" w:hanging="360"/>
+      </w:pPr>
+    </w:lvl>
+    <w:lvl w:ilvl="4" w:tplc="04090019" w:tentative="1">
+      <w:start w:val="1"/>
+      <w:numFmt w:val="lowerLetter"/>
+      <w:lvlText w:val="%5."/>
+      <w:lvlJc w:val="left"/>
+      <w:pPr>
+        <w:ind w:left="3240" w:hanging="360"/>
+      </w:pPr>
+    </w:lvl>
+    <w:lvl w:ilvl="5" w:tplc="0409001B" w:tentative="1">
+      <w:start w:val="1"/>
+      <w:numFmt w:val="lowerRoman"/>
+      <w:lvlText w:val="%6."/>
+      <w:lvlJc w:val="right"/>
+      <w:pPr>
+        <w:ind w:left="3960" w:hanging="180"/>
+      </w:pPr>
+    </w:lvl>
+    <w:lvl w:ilvl="6" w:tplc="0409000F" w:tentative="1">
+      <w:start w:val="1"/>
+      <w:numFmt w:val="decimal"/>
+      <w:lvlText w:val="%7."/>
+      <w:lvlJc w:val="left"/>
+      <w:pPr>
+        <w:ind w:left="4680" w:hanging="360"/>
+      </w:pPr>
+    </w:lvl>
+    <w:lvl w:ilvl="7" w:tplc="04090019" w:tentative="1">
+      <w:start w:val="1"/>
+      <w:numFmt w:val="lowerLetter"/>
+      <w:lvlText w:val="%8."/>
+      <w:lvlJc w:val="left"/>
+      <w:pPr>
+        <w:ind w:left="5400" w:hanging="360"/>
+      </w:pPr>
+    </w:lvl>
+    <w:lvl w:ilvl="8" w:tplc="0409001B" w:tentative="1">
+      <w:start w:val="1"/>
+      <w:numFmt w:val="lowerRoman"/>
+      <w:lvlText w:val="%9."/>
+      <w:lvlJc w:val="right"/>
+      <w:pPr>
+        <w:ind w:left="6120" w:hanging="180"/>
+      </w:pPr>
+    </w:lvl>
+  </w:abstractNum>
+  <w:abstractNum w:abstractNumId="8" w15:restartNumberingAfterBreak="0">
+    <w:nsid w:val="4C59253D"/>
     <w:multiLevelType w:val="hybridMultilevel"/>
     <w:tmpl w:val="6DE2E0D4"/>
     <w:lvl w:ilvl="0" w:tplc="0409000F">
@@ -3646,7 +3917,7 @@
       <w:lvlText w:val="%1."/>
       <w:lvlJc w:val="left"/>
       <w:pPr>
-        <w:ind w:left="720" w:hanging="360"/>
+        <w:ind w:left="360" w:hanging="360"/>
       </w:pPr>
     </w:lvl>
     <w:lvl w:ilvl="1" w:tplc="04090019">
@@ -3655,7 +3926,7 @@
       <w:lvlText w:val="%2."/>
       <w:lvlJc w:val="left"/>
       <w:pPr>
-        <w:ind w:left="1440" w:hanging="360"/>
+        <w:ind w:left="1080" w:hanging="360"/>
       </w:pPr>
     </w:lvl>
     <w:lvl w:ilvl="2" w:tplc="0409001B">
@@ -3664,7 +3935,7 @@
       <w:lvlText w:val="%3."/>
       <w:lvlJc w:val="right"/>
       <w:pPr>
-        <w:ind w:left="2160" w:hanging="180"/>
+        <w:ind w:left="1800" w:hanging="180"/>
       </w:pPr>
     </w:lvl>
     <w:lvl w:ilvl="3" w:tplc="0409000F">
@@ -3673,7 +3944,7 @@
       <w:lvlText w:val="%4."/>
       <w:lvlJc w:val="left"/>
       <w:pPr>
-        <w:ind w:left="2880" w:hanging="360"/>
+        <w:ind w:left="2520" w:hanging="360"/>
       </w:pPr>
     </w:lvl>
     <w:lvl w:ilvl="4" w:tplc="04090019" w:tentative="1">
@@ -3682,7 +3953,7 @@
       <w:lvlText w:val="%5."/>
       <w:lvlJc w:val="left"/>
       <w:pPr>
-        <w:ind w:left="3600" w:hanging="360"/>
+        <w:ind w:left="3240" w:hanging="360"/>
       </w:pPr>
     </w:lvl>
     <w:lvl w:ilvl="5" w:tplc="0409001B" w:tentative="1">
@@ -3691,7 +3962,7 @@
       <w:lvlText w:val="%6."/>
       <w:lvlJc w:val="right"/>
       <w:pPr>
-        <w:ind w:left="4320" w:hanging="180"/>
+        <w:ind w:left="3960" w:hanging="180"/>
       </w:pPr>
     </w:lvl>
     <w:lvl w:ilvl="6" w:tplc="0409000F" w:tentative="1">
@@ -3700,7 +3971,7 @@
       <w:lvlText w:val="%7."/>
       <w:lvlJc w:val="left"/>
       <w:pPr>
-        <w:ind w:left="5040" w:hanging="360"/>
+        <w:ind w:left="4680" w:hanging="360"/>
       </w:pPr>
     </w:lvl>
     <w:lvl w:ilvl="7" w:tplc="04090019" w:tentative="1">
@@ -3709,7 +3980,7 @@
       <w:lvlText w:val="%8."/>
       <w:lvlJc w:val="left"/>
       <w:pPr>
-        <w:ind w:left="5760" w:hanging="360"/>
+        <w:ind w:left="5400" w:hanging="360"/>
       </w:pPr>
     </w:lvl>
     <w:lvl w:ilvl="8" w:tplc="0409001B" w:tentative="1">
@@ -3718,11 +3989,11 @@
       <w:lvlText w:val="%9."/>
       <w:lvlJc w:val="right"/>
       <w:pPr>
-        <w:ind w:left="6480" w:hanging="180"/>
+        <w:ind w:left="6120" w:hanging="180"/>
       </w:pPr>
     </w:lvl>
   </w:abstractNum>
-  <w:abstractNum w:abstractNumId="6">
+  <w:abstractNum w:abstractNumId="9" w15:restartNumberingAfterBreak="0">
     <w:nsid w:val="62D42EFD"/>
     <w:multiLevelType w:val="hybridMultilevel"/>
     <w:tmpl w:val="BB94AA0A"/>
@@ -3835,7 +4106,7 @@
       </w:rPr>
     </w:lvl>
   </w:abstractNum>
-  <w:abstractNum w:abstractNumId="7">
+  <w:abstractNum w:abstractNumId="10" w15:restartNumberingAfterBreak="0">
     <w:nsid w:val="66F92663"/>
     <w:multiLevelType w:val="hybridMultilevel"/>
     <w:tmpl w:val="C28033F0"/>
@@ -3948,7 +4219,7 @@
       </w:rPr>
     </w:lvl>
   </w:abstractNum>
-  <w:abstractNum w:abstractNumId="8">
+  <w:abstractNum w:abstractNumId="11" w15:restartNumberingAfterBreak="0">
     <w:nsid w:val="6B584CED"/>
     <w:multiLevelType w:val="hybridMultilevel"/>
     <w:tmpl w:val="C106946A"/>
@@ -4061,7 +4332,7 @@
       </w:rPr>
     </w:lvl>
   </w:abstractNum>
-  <w:abstractNum w:abstractNumId="9">
+  <w:abstractNum w:abstractNumId="12" w15:restartNumberingAfterBreak="0">
     <w:nsid w:val="6C7C1718"/>
     <w:multiLevelType w:val="hybridMultilevel"/>
     <w:tmpl w:val="6374E652"/>
@@ -4174,7 +4445,93 @@
       </w:rPr>
     </w:lvl>
   </w:abstractNum>
-  <w:abstractNum w:abstractNumId="10">
+  <w:abstractNum w:abstractNumId="13" w15:restartNumberingAfterBreak="0">
+    <w:nsid w:val="7937725C"/>
+    <w:multiLevelType w:val="hybridMultilevel"/>
+    <w:tmpl w:val="C6D2F59C"/>
+    <w:lvl w:ilvl="0" w:tplc="21226AA0">
+      <w:start w:val="1"/>
+      <w:numFmt w:val="decimal"/>
+      <w:lvlText w:val="%1."/>
+      <w:lvlJc w:val="left"/>
+      <w:pPr>
+        <w:ind w:left="360" w:hanging="360"/>
+      </w:pPr>
+    </w:lvl>
+    <w:lvl w:ilvl="1" w:tplc="04090019">
+      <w:start w:val="1"/>
+      <w:numFmt w:val="lowerLetter"/>
+      <w:lvlText w:val="%2."/>
+      <w:lvlJc w:val="left"/>
+      <w:pPr>
+        <w:ind w:left="1080" w:hanging="360"/>
+      </w:pPr>
+    </w:lvl>
+    <w:lvl w:ilvl="2" w:tplc="0409001B">
+      <w:start w:val="1"/>
+      <w:numFmt w:val="lowerRoman"/>
+      <w:lvlText w:val="%3."/>
+      <w:lvlJc w:val="right"/>
+      <w:pPr>
+        <w:ind w:left="1800" w:hanging="180"/>
+      </w:pPr>
+    </w:lvl>
+    <w:lvl w:ilvl="3" w:tplc="0409000F">
+      <w:start w:val="1"/>
+      <w:numFmt w:val="decimal"/>
+      <w:lvlText w:val="%4."/>
+      <w:lvlJc w:val="left"/>
+      <w:pPr>
+        <w:ind w:left="2520" w:hanging="360"/>
+      </w:pPr>
+    </w:lvl>
+    <w:lvl w:ilvl="4" w:tplc="04090019" w:tentative="1">
+      <w:start w:val="1"/>
+      <w:numFmt w:val="lowerLetter"/>
+      <w:lvlText w:val="%5."/>
+      <w:lvlJc w:val="left"/>
+      <w:pPr>
+        <w:ind w:left="3240" w:hanging="360"/>
+      </w:pPr>
+    </w:lvl>
+    <w:lvl w:ilvl="5" w:tplc="0409001B" w:tentative="1">
+      <w:start w:val="1"/>
+      <w:numFmt w:val="lowerRoman"/>
+      <w:lvlText w:val="%6."/>
+      <w:lvlJc w:val="right"/>
+      <w:pPr>
+        <w:ind w:left="3960" w:hanging="180"/>
+      </w:pPr>
+    </w:lvl>
+    <w:lvl w:ilvl="6" w:tplc="0409000F" w:tentative="1">
+      <w:start w:val="1"/>
+      <w:numFmt w:val="decimal"/>
+      <w:lvlText w:val="%7."/>
+      <w:lvlJc w:val="left"/>
+      <w:pPr>
+        <w:ind w:left="4680" w:hanging="360"/>
+      </w:pPr>
+    </w:lvl>
+    <w:lvl w:ilvl="7" w:tplc="04090019" w:tentative="1">
+      <w:start w:val="1"/>
+      <w:numFmt w:val="lowerLetter"/>
+      <w:lvlText w:val="%8."/>
+      <w:lvlJc w:val="left"/>
+      <w:pPr>
+        <w:ind w:left="5400" w:hanging="360"/>
+      </w:pPr>
+    </w:lvl>
+    <w:lvl w:ilvl="8" w:tplc="0409001B" w:tentative="1">
+      <w:start w:val="1"/>
+      <w:numFmt w:val="lowerRoman"/>
+      <w:lvlText w:val="%9."/>
+      <w:lvlJc w:val="right"/>
+      <w:pPr>
+        <w:ind w:left="6120" w:hanging="180"/>
+      </w:pPr>
+    </w:lvl>
+  </w:abstractNum>
+  <w:abstractNum w:abstractNumId="14" w15:restartNumberingAfterBreak="0">
     <w:nsid w:val="793C4E79"/>
     <w:multiLevelType w:val="hybridMultilevel"/>
     <w:tmpl w:val="92C28FFA"/>
@@ -4288,13 +4645,13 @@
     </w:lvl>
   </w:abstractNum>
   <w:num w:numId="1">
-    <w:abstractNumId w:val="5"/>
+    <w:abstractNumId w:val="6"/>
   </w:num>
   <w:num w:numId="2">
-    <w:abstractNumId w:val="9"/>
+    <w:abstractNumId w:val="12"/>
   </w:num>
   <w:num w:numId="3">
-    <w:abstractNumId w:val="8"/>
+    <w:abstractNumId w:val="11"/>
   </w:num>
   <w:num w:numId="4">
     <w:abstractNumId w:val="2"/>
@@ -4303,7 +4660,7 @@
     <w:abstractNumId w:val="1"/>
   </w:num>
   <w:num w:numId="6">
-    <w:abstractNumId w:val="6"/>
+    <w:abstractNumId w:val="9"/>
   </w:num>
   <w:num w:numId="7">
     <w:abstractNumId w:val="0"/>
@@ -4312,19 +4669,31 @@
     <w:abstractNumId w:val="3"/>
   </w:num>
   <w:num w:numId="9">
-    <w:abstractNumId w:val="4"/>
+    <w:abstractNumId w:val="5"/>
   </w:num>
   <w:num w:numId="10">
+    <w:abstractNumId w:val="14"/>
+  </w:num>
+  <w:num w:numId="11">
     <w:abstractNumId w:val="10"/>
   </w:num>
-  <w:num w:numId="11">
+  <w:num w:numId="12">
     <w:abstractNumId w:val="7"/>
+  </w:num>
+  <w:num w:numId="13">
+    <w:abstractNumId w:val="8"/>
+  </w:num>
+  <w:num w:numId="14">
+    <w:abstractNumId w:val="13"/>
+  </w:num>
+  <w:num w:numId="15">
+    <w:abstractNumId w:val="4"/>
   </w:num>
 </w:numbering>
 </file>
 
 <file path=word/styles.xml><?xml version="1.0" encoding="utf-8"?>
-<w:styles xmlns:mc="http://schemas.openxmlformats.org/markup-compatibility/2006" xmlns:r="http://schemas.openxmlformats.org/officeDocument/2006/relationships" xmlns:w="http://schemas.openxmlformats.org/wordprocessingml/2006/main" xmlns:w14="http://schemas.microsoft.com/office/word/2010/wordml" mc:Ignorable="w14">
+<w:styles xmlns:mc="http://schemas.openxmlformats.org/markup-compatibility/2006" xmlns:r="http://schemas.openxmlformats.org/officeDocument/2006/relationships" xmlns:w="http://schemas.openxmlformats.org/wordprocessingml/2006/main" xmlns:w14="http://schemas.microsoft.com/office/word/2010/wordml" xmlns:w15="http://schemas.microsoft.com/office/word/2012/wordml" xmlns:w16se="http://schemas.microsoft.com/office/word/2015/wordml/symex" mc:Ignorable="w14 w15 w16se">
   <w:docDefaults>
     <w:rPrDefault>
       <w:rPr>
@@ -4340,144 +4709,381 @@
       </w:pPr>
     </w:pPrDefault>
   </w:docDefaults>
-  <w:latentStyles w:defLockedState="0" w:defUIPriority="99" w:defSemiHidden="1" w:defUnhideWhenUsed="1" w:defQFormat="0" w:count="267">
-    <w:lsdException w:name="Normal" w:semiHidden="0" w:uiPriority="0" w:unhideWhenUsed="0" w:qFormat="1"/>
-    <w:lsdException w:name="heading 1" w:semiHidden="0" w:uiPriority="9" w:unhideWhenUsed="0" w:qFormat="1"/>
-    <w:lsdException w:name="heading 2" w:uiPriority="9" w:qFormat="1"/>
-    <w:lsdException w:name="heading 3" w:uiPriority="9" w:qFormat="1"/>
-    <w:lsdException w:name="heading 4" w:uiPriority="9" w:qFormat="1"/>
-    <w:lsdException w:name="heading 5" w:uiPriority="9" w:qFormat="1"/>
-    <w:lsdException w:name="heading 6" w:uiPriority="9" w:qFormat="1"/>
-    <w:lsdException w:name="heading 7" w:uiPriority="9" w:qFormat="1"/>
-    <w:lsdException w:name="heading 8" w:uiPriority="9" w:qFormat="1"/>
-    <w:lsdException w:name="heading 9" w:uiPriority="9" w:qFormat="1"/>
-    <w:lsdException w:name="toc 1" w:uiPriority="39"/>
-    <w:lsdException w:name="toc 2" w:uiPriority="39"/>
-    <w:lsdException w:name="toc 3" w:uiPriority="39"/>
-    <w:lsdException w:name="toc 4" w:uiPriority="39"/>
-    <w:lsdException w:name="toc 5" w:uiPriority="39"/>
-    <w:lsdException w:name="toc 6" w:uiPriority="39"/>
-    <w:lsdException w:name="toc 7" w:uiPriority="39"/>
-    <w:lsdException w:name="toc 8" w:uiPriority="39"/>
-    <w:lsdException w:name="toc 9" w:uiPriority="39"/>
-    <w:lsdException w:name="caption" w:uiPriority="35" w:qFormat="1"/>
-    <w:lsdException w:name="Title" w:semiHidden="0" w:uiPriority="10" w:unhideWhenUsed="0" w:qFormat="1"/>
-    <w:lsdException w:name="Default Paragraph Font" w:uiPriority="1"/>
-    <w:lsdException w:name="Subtitle" w:semiHidden="0" w:uiPriority="11" w:unhideWhenUsed="0" w:qFormat="1"/>
-    <w:lsdException w:name="Strong" w:semiHidden="0" w:uiPriority="22" w:unhideWhenUsed="0" w:qFormat="1"/>
-    <w:lsdException w:name="Emphasis" w:semiHidden="0" w:uiPriority="20" w:unhideWhenUsed="0" w:qFormat="1"/>
-    <w:lsdException w:name="Table Grid" w:semiHidden="0" w:uiPriority="59" w:unhideWhenUsed="0"/>
-    <w:lsdException w:name="Placeholder Text" w:unhideWhenUsed="0"/>
-    <w:lsdException w:name="No Spacing" w:semiHidden="0" w:uiPriority="1" w:unhideWhenUsed="0" w:qFormat="1"/>
-    <w:lsdException w:name="Light Shading" w:semiHidden="0" w:uiPriority="60" w:unhideWhenUsed="0"/>
-    <w:lsdException w:name="Light List" w:semiHidden="0" w:uiPriority="61" w:unhideWhenUsed="0"/>
-    <w:lsdException w:name="Light Grid" w:semiHidden="0" w:uiPriority="62" w:unhideWhenUsed="0"/>
-    <w:lsdException w:name="Medium Shading 1" w:semiHidden="0" w:uiPriority="63" w:unhideWhenUsed="0"/>
-    <w:lsdException w:name="Medium Shading 2" w:semiHidden="0" w:uiPriority="64" w:unhideWhenUsed="0"/>
-    <w:lsdException w:name="Medium List 1" w:semiHidden="0" w:uiPriority="65" w:unhideWhenUsed="0"/>
-    <w:lsdException w:name="Medium List 2" w:semiHidden="0" w:uiPriority="66" w:unhideWhenUsed="0"/>
-    <w:lsdException w:name="Medium Grid 1" w:semiHidden="0" w:uiPriority="67" w:unhideWhenUsed="0"/>
-    <w:lsdException w:name="Medium Grid 2" w:semiHidden="0" w:uiPriority="68" w:unhideWhenUsed="0"/>
-    <w:lsdException w:name="Medium Grid 3" w:semiHidden="0" w:uiPriority="69" w:unhideWhenUsed="0"/>
-    <w:lsdException w:name="Dark List" w:semiHidden="0" w:uiPriority="70" w:unhideWhenUsed="0"/>
-    <w:lsdException w:name="Colorful Shading" w:semiHidden="0" w:uiPriority="71" w:unhideWhenUsed="0"/>
-    <w:lsdException w:name="Colorful List" w:semiHidden="0" w:uiPriority="72" w:unhideWhenUsed="0"/>
-    <w:lsdException w:name="Colorful Grid" w:semiHidden="0" w:uiPriority="73" w:unhideWhenUsed="0"/>
-    <w:lsdException w:name="Light Shading Accent 1" w:semiHidden="0" w:uiPriority="60" w:unhideWhenUsed="0"/>
-    <w:lsdException w:name="Light List Accent 1" w:semiHidden="0" w:uiPriority="61" w:unhideWhenUsed="0"/>
-    <w:lsdException w:name="Light Grid Accent 1" w:semiHidden="0" w:uiPriority="62" w:unhideWhenUsed="0"/>
-    <w:lsdException w:name="Medium Shading 1 Accent 1" w:semiHidden="0" w:uiPriority="63" w:unhideWhenUsed="0"/>
-    <w:lsdException w:name="Medium Shading 2 Accent 1" w:semiHidden="0" w:uiPriority="64" w:unhideWhenUsed="0"/>
-    <w:lsdException w:name="Medium List 1 Accent 1" w:semiHidden="0" w:uiPriority="65" w:unhideWhenUsed="0"/>
-    <w:lsdException w:name="Revision" w:unhideWhenUsed="0"/>
-    <w:lsdException w:name="List Paragraph" w:semiHidden="0" w:uiPriority="34" w:unhideWhenUsed="0" w:qFormat="1"/>
-    <w:lsdException w:name="Quote" w:semiHidden="0" w:uiPriority="29" w:unhideWhenUsed="0" w:qFormat="1"/>
-    <w:lsdException w:name="Intense Quote" w:semiHidden="0" w:uiPriority="30" w:unhideWhenUsed="0" w:qFormat="1"/>
-    <w:lsdException w:name="Medium List 2 Accent 1" w:semiHidden="0" w:uiPriority="66" w:unhideWhenUsed="0"/>
-    <w:lsdException w:name="Medium Grid 1 Accent 1" w:semiHidden="0" w:uiPriority="67" w:unhideWhenUsed="0"/>
-    <w:lsdException w:name="Medium Grid 2 Accent 1" w:semiHidden="0" w:uiPriority="68" w:unhideWhenUsed="0"/>
-    <w:lsdException w:name="Medium Grid 3 Accent 1" w:semiHidden="0" w:uiPriority="69" w:unhideWhenUsed="0"/>
-    <w:lsdException w:name="Dark List Accent 1" w:semiHidden="0" w:uiPriority="70" w:unhideWhenUsed="0"/>
-    <w:lsdException w:name="Colorful Shading Accent 1" w:semiHidden="0" w:uiPriority="71" w:unhideWhenUsed="0"/>
-    <w:lsdException w:name="Colorful List Accent 1" w:semiHidden="0" w:uiPriority="72" w:unhideWhenUsed="0"/>
-    <w:lsdException w:name="Colorful Grid Accent 1" w:semiHidden="0" w:uiPriority="73" w:unhideWhenUsed="0"/>
-    <w:lsdException w:name="Light Shading Accent 2" w:semiHidden="0" w:uiPriority="60" w:unhideWhenUsed="0"/>
-    <w:lsdException w:name="Light List Accent 2" w:semiHidden="0" w:uiPriority="61" w:unhideWhenUsed="0"/>
-    <w:lsdException w:name="Light Grid Accent 2" w:semiHidden="0" w:uiPriority="62" w:unhideWhenUsed="0"/>
-    <w:lsdException w:name="Medium Shading 1 Accent 2" w:semiHidden="0" w:uiPriority="63" w:unhideWhenUsed="0"/>
-    <w:lsdException w:name="Medium Shading 2 Accent 2" w:semiHidden="0" w:uiPriority="64" w:unhideWhenUsed="0"/>
-    <w:lsdException w:name="Medium List 1 Accent 2" w:semiHidden="0" w:uiPriority="65" w:unhideWhenUsed="0"/>
-    <w:lsdException w:name="Medium List 2 Accent 2" w:semiHidden="0" w:uiPriority="66" w:unhideWhenUsed="0"/>
-    <w:lsdException w:name="Medium Grid 1 Accent 2" w:semiHidden="0" w:uiPriority="67" w:unhideWhenUsed="0"/>
-    <w:lsdException w:name="Medium Grid 2 Accent 2" w:semiHidden="0" w:uiPriority="68" w:unhideWhenUsed="0"/>
-    <w:lsdException w:name="Medium Grid 3 Accent 2" w:semiHidden="0" w:uiPriority="69" w:unhideWhenUsed="0"/>
-    <w:lsdException w:name="Dark List Accent 2" w:semiHidden="0" w:uiPriority="70" w:unhideWhenUsed="0"/>
-    <w:lsdException w:name="Colorful Shading Accent 2" w:semiHidden="0" w:uiPriority="71" w:unhideWhenUsed="0"/>
-    <w:lsdException w:name="Colorful List Accent 2" w:semiHidden="0" w:uiPriority="72" w:unhideWhenUsed="0"/>
-    <w:lsdException w:name="Colorful Grid Accent 2" w:semiHidden="0" w:uiPriority="73" w:unhideWhenUsed="0"/>
-    <w:lsdException w:name="Light Shading Accent 3" w:semiHidden="0" w:uiPriority="60" w:unhideWhenUsed="0"/>
-    <w:lsdException w:name="Light List Accent 3" w:semiHidden="0" w:uiPriority="61" w:unhideWhenUsed="0"/>
-    <w:lsdException w:name="Light Grid Accent 3" w:semiHidden="0" w:uiPriority="62" w:unhideWhenUsed="0"/>
-    <w:lsdException w:name="Medium Shading 1 Accent 3" w:semiHidden="0" w:uiPriority="63" w:unhideWhenUsed="0"/>
-    <w:lsdException w:name="Medium Shading 2 Accent 3" w:semiHidden="0" w:uiPriority="64" w:unhideWhenUsed="0"/>
-    <w:lsdException w:name="Medium List 1 Accent 3" w:semiHidden="0" w:uiPriority="65" w:unhideWhenUsed="0"/>
-    <w:lsdException w:name="Medium List 2 Accent 3" w:semiHidden="0" w:uiPriority="66" w:unhideWhenUsed="0"/>
-    <w:lsdException w:name="Medium Grid 1 Accent 3" w:semiHidden="0" w:uiPriority="67" w:unhideWhenUsed="0"/>
-    <w:lsdException w:name="Medium Grid 2 Accent 3" w:semiHidden="0" w:uiPriority="68" w:unhideWhenUsed="0"/>
-    <w:lsdException w:name="Medium Grid 3 Accent 3" w:semiHidden="0" w:uiPriority="69" w:unhideWhenUsed="0"/>
-    <w:lsdException w:name="Dark List Accent 3" w:semiHidden="0" w:uiPriority="70" w:unhideWhenUsed="0"/>
-    <w:lsdException w:name="Colorful Shading Accent 3" w:semiHidden="0" w:uiPriority="71" w:unhideWhenUsed="0"/>
-    <w:lsdException w:name="Colorful List Accent 3" w:semiHidden="0" w:uiPriority="72" w:unhideWhenUsed="0"/>
-    <w:lsdException w:name="Colorful Grid Accent 3" w:semiHidden="0" w:uiPriority="73" w:unhideWhenUsed="0"/>
-    <w:lsdException w:name="Light Shading Accent 4" w:semiHidden="0" w:uiPriority="60" w:unhideWhenUsed="0"/>
-    <w:lsdException w:name="Light List Accent 4" w:semiHidden="0" w:uiPriority="61" w:unhideWhenUsed="0"/>
-    <w:lsdException w:name="Light Grid Accent 4" w:semiHidden="0" w:uiPriority="62" w:unhideWhenUsed="0"/>
-    <w:lsdException w:name="Medium Shading 1 Accent 4" w:semiHidden="0" w:uiPriority="63" w:unhideWhenUsed="0"/>
-    <w:lsdException w:name="Medium Shading 2 Accent 4" w:semiHidden="0" w:uiPriority="64" w:unhideWhenUsed="0"/>
-    <w:lsdException w:name="Medium List 1 Accent 4" w:semiHidden="0" w:uiPriority="65" w:unhideWhenUsed="0"/>
-    <w:lsdException w:name="Medium List 2 Accent 4" w:semiHidden="0" w:uiPriority="66" w:unhideWhenUsed="0"/>
-    <w:lsdException w:name="Medium Grid 1 Accent 4" w:semiHidden="0" w:uiPriority="67" w:unhideWhenUsed="0"/>
-    <w:lsdException w:name="Medium Grid 2 Accent 4" w:semiHidden="0" w:uiPriority="68" w:unhideWhenUsed="0"/>
-    <w:lsdException w:name="Medium Grid 3 Accent 4" w:semiHidden="0" w:uiPriority="69" w:unhideWhenUsed="0"/>
-    <w:lsdException w:name="Dark List Accent 4" w:semiHidden="0" w:uiPriority="70" w:unhideWhenUsed="0"/>
-    <w:lsdException w:name="Colorful Shading Accent 4" w:semiHidden="0" w:uiPriority="71" w:unhideWhenUsed="0"/>
-    <w:lsdException w:name="Colorful List Accent 4" w:semiHidden="0" w:uiPriority="72" w:unhideWhenUsed="0"/>
-    <w:lsdException w:name="Colorful Grid Accent 4" w:semiHidden="0" w:uiPriority="73" w:unhideWhenUsed="0"/>
-    <w:lsdException w:name="Light Shading Accent 5" w:semiHidden="0" w:uiPriority="60" w:unhideWhenUsed="0"/>
-    <w:lsdException w:name="Light List Accent 5" w:semiHidden="0" w:uiPriority="61" w:unhideWhenUsed="0"/>
-    <w:lsdException w:name="Light Grid Accent 5" w:semiHidden="0" w:uiPriority="62" w:unhideWhenUsed="0"/>
-    <w:lsdException w:name="Medium Shading 1 Accent 5" w:semiHidden="0" w:uiPriority="63" w:unhideWhenUsed="0"/>
-    <w:lsdException w:name="Medium Shading 2 Accent 5" w:semiHidden="0" w:uiPriority="64" w:unhideWhenUsed="0"/>
-    <w:lsdException w:name="Medium List 1 Accent 5" w:semiHidden="0" w:uiPriority="65" w:unhideWhenUsed="0"/>
-    <w:lsdException w:name="Medium List 2 Accent 5" w:semiHidden="0" w:uiPriority="66" w:unhideWhenUsed="0"/>
-    <w:lsdException w:name="Medium Grid 1 Accent 5" w:semiHidden="0" w:uiPriority="67" w:unhideWhenUsed="0"/>
-    <w:lsdException w:name="Medium Grid 2 Accent 5" w:semiHidden="0" w:uiPriority="68" w:unhideWhenUsed="0"/>
-    <w:lsdException w:name="Medium Grid 3 Accent 5" w:semiHidden="0" w:uiPriority="69" w:unhideWhenUsed="0"/>
-    <w:lsdException w:name="Dark List Accent 5" w:semiHidden="0" w:uiPriority="70" w:unhideWhenUsed="0"/>
-    <w:lsdException w:name="Colorful Shading Accent 5" w:semiHidden="0" w:uiPriority="71" w:unhideWhenUsed="0"/>
-    <w:lsdException w:name="Colorful List Accent 5" w:semiHidden="0" w:uiPriority="72" w:unhideWhenUsed="0"/>
-    <w:lsdException w:name="Colorful Grid Accent 5" w:semiHidden="0" w:uiPriority="73" w:unhideWhenUsed="0"/>
-    <w:lsdException w:name="Light Shading Accent 6" w:semiHidden="0" w:uiPriority="60" w:unhideWhenUsed="0"/>
-    <w:lsdException w:name="Light List Accent 6" w:semiHidden="0" w:uiPriority="61" w:unhideWhenUsed="0"/>
-    <w:lsdException w:name="Light Grid Accent 6" w:semiHidden="0" w:uiPriority="62" w:unhideWhenUsed="0"/>
-    <w:lsdException w:name="Medium Shading 1 Accent 6" w:semiHidden="0" w:uiPriority="63" w:unhideWhenUsed="0"/>
-    <w:lsdException w:name="Medium Shading 2 Accent 6" w:semiHidden="0" w:uiPriority="64" w:unhideWhenUsed="0"/>
-    <w:lsdException w:name="Medium List 1 Accent 6" w:semiHidden="0" w:uiPriority="65" w:unhideWhenUsed="0"/>
-    <w:lsdException w:name="Medium List 2 Accent 6" w:semiHidden="0" w:uiPriority="66" w:unhideWhenUsed="0"/>
-    <w:lsdException w:name="Medium Grid 1 Accent 6" w:semiHidden="0" w:uiPriority="67" w:unhideWhenUsed="0"/>
-    <w:lsdException w:name="Medium Grid 2 Accent 6" w:semiHidden="0" w:uiPriority="68" w:unhideWhenUsed="0"/>
-    <w:lsdException w:name="Medium Grid 3 Accent 6" w:semiHidden="0" w:uiPriority="69" w:unhideWhenUsed="0"/>
-    <w:lsdException w:name="Dark List Accent 6" w:semiHidden="0" w:uiPriority="70" w:unhideWhenUsed="0"/>
-    <w:lsdException w:name="Colorful Shading Accent 6" w:semiHidden="0" w:uiPriority="71" w:unhideWhenUsed="0"/>
-    <w:lsdException w:name="Colorful List Accent 6" w:semiHidden="0" w:uiPriority="72" w:unhideWhenUsed="0"/>
-    <w:lsdException w:name="Colorful Grid Accent 6" w:semiHidden="0" w:uiPriority="73" w:unhideWhenUsed="0"/>
-    <w:lsdException w:name="Subtle Emphasis" w:semiHidden="0" w:uiPriority="19" w:unhideWhenUsed="0" w:qFormat="1"/>
-    <w:lsdException w:name="Intense Emphasis" w:semiHidden="0" w:uiPriority="21" w:unhideWhenUsed="0" w:qFormat="1"/>
-    <w:lsdException w:name="Subtle Reference" w:semiHidden="0" w:uiPriority="31" w:unhideWhenUsed="0" w:qFormat="1"/>
-    <w:lsdException w:name="Intense Reference" w:semiHidden="0" w:uiPriority="32" w:unhideWhenUsed="0" w:qFormat="1"/>
-    <w:lsdException w:name="Book Title" w:semiHidden="0" w:uiPriority="33" w:unhideWhenUsed="0" w:qFormat="1"/>
-    <w:lsdException w:name="Bibliography" w:uiPriority="37"/>
-    <w:lsdException w:name="TOC Heading" w:uiPriority="39" w:qFormat="1"/>
+  <w:latentStyles w:defLockedState="0" w:defUIPriority="99" w:defSemiHidden="0" w:defUnhideWhenUsed="0" w:defQFormat="0" w:count="374">
+    <w:lsdException w:name="Normal" w:uiPriority="0" w:qFormat="1"/>
+    <w:lsdException w:name="heading 1" w:uiPriority="9" w:qFormat="1"/>
+    <w:lsdException w:name="heading 2" w:semiHidden="1" w:uiPriority="9" w:unhideWhenUsed="1" w:qFormat="1"/>
+    <w:lsdException w:name="heading 3" w:semiHidden="1" w:uiPriority="9" w:unhideWhenUsed="1" w:qFormat="1"/>
+    <w:lsdException w:name="heading 4" w:semiHidden="1" w:uiPriority="9" w:unhideWhenUsed="1" w:qFormat="1"/>
+    <w:lsdException w:name="heading 5" w:semiHidden="1" w:uiPriority="9" w:unhideWhenUsed="1" w:qFormat="1"/>
+    <w:lsdException w:name="heading 6" w:semiHidden="1" w:uiPriority="9" w:unhideWhenUsed="1" w:qFormat="1"/>
+    <w:lsdException w:name="heading 7" w:semiHidden="1" w:uiPriority="9" w:unhideWhenUsed="1" w:qFormat="1"/>
+    <w:lsdException w:name="heading 8" w:semiHidden="1" w:uiPriority="9" w:unhideWhenUsed="1" w:qFormat="1"/>
+    <w:lsdException w:name="heading 9" w:semiHidden="1" w:uiPriority="9" w:unhideWhenUsed="1" w:qFormat="1"/>
+    <w:lsdException w:name="index 1" w:semiHidden="1" w:unhideWhenUsed="1"/>
+    <w:lsdException w:name="index 2" w:semiHidden="1" w:unhideWhenUsed="1"/>
+    <w:lsdException w:name="index 3" w:semiHidden="1" w:unhideWhenUsed="1"/>
+    <w:lsdException w:name="index 4" w:semiHidden="1" w:unhideWhenUsed="1"/>
+    <w:lsdException w:name="index 5" w:semiHidden="1" w:unhideWhenUsed="1"/>
+    <w:lsdException w:name="index 6" w:semiHidden="1" w:unhideWhenUsed="1"/>
+    <w:lsdException w:name="index 7" w:semiHidden="1" w:unhideWhenUsed="1"/>
+    <w:lsdException w:name="index 8" w:semiHidden="1" w:unhideWhenUsed="1"/>
+    <w:lsdException w:name="index 9" w:semiHidden="1" w:unhideWhenUsed="1"/>
+    <w:lsdException w:name="toc 1" w:semiHidden="1" w:uiPriority="39" w:unhideWhenUsed="1"/>
+    <w:lsdException w:name="toc 2" w:semiHidden="1" w:uiPriority="39" w:unhideWhenUsed="1"/>
+    <w:lsdException w:name="toc 3" w:semiHidden="1" w:uiPriority="39" w:unhideWhenUsed="1"/>
+    <w:lsdException w:name="toc 4" w:semiHidden="1" w:uiPriority="39" w:unhideWhenUsed="1"/>
+    <w:lsdException w:name="toc 5" w:semiHidden="1" w:uiPriority="39" w:unhideWhenUsed="1"/>
+    <w:lsdException w:name="toc 6" w:semiHidden="1" w:uiPriority="39" w:unhideWhenUsed="1"/>
+    <w:lsdException w:name="toc 7" w:semiHidden="1" w:uiPriority="39" w:unhideWhenUsed="1"/>
+    <w:lsdException w:name="toc 8" w:semiHidden="1" w:uiPriority="39" w:unhideWhenUsed="1"/>
+    <w:lsdException w:name="toc 9" w:semiHidden="1" w:uiPriority="39" w:unhideWhenUsed="1"/>
+    <w:lsdException w:name="Normal Indent" w:semiHidden="1" w:unhideWhenUsed="1"/>
+    <w:lsdException w:name="footnote text" w:semiHidden="1" w:unhideWhenUsed="1"/>
+    <w:lsdException w:name="annotation text" w:semiHidden="1" w:unhideWhenUsed="1"/>
+    <w:lsdException w:name="header" w:semiHidden="1" w:unhideWhenUsed="1"/>
+    <w:lsdException w:name="footer" w:semiHidden="1" w:unhideWhenUsed="1"/>
+    <w:lsdException w:name="index heading" w:semiHidden="1" w:unhideWhenUsed="1"/>
+    <w:lsdException w:name="caption" w:semiHidden="1" w:uiPriority="35" w:unhideWhenUsed="1" w:qFormat="1"/>
+    <w:lsdException w:name="table of figures" w:semiHidden="1" w:unhideWhenUsed="1"/>
+    <w:lsdException w:name="envelope address" w:semiHidden="1" w:unhideWhenUsed="1"/>
+    <w:lsdException w:name="envelope return" w:semiHidden="1" w:unhideWhenUsed="1"/>
+    <w:lsdException w:name="footnote reference" w:semiHidden="1" w:unhideWhenUsed="1"/>
+    <w:lsdException w:name="annotation reference" w:semiHidden="1" w:unhideWhenUsed="1"/>
+    <w:lsdException w:name="line number" w:semiHidden="1" w:unhideWhenUsed="1"/>
+    <w:lsdException w:name="page number" w:semiHidden="1" w:unhideWhenUsed="1"/>
+    <w:lsdException w:name="endnote reference" w:semiHidden="1" w:unhideWhenUsed="1"/>
+    <w:lsdException w:name="endnote text" w:semiHidden="1" w:unhideWhenUsed="1"/>
+    <w:lsdException w:name="table of authorities" w:semiHidden="1" w:unhideWhenUsed="1"/>
+    <w:lsdException w:name="macro" w:semiHidden="1" w:unhideWhenUsed="1"/>
+    <w:lsdException w:name="toa heading" w:semiHidden="1" w:unhideWhenUsed="1"/>
+    <w:lsdException w:name="List" w:semiHidden="1" w:unhideWhenUsed="1"/>
+    <w:lsdException w:name="List Bullet" w:semiHidden="1" w:unhideWhenUsed="1"/>
+    <w:lsdException w:name="List Number" w:semiHidden="1" w:unhideWhenUsed="1"/>
+    <w:lsdException w:name="List 2" w:semiHidden="1" w:unhideWhenUsed="1"/>
+    <w:lsdException w:name="List 3" w:semiHidden="1" w:unhideWhenUsed="1"/>
+    <w:lsdException w:name="List 4" w:semiHidden="1" w:unhideWhenUsed="1"/>
+    <w:lsdException w:name="List 5" w:semiHidden="1" w:unhideWhenUsed="1"/>
+    <w:lsdException w:name="List Bullet 2" w:semiHidden="1" w:unhideWhenUsed="1"/>
+    <w:lsdException w:name="List Bullet 3" w:semiHidden="1" w:unhideWhenUsed="1"/>
+    <w:lsdException w:name="List Bullet 4" w:semiHidden="1" w:unhideWhenUsed="1"/>
+    <w:lsdException w:name="List Bullet 5" w:semiHidden="1" w:unhideWhenUsed="1"/>
+    <w:lsdException w:name="List Number 2" w:semiHidden="1" w:unhideWhenUsed="1"/>
+    <w:lsdException w:name="List Number 3" w:semiHidden="1" w:unhideWhenUsed="1"/>
+    <w:lsdException w:name="List Number 4" w:semiHidden="1" w:unhideWhenUsed="1"/>
+    <w:lsdException w:name="List Number 5" w:semiHidden="1" w:unhideWhenUsed="1"/>
+    <w:lsdException w:name="Title" w:uiPriority="10" w:qFormat="1"/>
+    <w:lsdException w:name="Closing" w:semiHidden="1" w:unhideWhenUsed="1"/>
+    <w:lsdException w:name="Signature" w:semiHidden="1" w:unhideWhenUsed="1"/>
+    <w:lsdException w:name="Default Paragraph Font" w:semiHidden="1" w:uiPriority="1" w:unhideWhenUsed="1"/>
+    <w:lsdException w:name="Body Text" w:semiHidden="1" w:unhideWhenUsed="1"/>
+    <w:lsdException w:name="Body Text Indent" w:semiHidden="1" w:unhideWhenUsed="1"/>
+    <w:lsdException w:name="List Continue" w:semiHidden="1" w:unhideWhenUsed="1"/>
+    <w:lsdException w:name="List Continue 2" w:semiHidden="1" w:unhideWhenUsed="1"/>
+    <w:lsdException w:name="List Continue 3" w:semiHidden="1" w:unhideWhenUsed="1"/>
+    <w:lsdException w:name="List Continue 4" w:semiHidden="1" w:unhideWhenUsed="1"/>
+    <w:lsdException w:name="List Continue 5" w:semiHidden="1" w:unhideWhenUsed="1"/>
+    <w:lsdException w:name="Message Header" w:semiHidden="1" w:unhideWhenUsed="1"/>
+    <w:lsdException w:name="Subtitle" w:uiPriority="11" w:qFormat="1"/>
+    <w:lsdException w:name="Salutation" w:semiHidden="1" w:unhideWhenUsed="1"/>
+    <w:lsdException w:name="Date" w:semiHidden="1" w:unhideWhenUsed="1"/>
+    <w:lsdException w:name="Body Text First Indent" w:semiHidden="1" w:unhideWhenUsed="1"/>
+    <w:lsdException w:name="Body Text First Indent 2" w:semiHidden="1" w:unhideWhenUsed="1"/>
+    <w:lsdException w:name="Note Heading" w:semiHidden="1" w:unhideWhenUsed="1"/>
+    <w:lsdException w:name="Body Text 2" w:semiHidden="1" w:unhideWhenUsed="1"/>
+    <w:lsdException w:name="Body Text 3" w:semiHidden="1" w:unhideWhenUsed="1"/>
+    <w:lsdException w:name="Body Text Indent 2" w:semiHidden="1" w:unhideWhenUsed="1"/>
+    <w:lsdException w:name="Body Text Indent 3" w:semiHidden="1" w:unhideWhenUsed="1"/>
+    <w:lsdException w:name="Block Text" w:semiHidden="1" w:unhideWhenUsed="1"/>
+    <w:lsdException w:name="Hyperlink" w:semiHidden="1" w:unhideWhenUsed="1"/>
+    <w:lsdException w:name="FollowedHyperlink" w:semiHidden="1" w:unhideWhenUsed="1"/>
+    <w:lsdException w:name="Strong" w:uiPriority="22" w:qFormat="1"/>
+    <w:lsdException w:name="Emphasis" w:uiPriority="20" w:qFormat="1"/>
+    <w:lsdException w:name="Document Map" w:semiHidden="1" w:unhideWhenUsed="1"/>
+    <w:lsdException w:name="Plain Text" w:semiHidden="1" w:unhideWhenUsed="1"/>
+    <w:lsdException w:name="E-mail Signature" w:semiHidden="1" w:unhideWhenUsed="1"/>
+    <w:lsdException w:name="HTML Top of Form" w:semiHidden="1" w:unhideWhenUsed="1"/>
+    <w:lsdException w:name="HTML Bottom of Form" w:semiHidden="1" w:unhideWhenUsed="1"/>
+    <w:lsdException w:name="Normal (Web)" w:semiHidden="1" w:unhideWhenUsed="1"/>
+    <w:lsdException w:name="HTML Acronym" w:semiHidden="1" w:unhideWhenUsed="1"/>
+    <w:lsdException w:name="HTML Address" w:semiHidden="1" w:unhideWhenUsed="1"/>
+    <w:lsdException w:name="HTML Cite" w:semiHidden="1" w:unhideWhenUsed="1"/>
+    <w:lsdException w:name="HTML Code" w:semiHidden="1" w:unhideWhenUsed="1"/>
+    <w:lsdException w:name="HTML Definition" w:semiHidden="1" w:unhideWhenUsed="1"/>
+    <w:lsdException w:name="HTML Keyboard" w:semiHidden="1" w:unhideWhenUsed="1"/>
+    <w:lsdException w:name="HTML Preformatted" w:semiHidden="1" w:unhideWhenUsed="1"/>
+    <w:lsdException w:name="HTML Sample" w:semiHidden="1" w:unhideWhenUsed="1"/>
+    <w:lsdException w:name="HTML Typewriter" w:semiHidden="1" w:unhideWhenUsed="1"/>
+    <w:lsdException w:name="HTML Variable" w:semiHidden="1" w:unhideWhenUsed="1"/>
+    <w:lsdException w:name="Normal Table" w:semiHidden="1" w:unhideWhenUsed="1"/>
+    <w:lsdException w:name="annotation subject" w:semiHidden="1" w:unhideWhenUsed="1"/>
+    <w:lsdException w:name="No List" w:semiHidden="1" w:unhideWhenUsed="1"/>
+    <w:lsdException w:name="Outline List 1" w:semiHidden="1" w:unhideWhenUsed="1"/>
+    <w:lsdException w:name="Outline List 2" w:semiHidden="1" w:unhideWhenUsed="1"/>
+    <w:lsdException w:name="Outline List 3" w:semiHidden="1" w:unhideWhenUsed="1"/>
+    <w:lsdException w:name="Table Simple 1" w:semiHidden="1" w:unhideWhenUsed="1"/>
+    <w:lsdException w:name="Table Simple 2" w:semiHidden="1" w:unhideWhenUsed="1"/>
+    <w:lsdException w:name="Table Simple 3" w:semiHidden="1" w:unhideWhenUsed="1"/>
+    <w:lsdException w:name="Table Classic 1" w:semiHidden="1" w:unhideWhenUsed="1"/>
+    <w:lsdException w:name="Table Classic 2" w:semiHidden="1" w:unhideWhenUsed="1"/>
+    <w:lsdException w:name="Table Classic 3" w:semiHidden="1" w:unhideWhenUsed="1"/>
+    <w:lsdException w:name="Table Classic 4" w:semiHidden="1" w:unhideWhenUsed="1"/>
+    <w:lsdException w:name="Table Colorful 1" w:semiHidden="1" w:unhideWhenUsed="1"/>
+    <w:lsdException w:name="Table Colorful 2" w:semiHidden="1" w:unhideWhenUsed="1"/>
+    <w:lsdException w:name="Table Colorful 3" w:semiHidden="1" w:unhideWhenUsed="1"/>
+    <w:lsdException w:name="Table Columns 1" w:semiHidden="1" w:unhideWhenUsed="1"/>
+    <w:lsdException w:name="Table Columns 2" w:semiHidden="1" w:unhideWhenUsed="1"/>
+    <w:lsdException w:name="Table Columns 3" w:semiHidden="1" w:unhideWhenUsed="1"/>
+    <w:lsdException w:name="Table Columns 4" w:semiHidden="1" w:unhideWhenUsed="1"/>
+    <w:lsdException w:name="Table Columns 5" w:semiHidden="1" w:unhideWhenUsed="1"/>
+    <w:lsdException w:name="Table Grid 1" w:semiHidden="1" w:unhideWhenUsed="1"/>
+    <w:lsdException w:name="Table Grid 2" w:semiHidden="1" w:unhideWhenUsed="1"/>
+    <w:lsdException w:name="Table Grid 3" w:semiHidden="1" w:unhideWhenUsed="1"/>
+    <w:lsdException w:name="Table Grid 4" w:semiHidden="1" w:unhideWhenUsed="1"/>
+    <w:lsdException w:name="Table Grid 5" w:semiHidden="1" w:unhideWhenUsed="1"/>
+    <w:lsdException w:name="Table Grid 6" w:semiHidden="1" w:unhideWhenUsed="1"/>
+    <w:lsdException w:name="Table Grid 7" w:semiHidden="1" w:unhideWhenUsed="1"/>
+    <w:lsdException w:name="Table Grid 8" w:semiHidden="1" w:unhideWhenUsed="1"/>
+    <w:lsdException w:name="Table List 1" w:semiHidden="1" w:unhideWhenUsed="1"/>
+    <w:lsdException w:name="Table List 2" w:semiHidden="1" w:unhideWhenUsed="1"/>
+    <w:lsdException w:name="Table List 3" w:semiHidden="1" w:unhideWhenUsed="1"/>
+    <w:lsdException w:name="Table List 4" w:semiHidden="1" w:unhideWhenUsed="1"/>
+    <w:lsdException w:name="Table List 5" w:semiHidden="1" w:unhideWhenUsed="1"/>
+    <w:lsdException w:name="Table List 6" w:semiHidden="1" w:unhideWhenUsed="1"/>
+    <w:lsdException w:name="Table List 7" w:semiHidden="1" w:unhideWhenUsed="1"/>
+    <w:lsdException w:name="Table List 8" w:semiHidden="1" w:unhideWhenUsed="1"/>
+    <w:lsdException w:name="Table 3D effects 1" w:semiHidden="1" w:unhideWhenUsed="1"/>
+    <w:lsdException w:name="Table 3D effects 2" w:semiHidden="1" w:unhideWhenUsed="1"/>
+    <w:lsdException w:name="Table 3D effects 3" w:semiHidden="1" w:unhideWhenUsed="1"/>
+    <w:lsdException w:name="Table Contemporary" w:semiHidden="1" w:unhideWhenUsed="1"/>
+    <w:lsdException w:name="Table Elegant" w:semiHidden="1" w:unhideWhenUsed="1"/>
+    <w:lsdException w:name="Table Professional" w:semiHidden="1" w:unhideWhenUsed="1"/>
+    <w:lsdException w:name="Table Subtle 1" w:semiHidden="1" w:unhideWhenUsed="1"/>
+    <w:lsdException w:name="Table Subtle 2" w:semiHidden="1" w:unhideWhenUsed="1"/>
+    <w:lsdException w:name="Table Web 1" w:semiHidden="1" w:unhideWhenUsed="1"/>
+    <w:lsdException w:name="Table Web 2" w:semiHidden="1" w:unhideWhenUsed="1"/>
+    <w:lsdException w:name="Table Web 3" w:semiHidden="1" w:unhideWhenUsed="1"/>
+    <w:lsdException w:name="Balloon Text" w:semiHidden="1" w:unhideWhenUsed="1"/>
+    <w:lsdException w:name="Table Grid" w:semiHidden="1" w:uiPriority="59" w:unhideWhenUsed="1"/>
+    <w:lsdException w:name="Table Theme" w:semiHidden="1" w:unhideWhenUsed="1"/>
+    <w:lsdException w:name="Placeholder Text" w:semiHidden="1"/>
+    <w:lsdException w:name="No Spacing" w:uiPriority="1" w:qFormat="1"/>
+    <w:lsdException w:name="Light Shading" w:uiPriority="60"/>
+    <w:lsdException w:name="Light List" w:uiPriority="61"/>
+    <w:lsdException w:name="Light Grid" w:uiPriority="62"/>
+    <w:lsdException w:name="Medium Shading 1" w:uiPriority="63"/>
+    <w:lsdException w:name="Medium Shading 2" w:uiPriority="64"/>
+    <w:lsdException w:name="Medium List 1" w:uiPriority="65"/>
+    <w:lsdException w:name="Medium List 2" w:uiPriority="66"/>
+    <w:lsdException w:name="Medium Grid 1" w:uiPriority="67"/>
+    <w:lsdException w:name="Medium Grid 2" w:uiPriority="68"/>
+    <w:lsdException w:name="Medium Grid 3" w:uiPriority="69"/>
+    <w:lsdException w:name="Dark List" w:uiPriority="70"/>
+    <w:lsdException w:name="Colorful Shading" w:uiPriority="71"/>
+    <w:lsdException w:name="Colorful List" w:uiPriority="72"/>
+    <w:lsdException w:name="Colorful Grid" w:uiPriority="73"/>
+    <w:lsdException w:name="Light Shading Accent 1" w:uiPriority="60"/>
+    <w:lsdException w:name="Light List Accent 1" w:uiPriority="61"/>
+    <w:lsdException w:name="Light Grid Accent 1" w:uiPriority="62"/>
+    <w:lsdException w:name="Medium Shading 1 Accent 1" w:uiPriority="63"/>
+    <w:lsdException w:name="Medium Shading 2 Accent 1" w:uiPriority="64"/>
+    <w:lsdException w:name="Medium List 1 Accent 1" w:uiPriority="65"/>
+    <w:lsdException w:name="Revision" w:semiHidden="1"/>
+    <w:lsdException w:name="List Paragraph" w:uiPriority="34" w:qFormat="1"/>
+    <w:lsdException w:name="Quote" w:uiPriority="29" w:qFormat="1"/>
+    <w:lsdException w:name="Intense Quote" w:uiPriority="30" w:qFormat="1"/>
+    <w:lsdException w:name="Medium List 2 Accent 1" w:uiPriority="66"/>
+    <w:lsdException w:name="Medium Grid 1 Accent 1" w:uiPriority="67"/>
+    <w:lsdException w:name="Medium Grid 2 Accent 1" w:uiPriority="68"/>
+    <w:lsdException w:name="Medium Grid 3 Accent 1" w:uiPriority="69"/>
+    <w:lsdException w:name="Dark List Accent 1" w:uiPriority="70"/>
+    <w:lsdException w:name="Colorful Shading Accent 1" w:uiPriority="71"/>
+    <w:lsdException w:name="Colorful List Accent 1" w:uiPriority="72"/>
+    <w:lsdException w:name="Colorful Grid Accent 1" w:uiPriority="73"/>
+    <w:lsdException w:name="Light Shading Accent 2" w:uiPriority="60"/>
+    <w:lsdException w:name="Light List Accent 2" w:uiPriority="61"/>
+    <w:lsdException w:name="Light Grid Accent 2" w:uiPriority="62"/>
+    <w:lsdException w:name="Medium Shading 1 Accent 2" w:uiPriority="63"/>
+    <w:lsdException w:name="Medium Shading 2 Accent 2" w:uiPriority="64"/>
+    <w:lsdException w:name="Medium List 1 Accent 2" w:uiPriority="65"/>
+    <w:lsdException w:name="Medium List 2 Accent 2" w:uiPriority="66"/>
+    <w:lsdException w:name="Medium Grid 1 Accent 2" w:uiPriority="67"/>
+    <w:lsdException w:name="Medium Grid 2 Accent 2" w:uiPriority="68"/>
+    <w:lsdException w:name="Medium Grid 3 Accent 2" w:uiPriority="69"/>
+    <w:lsdException w:name="Dark List Accent 2" w:uiPriority="70"/>
+    <w:lsdException w:name="Colorful Shading Accent 2" w:uiPriority="71"/>
+    <w:lsdException w:name="Colorful List Accent 2" w:uiPriority="72"/>
+    <w:lsdException w:name="Colorful Grid Accent 2" w:uiPriority="73"/>
+    <w:lsdException w:name="Light Shading Accent 3" w:uiPriority="60"/>
+    <w:lsdException w:name="Light List Accent 3" w:uiPriority="61"/>
+    <w:lsdException w:name="Light Grid Accent 3" w:uiPriority="62"/>
+    <w:lsdException w:name="Medium Shading 1 Accent 3" w:uiPriority="63"/>
+    <w:lsdException w:name="Medium Shading 2 Accent 3" w:uiPriority="64"/>
+    <w:lsdException w:name="Medium List 1 Accent 3" w:uiPriority="65"/>
+    <w:lsdException w:name="Medium List 2 Accent 3" w:uiPriority="66"/>
+    <w:lsdException w:name="Medium Grid 1 Accent 3" w:uiPriority="67"/>
+    <w:lsdException w:name="Medium Grid 2 Accent 3" w:uiPriority="68"/>
+    <w:lsdException w:name="Medium Grid 3 Accent 3" w:uiPriority="69"/>
+    <w:lsdException w:name="Dark List Accent 3" w:uiPriority="70"/>
+    <w:lsdException w:name="Colorful Shading Accent 3" w:uiPriority="71"/>
+    <w:lsdException w:name="Colorful List Accent 3" w:uiPriority="72"/>
+    <w:lsdException w:name="Colorful Grid Accent 3" w:uiPriority="73"/>
+    <w:lsdException w:name="Light Shading Accent 4" w:uiPriority="60"/>
+    <w:lsdException w:name="Light List Accent 4" w:uiPriority="61"/>
+    <w:lsdException w:name="Light Grid Accent 4" w:uiPriority="62"/>
+    <w:lsdException w:name="Medium Shading 1 Accent 4" w:uiPriority="63"/>
+    <w:lsdException w:name="Medium Shading 2 Accent 4" w:uiPriority="64"/>
+    <w:lsdException w:name="Medium List 1 Accent 4" w:uiPriority="65"/>
+    <w:lsdException w:name="Medium List 2 Accent 4" w:uiPriority="66"/>
+    <w:lsdException w:name="Medium Grid 1 Accent 4" w:uiPriority="67"/>
+    <w:lsdException w:name="Medium Grid 2 Accent 4" w:uiPriority="68"/>
+    <w:lsdException w:name="Medium Grid 3 Accent 4" w:uiPriority="69"/>
+    <w:lsdException w:name="Dark List Accent 4" w:uiPriority="70"/>
+    <w:lsdException w:name="Colorful Shading Accent 4" w:uiPriority="71"/>
+    <w:lsdException w:name="Colorful List Accent 4" w:uiPriority="72"/>
+    <w:lsdException w:name="Colorful Grid Accent 4" w:uiPriority="73"/>
+    <w:lsdException w:name="Light Shading Accent 5" w:uiPriority="60"/>
+    <w:lsdException w:name="Light List Accent 5" w:uiPriority="61"/>
+    <w:lsdException w:name="Light Grid Accent 5" w:uiPriority="62"/>
+    <w:lsdException w:name="Medium Shading 1 Accent 5" w:uiPriority="63"/>
+    <w:lsdException w:name="Medium Shading 2 Accent 5" w:uiPriority="64"/>
+    <w:lsdException w:name="Medium List 1 Accent 5" w:uiPriority="65"/>
+    <w:lsdException w:name="Medium List 2 Accent 5" w:uiPriority="66"/>
+    <w:lsdException w:name="Medium Grid 1 Accent 5" w:uiPriority="67"/>
+    <w:lsdException w:name="Medium Grid 2 Accent 5" w:uiPriority="68"/>
+    <w:lsdException w:name="Medium Grid 3 Accent 5" w:uiPriority="69"/>
+    <w:lsdException w:name="Dark List Accent 5" w:uiPriority="70"/>
+    <w:lsdException w:name="Colorful Shading Accent 5" w:uiPriority="71"/>
+    <w:lsdException w:name="Colorful List Accent 5" w:uiPriority="72"/>
+    <w:lsdException w:name="Colorful Grid Accent 5" w:uiPriority="73"/>
+    <w:lsdException w:name="Light Shading Accent 6" w:uiPriority="60"/>
+    <w:lsdException w:name="Light List Accent 6" w:uiPriority="61"/>
+    <w:lsdException w:name="Light Grid Accent 6" w:uiPriority="62"/>
+    <w:lsdException w:name="Medium Shading 1 Accent 6" w:uiPriority="63"/>
+    <w:lsdException w:name="Medium Shading 2 Accent 6" w:uiPriority="64"/>
+    <w:lsdException w:name="Medium List 1 Accent 6" w:uiPriority="65"/>
+    <w:lsdException w:name="Medium List 2 Accent 6" w:uiPriority="66"/>
+    <w:lsdException w:name="Medium Grid 1 Accent 6" w:uiPriority="67"/>
+    <w:lsdException w:name="Medium Grid 2 Accent 6" w:uiPriority="68"/>
+    <w:lsdException w:name="Medium Grid 3 Accent 6" w:uiPriority="69"/>
+    <w:lsdException w:name="Dark List Accent 6" w:uiPriority="70"/>
+    <w:lsdException w:name="Colorful Shading Accent 6" w:uiPriority="71"/>
+    <w:lsdException w:name="Colorful List Accent 6" w:uiPriority="72"/>
+    <w:lsdException w:name="Colorful Grid Accent 6" w:uiPriority="73"/>
+    <w:lsdException w:name="Subtle Emphasis" w:uiPriority="19" w:qFormat="1"/>
+    <w:lsdException w:name="Intense Emphasis" w:uiPriority="21" w:qFormat="1"/>
+    <w:lsdException w:name="Subtle Reference" w:uiPriority="31" w:qFormat="1"/>
+    <w:lsdException w:name="Intense Reference" w:uiPriority="32" w:qFormat="1"/>
+    <w:lsdException w:name="Book Title" w:uiPriority="33" w:qFormat="1"/>
+    <w:lsdException w:name="Bibliography" w:semiHidden="1" w:uiPriority="37" w:unhideWhenUsed="1"/>
+    <w:lsdException w:name="TOC Heading" w:semiHidden="1" w:uiPriority="39" w:unhideWhenUsed="1" w:qFormat="1"/>
+    <w:lsdException w:name="Plain Table 1" w:uiPriority="41"/>
+    <w:lsdException w:name="Plain Table 2" w:uiPriority="42"/>
+    <w:lsdException w:name="Plain Table 3" w:uiPriority="43"/>
+    <w:lsdException w:name="Plain Table 4" w:uiPriority="44"/>
+    <w:lsdException w:name="Plain Table 5" w:uiPriority="45"/>
+    <w:lsdException w:name="Grid Table Light" w:uiPriority="40"/>
+    <w:lsdException w:name="Grid Table 1 Light" w:uiPriority="46"/>
+    <w:lsdException w:name="Grid Table 2" w:uiPriority="47"/>
+    <w:lsdException w:name="Grid Table 3" w:uiPriority="48"/>
+    <w:lsdException w:name="Grid Table 4" w:uiPriority="49"/>
+    <w:lsdException w:name="Grid Table 5 Dark" w:uiPriority="50"/>
+    <w:lsdException w:name="Grid Table 6 Colorful" w:uiPriority="51"/>
+    <w:lsdException w:name="Grid Table 7 Colorful" w:uiPriority="52"/>
+    <w:lsdException w:name="Grid Table 1 Light Accent 1" w:uiPriority="46"/>
+    <w:lsdException w:name="Grid Table 2 Accent 1" w:uiPriority="47"/>
+    <w:lsdException w:name="Grid Table 3 Accent 1" w:uiPriority="48"/>
+    <w:lsdException w:name="Grid Table 4 Accent 1" w:uiPriority="49"/>
+    <w:lsdException w:name="Grid Table 5 Dark Accent 1" w:uiPriority="50"/>
+    <w:lsdException w:name="Grid Table 6 Colorful Accent 1" w:uiPriority="51"/>
+    <w:lsdException w:name="Grid Table 7 Colorful Accent 1" w:uiPriority="52"/>
+    <w:lsdException w:name="Grid Table 1 Light Accent 2" w:uiPriority="46"/>
+    <w:lsdException w:name="Grid Table 2 Accent 2" w:uiPriority="47"/>
+    <w:lsdException w:name="Grid Table 3 Accent 2" w:uiPriority="48"/>
+    <w:lsdException w:name="Grid Table 4 Accent 2" w:uiPriority="49"/>
+    <w:lsdException w:name="Grid Table 5 Dark Accent 2" w:uiPriority="50"/>
+    <w:lsdException w:name="Grid Table 6 Colorful Accent 2" w:uiPriority="51"/>
+    <w:lsdException w:name="Grid Table 7 Colorful Accent 2" w:uiPriority="52"/>
+    <w:lsdException w:name="Grid Table 1 Light Accent 3" w:uiPriority="46"/>
+    <w:lsdException w:name="Grid Table 2 Accent 3" w:uiPriority="47"/>
+    <w:lsdException w:name="Grid Table 3 Accent 3" w:uiPriority="48"/>
+    <w:lsdException w:name="Grid Table 4 Accent 3" w:uiPriority="49"/>
+    <w:lsdException w:name="Grid Table 5 Dark Accent 3" w:uiPriority="50"/>
+    <w:lsdException w:name="Grid Table 6 Colorful Accent 3" w:uiPriority="51"/>
+    <w:lsdException w:name="Grid Table 7 Colorful Accent 3" w:uiPriority="52"/>
+    <w:lsdException w:name="Grid Table 1 Light Accent 4" w:uiPriority="46"/>
+    <w:lsdException w:name="Grid Table 2 Accent 4" w:uiPriority="47"/>
+    <w:lsdException w:name="Grid Table 3 Accent 4" w:uiPriority="48"/>
+    <w:lsdException w:name="Grid Table 4 Accent 4" w:uiPriority="49"/>
+    <w:lsdException w:name="Grid Table 5 Dark Accent 4" w:uiPriority="50"/>
+    <w:lsdException w:name="Grid Table 6 Colorful Accent 4" w:uiPriority="51"/>
+    <w:lsdException w:name="Grid Table 7 Colorful Accent 4" w:uiPriority="52"/>
+    <w:lsdException w:name="Grid Table 1 Light Accent 5" w:uiPriority="46"/>
+    <w:lsdException w:name="Grid Table 2 Accent 5" w:uiPriority="47"/>
+    <w:lsdException w:name="Grid Table 3 Accent 5" w:uiPriority="48"/>
+    <w:lsdException w:name="Grid Table 4 Accent 5" w:uiPriority="49"/>
+    <w:lsdException w:name="Grid Table 5 Dark Accent 5" w:uiPriority="50"/>
+    <w:lsdException w:name="Grid Table 6 Colorful Accent 5" w:uiPriority="51"/>
+    <w:lsdException w:name="Grid Table 7 Colorful Accent 5" w:uiPriority="52"/>
+    <w:lsdException w:name="Grid Table 1 Light Accent 6" w:uiPriority="46"/>
+    <w:lsdException w:name="Grid Table 2 Accent 6" w:uiPriority="47"/>
+    <w:lsdException w:name="Grid Table 3 Accent 6" w:uiPriority="48"/>
+    <w:lsdException w:name="Grid Table 4 Accent 6" w:uiPriority="49"/>
+    <w:lsdException w:name="Grid Table 5 Dark Accent 6" w:uiPriority="50"/>
+    <w:lsdException w:name="Grid Table 6 Colorful Accent 6" w:uiPriority="51"/>
+    <w:lsdException w:name="Grid Table 7 Colorful Accent 6" w:uiPriority="52"/>
+    <w:lsdException w:name="List Table 1 Light" w:uiPriority="46"/>
+    <w:lsdException w:name="List Table 2" w:uiPriority="47"/>
+    <w:lsdException w:name="List Table 3" w:uiPriority="48"/>
+    <w:lsdException w:name="List Table 4" w:uiPriority="49"/>
+    <w:lsdException w:name="List Table 5 Dark" w:uiPriority="50"/>
+    <w:lsdException w:name="List Table 6 Colorful" w:uiPriority="51"/>
+    <w:lsdException w:name="List Table 7 Colorful" w:uiPriority="52"/>
+    <w:lsdException w:name="List Table 1 Light Accent 1" w:uiPriority="46"/>
+    <w:lsdException w:name="List Table 2 Accent 1" w:uiPriority="47"/>
+    <w:lsdException w:name="List Table 3 Accent 1" w:uiPriority="48"/>
+    <w:lsdException w:name="List Table 4 Accent 1" w:uiPriority="49"/>
+    <w:lsdException w:name="List Table 5 Dark Accent 1" w:uiPriority="50"/>
+    <w:lsdException w:name="List Table 6 Colorful Accent 1" w:uiPriority="51"/>
+    <w:lsdException w:name="List Table 7 Colorful Accent 1" w:uiPriority="52"/>
+    <w:lsdException w:name="List Table 1 Light Accent 2" w:uiPriority="46"/>
+    <w:lsdException w:name="List Table 2 Accent 2" w:uiPriority="47"/>
+    <w:lsdException w:name="List Table 3 Accent 2" w:uiPriority="48"/>
+    <w:lsdException w:name="List Table 4 Accent 2" w:uiPriority="49"/>
+    <w:lsdException w:name="List Table 5 Dark Accent 2" w:uiPriority="50"/>
+    <w:lsdException w:name="List Table 6 Colorful Accent 2" w:uiPriority="51"/>
+    <w:lsdException w:name="List Table 7 Colorful Accent 2" w:uiPriority="52"/>
+    <w:lsdException w:name="List Table 1 Light Accent 3" w:uiPriority="46"/>
+    <w:lsdException w:name="List Table 2 Accent 3" w:uiPriority="47"/>
+    <w:lsdException w:name="List Table 3 Accent 3" w:uiPriority="48"/>
+    <w:lsdException w:name="List Table 4 Accent 3" w:uiPriority="49"/>
+    <w:lsdException w:name="List Table 5 Dark Accent 3" w:uiPriority="50"/>
+    <w:lsdException w:name="List Table 6 Colorful Accent 3" w:uiPriority="51"/>
+    <w:lsdException w:name="List Table 7 Colorful Accent 3" w:uiPriority="52"/>
+    <w:lsdException w:name="List Table 1 Light Accent 4" w:uiPriority="46"/>
+    <w:lsdException w:name="List Table 2 Accent 4" w:uiPriority="47"/>
+    <w:lsdException w:name="List Table 3 Accent 4" w:uiPriority="48"/>
+    <w:lsdException w:name="List Table 4 Accent 4" w:uiPriority="49"/>
+    <w:lsdException w:name="List Table 5 Dark Accent 4" w:uiPriority="50"/>
+    <w:lsdException w:name="List Table 6 Colorful Accent 4" w:uiPriority="51"/>
+    <w:lsdException w:name="List Table 7 Colorful Accent 4" w:uiPriority="52"/>
+    <w:lsdException w:name="List Table 1 Light Accent 5" w:uiPriority="46"/>
+    <w:lsdException w:name="List Table 2 Accent 5" w:uiPriority="47"/>
+    <w:lsdException w:name="List Table 3 Accent 5" w:uiPriority="48"/>
+    <w:lsdException w:name="List Table 4 Accent 5" w:uiPriority="49"/>
+    <w:lsdException w:name="List Table 5 Dark Accent 5" w:uiPriority="50"/>
+    <w:lsdException w:name="List Table 6 Colorful Accent 5" w:uiPriority="51"/>
+    <w:lsdException w:name="List Table 7 Colorful Accent 5" w:uiPriority="52"/>
+    <w:lsdException w:name="List Table 1 Light Accent 6" w:uiPriority="46"/>
+    <w:lsdException w:name="List Table 2 Accent 6" w:uiPriority="47"/>
+    <w:lsdException w:name="List Table 3 Accent 6" w:uiPriority="48"/>
+    <w:lsdException w:name="List Table 4 Accent 6" w:uiPriority="49"/>
+    <w:lsdException w:name="List Table 5 Dark Accent 6" w:uiPriority="50"/>
+    <w:lsdException w:name="List Table 6 Colorful Accent 6" w:uiPriority="51"/>
+    <w:lsdException w:name="List Table 7 Colorful Accent 6" w:uiPriority="52"/>
+    <w:lsdException w:name="Mention" w:semiHidden="1" w:unhideWhenUsed="1"/>
+    <w:lsdException w:name="Smart Hyperlink" w:semiHidden="1" w:unhideWhenUsed="1"/>
+    <w:lsdException w:name="Hashtag" w:semiHidden="1" w:unhideWhenUsed="1"/>
   </w:latentStyles>
   <w:style w:type="paragraph" w:default="1" w:styleId="Normal">
     <w:name w:val="Normal"/>
@@ -4533,373 +5139,6 @@
   <w:style w:type="character" w:default="1" w:styleId="DefaultParagraphFont">
     <w:name w:val="Default Paragraph Font"/>
     <w:uiPriority w:val="1"/>
-    <w:semiHidden/>
-    <w:unhideWhenUsed/>
-  </w:style>
-  <w:style w:type="table" w:default="1" w:styleId="TableNormal">
-    <w:name w:val="Normal Table"/>
-    <w:uiPriority w:val="99"/>
-    <w:semiHidden/>
-    <w:unhideWhenUsed/>
-    <w:tblPr>
-      <w:tblInd w:w="0" w:type="dxa"/>
-      <w:tblCellMar>
-        <w:top w:w="0" w:type="dxa"/>
-        <w:left w:w="108" w:type="dxa"/>
-        <w:bottom w:w="0" w:type="dxa"/>
-        <w:right w:w="108" w:type="dxa"/>
-      </w:tblCellMar>
-    </w:tblPr>
-  </w:style>
-  <w:style w:type="numbering" w:default="1" w:styleId="NoList">
-    <w:name w:val="No List"/>
-    <w:uiPriority w:val="99"/>
-    <w:semiHidden/>
-    <w:unhideWhenUsed/>
-  </w:style>
-  <w:style w:type="paragraph" w:styleId="Title">
-    <w:name w:val="Title"/>
-    <w:basedOn w:val="Normal"/>
-    <w:next w:val="Normal"/>
-    <w:link w:val="TitleChar"/>
-    <w:uiPriority w:val="10"/>
-    <w:qFormat/>
-    <w:rsid w:val="00FD1401"/>
-    <w:pPr>
-      <w:pBdr>
-        <w:bottom w:val="single" w:sz="8" w:space="4" w:color="4F81BD" w:themeColor="accent1"/>
-      </w:pBdr>
-      <w:spacing w:after="300" w:line="240" w:lineRule="auto"/>
-      <w:contextualSpacing/>
-    </w:pPr>
-    <w:rPr>
-      <w:rFonts w:asciiTheme="majorHAnsi" w:eastAsiaTheme="majorEastAsia" w:hAnsiTheme="majorHAnsi" w:cstheme="majorBidi"/>
-      <w:color w:val="17365D" w:themeColor="text2" w:themeShade="BF"/>
-      <w:spacing w:val="5"/>
-      <w:kern w:val="28"/>
-      <w:sz w:val="52"/>
-      <w:szCs w:val="52"/>
-    </w:rPr>
-  </w:style>
-  <w:style w:type="character" w:customStyle="1" w:styleId="TitleChar">
-    <w:name w:val="Title Char"/>
-    <w:basedOn w:val="DefaultParagraphFont"/>
-    <w:link w:val="Title"/>
-    <w:uiPriority w:val="10"/>
-    <w:rsid w:val="00FD1401"/>
-    <w:rPr>
-      <w:rFonts w:asciiTheme="majorHAnsi" w:eastAsiaTheme="majorEastAsia" w:hAnsiTheme="majorHAnsi" w:cstheme="majorBidi"/>
-      <w:color w:val="17365D" w:themeColor="text2" w:themeShade="BF"/>
-      <w:spacing w:val="5"/>
-      <w:kern w:val="28"/>
-      <w:sz w:val="52"/>
-      <w:szCs w:val="52"/>
-    </w:rPr>
-  </w:style>
-  <w:style w:type="paragraph" w:styleId="BalloonText">
-    <w:name w:val="Balloon Text"/>
-    <w:basedOn w:val="Normal"/>
-    <w:link w:val="BalloonTextChar"/>
-    <w:uiPriority w:val="99"/>
-    <w:semiHidden/>
-    <w:unhideWhenUsed/>
-    <w:rsid w:val="00AA32AC"/>
-    <w:pPr>
-      <w:spacing w:after="0" w:line="240" w:lineRule="auto"/>
-    </w:pPr>
-    <w:rPr>
-      <w:rFonts w:ascii="Tahoma" w:hAnsi="Tahoma" w:cs="Tahoma"/>
-      <w:sz w:val="16"/>
-      <w:szCs w:val="16"/>
-    </w:rPr>
-  </w:style>
-  <w:style w:type="character" w:customStyle="1" w:styleId="BalloonTextChar">
-    <w:name w:val="Balloon Text Char"/>
-    <w:basedOn w:val="DefaultParagraphFont"/>
-    <w:link w:val="BalloonText"/>
-    <w:uiPriority w:val="99"/>
-    <w:semiHidden/>
-    <w:rsid w:val="00AA32AC"/>
-    <w:rPr>
-      <w:rFonts w:ascii="Tahoma" w:hAnsi="Tahoma" w:cs="Tahoma"/>
-      <w:sz w:val="16"/>
-      <w:szCs w:val="16"/>
-    </w:rPr>
-  </w:style>
-  <w:style w:type="character" w:customStyle="1" w:styleId="Heading1Char">
-    <w:name w:val="Heading 1 Char"/>
-    <w:basedOn w:val="DefaultParagraphFont"/>
-    <w:link w:val="Heading1"/>
-    <w:uiPriority w:val="9"/>
-    <w:rsid w:val="00CC27C7"/>
-    <w:rPr>
-      <w:rFonts w:asciiTheme="majorHAnsi" w:eastAsiaTheme="majorEastAsia" w:hAnsiTheme="majorHAnsi" w:cstheme="majorBidi"/>
-      <w:b/>
-      <w:bCs/>
-      <w:color w:val="365F91" w:themeColor="accent1" w:themeShade="BF"/>
-      <w:sz w:val="28"/>
-      <w:szCs w:val="28"/>
-    </w:rPr>
-  </w:style>
-  <w:style w:type="character" w:customStyle="1" w:styleId="Heading2Char">
-    <w:name w:val="Heading 2 Char"/>
-    <w:basedOn w:val="DefaultParagraphFont"/>
-    <w:link w:val="Heading2"/>
-    <w:uiPriority w:val="9"/>
-    <w:rsid w:val="00CC27C7"/>
-    <w:rPr>
-      <w:rFonts w:asciiTheme="majorHAnsi" w:eastAsiaTheme="majorEastAsia" w:hAnsiTheme="majorHAnsi" w:cstheme="majorBidi"/>
-      <w:b/>
-      <w:bCs/>
-      <w:color w:val="4F81BD" w:themeColor="accent1"/>
-      <w:sz w:val="26"/>
-      <w:szCs w:val="26"/>
-    </w:rPr>
-  </w:style>
-  <w:style w:type="paragraph" w:styleId="ListParagraph">
-    <w:name w:val="List Paragraph"/>
-    <w:basedOn w:val="Normal"/>
-    <w:uiPriority w:val="34"/>
-    <w:qFormat/>
-    <w:rsid w:val="00CC27C7"/>
-    <w:pPr>
-      <w:ind w:left="720"/>
-      <w:contextualSpacing/>
-    </w:pPr>
-  </w:style>
-  <w:style w:type="table" w:styleId="TableGrid">
-    <w:name w:val="Table Grid"/>
-    <w:basedOn w:val="TableNormal"/>
-    <w:uiPriority w:val="59"/>
-    <w:rsid w:val="002F20B7"/>
-    <w:pPr>
-      <w:spacing w:after="0" w:line="240" w:lineRule="auto"/>
-    </w:pPr>
-    <w:tblPr>
-      <w:tblBorders>
-        <w:top w:val="single" w:sz="4" w:space="0" w:color="auto"/>
-        <w:left w:val="single" w:sz="4" w:space="0" w:color="auto"/>
-        <w:bottom w:val="single" w:sz="4" w:space="0" w:color="auto"/>
-        <w:right w:val="single" w:sz="4" w:space="0" w:color="auto"/>
-        <w:insideH w:val="single" w:sz="4" w:space="0" w:color="auto"/>
-        <w:insideV w:val="single" w:sz="4" w:space="0" w:color="auto"/>
-      </w:tblBorders>
-    </w:tblPr>
-  </w:style>
-</w:styles>
-</file>
-
-<file path=word/stylesWithEffects.xml><?xml version="1.0" encoding="utf-8"?>
-<w:styles xmlns:wpc="http://schemas.microsoft.com/office/word/2010/wordprocessingCanvas" xmlns:mc="http://schemas.openxmlformats.org/markup-compatibility/2006" xmlns:o="urn:schemas-microsoft-com:office:office" xmlns:r="http://schemas.openxmlformats.org/officeDocument/2006/relationships" xmlns:m="http://schemas.openxmlformats.org/officeDocument/2006/math" xmlns:v="urn:schemas-microsoft-com:vml" xmlns:wp14="http://schemas.microsoft.com/office/word/2010/wordprocessingDrawing" xmlns:wp="http://schemas.openxmlformats.org/drawingml/2006/wordprocessingDrawing" xmlns:w10="urn:schemas-microsoft-com:office:word" xmlns:w="http://schemas.openxmlformats.org/wordprocessingml/2006/main" xmlns:w14="http://schemas.microsoft.com/office/word/2010/wordml" xmlns:wpg="http://schemas.microsoft.com/office/word/2010/wordprocessingGroup" xmlns:wpi="http://schemas.microsoft.com/office/word/2010/wordprocessingInk" xmlns:wne="http://schemas.microsoft.com/office/word/2006/wordml" xmlns:wps="http://schemas.microsoft.com/office/word/2010/wordprocessingShape" mc:Ignorable="w14 wp14">
-  <w:docDefaults>
-    <w:rPrDefault>
-      <w:rPr>
-        <w:rFonts w:asciiTheme="minorHAnsi" w:eastAsiaTheme="minorHAnsi" w:hAnsiTheme="minorHAnsi" w:cstheme="minorBidi"/>
-        <w:sz w:val="22"/>
-        <w:szCs w:val="22"/>
-        <w:lang w:val="en-US" w:eastAsia="en-US" w:bidi="ar-SA"/>
-      </w:rPr>
-    </w:rPrDefault>
-    <w:pPrDefault>
-      <w:pPr>
-        <w:spacing w:after="200" w:line="276" w:lineRule="auto"/>
-      </w:pPr>
-    </w:pPrDefault>
-  </w:docDefaults>
-  <w:latentStyles w:defLockedState="0" w:defUIPriority="99" w:defSemiHidden="1" w:defUnhideWhenUsed="1" w:defQFormat="0" w:count="267">
-    <w:lsdException w:name="Normal" w:semiHidden="0" w:uiPriority="0" w:unhideWhenUsed="0" w:qFormat="1"/>
-    <w:lsdException w:name="heading 1" w:semiHidden="0" w:uiPriority="9" w:unhideWhenUsed="0" w:qFormat="1"/>
-    <w:lsdException w:name="heading 2" w:uiPriority="9" w:qFormat="1"/>
-    <w:lsdException w:name="heading 3" w:uiPriority="9" w:qFormat="1"/>
-    <w:lsdException w:name="heading 4" w:uiPriority="9" w:qFormat="1"/>
-    <w:lsdException w:name="heading 5" w:uiPriority="9" w:qFormat="1"/>
-    <w:lsdException w:name="heading 6" w:uiPriority="9" w:qFormat="1"/>
-    <w:lsdException w:name="heading 7" w:uiPriority="9" w:qFormat="1"/>
-    <w:lsdException w:name="heading 8" w:uiPriority="9" w:qFormat="1"/>
-    <w:lsdException w:name="heading 9" w:uiPriority="9" w:qFormat="1"/>
-    <w:lsdException w:name="toc 1" w:uiPriority="39"/>
-    <w:lsdException w:name="toc 2" w:uiPriority="39"/>
-    <w:lsdException w:name="toc 3" w:uiPriority="39"/>
-    <w:lsdException w:name="toc 4" w:uiPriority="39"/>
-    <w:lsdException w:name="toc 5" w:uiPriority="39"/>
-    <w:lsdException w:name="toc 6" w:uiPriority="39"/>
-    <w:lsdException w:name="toc 7" w:uiPriority="39"/>
-    <w:lsdException w:name="toc 8" w:uiPriority="39"/>
-    <w:lsdException w:name="toc 9" w:uiPriority="39"/>
-    <w:lsdException w:name="caption" w:uiPriority="35" w:qFormat="1"/>
-    <w:lsdException w:name="Title" w:semiHidden="0" w:uiPriority="10" w:unhideWhenUsed="0" w:qFormat="1"/>
-    <w:lsdException w:name="Default Paragraph Font" w:uiPriority="1"/>
-    <w:lsdException w:name="Subtitle" w:semiHidden="0" w:uiPriority="11" w:unhideWhenUsed="0" w:qFormat="1"/>
-    <w:lsdException w:name="Strong" w:semiHidden="0" w:uiPriority="22" w:unhideWhenUsed="0" w:qFormat="1"/>
-    <w:lsdException w:name="Emphasis" w:semiHidden="0" w:uiPriority="20" w:unhideWhenUsed="0" w:qFormat="1"/>
-    <w:lsdException w:name="Table Grid" w:semiHidden="0" w:uiPriority="59" w:unhideWhenUsed="0"/>
-    <w:lsdException w:name="Placeholder Text" w:unhideWhenUsed="0"/>
-    <w:lsdException w:name="No Spacing" w:semiHidden="0" w:uiPriority="1" w:unhideWhenUsed="0" w:qFormat="1"/>
-    <w:lsdException w:name="Light Shading" w:semiHidden="0" w:uiPriority="60" w:unhideWhenUsed="0"/>
-    <w:lsdException w:name="Light List" w:semiHidden="0" w:uiPriority="61" w:unhideWhenUsed="0"/>
-    <w:lsdException w:name="Light Grid" w:semiHidden="0" w:uiPriority="62" w:unhideWhenUsed="0"/>
-    <w:lsdException w:name="Medium Shading 1" w:semiHidden="0" w:uiPriority="63" w:unhideWhenUsed="0"/>
-    <w:lsdException w:name="Medium Shading 2" w:semiHidden="0" w:uiPriority="64" w:unhideWhenUsed="0"/>
-    <w:lsdException w:name="Medium List 1" w:semiHidden="0" w:uiPriority="65" w:unhideWhenUsed="0"/>
-    <w:lsdException w:name="Medium List 2" w:semiHidden="0" w:uiPriority="66" w:unhideWhenUsed="0"/>
-    <w:lsdException w:name="Medium Grid 1" w:semiHidden="0" w:uiPriority="67" w:unhideWhenUsed="0"/>
-    <w:lsdException w:name="Medium Grid 2" w:semiHidden="0" w:uiPriority="68" w:unhideWhenUsed="0"/>
-    <w:lsdException w:name="Medium Grid 3" w:semiHidden="0" w:uiPriority="69" w:unhideWhenUsed="0"/>
-    <w:lsdException w:name="Dark List" w:semiHidden="0" w:uiPriority="70" w:unhideWhenUsed="0"/>
-    <w:lsdException w:name="Colorful Shading" w:semiHidden="0" w:uiPriority="71" w:unhideWhenUsed="0"/>
-    <w:lsdException w:name="Colorful List" w:semiHidden="0" w:uiPriority="72" w:unhideWhenUsed="0"/>
-    <w:lsdException w:name="Colorful Grid" w:semiHidden="0" w:uiPriority="73" w:unhideWhenUsed="0"/>
-    <w:lsdException w:name="Light Shading Accent 1" w:semiHidden="0" w:uiPriority="60" w:unhideWhenUsed="0"/>
-    <w:lsdException w:name="Light List Accent 1" w:semiHidden="0" w:uiPriority="61" w:unhideWhenUsed="0"/>
-    <w:lsdException w:name="Light Grid Accent 1" w:semiHidden="0" w:uiPriority="62" w:unhideWhenUsed="0"/>
-    <w:lsdException w:name="Medium Shading 1 Accent 1" w:semiHidden="0" w:uiPriority="63" w:unhideWhenUsed="0"/>
-    <w:lsdException w:name="Medium Shading 2 Accent 1" w:semiHidden="0" w:uiPriority="64" w:unhideWhenUsed="0"/>
-    <w:lsdException w:name="Medium List 1 Accent 1" w:semiHidden="0" w:uiPriority="65" w:unhideWhenUsed="0"/>
-    <w:lsdException w:name="Revision" w:unhideWhenUsed="0"/>
-    <w:lsdException w:name="List Paragraph" w:semiHidden="0" w:uiPriority="34" w:unhideWhenUsed="0" w:qFormat="1"/>
-    <w:lsdException w:name="Quote" w:semiHidden="0" w:uiPriority="29" w:unhideWhenUsed="0" w:qFormat="1"/>
-    <w:lsdException w:name="Intense Quote" w:semiHidden="0" w:uiPriority="30" w:unhideWhenUsed="0" w:qFormat="1"/>
-    <w:lsdException w:name="Medium List 2 Accent 1" w:semiHidden="0" w:uiPriority="66" w:unhideWhenUsed="0"/>
-    <w:lsdException w:name="Medium Grid 1 Accent 1" w:semiHidden="0" w:uiPriority="67" w:unhideWhenUsed="0"/>
-    <w:lsdException w:name="Medium Grid 2 Accent 1" w:semiHidden="0" w:uiPriority="68" w:unhideWhenUsed="0"/>
-    <w:lsdException w:name="Medium Grid 3 Accent 1" w:semiHidden="0" w:uiPriority="69" w:unhideWhenUsed="0"/>
-    <w:lsdException w:name="Dark List Accent 1" w:semiHidden="0" w:uiPriority="70" w:unhideWhenUsed="0"/>
-    <w:lsdException w:name="Colorful Shading Accent 1" w:semiHidden="0" w:uiPriority="71" w:unhideWhenUsed="0"/>
-    <w:lsdException w:name="Colorful List Accent 1" w:semiHidden="0" w:uiPriority="72" w:unhideWhenUsed="0"/>
-    <w:lsdException w:name="Colorful Grid Accent 1" w:semiHidden="0" w:uiPriority="73" w:unhideWhenUsed="0"/>
-    <w:lsdException w:name="Light Shading Accent 2" w:semiHidden="0" w:uiPriority="60" w:unhideWhenUsed="0"/>
-    <w:lsdException w:name="Light List Accent 2" w:semiHidden="0" w:uiPriority="61" w:unhideWhenUsed="0"/>
-    <w:lsdException w:name="Light Grid Accent 2" w:semiHidden="0" w:uiPriority="62" w:unhideWhenUsed="0"/>
-    <w:lsdException w:name="Medium Shading 1 Accent 2" w:semiHidden="0" w:uiPriority="63" w:unhideWhenUsed="0"/>
-    <w:lsdException w:name="Medium Shading 2 Accent 2" w:semiHidden="0" w:uiPriority="64" w:unhideWhenUsed="0"/>
-    <w:lsdException w:name="Medium List 1 Accent 2" w:semiHidden="0" w:uiPriority="65" w:unhideWhenUsed="0"/>
-    <w:lsdException w:name="Medium List 2 Accent 2" w:semiHidden="0" w:uiPriority="66" w:unhideWhenUsed="0"/>
-    <w:lsdException w:name="Medium Grid 1 Accent 2" w:semiHidden="0" w:uiPriority="67" w:unhideWhenUsed="0"/>
-    <w:lsdException w:name="Medium Grid 2 Accent 2" w:semiHidden="0" w:uiPriority="68" w:unhideWhenUsed="0"/>
-    <w:lsdException w:name="Medium Grid 3 Accent 2" w:semiHidden="0" w:uiPriority="69" w:unhideWhenUsed="0"/>
-    <w:lsdException w:name="Dark List Accent 2" w:semiHidden="0" w:uiPriority="70" w:unhideWhenUsed="0"/>
-    <w:lsdException w:name="Colorful Shading Accent 2" w:semiHidden="0" w:uiPriority="71" w:unhideWhenUsed="0"/>
-    <w:lsdException w:name="Colorful List Accent 2" w:semiHidden="0" w:uiPriority="72" w:unhideWhenUsed="0"/>
-    <w:lsdException w:name="Colorful Grid Accent 2" w:semiHidden="0" w:uiPriority="73" w:unhideWhenUsed="0"/>
-    <w:lsdException w:name="Light Shading Accent 3" w:semiHidden="0" w:uiPriority="60" w:unhideWhenUsed="0"/>
-    <w:lsdException w:name="Light List Accent 3" w:semiHidden="0" w:uiPriority="61" w:unhideWhenUsed="0"/>
-    <w:lsdException w:name="Light Grid Accent 3" w:semiHidden="0" w:uiPriority="62" w:unhideWhenUsed="0"/>
-    <w:lsdException w:name="Medium Shading 1 Accent 3" w:semiHidden="0" w:uiPriority="63" w:unhideWhenUsed="0"/>
-    <w:lsdException w:name="Medium Shading 2 Accent 3" w:semiHidden="0" w:uiPriority="64" w:unhideWhenUsed="0"/>
-    <w:lsdException w:name="Medium List 1 Accent 3" w:semiHidden="0" w:uiPriority="65" w:unhideWhenUsed="0"/>
-    <w:lsdException w:name="Medium List 2 Accent 3" w:semiHidden="0" w:uiPriority="66" w:unhideWhenUsed="0"/>
-    <w:lsdException w:name="Medium Grid 1 Accent 3" w:semiHidden="0" w:uiPriority="67" w:unhideWhenUsed="0"/>
-    <w:lsdException w:name="Medium Grid 2 Accent 3" w:semiHidden="0" w:uiPriority="68" w:unhideWhenUsed="0"/>
-    <w:lsdException w:name="Medium Grid 3 Accent 3" w:semiHidden="0" w:uiPriority="69" w:unhideWhenUsed="0"/>
-    <w:lsdException w:name="Dark List Accent 3" w:semiHidden="0" w:uiPriority="70" w:unhideWhenUsed="0"/>
-    <w:lsdException w:name="Colorful Shading Accent 3" w:semiHidden="0" w:uiPriority="71" w:unhideWhenUsed="0"/>
-    <w:lsdException w:name="Colorful List Accent 3" w:semiHidden="0" w:uiPriority="72" w:unhideWhenUsed="0"/>
-    <w:lsdException w:name="Colorful Grid Accent 3" w:semiHidden="0" w:uiPriority="73" w:unhideWhenUsed="0"/>
-    <w:lsdException w:name="Light Shading Accent 4" w:semiHidden="0" w:uiPriority="60" w:unhideWhenUsed="0"/>
-    <w:lsdException w:name="Light List Accent 4" w:semiHidden="0" w:uiPriority="61" w:unhideWhenUsed="0"/>
-    <w:lsdException w:name="Light Grid Accent 4" w:semiHidden="0" w:uiPriority="62" w:unhideWhenUsed="0"/>
-    <w:lsdException w:name="Medium Shading 1 Accent 4" w:semiHidden="0" w:uiPriority="63" w:unhideWhenUsed="0"/>
-    <w:lsdException w:name="Medium Shading 2 Accent 4" w:semiHidden="0" w:uiPriority="64" w:unhideWhenUsed="0"/>
-    <w:lsdException w:name="Medium List 1 Accent 4" w:semiHidden="0" w:uiPriority="65" w:unhideWhenUsed="0"/>
-    <w:lsdException w:name="Medium List 2 Accent 4" w:semiHidden="0" w:uiPriority="66" w:unhideWhenUsed="0"/>
-    <w:lsdException w:name="Medium Grid 1 Accent 4" w:semiHidden="0" w:uiPriority="67" w:unhideWhenUsed="0"/>
-    <w:lsdException w:name="Medium Grid 2 Accent 4" w:semiHidden="0" w:uiPriority="68" w:unhideWhenUsed="0"/>
-    <w:lsdException w:name="Medium Grid 3 Accent 4" w:semiHidden="0" w:uiPriority="69" w:unhideWhenUsed="0"/>
-    <w:lsdException w:name="Dark List Accent 4" w:semiHidden="0" w:uiPriority="70" w:unhideWhenUsed="0"/>
-    <w:lsdException w:name="Colorful Shading Accent 4" w:semiHidden="0" w:uiPriority="71" w:unhideWhenUsed="0"/>
-    <w:lsdException w:name="Colorful List Accent 4" w:semiHidden="0" w:uiPriority="72" w:unhideWhenUsed="0"/>
-    <w:lsdException w:name="Colorful Grid Accent 4" w:semiHidden="0" w:uiPriority="73" w:unhideWhenUsed="0"/>
-    <w:lsdException w:name="Light Shading Accent 5" w:semiHidden="0" w:uiPriority="60" w:unhideWhenUsed="0"/>
-    <w:lsdException w:name="Light List Accent 5" w:semiHidden="0" w:uiPriority="61" w:unhideWhenUsed="0"/>
-    <w:lsdException w:name="Light Grid Accent 5" w:semiHidden="0" w:uiPriority="62" w:unhideWhenUsed="0"/>
-    <w:lsdException w:name="Medium Shading 1 Accent 5" w:semiHidden="0" w:uiPriority="63" w:unhideWhenUsed="0"/>
-    <w:lsdException w:name="Medium Shading 2 Accent 5" w:semiHidden="0" w:uiPriority="64" w:unhideWhenUsed="0"/>
-    <w:lsdException w:name="Medium List 1 Accent 5" w:semiHidden="0" w:uiPriority="65" w:unhideWhenUsed="0"/>
-    <w:lsdException w:name="Medium List 2 Accent 5" w:semiHidden="0" w:uiPriority="66" w:unhideWhenUsed="0"/>
-    <w:lsdException w:name="Medium Grid 1 Accent 5" w:semiHidden="0" w:uiPriority="67" w:unhideWhenUsed="0"/>
-    <w:lsdException w:name="Medium Grid 2 Accent 5" w:semiHidden="0" w:uiPriority="68" w:unhideWhenUsed="0"/>
-    <w:lsdException w:name="Medium Grid 3 Accent 5" w:semiHidden="0" w:uiPriority="69" w:unhideWhenUsed="0"/>
-    <w:lsdException w:name="Dark List Accent 5" w:semiHidden="0" w:uiPriority="70" w:unhideWhenUsed="0"/>
-    <w:lsdException w:name="Colorful Shading Accent 5" w:semiHidden="0" w:uiPriority="71" w:unhideWhenUsed="0"/>
-    <w:lsdException w:name="Colorful List Accent 5" w:semiHidden="0" w:uiPriority="72" w:unhideWhenUsed="0"/>
-    <w:lsdException w:name="Colorful Grid Accent 5" w:semiHidden="0" w:uiPriority="73" w:unhideWhenUsed="0"/>
-    <w:lsdException w:name="Light Shading Accent 6" w:semiHidden="0" w:uiPriority="60" w:unhideWhenUsed="0"/>
-    <w:lsdException w:name="Light List Accent 6" w:semiHidden="0" w:uiPriority="61" w:unhideWhenUsed="0"/>
-    <w:lsdException w:name="Light Grid Accent 6" w:semiHidden="0" w:uiPriority="62" w:unhideWhenUsed="0"/>
-    <w:lsdException w:name="Medium Shading 1 Accent 6" w:semiHidden="0" w:uiPriority="63" w:unhideWhenUsed="0"/>
-    <w:lsdException w:name="Medium Shading 2 Accent 6" w:semiHidden="0" w:uiPriority="64" w:unhideWhenUsed="0"/>
-    <w:lsdException w:name="Medium List 1 Accent 6" w:semiHidden="0" w:uiPriority="65" w:unhideWhenUsed="0"/>
-    <w:lsdException w:name="Medium List 2 Accent 6" w:semiHidden="0" w:uiPriority="66" w:unhideWhenUsed="0"/>
-    <w:lsdException w:name="Medium Grid 1 Accent 6" w:semiHidden="0" w:uiPriority="67" w:unhideWhenUsed="0"/>
-    <w:lsdException w:name="Medium Grid 2 Accent 6" w:semiHidden="0" w:uiPriority="68" w:unhideWhenUsed="0"/>
-    <w:lsdException w:name="Medium Grid 3 Accent 6" w:semiHidden="0" w:uiPriority="69" w:unhideWhenUsed="0"/>
-    <w:lsdException w:name="Dark List Accent 6" w:semiHidden="0" w:uiPriority="70" w:unhideWhenUsed="0"/>
-    <w:lsdException w:name="Colorful Shading Accent 6" w:semiHidden="0" w:uiPriority="71" w:unhideWhenUsed="0"/>
-    <w:lsdException w:name="Colorful List Accent 6" w:semiHidden="0" w:uiPriority="72" w:unhideWhenUsed="0"/>
-    <w:lsdException w:name="Colorful Grid Accent 6" w:semiHidden="0" w:uiPriority="73" w:unhideWhenUsed="0"/>
-    <w:lsdException w:name="Subtle Emphasis" w:semiHidden="0" w:uiPriority="19" w:unhideWhenUsed="0" w:qFormat="1"/>
-    <w:lsdException w:name="Intense Emphasis" w:semiHidden="0" w:uiPriority="21" w:unhideWhenUsed="0" w:qFormat="1"/>
-    <w:lsdException w:name="Subtle Reference" w:semiHidden="0" w:uiPriority="31" w:unhideWhenUsed="0" w:qFormat="1"/>
-    <w:lsdException w:name="Intense Reference" w:semiHidden="0" w:uiPriority="32" w:unhideWhenUsed="0" w:qFormat="1"/>
-    <w:lsdException w:name="Book Title" w:semiHidden="0" w:uiPriority="33" w:unhideWhenUsed="0" w:qFormat="1"/>
-    <w:lsdException w:name="Bibliography" w:uiPriority="37"/>
-    <w:lsdException w:name="TOC Heading" w:uiPriority="39" w:qFormat="1"/>
-  </w:latentStyles>
-  <w:style w:type="paragraph" w:default="1" w:styleId="Normal">
-    <w:name w:val="Normal"/>
-    <w:qFormat/>
-  </w:style>
-  <w:style w:type="paragraph" w:styleId="Heading1">
-    <w:name w:val="heading 1"/>
-    <w:basedOn w:val="Normal"/>
-    <w:next w:val="Normal"/>
-    <w:link w:val="Heading1Char"/>
-    <w:uiPriority w:val="9"/>
-    <w:qFormat/>
-    <w:rsid w:val="00CC27C7"/>
-    <w:pPr>
-      <w:keepNext/>
-      <w:keepLines/>
-      <w:spacing w:before="480" w:after="0"/>
-      <w:outlineLvl w:val="0"/>
-    </w:pPr>
-    <w:rPr>
-      <w:rFonts w:asciiTheme="majorHAnsi" w:eastAsiaTheme="majorEastAsia" w:hAnsiTheme="majorHAnsi" w:cstheme="majorBidi"/>
-      <w:b/>
-      <w:bCs/>
-      <w:color w:val="365F91" w:themeColor="accent1" w:themeShade="BF"/>
-      <w:sz w:val="28"/>
-      <w:szCs w:val="28"/>
-    </w:rPr>
-  </w:style>
-  <w:style w:type="paragraph" w:styleId="Heading2">
-    <w:name w:val="heading 2"/>
-    <w:basedOn w:val="Normal"/>
-    <w:next w:val="Normal"/>
-    <w:link w:val="Heading2Char"/>
-    <w:uiPriority w:val="9"/>
-    <w:unhideWhenUsed/>
-    <w:qFormat/>
-    <w:rsid w:val="00CC27C7"/>
-    <w:pPr>
-      <w:keepNext/>
-      <w:keepLines/>
-      <w:spacing w:before="200" w:after="0"/>
-      <w:outlineLvl w:val="1"/>
-    </w:pPr>
-    <w:rPr>
-      <w:rFonts w:asciiTheme="majorHAnsi" w:eastAsiaTheme="majorEastAsia" w:hAnsiTheme="majorHAnsi" w:cstheme="majorBidi"/>
-      <w:b/>
-      <w:bCs/>
-      <w:color w:val="4F81BD" w:themeColor="accent1"/>
-      <w:sz w:val="26"/>
-      <w:szCs w:val="26"/>
-    </w:rPr>
-  </w:style>
-  <w:style w:type="character" w:default="1" w:styleId="DefaultParagraphFont">
-    <w:name w:val="Default Paragraph Font"/>
-    <w:uiPriority w:val="1"/>
-    <w:semiHidden/>
     <w:unhideWhenUsed/>
   </w:style>
   <w:style w:type="table" w:default="1" w:styleId="TableNormal">
@@ -5345,7 +5584,7 @@
 </file>
 
 <file path=customXml/itemProps1.xml><?xml version="1.0" encoding="utf-8"?>
-<ds:datastoreItem xmlns:ds="http://schemas.openxmlformats.org/officeDocument/2006/customXml" ds:itemID="{416D9E48-B532-4BB5-9035-DCD3A2A412A2}">
+<ds:datastoreItem xmlns:ds="http://schemas.openxmlformats.org/officeDocument/2006/customXml" ds:itemID="{A76A3352-2689-4E53-8E0D-7521AA3ABDE9}">
   <ds:schemaRefs>
     <ds:schemaRef ds:uri="http://schemas.openxmlformats.org/officeDocument/2006/bibliography"/>
   </ds:schemaRefs>

</xml_diff>

<commit_message>
Added MessageThread. Integrated ConnectionReceiverTask.run() into ConnectionListener and removed ConnectionReceiverTask. Added another SwingUtils.addKeyListener(). Added IConnection.getNic().
</commit_message>
<xml_diff>
--- a/java/JChartLib/docs/JChartLib_SDD.docx
+++ b/java/JChartLib/docs/JChartLib_SDD.docx
@@ -6,109 +6,207 @@
       <w:pPr>
         <w:pStyle w:val="Title"/>
       </w:pPr>
+      <w:r>
+        <w:t>JChart Software Description Document</w:t>
+      </w:r>
+    </w:p>
+    <w:p>
+      <w:pPr>
+        <w:pStyle w:val="Heading1"/>
+      </w:pPr>
+      <w:r>
+        <w:t>Purpose</w:t>
+      </w:r>
+    </w:p>
+    <w:p>
+      <w:r>
+        <w:t>This document shall serve as guidance for create and maintenance of the JChart library and application.</w:t>
+      </w:r>
+    </w:p>
+    <w:p>
+      <w:pPr>
+        <w:pStyle w:val="Heading1"/>
+      </w:pPr>
+      <w:r>
+        <w:t>Definitions</w:t>
+      </w:r>
+    </w:p>
+    <w:p>
+      <w:pPr>
+        <w:pStyle w:val="ListParagraph"/>
+        <w:numPr>
+          <w:ilvl w:val="0"/>
+          <w:numId w:val="20"/>
+        </w:numPr>
+      </w:pPr>
+      <w:r>
+        <w:t>Chart – the collection of items drawn that include axes, gridlines, the legend, titles, labels, and plots.</w:t>
+      </w:r>
+    </w:p>
+    <w:p>
+      <w:pPr>
+        <w:pStyle w:val="ListParagraph"/>
+        <w:numPr>
+          <w:ilvl w:val="0"/>
+          <w:numId w:val="20"/>
+        </w:numPr>
+      </w:pPr>
+      <w:r>
+        <w:t>Dataset – an array of series, each with the same number of data points associated with a resource.</w:t>
+      </w:r>
+    </w:p>
+    <w:p>
+      <w:pPr>
+        <w:pStyle w:val="ListParagraph"/>
+        <w:numPr>
+          <w:ilvl w:val="0"/>
+          <w:numId w:val="20"/>
+        </w:numPr>
+      </w:pPr>
+      <w:r>
+        <w:t>Series – an array of single data points.</w:t>
+      </w:r>
+    </w:p>
+    <w:p>
+      <w:pPr>
+        <w:pStyle w:val="ListParagraph"/>
+        <w:numPr>
+          <w:ilvl w:val="0"/>
+          <w:numId w:val="20"/>
+        </w:numPr>
+      </w:pPr>
+      <w:r>
+        <w:t>Plot – a plot data instance and drawing properties.</w:t>
+      </w:r>
+    </w:p>
+    <w:p>
+      <w:pPr>
+        <w:pStyle w:val="ListParagraph"/>
+        <w:numPr>
+          <w:ilvl w:val="0"/>
+          <w:numId w:val="20"/>
+        </w:numPr>
+      </w:pPr>
+      <w:r>
+        <w:t>Plot Data – a set of x/y pairs. May or may not be created by two series.</w:t>
+      </w:r>
+    </w:p>
+    <w:p>
+      <w:pPr>
+        <w:pStyle w:val="Heading1"/>
+      </w:pPr>
+      <w:r>
+        <w:t>Use Cases</w:t>
+      </w:r>
+    </w:p>
+    <w:p>
+      <w:pPr>
+        <w:pStyle w:val="ListParagraph"/>
+        <w:numPr>
+          <w:ilvl w:val="0"/>
+          <w:numId w:val="34"/>
+        </w:numPr>
+      </w:pPr>
+      <w:r>
+        <w:t>Read data in and plot. Zoom in on single data points</w:t>
+      </w:r>
+      <w:r>
+        <w:t>.</w:t>
+      </w:r>
+      <w:r>
+        <w:t xml:space="preserve"> Observe values for hover highlighted points.</w:t>
+      </w:r>
+    </w:p>
+    <w:p>
+      <w:pPr>
+        <w:pStyle w:val="ListParagraph"/>
+        <w:numPr>
+          <w:ilvl w:val="0"/>
+          <w:numId w:val="34"/>
+        </w:numPr>
+      </w:pPr>
+      <w:r>
+        <w:t>Select points and replace with:</w:t>
+      </w:r>
+    </w:p>
+    <w:p>
+      <w:pPr>
+        <w:pStyle w:val="ListParagraph"/>
+        <w:numPr>
+          <w:ilvl w:val="1"/>
+          <w:numId w:val="34"/>
+        </w:numPr>
+      </w:pPr>
+      <w:r>
+        <w:t>Nothing (delete)</w:t>
+      </w:r>
+    </w:p>
+    <w:p>
+      <w:pPr>
+        <w:pStyle w:val="ListParagraph"/>
+        <w:numPr>
+          <w:ilvl w:val="1"/>
+          <w:numId w:val="34"/>
+        </w:numPr>
+      </w:pPr>
+      <w:r>
+        <w:t>“</w:t>
+      </w:r>
       <w:proofErr w:type="spellStart"/>
       <w:r>
-        <w:t>JChart</w:t>
+        <w:t>NaN</w:t>
       </w:r>
       <w:proofErr w:type="spellEnd"/>
       <w:r>
-        <w:t xml:space="preserve"> Software Description Document</w:t>
-      </w:r>
+        <w:t>”</w:t>
+      </w:r>
+    </w:p>
+    <w:p>
+      <w:pPr>
+        <w:pStyle w:val="ListParagraph"/>
+        <w:numPr>
+          <w:ilvl w:val="1"/>
+          <w:numId w:val="34"/>
+        </w:numPr>
+      </w:pPr>
+      <w:r>
+        <w:t>“</w:t>
+      </w:r>
+      <w:r>
+        <w:t>999999999</w:t>
+      </w:r>
+      <w:r>
+        <w:t>.</w:t>
+      </w:r>
+      <w:r>
+        <w:t>999999999</w:t>
+      </w:r>
+      <w:r>
+        <w:t>”</w:t>
+      </w:r>
+    </w:p>
+    <w:p>
+      <w:pPr>
+        <w:pStyle w:val="ListParagraph"/>
+        <w:numPr>
+          <w:ilvl w:val="1"/>
+          <w:numId w:val="34"/>
+        </w:numPr>
+      </w:pPr>
+      <w:r>
+        <w:t xml:space="preserve">a custom sentinel </w:t>
+      </w:r>
+      <w:proofErr w:type="gramStart"/>
+      <w:r>
+        <w:t>value</w:t>
+      </w:r>
+      <w:proofErr w:type="gramEnd"/>
     </w:p>
     <w:p>
       <w:pPr>
         <w:pStyle w:val="Heading1"/>
       </w:pPr>
       <w:r>
-        <w:t>Purpose</w:t>
-      </w:r>
-    </w:p>
-    <w:p>
-      <w:r>
-        <w:t xml:space="preserve">This document shall serve as guidance for create and maintenance of the </w:t>
-      </w:r>
-      <w:proofErr w:type="spellStart"/>
-      <w:r>
-        <w:t>JChart</w:t>
-      </w:r>
-      <w:proofErr w:type="spellEnd"/>
-      <w:r>
-        <w:t xml:space="preserve"> library and application.</w:t>
-      </w:r>
-    </w:p>
-    <w:p>
-      <w:pPr>
-        <w:pStyle w:val="Heading1"/>
-      </w:pPr>
-      <w:r>
-        <w:t>Definitions</w:t>
-      </w:r>
-    </w:p>
-    <w:p>
-      <w:pPr>
-        <w:pStyle w:val="ListParagraph"/>
-        <w:numPr>
-          <w:ilvl w:val="0"/>
-          <w:numId w:val="20"/>
-        </w:numPr>
-      </w:pPr>
-      <w:r>
-        <w:t>Chart – the collection of items drawn that include axes, gridlines, the legend, titles, labels, and plots.</w:t>
-      </w:r>
-    </w:p>
-    <w:p>
-      <w:pPr>
-        <w:pStyle w:val="ListParagraph"/>
-        <w:numPr>
-          <w:ilvl w:val="0"/>
-          <w:numId w:val="20"/>
-        </w:numPr>
-      </w:pPr>
-      <w:r>
-        <w:t>Dataset – an array of series, each with the same number of data points associated with a resource.</w:t>
-      </w:r>
-    </w:p>
-    <w:p>
-      <w:pPr>
-        <w:pStyle w:val="ListParagraph"/>
-        <w:numPr>
-          <w:ilvl w:val="0"/>
-          <w:numId w:val="20"/>
-        </w:numPr>
-      </w:pPr>
-      <w:r>
-        <w:t>Series – an array of single data points.</w:t>
-      </w:r>
-    </w:p>
-    <w:p>
-      <w:pPr>
-        <w:pStyle w:val="ListParagraph"/>
-        <w:numPr>
-          <w:ilvl w:val="0"/>
-          <w:numId w:val="20"/>
-        </w:numPr>
-      </w:pPr>
-      <w:r>
-        <w:t>Plot – a plot data instance and drawing properties.</w:t>
-      </w:r>
-    </w:p>
-    <w:p>
-      <w:pPr>
-        <w:pStyle w:val="ListParagraph"/>
-        <w:numPr>
-          <w:ilvl w:val="0"/>
-          <w:numId w:val="20"/>
-        </w:numPr>
-      </w:pPr>
-      <w:r>
-        <w:t>Plot Data – a set of x/y pairs. May or may not be created by two series.</w:t>
-      </w:r>
-    </w:p>
-    <w:p>
-      <w:pPr>
-        <w:pStyle w:val="Heading1"/>
-      </w:pPr>
-      <w:r>
         <w:t>Requirements</w:t>
       </w:r>
     </w:p>
@@ -129,7 +227,64 @@
         </w:numPr>
       </w:pPr>
       <w:r>
-        <w:t>open files to be plotted via one of the following methods. When data is being plotted, the cursor changes to the busy cursor, then back when finished.</w:t>
+        <w:t>O</w:t>
+      </w:r>
+      <w:r>
+        <w:t>pen</w:t>
+      </w:r>
+      <w:r>
+        <w:t>s</w:t>
+      </w:r>
+      <w:r>
+        <w:t xml:space="preserve"> files</w:t>
+      </w:r>
+      <w:r>
+        <w:t xml:space="preserve"> (see </w:t>
+      </w:r>
+      <w:r>
+        <w:fldChar w:fldCharType="begin"/>
+      </w:r>
+      <w:r>
+        <w:instrText xml:space="preserve"> REF _Ref533767522 \r \h </w:instrText>
+      </w:r>
+      <w:r>
+        <w:fldChar w:fldCharType="separate"/>
+      </w:r>
+      <w:r>
+        <w:t>3.6</w:t>
+      </w:r>
+      <w:r>
+        <w:fldChar w:fldCharType="end"/>
+      </w:r>
+      <w:r>
+        <w:t xml:space="preserve"> </w:t>
+      </w:r>
+      <w:r>
+        <w:fldChar w:fldCharType="begin"/>
+      </w:r>
+      <w:r>
+        <w:instrText xml:space="preserve"> REF _Ref533767522 \h </w:instrText>
+      </w:r>
+      <w:r>
+        <w:fldChar w:fldCharType="separate"/>
+      </w:r>
+      <w:r>
+        <w:t>Input Formats</w:t>
+      </w:r>
+      <w:r>
+        <w:fldChar w:fldCharType="end"/>
+      </w:r>
+      <w:r>
+        <w:t>)</w:t>
+      </w:r>
+      <w:r>
+        <w:t xml:space="preserve"> </w:t>
+      </w:r>
+      <w:r>
+        <w:t>as Datasets</w:t>
+      </w:r>
+      <w:r>
+        <w:t xml:space="preserve"> via one of the following methods. When data is being plotted, the cursor changes to the busy cursor, then back when finished.</w:t>
       </w:r>
     </w:p>
     <w:p>
@@ -141,7 +296,13 @@
         </w:numPr>
       </w:pPr>
       <w:r>
-        <w:t>drag-n-drop files of different types (that conform to a standard interface) for plotting. The control key shall signify that the file is to be added if held down during a drag-n-drop operation.</w:t>
+        <w:t>drag-n-drop files of different types for plotting. The control key signif</w:t>
+      </w:r>
+      <w:r>
+        <w:t>ies</w:t>
+      </w:r>
+      <w:r>
+        <w:t xml:space="preserve"> that the file is to be added if held down during a drag-n-drop operation.</w:t>
       </w:r>
     </w:p>
     <w:p>
@@ -153,27 +314,13 @@
         </w:numPr>
       </w:pPr>
       <w:r>
-        <w:t xml:space="preserve">a toolbar </w:t>
-      </w:r>
-      <w:proofErr w:type="gramStart"/>
-      <w:r>
-        <w:t>button</w:t>
-      </w:r>
-      <w:proofErr w:type="gramEnd"/>
-      <w:r>
-        <w:t>.</w:t>
-      </w:r>
-    </w:p>
-    <w:p>
-      <w:pPr>
-        <w:pStyle w:val="ListParagraph"/>
-        <w:numPr>
-          <w:ilvl w:val="0"/>
-          <w:numId w:val="19"/>
-        </w:numPr>
-      </w:pPr>
-      <w:r>
-        <w:t>save:</w:t>
+        <w:t>a</w:t>
+      </w:r>
+      <w:r>
+        <w:t xml:space="preserve">n open button on the main </w:t>
+      </w:r>
+      <w:r>
+        <w:t>toolbar.</w:t>
       </w:r>
     </w:p>
     <w:p>
@@ -185,7 +332,7 @@
         </w:numPr>
       </w:pPr>
       <w:r>
-        <w:t>the entire or user selected dataset data. Use a progress bar to let the user know that the software is not locked up.</w:t>
+        <w:t>a recent file dropdown on the main toolbar.</w:t>
       </w:r>
     </w:p>
     <w:p>
@@ -197,7 +344,160 @@
         </w:numPr>
       </w:pPr>
       <w:r>
-        <w:t xml:space="preserve">an image of the chart in </w:t>
+        <w:t>an open button in the File menu.</w:t>
+      </w:r>
+    </w:p>
+    <w:p>
+      <w:pPr>
+        <w:pStyle w:val="ListParagraph"/>
+        <w:numPr>
+          <w:ilvl w:val="1"/>
+          <w:numId w:val="19"/>
+        </w:numPr>
+      </w:pPr>
+      <w:r>
+        <w:t>an open button in the Recent Files menu in the File menu.</w:t>
+      </w:r>
+    </w:p>
+    <w:p>
+      <w:pPr>
+        <w:pStyle w:val="ListParagraph"/>
+        <w:numPr>
+          <w:ilvl w:val="0"/>
+          <w:numId w:val="19"/>
+        </w:numPr>
+      </w:pPr>
+      <w:r>
+        <w:t>S</w:t>
+      </w:r>
+      <w:r>
+        <w:t>ave</w:t>
+      </w:r>
+      <w:r>
+        <w:t>s</w:t>
+      </w:r>
+      <w:r>
+        <w:t xml:space="preserve"> file</w:t>
+      </w:r>
+      <w:r>
+        <w:t>s</w:t>
+      </w:r>
+      <w:r>
+        <w:t xml:space="preserve"> (see </w:t>
+      </w:r>
+      <w:r>
+        <w:fldChar w:fldCharType="begin"/>
+      </w:r>
+      <w:r>
+        <w:instrText xml:space="preserve"> REF _Ref533768045 \r \h </w:instrText>
+      </w:r>
+      <w:r>
+        <w:fldChar w:fldCharType="separate"/>
+      </w:r>
+      <w:r>
+        <w:t>3.7</w:t>
+      </w:r>
+      <w:r>
+        <w:fldChar w:fldCharType="end"/>
+      </w:r>
+      <w:r>
+        <w:t xml:space="preserve"> </w:t>
+      </w:r>
+      <w:r>
+        <w:fldChar w:fldCharType="begin"/>
+      </w:r>
+      <w:r>
+        <w:instrText xml:space="preserve"> REF _Ref533768045 \h </w:instrText>
+      </w:r>
+      <w:r>
+        <w:fldChar w:fldCharType="separate"/>
+      </w:r>
+      <w:r>
+        <w:t>Output Formats</w:t>
+      </w:r>
+      <w:r>
+        <w:fldChar w:fldCharType="end"/>
+      </w:r>
+      <w:r>
+        <w:t>)</w:t>
+      </w:r>
+      <w:r>
+        <w:t>:</w:t>
+      </w:r>
+    </w:p>
+    <w:p>
+      <w:pPr>
+        <w:pStyle w:val="ListParagraph"/>
+        <w:numPr>
+          <w:ilvl w:val="1"/>
+          <w:numId w:val="19"/>
+        </w:numPr>
+      </w:pPr>
+      <w:r>
+        <w:t xml:space="preserve">all </w:t>
+      </w:r>
+      <w:r>
+        <w:t>D</w:t>
+      </w:r>
+      <w:r>
+        <w:t xml:space="preserve">atasets and </w:t>
+      </w:r>
+      <w:r>
+        <w:t>P</w:t>
+      </w:r>
+      <w:r>
+        <w:t>lots and options loaded in the current session</w:t>
+      </w:r>
+      <w:r>
+        <w:t xml:space="preserve"> to a </w:t>
+      </w:r>
+      <w:proofErr w:type="spellStart"/>
+      <w:r>
+        <w:t>JChartLib</w:t>
+      </w:r>
+      <w:proofErr w:type="spellEnd"/>
+      <w:r>
+        <w:t xml:space="preserve"> session file</w:t>
+      </w:r>
+      <w:r>
+        <w:t>.</w:t>
+      </w:r>
+    </w:p>
+    <w:p>
+      <w:pPr>
+        <w:pStyle w:val="ListParagraph"/>
+        <w:numPr>
+          <w:ilvl w:val="1"/>
+          <w:numId w:val="19"/>
+        </w:numPr>
+      </w:pPr>
+      <w:r>
+        <w:t>the entire or user selected data</w:t>
+      </w:r>
+      <w:r>
+        <w:t xml:space="preserve"> from a single Dataset</w:t>
+      </w:r>
+      <w:r>
+        <w:t>.</w:t>
+      </w:r>
+    </w:p>
+    <w:p>
+      <w:pPr>
+        <w:pStyle w:val="ListParagraph"/>
+        <w:numPr>
+          <w:ilvl w:val="1"/>
+          <w:numId w:val="19"/>
+        </w:numPr>
+      </w:pPr>
+      <w:r>
+        <w:lastRenderedPageBreak/>
+        <w:t>the entire or user selected data from all Datasets.</w:t>
+      </w:r>
+      <w:r>
+        <w:t xml:space="preserve"> Use a progress bar to let the user know that the software is not locked up.</w:t>
+      </w:r>
+      <w:r>
+        <w:t xml:space="preserve"> For each file the user should be presented with the following options for saving:</w:t>
       </w:r>
     </w:p>
     <w:p>
@@ -209,8 +509,13 @@
         </w:numPr>
       </w:pPr>
       <w:r>
-        <w:t>PNG format.</w:t>
-      </w:r>
+        <w:t xml:space="preserve">the original file </w:t>
+      </w:r>
+      <w:proofErr w:type="gramStart"/>
+      <w:r>
+        <w:t>name</w:t>
+      </w:r>
+      <w:proofErr w:type="gramEnd"/>
     </w:p>
     <w:p>
       <w:pPr>
@@ -221,8 +526,13 @@
         </w:numPr>
       </w:pPr>
       <w:r>
-        <w:t>SVG format.</w:t>
-      </w:r>
+        <w:t xml:space="preserve">a generated file </w:t>
+      </w:r>
+      <w:proofErr w:type="gramStart"/>
+      <w:r>
+        <w:t>name</w:t>
+      </w:r>
+      <w:proofErr w:type="gramEnd"/>
     </w:p>
     <w:p>
       <w:pPr>
@@ -233,7 +543,55 @@
         </w:numPr>
       </w:pPr>
       <w:r>
-        <w:t>JPEG format.</w:t>
+        <w:t>all original</w:t>
+      </w:r>
+    </w:p>
+    <w:p>
+      <w:pPr>
+        <w:pStyle w:val="ListParagraph"/>
+        <w:numPr>
+          <w:ilvl w:val="2"/>
+          <w:numId w:val="19"/>
+        </w:numPr>
+      </w:pPr>
+      <w:r>
+        <w:t>all generated</w:t>
+      </w:r>
+    </w:p>
+    <w:p>
+      <w:pPr>
+        <w:pStyle w:val="ListParagraph"/>
+        <w:numPr>
+          <w:ilvl w:val="2"/>
+          <w:numId w:val="19"/>
+        </w:numPr>
+      </w:pPr>
+      <w:r>
+        <w:t>rename field</w:t>
+      </w:r>
+    </w:p>
+    <w:p>
+      <w:pPr>
+        <w:pStyle w:val="ListParagraph"/>
+        <w:numPr>
+          <w:ilvl w:val="2"/>
+          <w:numId w:val="19"/>
+        </w:numPr>
+      </w:pPr>
+      <w:r>
+        <w:t>skip</w:t>
+      </w:r>
+    </w:p>
+    <w:p>
+      <w:pPr>
+        <w:pStyle w:val="ListParagraph"/>
+        <w:numPr>
+          <w:ilvl w:val="2"/>
+          <w:numId w:val="19"/>
+        </w:numPr>
+      </w:pPr>
+      <w:r>
+        <w:t>cancel</w:t>
       </w:r>
     </w:p>
     <w:p>
@@ -245,7 +603,43 @@
         </w:numPr>
       </w:pPr>
       <w:r>
-        <w:t>the chart configuration and data.</w:t>
+        <w:t xml:space="preserve">an image of the chart in </w:t>
+      </w:r>
+    </w:p>
+    <w:p>
+      <w:pPr>
+        <w:pStyle w:val="ListParagraph"/>
+        <w:numPr>
+          <w:ilvl w:val="2"/>
+          <w:numId w:val="19"/>
+        </w:numPr>
+      </w:pPr>
+      <w:r>
+        <w:t>PNG format.</w:t>
+      </w:r>
+    </w:p>
+    <w:p>
+      <w:pPr>
+        <w:pStyle w:val="ListParagraph"/>
+        <w:numPr>
+          <w:ilvl w:val="2"/>
+          <w:numId w:val="19"/>
+        </w:numPr>
+      </w:pPr>
+      <w:r>
+        <w:t>SVG format.</w:t>
+      </w:r>
+    </w:p>
+    <w:p>
+      <w:pPr>
+        <w:pStyle w:val="ListParagraph"/>
+        <w:numPr>
+          <w:ilvl w:val="2"/>
+          <w:numId w:val="19"/>
+        </w:numPr>
+      </w:pPr>
+      <w:r>
+        <w:t>JPEG format.</w:t>
       </w:r>
     </w:p>
     <w:p>
@@ -257,43 +651,13 @@
         </w:numPr>
       </w:pPr>
       <w:r>
-        <w:t>the chart configuration with no data.</w:t>
-      </w:r>
-    </w:p>
-    <w:p>
-      <w:pPr>
-        <w:pStyle w:val="ListParagraph"/>
-        <w:numPr>
-          <w:ilvl w:val="0"/>
-          <w:numId w:val="19"/>
-        </w:numPr>
-      </w:pPr>
-      <w:r>
-        <w:t>navigate through the list of series within a dataset with next/previous buttons.</w:t>
-      </w:r>
-    </w:p>
-    <w:p>
-      <w:pPr>
-        <w:pStyle w:val="ListParagraph"/>
-        <w:numPr>
-          <w:ilvl w:val="0"/>
-          <w:numId w:val="19"/>
-        </w:numPr>
-      </w:pPr>
-      <w:r>
-        <w:t>navigate to the next/previous dataset series if at the end/beginning of a dataset.</w:t>
-      </w:r>
-    </w:p>
-    <w:p>
-      <w:pPr>
-        <w:pStyle w:val="ListParagraph"/>
-        <w:numPr>
-          <w:ilvl w:val="0"/>
-          <w:numId w:val="19"/>
-        </w:numPr>
-      </w:pPr>
-      <w:r>
-        <w:t>remove data points by</w:t>
+        <w:t>the chart configuration</w:t>
+      </w:r>
+      <w:r>
+        <w:t xml:space="preserve"> with no data</w:t>
+      </w:r>
+      <w:r>
+        <w:t>.</w:t>
       </w:r>
     </w:p>
     <w:p>
@@ -305,7 +669,131 @@
         </w:numPr>
       </w:pPr>
       <w:r>
+        <w:t>a plot</w:t>
+      </w:r>
+      <w:r>
+        <w:t xml:space="preserve"> configuration with no data.</w:t>
+      </w:r>
+    </w:p>
+    <w:p>
+      <w:pPr>
+        <w:pStyle w:val="ListParagraph"/>
+        <w:numPr>
+          <w:ilvl w:val="0"/>
+          <w:numId w:val="19"/>
+        </w:numPr>
+      </w:pPr>
+      <w:r>
+        <w:t>navigate through the list of series within a dataset with next/previous buttons.</w:t>
+      </w:r>
+    </w:p>
+    <w:p>
+      <w:pPr>
+        <w:pStyle w:val="ListParagraph"/>
+        <w:numPr>
+          <w:ilvl w:val="0"/>
+          <w:numId w:val="19"/>
+        </w:numPr>
+      </w:pPr>
+      <w:r>
+        <w:t>navigate to the next/previous dataset series if at the end/beginning of a dataset.</w:t>
+      </w:r>
+    </w:p>
+    <w:p>
+      <w:pPr>
+        <w:pStyle w:val="ListParagraph"/>
+        <w:numPr>
+          <w:ilvl w:val="0"/>
+          <w:numId w:val="19"/>
+        </w:numPr>
+      </w:pPr>
+      <w:r>
+        <w:t>reorder plots.</w:t>
+      </w:r>
+    </w:p>
+    <w:p>
+      <w:pPr>
+        <w:pStyle w:val="ListParagraph"/>
+        <w:numPr>
+          <w:ilvl w:val="0"/>
+          <w:numId w:val="19"/>
+        </w:numPr>
+      </w:pPr>
+      <w:r>
+        <w:t>apply a function to each point in a series.</w:t>
+      </w:r>
+    </w:p>
+    <w:p>
+      <w:pPr>
+        <w:pStyle w:val="ListParagraph"/>
+        <w:numPr>
+          <w:ilvl w:val="0"/>
+          <w:numId w:val="19"/>
+        </w:numPr>
+      </w:pPr>
+      <w:r>
+        <w:t>apply a filter to a series.</w:t>
+      </w:r>
+    </w:p>
+    <w:p>
+      <w:pPr>
+        <w:pStyle w:val="Heading2"/>
+      </w:pPr>
+      <w:r>
+        <w:t>Chart Interface</w:t>
+      </w:r>
+    </w:p>
+    <w:p>
+      <w:pPr>
+        <w:pStyle w:val="ListParagraph"/>
+        <w:numPr>
+          <w:ilvl w:val="0"/>
+          <w:numId w:val="35"/>
+        </w:numPr>
+      </w:pPr>
+      <w:r>
+        <w:t>remove data points by</w:t>
+      </w:r>
+    </w:p>
+    <w:p>
+      <w:pPr>
+        <w:pStyle w:val="ListParagraph"/>
+        <w:numPr>
+          <w:ilvl w:val="1"/>
+          <w:numId w:val="35"/>
+        </w:numPr>
+      </w:pPr>
+      <w:r>
         <w:t>selecting with right-click drag, then pressing the delete key.</w:t>
+      </w:r>
+      <w:bookmarkStart w:id="0" w:name="_Ref423956418"/>
+    </w:p>
+    <w:p>
+      <w:pPr>
+        <w:pStyle w:val="ListParagraph"/>
+        <w:numPr>
+          <w:ilvl w:val="1"/>
+          <w:numId w:val="35"/>
+        </w:numPr>
+      </w:pPr>
+      <w:r>
+        <w:t>going to the data table, selecting the points, then pressing the delete</w:t>
+      </w:r>
+      <w:bookmarkEnd w:id="0"/>
+      <w:r>
+        <w:t xml:space="preserve"> key.</w:t>
+      </w:r>
+    </w:p>
+    <w:p>
+      <w:pPr>
+        <w:pStyle w:val="ListParagraph"/>
+        <w:numPr>
+          <w:ilvl w:val="0"/>
+          <w:numId w:val="35"/>
+        </w:numPr>
+      </w:pPr>
+      <w:r>
+        <w:t>zoom the chart via scroll-wheel (up for zoom-in and down for zoom-out); which additionally supports:</w:t>
       </w:r>
     </w:p>
     <w:p>
@@ -316,76 +804,8 @@
           <w:numId w:val="19"/>
         </w:numPr>
       </w:pPr>
-      <w:bookmarkStart w:id="0" w:name="_Ref423956418"/>
-      <w:r>
-        <w:t>going to the data table, selecting the points, then pressing the delete</w:t>
-      </w:r>
-      <w:bookmarkEnd w:id="0"/>
-      <w:r>
-        <w:t xml:space="preserve"> key.</w:t>
-      </w:r>
-    </w:p>
-    <w:p>
-      <w:pPr>
-        <w:pStyle w:val="ListParagraph"/>
-        <w:numPr>
-          <w:ilvl w:val="0"/>
-          <w:numId w:val="19"/>
-        </w:numPr>
-      </w:pPr>
-      <w:bookmarkStart w:id="1" w:name="_Ref423956461"/>
-      <w:r>
-        <w:t>add/remove/edit data in the tables.</w:t>
-      </w:r>
-      <w:bookmarkEnd w:id="1"/>
-    </w:p>
-    <w:p>
-      <w:pPr>
-        <w:pStyle w:val="ListParagraph"/>
-        <w:numPr>
-          <w:ilvl w:val="0"/>
-          <w:numId w:val="19"/>
-        </w:numPr>
-      </w:pPr>
-      <w:r>
-        <w:lastRenderedPageBreak/>
-        <w:t>reorder plots.</w:t>
-      </w:r>
-    </w:p>
-    <w:p>
-      <w:pPr>
-        <w:pStyle w:val="ListParagraph"/>
-        <w:numPr>
-          <w:ilvl w:val="0"/>
-          <w:numId w:val="19"/>
-        </w:numPr>
-      </w:pPr>
-      <w:r>
-        <w:t>apply a function to each point in a series.</w:t>
-      </w:r>
-    </w:p>
-    <w:p>
-      <w:pPr>
-        <w:pStyle w:val="ListParagraph"/>
-        <w:numPr>
-          <w:ilvl w:val="0"/>
-          <w:numId w:val="19"/>
-        </w:numPr>
-      </w:pPr>
-      <w:r>
-        <w:t>apply a filter to a series.</w:t>
-      </w:r>
-    </w:p>
-    <w:p>
-      <w:pPr>
-        <w:pStyle w:val="ListParagraph"/>
-        <w:numPr>
-          <w:ilvl w:val="0"/>
-          <w:numId w:val="19"/>
-        </w:numPr>
-      </w:pPr>
-      <w:r>
-        <w:t>zoom via</w:t>
+      <w:r>
+        <w:t>zooming in both axes (no keys pressed).</w:t>
       </w:r>
     </w:p>
     <w:p>
@@ -397,7 +817,7 @@
         </w:numPr>
       </w:pPr>
       <w:r>
-        <w:t>a toolbar button for zoom-in and zoom-out each.</w:t>
+        <w:t>zooming in the domain only (control key pressed).</w:t>
       </w:r>
     </w:p>
     <w:p>
@@ -409,99 +829,7 @@
         </w:numPr>
       </w:pPr>
       <w:r>
-        <w:t>scroll-wheel (up for zoom-in and down for zoom-out); which additionally supports:</w:t>
-      </w:r>
-    </w:p>
-    <w:p>
-      <w:pPr>
-        <w:pStyle w:val="ListParagraph"/>
-        <w:numPr>
-          <w:ilvl w:val="2"/>
-          <w:numId w:val="19"/>
-        </w:numPr>
-      </w:pPr>
-      <w:r>
-        <w:t>zooming in both axes (no keys pressed).</w:t>
-      </w:r>
-    </w:p>
-    <w:p>
-      <w:pPr>
-        <w:pStyle w:val="ListParagraph"/>
-        <w:numPr>
-          <w:ilvl w:val="2"/>
-          <w:numId w:val="19"/>
-        </w:numPr>
-      </w:pPr>
-      <w:r>
-        <w:t>zooming in the domain only (control key pressed).</w:t>
-      </w:r>
-    </w:p>
-    <w:p>
-      <w:pPr>
-        <w:pStyle w:val="ListParagraph"/>
-        <w:numPr>
-          <w:ilvl w:val="2"/>
-          <w:numId w:val="19"/>
-        </w:numPr>
-      </w:pPr>
-      <w:r>
         <w:t>zooming in the range only (shift key pressed).</w:t>
-      </w:r>
-    </w:p>
-    <w:p>
-      <w:pPr>
-        <w:pStyle w:val="ListParagraph"/>
-        <w:numPr>
-          <w:ilvl w:val="2"/>
-          <w:numId w:val="19"/>
-        </w:numPr>
-      </w:pPr>
-      <w:r>
-        <w:t>fine control zooming (in either both axes, domain only, or range only) with the alt key pressed (e.g. ALT = fine both, ALT+CTRL = fine domain only, and ALT+SHIFT = fine range only).</w:t>
-      </w:r>
-    </w:p>
-    <w:p>
-      <w:pPr>
-        <w:pStyle w:val="ListParagraph"/>
-        <w:numPr>
-          <w:ilvl w:val="0"/>
-          <w:numId w:val="19"/>
-        </w:numPr>
-      </w:pPr>
-      <w:r>
-        <w:t>moving the plot at the current chart bounds via middle-click and drag.</w:t>
-      </w:r>
-    </w:p>
-    <w:p>
-      <w:pPr>
-        <w:pStyle w:val="ListParagraph"/>
-        <w:numPr>
-          <w:ilvl w:val="0"/>
-          <w:numId w:val="19"/>
-        </w:numPr>
-      </w:pPr>
-      <w:r>
-        <w:t>observe crosshairs that track the cursor movement to the edges of the plot.</w:t>
-      </w:r>
-    </w:p>
-    <w:p>
-      <w:pPr>
-        <w:pStyle w:val="Heading2"/>
-      </w:pPr>
-      <w:r>
-        <w:t>Editable Properties</w:t>
-      </w:r>
-    </w:p>
-    <w:p>
-      <w:pPr>
-        <w:pStyle w:val="ListParagraph"/>
-        <w:numPr>
-          <w:ilvl w:val="0"/>
-          <w:numId w:val="32"/>
-        </w:numPr>
-      </w:pPr>
-      <w:r>
-        <w:t>the entire chart; which will enable the user to:</w:t>
       </w:r>
     </w:p>
     <w:p>
@@ -513,6 +841,266 @@
         </w:numPr>
       </w:pPr>
       <w:r>
+        <w:t xml:space="preserve">fine control zooming (in either both axes, domain only, or range only) using the </w:t>
+      </w:r>
+      <w:r>
+        <w:t>ALT</w:t>
+      </w:r>
+      <w:r>
+        <w:t xml:space="preserve"> key:</w:t>
+      </w:r>
+    </w:p>
+    <w:p>
+      <w:pPr>
+        <w:pStyle w:val="ListParagraph"/>
+        <w:numPr>
+          <w:ilvl w:val="2"/>
+          <w:numId w:val="35"/>
+        </w:numPr>
+      </w:pPr>
+      <w:r>
+        <w:t>ALT = fine both</w:t>
+      </w:r>
+    </w:p>
+    <w:p>
+      <w:pPr>
+        <w:pStyle w:val="ListParagraph"/>
+        <w:numPr>
+          <w:ilvl w:val="2"/>
+          <w:numId w:val="35"/>
+        </w:numPr>
+      </w:pPr>
+      <w:r>
+        <w:t>ALT+CTRL = fine domain only</w:t>
+      </w:r>
+    </w:p>
+    <w:p>
+      <w:pPr>
+        <w:pStyle w:val="ListParagraph"/>
+        <w:numPr>
+          <w:ilvl w:val="2"/>
+          <w:numId w:val="35"/>
+        </w:numPr>
+      </w:pPr>
+      <w:r>
+        <w:t>ALT+SHIFT = fine range only</w:t>
+      </w:r>
+    </w:p>
+    <w:p>
+      <w:pPr>
+        <w:pStyle w:val="ListParagraph"/>
+        <w:numPr>
+          <w:ilvl w:val="0"/>
+          <w:numId w:val="35"/>
+        </w:numPr>
+      </w:pPr>
+      <w:r>
+        <w:t>moving the plot at the current chart bounds via middle-click and drag.</w:t>
+      </w:r>
+    </w:p>
+    <w:p>
+      <w:pPr>
+        <w:pStyle w:val="ListParagraph"/>
+        <w:numPr>
+          <w:ilvl w:val="0"/>
+          <w:numId w:val="35"/>
+        </w:numPr>
+      </w:pPr>
+      <w:r>
+        <w:t>observe crosshairs that track the cursor movement to the edges of the plot.</w:t>
+      </w:r>
+    </w:p>
+    <w:p>
+      <w:pPr>
+        <w:pStyle w:val="ListParagraph"/>
+        <w:numPr>
+          <w:ilvl w:val="0"/>
+          <w:numId w:val="35"/>
+        </w:numPr>
+      </w:pPr>
+      <w:r>
+        <w:t>clear all plots</w:t>
+      </w:r>
+    </w:p>
+    <w:p>
+      <w:pPr>
+        <w:pStyle w:val="Heading3"/>
+      </w:pPr>
+      <w:r>
+        <w:t>Toolbar</w:t>
+      </w:r>
+    </w:p>
+    <w:p>
+      <w:pPr>
+        <w:pStyle w:val="ListParagraph"/>
+        <w:numPr>
+          <w:ilvl w:val="0"/>
+          <w:numId w:val="40"/>
+        </w:numPr>
+      </w:pPr>
+      <w:r>
+        <w:t>A save button to save images.</w:t>
+      </w:r>
+    </w:p>
+    <w:p>
+      <w:pPr>
+        <w:pStyle w:val="ListParagraph"/>
+        <w:numPr>
+          <w:ilvl w:val="0"/>
+          <w:numId w:val="40"/>
+        </w:numPr>
+      </w:pPr>
+      <w:r>
+        <w:t>A copy button to copy a plot image to the clipboard.</w:t>
+      </w:r>
+      <w:bookmarkStart w:id="1" w:name="_GoBack"/>
+      <w:bookmarkEnd w:id="1"/>
+    </w:p>
+    <w:p>
+      <w:pPr>
+        <w:pStyle w:val="ListParagraph"/>
+        <w:numPr>
+          <w:ilvl w:val="0"/>
+          <w:numId w:val="40"/>
+        </w:numPr>
+      </w:pPr>
+      <w:r>
+        <w:lastRenderedPageBreak/>
+        <w:t xml:space="preserve">Two </w:t>
+      </w:r>
+      <w:r>
+        <w:t>button</w:t>
+      </w:r>
+      <w:r>
+        <w:t xml:space="preserve">s </w:t>
+      </w:r>
+      <w:r>
+        <w:t xml:space="preserve">to zoom-in </w:t>
+      </w:r>
+      <w:r>
+        <w:t>and</w:t>
+      </w:r>
+      <w:r>
+        <w:t xml:space="preserve"> zoom-out the chart.</w:t>
+      </w:r>
+    </w:p>
+    <w:p>
+      <w:pPr>
+        <w:pStyle w:val="ListParagraph"/>
+        <w:numPr>
+          <w:ilvl w:val="0"/>
+          <w:numId w:val="40"/>
+        </w:numPr>
+      </w:pPr>
+      <w:r>
+        <w:t xml:space="preserve">Four </w:t>
+      </w:r>
+      <w:r>
+        <w:t>button</w:t>
+      </w:r>
+      <w:r>
+        <w:t>s</w:t>
+      </w:r>
+      <w:r>
+        <w:t xml:space="preserve"> to pan the chart </w:t>
+      </w:r>
+      <w:r>
+        <w:t>up, down, left, and right.</w:t>
+      </w:r>
+    </w:p>
+    <w:p>
+      <w:pPr>
+        <w:pStyle w:val="Heading3"/>
+      </w:pPr>
+      <w:r>
+        <w:t>Right-Click Menu</w:t>
+      </w:r>
+    </w:p>
+    <w:p>
+      <w:pPr>
+        <w:pStyle w:val="ListParagraph"/>
+        <w:numPr>
+          <w:ilvl w:val="0"/>
+          <w:numId w:val="41"/>
+        </w:numPr>
+      </w:pPr>
+      <w:r>
+        <w:t>Zoom</w:t>
+      </w:r>
+    </w:p>
+    <w:p>
+      <w:pPr>
+        <w:pStyle w:val="ListParagraph"/>
+        <w:numPr>
+          <w:ilvl w:val="0"/>
+          <w:numId w:val="41"/>
+        </w:numPr>
+      </w:pPr>
+      <w:r>
+        <w:t>Stats</w:t>
+      </w:r>
+    </w:p>
+    <w:p>
+      <w:pPr>
+        <w:pStyle w:val="ListParagraph"/>
+        <w:numPr>
+          <w:ilvl w:val="0"/>
+          <w:numId w:val="41"/>
+        </w:numPr>
+      </w:pPr>
+      <w:r>
+        <w:t>Chart Properties</w:t>
+      </w:r>
+    </w:p>
+    <w:p>
+      <w:pPr>
+        <w:pStyle w:val="Heading2"/>
+      </w:pPr>
+      <w:r>
+        <w:t>Data Interface</w:t>
+      </w:r>
+    </w:p>
+    <w:p>
+      <w:pPr>
+        <w:pStyle w:val="ListParagraph"/>
+        <w:numPr>
+          <w:ilvl w:val="0"/>
+          <w:numId w:val="43"/>
+        </w:numPr>
+      </w:pPr>
+      <w:r>
+        <w:t>add/remove/edit data</w:t>
+      </w:r>
+    </w:p>
+    <w:p>
+      <w:pPr>
+        <w:pStyle w:val="Heading2"/>
+      </w:pPr>
+      <w:r>
+        <w:t>Editable Properties</w:t>
+      </w:r>
+    </w:p>
+    <w:p>
+      <w:pPr>
+        <w:pStyle w:val="ListParagraph"/>
+        <w:numPr>
+          <w:ilvl w:val="0"/>
+          <w:numId w:val="32"/>
+        </w:numPr>
+      </w:pPr>
+      <w:r>
+        <w:t>the entire chart; which will enable the user to:</w:t>
+      </w:r>
+    </w:p>
+    <w:p>
+      <w:pPr>
+        <w:pStyle w:val="ListParagraph"/>
+        <w:numPr>
+          <w:ilvl w:val="0"/>
+          <w:numId w:val="36"/>
+        </w:numPr>
+      </w:pPr>
+      <w:r>
         <w:t>set the title and all text properties and choose to show/hide.</w:t>
       </w:r>
     </w:p>
@@ -520,8 +1108,260 @@
       <w:pPr>
         <w:pStyle w:val="ListParagraph"/>
         <w:numPr>
+          <w:ilvl w:val="0"/>
+          <w:numId w:val="36"/>
+        </w:numPr>
+      </w:pPr>
+      <w:r>
+        <w:t>set the subtitle and all text properties and choose to show/hide.</w:t>
+      </w:r>
+    </w:p>
+    <w:p>
+      <w:pPr>
+        <w:pStyle w:val="ListParagraph"/>
+        <w:numPr>
+          <w:ilvl w:val="0"/>
+          <w:numId w:val="36"/>
+        </w:numPr>
+      </w:pPr>
+      <w:r>
+        <w:t>set the top/bottom text and all properties and choose to show/hide.</w:t>
+      </w:r>
+    </w:p>
+    <w:p>
+      <w:pPr>
+        <w:pStyle w:val="ListParagraph"/>
+        <w:numPr>
+          <w:ilvl w:val="0"/>
+          <w:numId w:val="36"/>
+        </w:numPr>
+      </w:pPr>
+      <w:r>
+        <w:t>set the top, left, bottom, and right spacing from the edge of the canvas to the first chart component.</w:t>
+      </w:r>
+    </w:p>
+    <w:p>
+      <w:pPr>
+        <w:pStyle w:val="ListParagraph"/>
+        <w:numPr>
+          <w:ilvl w:val="0"/>
+          <w:numId w:val="36"/>
+        </w:numPr>
+      </w:pPr>
+      <w:r>
+        <w:t>set the background color of the chart.</w:t>
+      </w:r>
+    </w:p>
+    <w:p>
+      <w:pPr>
+        <w:pStyle w:val="ListParagraph"/>
+        <w:numPr>
+          <w:ilvl w:val="0"/>
+          <w:numId w:val="36"/>
+        </w:numPr>
+      </w:pPr>
+      <w:r>
+        <w:t>set the exact size of the plot in either inches, centimeters, or pixels.</w:t>
+      </w:r>
+    </w:p>
+    <w:p>
+      <w:pPr>
+        <w:pStyle w:val="ListParagraph"/>
+        <w:numPr>
+          <w:ilvl w:val="0"/>
+          <w:numId w:val="36"/>
+        </w:numPr>
+      </w:pPr>
+      <w:r>
+        <w:t>turn on/off object anti-aliasing.</w:t>
+      </w:r>
+    </w:p>
+    <w:p>
+      <w:pPr>
+        <w:pStyle w:val="ListParagraph"/>
+        <w:numPr>
+          <w:ilvl w:val="0"/>
+          <w:numId w:val="36"/>
+        </w:numPr>
+      </w:pPr>
+      <w:r>
+        <w:t>turn on/off text anti-aliasing.</w:t>
+      </w:r>
+    </w:p>
+    <w:p>
+      <w:pPr>
+        <w:pStyle w:val="ListParagraph"/>
+        <w:numPr>
+          <w:ilvl w:val="0"/>
+          <w:numId w:val="36"/>
+        </w:numPr>
+      </w:pPr>
+      <w:r>
+        <w:t>turn on/off horizontal gridlines.</w:t>
+      </w:r>
+    </w:p>
+    <w:p>
+      <w:pPr>
+        <w:pStyle w:val="ListParagraph"/>
+        <w:numPr>
+          <w:ilvl w:val="0"/>
+          <w:numId w:val="36"/>
+        </w:numPr>
+      </w:pPr>
+      <w:r>
+        <w:t>turn on/off vertical gridlines.</w:t>
+      </w:r>
+    </w:p>
+    <w:p>
+      <w:pPr>
+        <w:pStyle w:val="ListParagraph"/>
+        <w:numPr>
+          <w:ilvl w:val="0"/>
+          <w:numId w:val="36"/>
+        </w:numPr>
+      </w:pPr>
+      <w:r>
+        <w:t>turn on/off horizontal minor ticks.</w:t>
+      </w:r>
+    </w:p>
+    <w:p>
+      <w:pPr>
+        <w:pStyle w:val="ListParagraph"/>
+        <w:numPr>
+          <w:ilvl w:val="0"/>
+          <w:numId w:val="36"/>
+        </w:numPr>
+      </w:pPr>
+      <w:r>
+        <w:t>turn on/off vertical minor ticks.</w:t>
+      </w:r>
+    </w:p>
+    <w:p>
+      <w:pPr>
+        <w:pStyle w:val="ListParagraph"/>
+        <w:numPr>
+          <w:ilvl w:val="0"/>
+          <w:numId w:val="32"/>
+        </w:numPr>
+      </w:pPr>
+      <w:r>
+        <w:t>the legend; which will enable the user to</w:t>
+      </w:r>
+    </w:p>
+    <w:p>
+      <w:pPr>
+        <w:pStyle w:val="ListParagraph"/>
+        <w:numPr>
+          <w:ilvl w:val="0"/>
+          <w:numId w:val="37"/>
+        </w:numPr>
+      </w:pPr>
+      <w:r>
+        <w:t>show/hide the legend.</w:t>
+      </w:r>
+    </w:p>
+    <w:p>
+      <w:pPr>
+        <w:pStyle w:val="ListParagraph"/>
+        <w:numPr>
+          <w:ilvl w:val="0"/>
+          <w:numId w:val="37"/>
+        </w:numPr>
+      </w:pPr>
+      <w:r>
+        <w:t>set the border:</w:t>
+      </w:r>
+    </w:p>
+    <w:p>
+      <w:pPr>
+        <w:pStyle w:val="ListParagraph"/>
+        <w:numPr>
+          <w:ilvl w:val="2"/>
+          <w:numId w:val="35"/>
+        </w:numPr>
+      </w:pPr>
+      <w:r>
+        <w:t>visibility.</w:t>
+      </w:r>
+    </w:p>
+    <w:p>
+      <w:pPr>
+        <w:pStyle w:val="ListParagraph"/>
+        <w:numPr>
+          <w:ilvl w:val="2"/>
+          <w:numId w:val="35"/>
+        </w:numPr>
+      </w:pPr>
+      <w:r>
+        <w:t>thickness.</w:t>
+      </w:r>
+    </w:p>
+    <w:p>
+      <w:pPr>
+        <w:pStyle w:val="ListParagraph"/>
+        <w:numPr>
+          <w:ilvl w:val="2"/>
+          <w:numId w:val="35"/>
+        </w:numPr>
+      </w:pPr>
+      <w:r>
+        <w:t>color.</w:t>
+      </w:r>
+    </w:p>
+    <w:p>
+      <w:pPr>
+        <w:pStyle w:val="ListParagraph"/>
+        <w:numPr>
+          <w:ilvl w:val="0"/>
+          <w:numId w:val="37"/>
+        </w:numPr>
+      </w:pPr>
+      <w:r>
+        <w:t>set the side on which the legend appears.</w:t>
+      </w:r>
+    </w:p>
+    <w:p>
+      <w:pPr>
+        <w:pStyle w:val="ListParagraph"/>
+        <w:numPr>
+          <w:ilvl w:val="0"/>
+          <w:numId w:val="37"/>
+        </w:numPr>
+      </w:pPr>
+      <w:r>
+        <w:t>set the background color of the legend.</w:t>
+      </w:r>
+    </w:p>
+    <w:p>
+      <w:pPr>
+        <w:pStyle w:val="ListParagraph"/>
+        <w:numPr>
+          <w:ilvl w:val="0"/>
+          <w:numId w:val="35"/>
+        </w:numPr>
+      </w:pPr>
+      <w:r>
+        <w:t>each axis (primary and secondary domain/range); which will enable the user to</w:t>
+      </w:r>
+    </w:p>
+    <w:p>
+      <w:pPr>
+        <w:pStyle w:val="ListParagraph"/>
+        <w:numPr>
           <w:ilvl w:val="1"/>
-          <w:numId w:val="19"/>
+          <w:numId w:val="35"/>
+        </w:numPr>
+      </w:pPr>
+      <w:r>
+        <w:t>set the title and all text properties and choose to show/hide.</w:t>
+      </w:r>
+    </w:p>
+    <w:p>
+      <w:pPr>
+        <w:pStyle w:val="ListParagraph"/>
+        <w:numPr>
+          <w:ilvl w:val="1"/>
+          <w:numId w:val="35"/>
         </w:numPr>
       </w:pPr>
       <w:r>
@@ -533,11 +1373,11 @@
         <w:pStyle w:val="ListParagraph"/>
         <w:numPr>
           <w:ilvl w:val="1"/>
-          <w:numId w:val="19"/>
-        </w:numPr>
-      </w:pPr>
-      <w:r>
-        <w:t>set the top/bottom text and all properties and choose to show/hide.</w:t>
+          <w:numId w:val="35"/>
+        </w:numPr>
+      </w:pPr>
+      <w:r>
+        <w:t>manually set the bounds for the axis.</w:t>
       </w:r>
     </w:p>
     <w:p>
@@ -545,11 +1385,47 @@
         <w:pStyle w:val="ListParagraph"/>
         <w:numPr>
           <w:ilvl w:val="1"/>
-          <w:numId w:val="19"/>
-        </w:numPr>
-      </w:pPr>
-      <w:r>
-        <w:t>set the top, left, bottom, and right spacing from the edge of the canvas to the first chart component.</w:t>
+          <w:numId w:val="35"/>
+        </w:numPr>
+      </w:pPr>
+      <w:r>
+        <w:t>set tick spacing to auto or define as:</w:t>
+      </w:r>
+    </w:p>
+    <w:p>
+      <w:pPr>
+        <w:pStyle w:val="ListParagraph"/>
+        <w:numPr>
+          <w:ilvl w:val="2"/>
+          <w:numId w:val="35"/>
+        </w:numPr>
+      </w:pPr>
+      <w:r>
+        <w:t>tick start</w:t>
+      </w:r>
+    </w:p>
+    <w:p>
+      <w:pPr>
+        <w:pStyle w:val="ListParagraph"/>
+        <w:numPr>
+          <w:ilvl w:val="2"/>
+          <w:numId w:val="35"/>
+        </w:numPr>
+      </w:pPr>
+      <w:r>
+        <w:t>tick end</w:t>
+      </w:r>
+    </w:p>
+    <w:p>
+      <w:pPr>
+        <w:pStyle w:val="ListParagraph"/>
+        <w:numPr>
+          <w:ilvl w:val="2"/>
+          <w:numId w:val="35"/>
+        </w:numPr>
+      </w:pPr>
+      <w:r>
+        <w:t>tick width</w:t>
       </w:r>
     </w:p>
     <w:p>
@@ -557,11 +1433,36 @@
         <w:pStyle w:val="ListParagraph"/>
         <w:numPr>
           <w:ilvl w:val="1"/>
-          <w:numId w:val="19"/>
-        </w:numPr>
-      </w:pPr>
-      <w:r>
-        <w:t>set the background color of the chart.</w:t>
+          <w:numId w:val="35"/>
+        </w:numPr>
+      </w:pPr>
+      <w:r>
+        <w:lastRenderedPageBreak/>
+        <w:t>set ticks to include zero if auto</w:t>
+      </w:r>
+    </w:p>
+    <w:p>
+      <w:pPr>
+        <w:pStyle w:val="ListParagraph"/>
+        <w:numPr>
+          <w:ilvl w:val="0"/>
+          <w:numId w:val="35"/>
+        </w:numPr>
+      </w:pPr>
+      <w:r>
+        <w:t>plots; which will enable the user to reorder all available plots.</w:t>
+      </w:r>
+    </w:p>
+    <w:p>
+      <w:pPr>
+        <w:pStyle w:val="ListParagraph"/>
+        <w:numPr>
+          <w:ilvl w:val="0"/>
+          <w:numId w:val="35"/>
+        </w:numPr>
+      </w:pPr>
+      <w:r>
+        <w:t>each plot; which will enable the user to:</w:t>
       </w:r>
     </w:p>
     <w:p>
@@ -569,11 +1470,11 @@
         <w:pStyle w:val="ListParagraph"/>
         <w:numPr>
           <w:ilvl w:val="1"/>
-          <w:numId w:val="19"/>
-        </w:numPr>
-      </w:pPr>
-      <w:r>
-        <w:t>set the exact size of the plot in either inches, centimeters, or pixels.</w:t>
+          <w:numId w:val="35"/>
+        </w:numPr>
+      </w:pPr>
+      <w:r>
+        <w:t>change the plot name.</w:t>
       </w:r>
     </w:p>
     <w:p>
@@ -581,11 +1482,11 @@
         <w:pStyle w:val="ListParagraph"/>
         <w:numPr>
           <w:ilvl w:val="1"/>
-          <w:numId w:val="19"/>
-        </w:numPr>
-      </w:pPr>
-      <w:r>
-        <w:t>turn on/off object anti-aliasing.</w:t>
+          <w:numId w:val="35"/>
+        </w:numPr>
+      </w:pPr>
+      <w:r>
+        <w:t>show/hide the plot.</w:t>
       </w:r>
     </w:p>
     <w:p>
@@ -593,11 +1494,11 @@
         <w:pStyle w:val="ListParagraph"/>
         <w:numPr>
           <w:ilvl w:val="1"/>
-          <w:numId w:val="19"/>
-        </w:numPr>
-      </w:pPr>
-      <w:r>
-        <w:t>turn on/off text anti-aliasing.</w:t>
+          <w:numId w:val="35"/>
+        </w:numPr>
+      </w:pPr>
+      <w:r>
+        <w:t>assign the plots x-values to primary or secondary domain.</w:t>
       </w:r>
     </w:p>
     <w:p>
@@ -605,11 +1506,11 @@
         <w:pStyle w:val="ListParagraph"/>
         <w:numPr>
           <w:ilvl w:val="1"/>
-          <w:numId w:val="19"/>
-        </w:numPr>
-      </w:pPr>
-      <w:r>
-        <w:t>turn on/off horizontal gridlines.</w:t>
+          <w:numId w:val="35"/>
+        </w:numPr>
+      </w:pPr>
+      <w:r>
+        <w:t>assign the plots y-values to the primary or secondary range.</w:t>
       </w:r>
     </w:p>
     <w:p>
@@ -617,11 +1518,59 @@
         <w:pStyle w:val="ListParagraph"/>
         <w:numPr>
           <w:ilvl w:val="1"/>
-          <w:numId w:val="19"/>
-        </w:numPr>
-      </w:pPr>
-      <w:r>
-        <w:t>turn on/off vertical gridlines.</w:t>
+          <w:numId w:val="35"/>
+        </w:numPr>
+      </w:pPr>
+      <w:r>
+        <w:t>edit the marker properties:</w:t>
+      </w:r>
+    </w:p>
+    <w:p>
+      <w:pPr>
+        <w:pStyle w:val="ListParagraph"/>
+        <w:numPr>
+          <w:ilvl w:val="2"/>
+          <w:numId w:val="35"/>
+        </w:numPr>
+      </w:pPr>
+      <w:r>
+        <w:t>show/hide the marker.</w:t>
+      </w:r>
+    </w:p>
+    <w:p>
+      <w:pPr>
+        <w:pStyle w:val="ListParagraph"/>
+        <w:numPr>
+          <w:ilvl w:val="2"/>
+          <w:numId w:val="35"/>
+        </w:numPr>
+      </w:pPr>
+      <w:r>
+        <w:t>choose the marker shape (Circle, Diamond, Square, X, Plus).</w:t>
+      </w:r>
+    </w:p>
+    <w:p>
+      <w:pPr>
+        <w:pStyle w:val="ListParagraph"/>
+        <w:numPr>
+          <w:ilvl w:val="2"/>
+          <w:numId w:val="35"/>
+        </w:numPr>
+      </w:pPr>
+      <w:r>
+        <w:t>choose the marker size.</w:t>
+      </w:r>
+    </w:p>
+    <w:p>
+      <w:pPr>
+        <w:pStyle w:val="ListParagraph"/>
+        <w:numPr>
+          <w:ilvl w:val="2"/>
+          <w:numId w:val="35"/>
+        </w:numPr>
+      </w:pPr>
+      <w:r>
+        <w:t>choose the marker color.</w:t>
       </w:r>
     </w:p>
     <w:p>
@@ -629,59 +1578,11 @@
         <w:pStyle w:val="ListParagraph"/>
         <w:numPr>
           <w:ilvl w:val="1"/>
-          <w:numId w:val="19"/>
-        </w:numPr>
-      </w:pPr>
-      <w:r>
-        <w:t>turn on/off horizontal minor ticks.</w:t>
-      </w:r>
-    </w:p>
-    <w:p>
-      <w:pPr>
-        <w:pStyle w:val="ListParagraph"/>
-        <w:numPr>
-          <w:ilvl w:val="1"/>
-          <w:numId w:val="19"/>
-        </w:numPr>
-      </w:pPr>
-      <w:r>
-        <w:t>turn on/off vertical minor ticks.</w:t>
-      </w:r>
-    </w:p>
-    <w:p>
-      <w:pPr>
-        <w:pStyle w:val="ListParagraph"/>
-        <w:numPr>
-          <w:ilvl w:val="0"/>
-          <w:numId w:val="32"/>
-        </w:numPr>
-      </w:pPr>
-      <w:r>
-        <w:t>the legend; which will enable the user to</w:t>
-      </w:r>
-    </w:p>
-    <w:p>
-      <w:pPr>
-        <w:pStyle w:val="ListParagraph"/>
-        <w:numPr>
-          <w:ilvl w:val="1"/>
-          <w:numId w:val="19"/>
-        </w:numPr>
-      </w:pPr>
-      <w:r>
-        <w:t>show/hide the legend.</w:t>
-      </w:r>
-    </w:p>
-    <w:p>
-      <w:pPr>
-        <w:pStyle w:val="ListParagraph"/>
-        <w:numPr>
-          <w:ilvl w:val="1"/>
-          <w:numId w:val="19"/>
-        </w:numPr>
-      </w:pPr>
-      <w:r>
-        <w:t>set the border:</w:t>
+          <w:numId w:val="35"/>
+        </w:numPr>
+      </w:pPr>
+      <w:r>
+        <w:t>edit the connecting line properties:</w:t>
       </w:r>
     </w:p>
     <w:p>
@@ -689,11 +1590,11 @@
         <w:pStyle w:val="ListParagraph"/>
         <w:numPr>
           <w:ilvl w:val="2"/>
-          <w:numId w:val="19"/>
-        </w:numPr>
-      </w:pPr>
-      <w:r>
-        <w:t>visibility.</w:t>
+          <w:numId w:val="35"/>
+        </w:numPr>
+      </w:pPr>
+      <w:r>
+        <w:t>show/hide the line.</w:t>
       </w:r>
     </w:p>
     <w:p>
@@ -701,11 +1602,11 @@
         <w:pStyle w:val="ListParagraph"/>
         <w:numPr>
           <w:ilvl w:val="2"/>
-          <w:numId w:val="19"/>
-        </w:numPr>
-      </w:pPr>
-      <w:r>
-        <w:t>thickness.</w:t>
+          <w:numId w:val="35"/>
+        </w:numPr>
+      </w:pPr>
+      <w:r>
+        <w:t>choose the line style (dashed/solid).</w:t>
       </w:r>
     </w:p>
     <w:p>
@@ -713,96 +1614,11 @@
         <w:pStyle w:val="ListParagraph"/>
         <w:numPr>
           <w:ilvl w:val="2"/>
-          <w:numId w:val="19"/>
-        </w:numPr>
-      </w:pPr>
-      <w:r>
-        <w:t>color.</w:t>
-      </w:r>
-    </w:p>
-    <w:p>
-      <w:pPr>
-        <w:pStyle w:val="ListParagraph"/>
-        <w:numPr>
-          <w:ilvl w:val="1"/>
-          <w:numId w:val="19"/>
-        </w:numPr>
-      </w:pPr>
-      <w:r>
-        <w:t>set the side on which the legend appears.</w:t>
-      </w:r>
-    </w:p>
-    <w:p>
-      <w:pPr>
-        <w:pStyle w:val="ListParagraph"/>
-        <w:numPr>
-          <w:ilvl w:val="1"/>
-          <w:numId w:val="19"/>
-        </w:numPr>
-      </w:pPr>
-      <w:r>
-        <w:t>set the background color of the legend.</w:t>
-      </w:r>
-    </w:p>
-    <w:p>
-      <w:pPr>
-        <w:pStyle w:val="ListParagraph"/>
-        <w:numPr>
-          <w:ilvl w:val="0"/>
-          <w:numId w:val="19"/>
-        </w:numPr>
-      </w:pPr>
-      <w:r>
-        <w:t>each axis (primary and secondary domain/range); which will enable the user to</w:t>
-      </w:r>
-    </w:p>
-    <w:p>
-      <w:pPr>
-        <w:pStyle w:val="ListParagraph"/>
-        <w:numPr>
-          <w:ilvl w:val="1"/>
-          <w:numId w:val="19"/>
-        </w:numPr>
-      </w:pPr>
-      <w:r>
-        <w:t>set the title and all text properties and choose to show/hide.</w:t>
-      </w:r>
-    </w:p>
-    <w:p>
-      <w:pPr>
-        <w:pStyle w:val="ListParagraph"/>
-        <w:numPr>
-          <w:ilvl w:val="1"/>
-          <w:numId w:val="19"/>
-        </w:numPr>
-      </w:pPr>
-      <w:r>
-        <w:t>set the subtitle and all text properties and choose to show/hide.</w:t>
-      </w:r>
-    </w:p>
-    <w:p>
-      <w:pPr>
-        <w:pStyle w:val="ListParagraph"/>
-        <w:numPr>
-          <w:ilvl w:val="1"/>
-          <w:numId w:val="19"/>
-        </w:numPr>
-      </w:pPr>
-      <w:r>
-        <w:t>manually set the bounds for the axis.</w:t>
-      </w:r>
-    </w:p>
-    <w:p>
-      <w:pPr>
-        <w:pStyle w:val="ListParagraph"/>
-        <w:numPr>
-          <w:ilvl w:val="1"/>
-          <w:numId w:val="19"/>
-        </w:numPr>
-      </w:pPr>
-      <w:r>
-        <w:lastRenderedPageBreak/>
-        <w:t>set tick spacing to auto or define as:</w:t>
+          <w:numId w:val="35"/>
+        </w:numPr>
+      </w:pPr>
+      <w:r>
+        <w:t>choose the line weight.</w:t>
       </w:r>
     </w:p>
     <w:p>
@@ -810,235 +1626,7 @@
         <w:pStyle w:val="ListParagraph"/>
         <w:numPr>
           <w:ilvl w:val="2"/>
-          <w:numId w:val="19"/>
-        </w:numPr>
-      </w:pPr>
-      <w:r>
-        <w:t>tick start</w:t>
-      </w:r>
-    </w:p>
-    <w:p>
-      <w:pPr>
-        <w:pStyle w:val="ListParagraph"/>
-        <w:numPr>
-          <w:ilvl w:val="2"/>
-          <w:numId w:val="19"/>
-        </w:numPr>
-      </w:pPr>
-      <w:r>
-        <w:t>tick end</w:t>
-      </w:r>
-    </w:p>
-    <w:p>
-      <w:pPr>
-        <w:pStyle w:val="ListParagraph"/>
-        <w:numPr>
-          <w:ilvl w:val="2"/>
-          <w:numId w:val="19"/>
-        </w:numPr>
-      </w:pPr>
-      <w:r>
-        <w:t>tick width</w:t>
-      </w:r>
-    </w:p>
-    <w:p>
-      <w:pPr>
-        <w:pStyle w:val="ListParagraph"/>
-        <w:numPr>
-          <w:ilvl w:val="1"/>
-          <w:numId w:val="19"/>
-        </w:numPr>
-      </w:pPr>
-      <w:r>
-        <w:t>set ticks to include zero if auto</w:t>
-      </w:r>
-    </w:p>
-    <w:p>
-      <w:pPr>
-        <w:pStyle w:val="ListParagraph"/>
-        <w:numPr>
-          <w:ilvl w:val="0"/>
-          <w:numId w:val="19"/>
-        </w:numPr>
-      </w:pPr>
-      <w:r>
-        <w:t>plots; which will enable the user to reorder all available plots.</w:t>
-      </w:r>
-    </w:p>
-    <w:p>
-      <w:pPr>
-        <w:pStyle w:val="ListParagraph"/>
-        <w:numPr>
-          <w:ilvl w:val="0"/>
-          <w:numId w:val="19"/>
-        </w:numPr>
-      </w:pPr>
-      <w:r>
-        <w:t>each plot; which will enable the user to:</w:t>
-      </w:r>
-    </w:p>
-    <w:p>
-      <w:pPr>
-        <w:pStyle w:val="ListParagraph"/>
-        <w:numPr>
-          <w:ilvl w:val="1"/>
-          <w:numId w:val="19"/>
-        </w:numPr>
-      </w:pPr>
-      <w:r>
-        <w:t>change the plot name.</w:t>
-      </w:r>
-    </w:p>
-    <w:p>
-      <w:pPr>
-        <w:pStyle w:val="ListParagraph"/>
-        <w:numPr>
-          <w:ilvl w:val="1"/>
-          <w:numId w:val="19"/>
-        </w:numPr>
-      </w:pPr>
-      <w:r>
-        <w:t>show/hide the plot.</w:t>
-      </w:r>
-    </w:p>
-    <w:p>
-      <w:pPr>
-        <w:pStyle w:val="ListParagraph"/>
-        <w:numPr>
-          <w:ilvl w:val="1"/>
-          <w:numId w:val="19"/>
-        </w:numPr>
-      </w:pPr>
-      <w:r>
-        <w:t>assign the plots x-values to primary or secondary domain.</w:t>
-      </w:r>
-    </w:p>
-    <w:p>
-      <w:pPr>
-        <w:pStyle w:val="ListParagraph"/>
-        <w:numPr>
-          <w:ilvl w:val="1"/>
-          <w:numId w:val="19"/>
-        </w:numPr>
-      </w:pPr>
-      <w:r>
-        <w:t>assign the plots y-values to the primary or secondary range.</w:t>
-      </w:r>
-    </w:p>
-    <w:p>
-      <w:pPr>
-        <w:pStyle w:val="ListParagraph"/>
-        <w:numPr>
-          <w:ilvl w:val="1"/>
-          <w:numId w:val="19"/>
-        </w:numPr>
-      </w:pPr>
-      <w:r>
-        <w:t>edit the marker properties:</w:t>
-      </w:r>
-    </w:p>
-    <w:p>
-      <w:pPr>
-        <w:pStyle w:val="ListParagraph"/>
-        <w:numPr>
-          <w:ilvl w:val="2"/>
-          <w:numId w:val="19"/>
-        </w:numPr>
-      </w:pPr>
-      <w:r>
-        <w:t>show/hide the marker.</w:t>
-      </w:r>
-    </w:p>
-    <w:p>
-      <w:pPr>
-        <w:pStyle w:val="ListParagraph"/>
-        <w:numPr>
-          <w:ilvl w:val="2"/>
-          <w:numId w:val="19"/>
-        </w:numPr>
-      </w:pPr>
-      <w:r>
-        <w:t>choose the marker shape (Circle, Diamond, Square, X, Plus).</w:t>
-      </w:r>
-    </w:p>
-    <w:p>
-      <w:pPr>
-        <w:pStyle w:val="ListParagraph"/>
-        <w:numPr>
-          <w:ilvl w:val="2"/>
-          <w:numId w:val="19"/>
-        </w:numPr>
-      </w:pPr>
-      <w:r>
-        <w:t>choose the marker size.</w:t>
-      </w:r>
-    </w:p>
-    <w:p>
-      <w:pPr>
-        <w:pStyle w:val="ListParagraph"/>
-        <w:numPr>
-          <w:ilvl w:val="2"/>
-          <w:numId w:val="19"/>
-        </w:numPr>
-      </w:pPr>
-      <w:r>
-        <w:t>choose the marker color.</w:t>
-      </w:r>
-    </w:p>
-    <w:p>
-      <w:pPr>
-        <w:pStyle w:val="ListParagraph"/>
-        <w:numPr>
-          <w:ilvl w:val="1"/>
-          <w:numId w:val="19"/>
-        </w:numPr>
-      </w:pPr>
-      <w:r>
-        <w:t>edit the connecting line properties:</w:t>
-      </w:r>
-    </w:p>
-    <w:p>
-      <w:pPr>
-        <w:pStyle w:val="ListParagraph"/>
-        <w:numPr>
-          <w:ilvl w:val="2"/>
-          <w:numId w:val="19"/>
-        </w:numPr>
-      </w:pPr>
-      <w:r>
-        <w:t>show/hide the line.</w:t>
-      </w:r>
-    </w:p>
-    <w:p>
-      <w:pPr>
-        <w:pStyle w:val="ListParagraph"/>
-        <w:numPr>
-          <w:ilvl w:val="2"/>
-          <w:numId w:val="19"/>
-        </w:numPr>
-      </w:pPr>
-      <w:r>
-        <w:t>choose the line style (dashed/solid).</w:t>
-      </w:r>
-    </w:p>
-    <w:p>
-      <w:pPr>
-        <w:pStyle w:val="ListParagraph"/>
-        <w:numPr>
-          <w:ilvl w:val="2"/>
-          <w:numId w:val="19"/>
-        </w:numPr>
-      </w:pPr>
-      <w:r>
-        <w:t>choose the line weight.</w:t>
-      </w:r>
-    </w:p>
-    <w:p>
-      <w:pPr>
-        <w:pStyle w:val="ListParagraph"/>
-        <w:numPr>
-          <w:ilvl w:val="2"/>
-          <w:numId w:val="19"/>
+          <w:numId w:val="35"/>
         </w:numPr>
       </w:pPr>
       <w:r>
@@ -1122,7 +1710,7 @@
         <w:fldChar w:fldCharType="separate"/>
       </w:r>
       <w:r>
-        <w:t>1.e.ii</w:t>
+        <w:t>1.a</w:t>
       </w:r>
       <w:r>
         <w:fldChar w:fldCharType="end"/>
@@ -1152,7 +1740,7 @@
         <w:fldChar w:fldCharType="separate"/>
       </w:r>
       <w:r>
-        <w:t>1.f</w:t>
+        <w:t>5</w:t>
       </w:r>
       <w:r>
         <w:fldChar w:fldCharType="end"/>
@@ -1219,68 +1807,267 @@
     </w:p>
     <w:p>
       <w:pPr>
+        <w:pStyle w:val="Heading2"/>
+      </w:pPr>
+      <w:bookmarkStart w:id="2" w:name="_Ref533767522"/>
+      <w:r>
+        <w:lastRenderedPageBreak/>
+        <w:t>Input Formats</w:t>
+      </w:r>
+      <w:bookmarkEnd w:id="2"/>
+    </w:p>
+    <w:p>
+      <w:pPr>
+        <w:pStyle w:val="Heading3"/>
+      </w:pPr>
+      <w:r>
+        <w:t>Chart Data File</w:t>
+      </w:r>
+    </w:p>
+    <w:p>
+      <w:pPr>
+        <w:pStyle w:val="Heading3"/>
+      </w:pPr>
+      <w:r>
+        <w:t>Space Separated</w:t>
+      </w:r>
+    </w:p>
+    <w:p>
+      <w:pPr>
+        <w:pStyle w:val="Heading3"/>
+      </w:pPr>
+      <w:r>
+        <w:t>Tab Separated</w:t>
+      </w:r>
+    </w:p>
+    <w:p>
+      <w:pPr>
+        <w:pStyle w:val="Heading3"/>
+      </w:pPr>
+      <w:r>
+        <w:t>Comma Separated</w:t>
+      </w:r>
+    </w:p>
+    <w:p>
+      <w:pPr>
+        <w:pStyle w:val="Heading3"/>
+      </w:pPr>
+      <w:r>
+        <w:t>Clipboard</w:t>
+      </w:r>
+    </w:p>
+    <w:p>
+      <w:pPr>
+        <w:pStyle w:val="Heading3"/>
+      </w:pPr>
+      <w:r>
+        <w:t>MAT File</w:t>
+      </w:r>
+    </w:p>
+    <w:p>
+      <w:pPr>
+        <w:pStyle w:val="Heading2"/>
+      </w:pPr>
+      <w:bookmarkStart w:id="3" w:name="_Ref533768045"/>
+      <w:r>
+        <w:t>Output Formats</w:t>
+      </w:r>
+      <w:bookmarkEnd w:id="3"/>
+    </w:p>
+    <w:p>
+      <w:pPr>
+        <w:pStyle w:val="Heading3"/>
+      </w:pPr>
+      <w:r>
+        <w:t>Chart Data File</w:t>
+      </w:r>
+    </w:p>
+    <w:p>
+      <w:pPr>
+        <w:pStyle w:val="Heading3"/>
+      </w:pPr>
+      <w:r>
+        <w:t>MAT File</w:t>
+      </w:r>
+    </w:p>
+    <w:p>
+      <w:pPr>
+        <w:pStyle w:val="Heading3"/>
+      </w:pPr>
+      <w:r>
+        <w:t>Tab Separated</w:t>
+      </w:r>
+    </w:p>
+    <w:p>
+      <w:pPr>
+        <w:pStyle w:val="Heading3"/>
+      </w:pPr>
+      <w:r>
+        <w:t>Comma Separated</w:t>
+      </w:r>
+    </w:p>
+    <w:p>
+      <w:pPr>
+        <w:pStyle w:val="Heading3"/>
+      </w:pPr>
+      <w:r>
+        <w:t>Image File</w:t>
+      </w:r>
+    </w:p>
+    <w:p>
+      <w:pPr>
+        <w:pStyle w:val="ListParagraph"/>
+        <w:numPr>
+          <w:ilvl w:val="0"/>
+          <w:numId w:val="38"/>
+        </w:numPr>
+      </w:pPr>
+      <w:r>
+        <w:t>PNG</w:t>
+      </w:r>
+    </w:p>
+    <w:p>
+      <w:pPr>
+        <w:pStyle w:val="ListParagraph"/>
+        <w:numPr>
+          <w:ilvl w:val="0"/>
+          <w:numId w:val="38"/>
+        </w:numPr>
+      </w:pPr>
+      <w:r>
+        <w:t>JPEG</w:t>
+      </w:r>
+    </w:p>
+    <w:p>
+      <w:pPr>
+        <w:pStyle w:val="ListParagraph"/>
+        <w:numPr>
+          <w:ilvl w:val="0"/>
+          <w:numId w:val="38"/>
+        </w:numPr>
+      </w:pPr>
+      <w:r>
+        <w:t>BMP</w:t>
+      </w:r>
+    </w:p>
+    <w:p>
+      <w:pPr>
         <w:pStyle w:val="Heading1"/>
       </w:pPr>
       <w:r>
-        <w:t>Use Cases</w:t>
-      </w:r>
-    </w:p>
-    <w:p/>
-    <w:p>
-      <w:pPr>
-        <w:pStyle w:val="Heading1"/>
-      </w:pPr>
-      <w:r>
+        <w:t>Functional Description</w:t>
+      </w:r>
+    </w:p>
+    <w:p>
+      <w:pPr>
+        <w:pStyle w:val="Heading2"/>
+      </w:pPr>
+      <w:r>
+        <w:t>Main Interface</w:t>
+      </w:r>
+    </w:p>
+    <w:p>
+      <w:pPr>
+        <w:pStyle w:val="ListParagraph"/>
+        <w:numPr>
+          <w:ilvl w:val="0"/>
+          <w:numId w:val="21"/>
+        </w:numPr>
+      </w:pPr>
+      <w:r>
+        <w:t>Navigation Pane</w:t>
+      </w:r>
+    </w:p>
+    <w:p>
+      <w:pPr>
+        <w:pStyle w:val="ListParagraph"/>
+        <w:numPr>
+          <w:ilvl w:val="0"/>
+          <w:numId w:val="21"/>
+        </w:numPr>
+      </w:pPr>
+      <w:r>
+        <w:t>Chart Tab</w:t>
+      </w:r>
+    </w:p>
+    <w:p>
+      <w:pPr>
+        <w:pStyle w:val="ListParagraph"/>
+        <w:numPr>
+          <w:ilvl w:val="0"/>
+          <w:numId w:val="21"/>
+        </w:numPr>
+      </w:pPr>
+      <w:r>
+        <w:t>Data Tab</w:t>
+      </w:r>
+    </w:p>
+    <w:p>
+      <w:pPr>
+        <w:pStyle w:val="ListParagraph"/>
+        <w:numPr>
+          <w:ilvl w:val="0"/>
+          <w:numId w:val="42"/>
+        </w:numPr>
+      </w:pPr>
+      <w:r>
+        <w:t>Properties Dialog</w:t>
+      </w:r>
+    </w:p>
+    <w:p>
+      <w:pPr>
+        <w:jc w:val="center"/>
+      </w:pPr>
+      <w:r>
+        <w:rPr>
+          <w:noProof/>
+        </w:rPr>
         <w:lastRenderedPageBreak/>
-        <w:t>User Interface</w:t>
-      </w:r>
-    </w:p>
-    <w:p>
-      <w:pPr>
-        <w:pStyle w:val="ListParagraph"/>
-        <w:numPr>
-          <w:ilvl w:val="0"/>
-          <w:numId w:val="21"/>
-        </w:numPr>
-      </w:pPr>
-      <w:r>
-        <w:t>Navigation Pane</w:t>
-      </w:r>
-    </w:p>
-    <w:p>
-      <w:pPr>
-        <w:pStyle w:val="ListParagraph"/>
-        <w:numPr>
-          <w:ilvl w:val="0"/>
-          <w:numId w:val="21"/>
-        </w:numPr>
-      </w:pPr>
-      <w:r>
-        <w:t>Chart Tab</w:t>
-      </w:r>
-    </w:p>
-    <w:p>
-      <w:pPr>
-        <w:pStyle w:val="ListParagraph"/>
-        <w:numPr>
-          <w:ilvl w:val="0"/>
-          <w:numId w:val="21"/>
-        </w:numPr>
-      </w:pPr>
-      <w:r>
-        <w:t>Data Tab</w:t>
-      </w:r>
-    </w:p>
-    <w:p>
-      <w:pPr>
-        <w:pStyle w:val="ListParagraph"/>
-        <w:numPr>
-          <w:ilvl w:val="0"/>
-          <w:numId w:val="21"/>
-        </w:numPr>
-      </w:pPr>
-      <w:r>
-        <w:t>Properties Dialog</w:t>
+        <w:drawing>
+          <wp:inline distT="0" distB="0" distL="0" distR="0" wp14:anchorId="701AB1C1" wp14:editId="62FCB84C">
+            <wp:extent cx="5943600" cy="3633303"/>
+            <wp:effectExtent l="0" t="0" r="0" b="5715"/>
+            <wp:docPr id="2" name="Picture 2"/>
+            <wp:cNvGraphicFramePr>
+              <a:graphicFrameLocks xmlns:a="http://schemas.openxmlformats.org/drawingml/2006/main" noChangeAspect="1"/>
+            </wp:cNvGraphicFramePr>
+            <a:graphic xmlns:a="http://schemas.openxmlformats.org/drawingml/2006/main">
+              <a:graphicData uri="http://schemas.openxmlformats.org/drawingml/2006/picture">
+                <pic:pic xmlns:pic="http://schemas.openxmlformats.org/drawingml/2006/picture">
+                  <pic:nvPicPr>
+                    <pic:cNvPr id="0" name="Picture 2"/>
+                    <pic:cNvPicPr>
+                      <a:picLocks noChangeAspect="1" noChangeArrowheads="1"/>
+                    </pic:cNvPicPr>
+                  </pic:nvPicPr>
+                  <pic:blipFill>
+                    <a:blip r:embed="rId6">
+                      <a:extLst>
+                        <a:ext uri="{28A0092B-C50C-407E-A947-70E740481C1C}">
+                          <a14:useLocalDpi xmlns:a14="http://schemas.microsoft.com/office/drawing/2010/main" val="0"/>
+                        </a:ext>
+                      </a:extLst>
+                    </a:blip>
+                    <a:srcRect/>
+                    <a:stretch>
+                      <a:fillRect/>
+                    </a:stretch>
+                  </pic:blipFill>
+                  <pic:spPr bwMode="auto">
+                    <a:xfrm>
+                      <a:off x="0" y="0"/>
+                      <a:ext cx="5943600" cy="3633303"/>
+                    </a:xfrm>
+                    <a:prstGeom prst="rect">
+                      <a:avLst/>
+                    </a:prstGeom>
+                    <a:noFill/>
+                  </pic:spPr>
+                </pic:pic>
+              </a:graphicData>
+            </a:graphic>
+          </wp:inline>
+        </w:drawing>
       </w:r>
     </w:p>
     <w:p>
@@ -1428,6 +2215,7 @@
     </w:p>
     <w:p>
       <w:r>
+        <w:lastRenderedPageBreak/>
         <w:t>Other requirements</w:t>
       </w:r>
     </w:p>
@@ -2026,8 +2814,6 @@
         </w:tc>
       </w:tr>
     </w:tbl>
-    <w:p/>
-    <w:p/>
     <w:p>
       <w:pPr>
         <w:pStyle w:val="Heading1"/>
@@ -2044,8 +2830,6 @@
           <w:numId w:val="22"/>
         </w:numPr>
       </w:pPr>
-      <w:bookmarkStart w:id="2" w:name="_GoBack"/>
-      <w:bookmarkEnd w:id="2"/>
       <w:proofErr w:type="spellStart"/>
       <w:r>
         <w:t>JChartFrameView</w:t>
@@ -2153,7 +2937,7 @@
                     </pic:cNvPicPr>
                   </pic:nvPicPr>
                   <pic:blipFill rotWithShape="1">
-                    <a:blip r:embed="rId6">
+                    <a:blip r:embed="rId7">
                       <a:extLst>
                         <a:ext uri="{28A0092B-C50C-407E-A947-70E740481C1C}">
                           <a14:useLocalDpi xmlns:a14="http://schemas.microsoft.com/office/drawing/2010/main" val="0"/>
@@ -2246,7 +3030,11 @@
     </w:p>
     <w:p>
       <w:r>
-        <w:t>Spacing for tick marks is driven by the intent to create human readable numbers for each tick. For instance, one could always create n ticks. The number of spaces would be n-1. The distance between tick marks in axis coordinates would be range/(n-1). This method would result in uncomfortable distances between tick marks. Consider a range of 13 (2.4 - 15.4) with 11 tick marks; the result would be a distance between ticks of 1.3 and marks at 2.4, 3.7, 5.0, 6.3, 7.6, 8.9, etc. This makes the data between tick marks difficult to visually estimate. A much better solution to this example would a smaller distance between ticks such as 1 resulting in 13 ticks from 3 to 15. Another good option would be a little larger distance between ticks of 2 resulting in 7 ticks starting at either 3 or 4.</w:t>
+        <w:t xml:space="preserve">Spacing for tick marks is driven by the intent to create human readable numbers for each tick. For instance, one could always create n ticks. The number of spaces would be n-1. The distance between tick marks in axis coordinates would be range/(n-1). This method would result in uncomfortable distances between tick marks. Consider a range of 13 (2.4 - 15.4) with 11 tick marks; the result would be a distance between ticks of 1.3 and marks at 2.4, 3.7, 5.0, 6.3, 7.6, 8.9, etc. This makes the data between tick marks difficult to visually estimate. A much better solution to this example would a smaller distance </w:t>
+      </w:r>
+      <w:r>
+        <w:lastRenderedPageBreak/>
+        <w:t>between ticks such as 1 resulting in 13 ticks from 3 to 15. Another good option would be a little larger distance between ticks of 2 resulting in 7 ticks starting at either 3 or 4.</w:t>
       </w:r>
     </w:p>
     <w:p>
@@ -2344,7 +3132,6 @@
         </w:numPr>
       </w:pPr>
       <w:r>
-        <w:lastRenderedPageBreak/>
         <w:t>Determine size of axis titles.</w:t>
       </w:r>
     </w:p>
@@ -3062,6 +3849,119 @@
     </w:lvl>
   </w:abstractNum>
   <w:abstractNum w:abstractNumId="1" w15:restartNumberingAfterBreak="0">
+    <w:nsid w:val="083F12CB"/>
+    <w:multiLevelType w:val="hybridMultilevel"/>
+    <w:tmpl w:val="45541AC2"/>
+    <w:lvl w:ilvl="0" w:tplc="04090001">
+      <w:start w:val="1"/>
+      <w:numFmt w:val="bullet"/>
+      <w:lvlText w:val=""/>
+      <w:lvlJc w:val="left"/>
+      <w:pPr>
+        <w:ind w:left="720" w:hanging="360"/>
+      </w:pPr>
+      <w:rPr>
+        <w:rFonts w:ascii="Symbol" w:hAnsi="Symbol" w:hint="default"/>
+      </w:rPr>
+    </w:lvl>
+    <w:lvl w:ilvl="1" w:tplc="04090003" w:tentative="1">
+      <w:start w:val="1"/>
+      <w:numFmt w:val="bullet"/>
+      <w:lvlText w:val="o"/>
+      <w:lvlJc w:val="left"/>
+      <w:pPr>
+        <w:ind w:left="1440" w:hanging="360"/>
+      </w:pPr>
+      <w:rPr>
+        <w:rFonts w:ascii="Courier New" w:hAnsi="Courier New" w:cs="Courier New" w:hint="default"/>
+      </w:rPr>
+    </w:lvl>
+    <w:lvl w:ilvl="2" w:tplc="04090005" w:tentative="1">
+      <w:start w:val="1"/>
+      <w:numFmt w:val="bullet"/>
+      <w:lvlText w:val=""/>
+      <w:lvlJc w:val="left"/>
+      <w:pPr>
+        <w:ind w:left="2160" w:hanging="360"/>
+      </w:pPr>
+      <w:rPr>
+        <w:rFonts w:ascii="Wingdings" w:hAnsi="Wingdings" w:hint="default"/>
+      </w:rPr>
+    </w:lvl>
+    <w:lvl w:ilvl="3" w:tplc="04090001" w:tentative="1">
+      <w:start w:val="1"/>
+      <w:numFmt w:val="bullet"/>
+      <w:lvlText w:val=""/>
+      <w:lvlJc w:val="left"/>
+      <w:pPr>
+        <w:ind w:left="2880" w:hanging="360"/>
+      </w:pPr>
+      <w:rPr>
+        <w:rFonts w:ascii="Symbol" w:hAnsi="Symbol" w:hint="default"/>
+      </w:rPr>
+    </w:lvl>
+    <w:lvl w:ilvl="4" w:tplc="04090003" w:tentative="1">
+      <w:start w:val="1"/>
+      <w:numFmt w:val="bullet"/>
+      <w:lvlText w:val="o"/>
+      <w:lvlJc w:val="left"/>
+      <w:pPr>
+        <w:ind w:left="3600" w:hanging="360"/>
+      </w:pPr>
+      <w:rPr>
+        <w:rFonts w:ascii="Courier New" w:hAnsi="Courier New" w:cs="Courier New" w:hint="default"/>
+      </w:rPr>
+    </w:lvl>
+    <w:lvl w:ilvl="5" w:tplc="04090005" w:tentative="1">
+      <w:start w:val="1"/>
+      <w:numFmt w:val="bullet"/>
+      <w:lvlText w:val=""/>
+      <w:lvlJc w:val="left"/>
+      <w:pPr>
+        <w:ind w:left="4320" w:hanging="360"/>
+      </w:pPr>
+      <w:rPr>
+        <w:rFonts w:ascii="Wingdings" w:hAnsi="Wingdings" w:hint="default"/>
+      </w:rPr>
+    </w:lvl>
+    <w:lvl w:ilvl="6" w:tplc="04090001" w:tentative="1">
+      <w:start w:val="1"/>
+      <w:numFmt w:val="bullet"/>
+      <w:lvlText w:val=""/>
+      <w:lvlJc w:val="left"/>
+      <w:pPr>
+        <w:ind w:left="5040" w:hanging="360"/>
+      </w:pPr>
+      <w:rPr>
+        <w:rFonts w:ascii="Symbol" w:hAnsi="Symbol" w:hint="default"/>
+      </w:rPr>
+    </w:lvl>
+    <w:lvl w:ilvl="7" w:tplc="04090003" w:tentative="1">
+      <w:start w:val="1"/>
+      <w:numFmt w:val="bullet"/>
+      <w:lvlText w:val="o"/>
+      <w:lvlJc w:val="left"/>
+      <w:pPr>
+        <w:ind w:left="5760" w:hanging="360"/>
+      </w:pPr>
+      <w:rPr>
+        <w:rFonts w:ascii="Courier New" w:hAnsi="Courier New" w:cs="Courier New" w:hint="default"/>
+      </w:rPr>
+    </w:lvl>
+    <w:lvl w:ilvl="8" w:tplc="04090005" w:tentative="1">
+      <w:start w:val="1"/>
+      <w:numFmt w:val="bullet"/>
+      <w:lvlText w:val=""/>
+      <w:lvlJc w:val="left"/>
+      <w:pPr>
+        <w:ind w:left="6480" w:hanging="360"/>
+      </w:pPr>
+      <w:rPr>
+        <w:rFonts w:ascii="Wingdings" w:hAnsi="Wingdings" w:hint="default"/>
+      </w:rPr>
+    </w:lvl>
+  </w:abstractNum>
+  <w:abstractNum w:abstractNumId="2" w15:restartNumberingAfterBreak="0">
     <w:nsid w:val="08600732"/>
     <w:multiLevelType w:val="hybridMultilevel"/>
     <w:tmpl w:val="74CACAA8"/>
@@ -3174,7 +4074,7 @@
       </w:rPr>
     </w:lvl>
   </w:abstractNum>
-  <w:abstractNum w:abstractNumId="2" w15:restartNumberingAfterBreak="0">
+  <w:abstractNum w:abstractNumId="3" w15:restartNumberingAfterBreak="0">
     <w:nsid w:val="12F16CBE"/>
     <w:multiLevelType w:val="hybridMultilevel"/>
     <w:tmpl w:val="1116BB58"/>
@@ -3287,7 +4187,7 @@
       </w:rPr>
     </w:lvl>
   </w:abstractNum>
-  <w:abstractNum w:abstractNumId="3" w15:restartNumberingAfterBreak="0">
+  <w:abstractNum w:abstractNumId="4" w15:restartNumberingAfterBreak="0">
     <w:nsid w:val="13D877D4"/>
     <w:multiLevelType w:val="hybridMultilevel"/>
     <w:tmpl w:val="AACCDE8A"/>
@@ -3400,7 +4300,93 @@
       </w:rPr>
     </w:lvl>
   </w:abstractNum>
-  <w:abstractNum w:abstractNumId="4" w15:restartNumberingAfterBreak="0">
+  <w:abstractNum w:abstractNumId="5" w15:restartNumberingAfterBreak="0">
+    <w:nsid w:val="150B027B"/>
+    <w:multiLevelType w:val="hybridMultilevel"/>
+    <w:tmpl w:val="AA66BECE"/>
+    <w:lvl w:ilvl="0" w:tplc="0409000F">
+      <w:start w:val="1"/>
+      <w:numFmt w:val="decimal"/>
+      <w:lvlText w:val="%1."/>
+      <w:lvlJc w:val="left"/>
+      <w:pPr>
+        <w:ind w:left="360" w:hanging="360"/>
+      </w:pPr>
+    </w:lvl>
+    <w:lvl w:ilvl="1" w:tplc="04090019" w:tentative="1">
+      <w:start w:val="1"/>
+      <w:numFmt w:val="lowerLetter"/>
+      <w:lvlText w:val="%2."/>
+      <w:lvlJc w:val="left"/>
+      <w:pPr>
+        <w:ind w:left="1080" w:hanging="360"/>
+      </w:pPr>
+    </w:lvl>
+    <w:lvl w:ilvl="2" w:tplc="0409001B" w:tentative="1">
+      <w:start w:val="1"/>
+      <w:numFmt w:val="lowerRoman"/>
+      <w:lvlText w:val="%3."/>
+      <w:lvlJc w:val="right"/>
+      <w:pPr>
+        <w:ind w:left="1800" w:hanging="180"/>
+      </w:pPr>
+    </w:lvl>
+    <w:lvl w:ilvl="3" w:tplc="0409000F" w:tentative="1">
+      <w:start w:val="1"/>
+      <w:numFmt w:val="decimal"/>
+      <w:lvlText w:val="%4."/>
+      <w:lvlJc w:val="left"/>
+      <w:pPr>
+        <w:ind w:left="2520" w:hanging="360"/>
+      </w:pPr>
+    </w:lvl>
+    <w:lvl w:ilvl="4" w:tplc="04090019" w:tentative="1">
+      <w:start w:val="1"/>
+      <w:numFmt w:val="lowerLetter"/>
+      <w:lvlText w:val="%5."/>
+      <w:lvlJc w:val="left"/>
+      <w:pPr>
+        <w:ind w:left="3240" w:hanging="360"/>
+      </w:pPr>
+    </w:lvl>
+    <w:lvl w:ilvl="5" w:tplc="0409001B" w:tentative="1">
+      <w:start w:val="1"/>
+      <w:numFmt w:val="lowerRoman"/>
+      <w:lvlText w:val="%6."/>
+      <w:lvlJc w:val="right"/>
+      <w:pPr>
+        <w:ind w:left="3960" w:hanging="180"/>
+      </w:pPr>
+    </w:lvl>
+    <w:lvl w:ilvl="6" w:tplc="0409000F" w:tentative="1">
+      <w:start w:val="1"/>
+      <w:numFmt w:val="decimal"/>
+      <w:lvlText w:val="%7."/>
+      <w:lvlJc w:val="left"/>
+      <w:pPr>
+        <w:ind w:left="4680" w:hanging="360"/>
+      </w:pPr>
+    </w:lvl>
+    <w:lvl w:ilvl="7" w:tplc="04090019" w:tentative="1">
+      <w:start w:val="1"/>
+      <w:numFmt w:val="lowerLetter"/>
+      <w:lvlText w:val="%8."/>
+      <w:lvlJc w:val="left"/>
+      <w:pPr>
+        <w:ind w:left="5400" w:hanging="360"/>
+      </w:pPr>
+    </w:lvl>
+    <w:lvl w:ilvl="8" w:tplc="0409001B" w:tentative="1">
+      <w:start w:val="1"/>
+      <w:numFmt w:val="lowerRoman"/>
+      <w:lvlText w:val="%9."/>
+      <w:lvlJc w:val="right"/>
+      <w:pPr>
+        <w:ind w:left="6120" w:hanging="180"/>
+      </w:pPr>
+    </w:lvl>
+  </w:abstractNum>
+  <w:abstractNum w:abstractNumId="6" w15:restartNumberingAfterBreak="0">
     <w:nsid w:val="1D3110C2"/>
     <w:multiLevelType w:val="hybridMultilevel"/>
     <w:tmpl w:val="25CC7C4A"/>
@@ -3513,7 +4499,93 @@
       </w:rPr>
     </w:lvl>
   </w:abstractNum>
-  <w:abstractNum w:abstractNumId="5" w15:restartNumberingAfterBreak="0">
+  <w:abstractNum w:abstractNumId="7" w15:restartNumberingAfterBreak="0">
+    <w:nsid w:val="1F996D7E"/>
+    <w:multiLevelType w:val="hybridMultilevel"/>
+    <w:tmpl w:val="F3C44008"/>
+    <w:lvl w:ilvl="0" w:tplc="21226AA0">
+      <w:start w:val="1"/>
+      <w:numFmt w:val="decimal"/>
+      <w:lvlText w:val="%1."/>
+      <w:lvlJc w:val="left"/>
+      <w:pPr>
+        <w:ind w:left="360" w:hanging="360"/>
+      </w:pPr>
+    </w:lvl>
+    <w:lvl w:ilvl="1" w:tplc="04090019">
+      <w:start w:val="1"/>
+      <w:numFmt w:val="lowerLetter"/>
+      <w:lvlText w:val="%2."/>
+      <w:lvlJc w:val="left"/>
+      <w:pPr>
+        <w:ind w:left="1080" w:hanging="360"/>
+      </w:pPr>
+    </w:lvl>
+    <w:lvl w:ilvl="2" w:tplc="0409001B">
+      <w:start w:val="1"/>
+      <w:numFmt w:val="lowerRoman"/>
+      <w:lvlText w:val="%3."/>
+      <w:lvlJc w:val="right"/>
+      <w:pPr>
+        <w:ind w:left="1800" w:hanging="180"/>
+      </w:pPr>
+    </w:lvl>
+    <w:lvl w:ilvl="3" w:tplc="0409000F">
+      <w:start w:val="1"/>
+      <w:numFmt w:val="decimal"/>
+      <w:lvlText w:val="%4."/>
+      <w:lvlJc w:val="left"/>
+      <w:pPr>
+        <w:ind w:left="2520" w:hanging="360"/>
+      </w:pPr>
+    </w:lvl>
+    <w:lvl w:ilvl="4" w:tplc="04090019" w:tentative="1">
+      <w:start w:val="1"/>
+      <w:numFmt w:val="lowerLetter"/>
+      <w:lvlText w:val="%5."/>
+      <w:lvlJc w:val="left"/>
+      <w:pPr>
+        <w:ind w:left="3240" w:hanging="360"/>
+      </w:pPr>
+    </w:lvl>
+    <w:lvl w:ilvl="5" w:tplc="0409001B" w:tentative="1">
+      <w:start w:val="1"/>
+      <w:numFmt w:val="lowerRoman"/>
+      <w:lvlText w:val="%6."/>
+      <w:lvlJc w:val="right"/>
+      <w:pPr>
+        <w:ind w:left="3960" w:hanging="180"/>
+      </w:pPr>
+    </w:lvl>
+    <w:lvl w:ilvl="6" w:tplc="0409000F" w:tentative="1">
+      <w:start w:val="1"/>
+      <w:numFmt w:val="decimal"/>
+      <w:lvlText w:val="%7."/>
+      <w:lvlJc w:val="left"/>
+      <w:pPr>
+        <w:ind w:left="4680" w:hanging="360"/>
+      </w:pPr>
+    </w:lvl>
+    <w:lvl w:ilvl="7" w:tplc="04090019" w:tentative="1">
+      <w:start w:val="1"/>
+      <w:numFmt w:val="lowerLetter"/>
+      <w:lvlText w:val="%8."/>
+      <w:lvlJc w:val="left"/>
+      <w:pPr>
+        <w:ind w:left="5400" w:hanging="360"/>
+      </w:pPr>
+    </w:lvl>
+    <w:lvl w:ilvl="8" w:tplc="0409001B" w:tentative="1">
+      <w:start w:val="1"/>
+      <w:numFmt w:val="lowerRoman"/>
+      <w:lvlText w:val="%9."/>
+      <w:lvlJc w:val="right"/>
+      <w:pPr>
+        <w:ind w:left="6120" w:hanging="180"/>
+      </w:pPr>
+    </w:lvl>
+  </w:abstractNum>
+  <w:abstractNum w:abstractNumId="8" w15:restartNumberingAfterBreak="0">
     <w:nsid w:val="254A5231"/>
     <w:multiLevelType w:val="hybridMultilevel"/>
     <w:tmpl w:val="FADA4838"/>
@@ -3599,7 +4671,7 @@
       </w:pPr>
     </w:lvl>
   </w:abstractNum>
-  <w:abstractNum w:abstractNumId="6" w15:restartNumberingAfterBreak="0">
+  <w:abstractNum w:abstractNumId="9" w15:restartNumberingAfterBreak="0">
     <w:nsid w:val="25B95D10"/>
     <w:multiLevelType w:val="hybridMultilevel"/>
     <w:tmpl w:val="FF669CEA"/>
@@ -3685,13 +4757,13 @@
       </w:pPr>
     </w:lvl>
   </w:abstractNum>
-  <w:abstractNum w:abstractNumId="7" w15:restartNumberingAfterBreak="0">
+  <w:abstractNum w:abstractNumId="10" w15:restartNumberingAfterBreak="0">
     <w:nsid w:val="26181385"/>
     <w:multiLevelType w:val="multilevel"/>
     <w:tmpl w:val="EC3A2174"/>
     <w:numStyleLink w:val="HeadingsList"/>
   </w:abstractNum>
-  <w:abstractNum w:abstractNumId="8" w15:restartNumberingAfterBreak="0">
+  <w:abstractNum w:abstractNumId="11" w15:restartNumberingAfterBreak="0">
     <w:nsid w:val="28E6304E"/>
     <w:multiLevelType w:val="hybridMultilevel"/>
     <w:tmpl w:val="CBB0CBD6"/>
@@ -3804,7 +4876,7 @@
       </w:rPr>
     </w:lvl>
   </w:abstractNum>
-  <w:abstractNum w:abstractNumId="9" w15:restartNumberingAfterBreak="0">
+  <w:abstractNum w:abstractNumId="12" w15:restartNumberingAfterBreak="0">
     <w:nsid w:val="2F07559F"/>
     <w:multiLevelType w:val="hybridMultilevel"/>
     <w:tmpl w:val="EE6AE90A"/>
@@ -3890,10 +4962,10 @@
       </w:pPr>
     </w:lvl>
   </w:abstractNum>
-  <w:abstractNum w:abstractNumId="10" w15:restartNumberingAfterBreak="0">
+  <w:abstractNum w:abstractNumId="13" w15:restartNumberingAfterBreak="0">
     <w:nsid w:val="332717C3"/>
     <w:multiLevelType w:val="hybridMultilevel"/>
-    <w:tmpl w:val="18A02B82"/>
+    <w:tmpl w:val="E9DEA286"/>
     <w:lvl w:ilvl="0" w:tplc="21226AA0">
       <w:start w:val="1"/>
       <w:numFmt w:val="decimal"/>
@@ -3976,7 +5048,7 @@
       </w:pPr>
     </w:lvl>
   </w:abstractNum>
-  <w:abstractNum w:abstractNumId="11" w15:restartNumberingAfterBreak="0">
+  <w:abstractNum w:abstractNumId="14" w15:restartNumberingAfterBreak="0">
     <w:nsid w:val="3DA93934"/>
     <w:multiLevelType w:val="hybridMultilevel"/>
     <w:tmpl w:val="975E99CE"/>
@@ -4089,7 +5161,7 @@
       </w:rPr>
     </w:lvl>
   </w:abstractNum>
-  <w:abstractNum w:abstractNumId="12" w15:restartNumberingAfterBreak="0">
+  <w:abstractNum w:abstractNumId="15" w15:restartNumberingAfterBreak="0">
     <w:nsid w:val="3DE0729A"/>
     <w:multiLevelType w:val="hybridMultilevel"/>
     <w:tmpl w:val="980C691A"/>
@@ -4175,7 +5247,7 @@
       </w:pPr>
     </w:lvl>
   </w:abstractNum>
-  <w:abstractNum w:abstractNumId="13" w15:restartNumberingAfterBreak="0">
+  <w:abstractNum w:abstractNumId="16" w15:restartNumberingAfterBreak="0">
     <w:nsid w:val="3DE3636E"/>
     <w:multiLevelType w:val="hybridMultilevel"/>
     <w:tmpl w:val="71CAAB10"/>
@@ -4261,7 +5333,206 @@
       </w:pPr>
     </w:lvl>
   </w:abstractNum>
-  <w:abstractNum w:abstractNumId="14" w15:restartNumberingAfterBreak="0">
+  <w:abstractNum w:abstractNumId="17" w15:restartNumberingAfterBreak="0">
+    <w:nsid w:val="43067498"/>
+    <w:multiLevelType w:val="hybridMultilevel"/>
+    <w:tmpl w:val="550AB5CA"/>
+    <w:lvl w:ilvl="0" w:tplc="04090019">
+      <w:start w:val="1"/>
+      <w:numFmt w:val="lowerLetter"/>
+      <w:lvlText w:val="%1."/>
+      <w:lvlJc w:val="left"/>
+      <w:pPr>
+        <w:ind w:left="1080" w:hanging="360"/>
+      </w:pPr>
+    </w:lvl>
+    <w:lvl w:ilvl="1" w:tplc="04090019" w:tentative="1">
+      <w:start w:val="1"/>
+      <w:numFmt w:val="lowerLetter"/>
+      <w:lvlText w:val="%2."/>
+      <w:lvlJc w:val="left"/>
+      <w:pPr>
+        <w:ind w:left="1800" w:hanging="360"/>
+      </w:pPr>
+    </w:lvl>
+    <w:lvl w:ilvl="2" w:tplc="0409001B" w:tentative="1">
+      <w:start w:val="1"/>
+      <w:numFmt w:val="lowerRoman"/>
+      <w:lvlText w:val="%3."/>
+      <w:lvlJc w:val="right"/>
+      <w:pPr>
+        <w:ind w:left="2520" w:hanging="180"/>
+      </w:pPr>
+    </w:lvl>
+    <w:lvl w:ilvl="3" w:tplc="0409000F" w:tentative="1">
+      <w:start w:val="1"/>
+      <w:numFmt w:val="decimal"/>
+      <w:lvlText w:val="%4."/>
+      <w:lvlJc w:val="left"/>
+      <w:pPr>
+        <w:ind w:left="3240" w:hanging="360"/>
+      </w:pPr>
+    </w:lvl>
+    <w:lvl w:ilvl="4" w:tplc="04090019" w:tentative="1">
+      <w:start w:val="1"/>
+      <w:numFmt w:val="lowerLetter"/>
+      <w:lvlText w:val="%5."/>
+      <w:lvlJc w:val="left"/>
+      <w:pPr>
+        <w:ind w:left="3960" w:hanging="360"/>
+      </w:pPr>
+    </w:lvl>
+    <w:lvl w:ilvl="5" w:tplc="0409001B" w:tentative="1">
+      <w:start w:val="1"/>
+      <w:numFmt w:val="lowerRoman"/>
+      <w:lvlText w:val="%6."/>
+      <w:lvlJc w:val="right"/>
+      <w:pPr>
+        <w:ind w:left="4680" w:hanging="180"/>
+      </w:pPr>
+    </w:lvl>
+    <w:lvl w:ilvl="6" w:tplc="0409000F" w:tentative="1">
+      <w:start w:val="1"/>
+      <w:numFmt w:val="decimal"/>
+      <w:lvlText w:val="%7."/>
+      <w:lvlJc w:val="left"/>
+      <w:pPr>
+        <w:ind w:left="5400" w:hanging="360"/>
+      </w:pPr>
+    </w:lvl>
+    <w:lvl w:ilvl="7" w:tplc="04090019" w:tentative="1">
+      <w:start w:val="1"/>
+      <w:numFmt w:val="lowerLetter"/>
+      <w:lvlText w:val="%8."/>
+      <w:lvlJc w:val="left"/>
+      <w:pPr>
+        <w:ind w:left="6120" w:hanging="360"/>
+      </w:pPr>
+    </w:lvl>
+    <w:lvl w:ilvl="8" w:tplc="0409001B" w:tentative="1">
+      <w:start w:val="1"/>
+      <w:numFmt w:val="lowerRoman"/>
+      <w:lvlText w:val="%9."/>
+      <w:lvlJc w:val="right"/>
+      <w:pPr>
+        <w:ind w:left="6840" w:hanging="180"/>
+      </w:pPr>
+    </w:lvl>
+  </w:abstractNum>
+  <w:abstractNum w:abstractNumId="18" w15:restartNumberingAfterBreak="0">
+    <w:nsid w:val="460C7CCA"/>
+    <w:multiLevelType w:val="hybridMultilevel"/>
+    <w:tmpl w:val="3A5C5234"/>
+    <w:lvl w:ilvl="0" w:tplc="04090001">
+      <w:start w:val="1"/>
+      <w:numFmt w:val="bullet"/>
+      <w:lvlText w:val=""/>
+      <w:lvlJc w:val="left"/>
+      <w:pPr>
+        <w:ind w:left="720" w:hanging="360"/>
+      </w:pPr>
+      <w:rPr>
+        <w:rFonts w:ascii="Symbol" w:hAnsi="Symbol" w:hint="default"/>
+      </w:rPr>
+    </w:lvl>
+    <w:lvl w:ilvl="1" w:tplc="04090003" w:tentative="1">
+      <w:start w:val="1"/>
+      <w:numFmt w:val="bullet"/>
+      <w:lvlText w:val="o"/>
+      <w:lvlJc w:val="left"/>
+      <w:pPr>
+        <w:ind w:left="1440" w:hanging="360"/>
+      </w:pPr>
+      <w:rPr>
+        <w:rFonts w:ascii="Courier New" w:hAnsi="Courier New" w:cs="Courier New" w:hint="default"/>
+      </w:rPr>
+    </w:lvl>
+    <w:lvl w:ilvl="2" w:tplc="04090005" w:tentative="1">
+      <w:start w:val="1"/>
+      <w:numFmt w:val="bullet"/>
+      <w:lvlText w:val=""/>
+      <w:lvlJc w:val="left"/>
+      <w:pPr>
+        <w:ind w:left="2160" w:hanging="360"/>
+      </w:pPr>
+      <w:rPr>
+        <w:rFonts w:ascii="Wingdings" w:hAnsi="Wingdings" w:hint="default"/>
+      </w:rPr>
+    </w:lvl>
+    <w:lvl w:ilvl="3" w:tplc="04090001" w:tentative="1">
+      <w:start w:val="1"/>
+      <w:numFmt w:val="bullet"/>
+      <w:lvlText w:val=""/>
+      <w:lvlJc w:val="left"/>
+      <w:pPr>
+        <w:ind w:left="2880" w:hanging="360"/>
+      </w:pPr>
+      <w:rPr>
+        <w:rFonts w:ascii="Symbol" w:hAnsi="Symbol" w:hint="default"/>
+      </w:rPr>
+    </w:lvl>
+    <w:lvl w:ilvl="4" w:tplc="04090003" w:tentative="1">
+      <w:start w:val="1"/>
+      <w:numFmt w:val="bullet"/>
+      <w:lvlText w:val="o"/>
+      <w:lvlJc w:val="left"/>
+      <w:pPr>
+        <w:ind w:left="3600" w:hanging="360"/>
+      </w:pPr>
+      <w:rPr>
+        <w:rFonts w:ascii="Courier New" w:hAnsi="Courier New" w:cs="Courier New" w:hint="default"/>
+      </w:rPr>
+    </w:lvl>
+    <w:lvl w:ilvl="5" w:tplc="04090005" w:tentative="1">
+      <w:start w:val="1"/>
+      <w:numFmt w:val="bullet"/>
+      <w:lvlText w:val=""/>
+      <w:lvlJc w:val="left"/>
+      <w:pPr>
+        <w:ind w:left="4320" w:hanging="360"/>
+      </w:pPr>
+      <w:rPr>
+        <w:rFonts w:ascii="Wingdings" w:hAnsi="Wingdings" w:hint="default"/>
+      </w:rPr>
+    </w:lvl>
+    <w:lvl w:ilvl="6" w:tplc="04090001" w:tentative="1">
+      <w:start w:val="1"/>
+      <w:numFmt w:val="bullet"/>
+      <w:lvlText w:val=""/>
+      <w:lvlJc w:val="left"/>
+      <w:pPr>
+        <w:ind w:left="5040" w:hanging="360"/>
+      </w:pPr>
+      <w:rPr>
+        <w:rFonts w:ascii="Symbol" w:hAnsi="Symbol" w:hint="default"/>
+      </w:rPr>
+    </w:lvl>
+    <w:lvl w:ilvl="7" w:tplc="04090003" w:tentative="1">
+      <w:start w:val="1"/>
+      <w:numFmt w:val="bullet"/>
+      <w:lvlText w:val="o"/>
+      <w:lvlJc w:val="left"/>
+      <w:pPr>
+        <w:ind w:left="5760" w:hanging="360"/>
+      </w:pPr>
+      <w:rPr>
+        <w:rFonts w:ascii="Courier New" w:hAnsi="Courier New" w:cs="Courier New" w:hint="default"/>
+      </w:rPr>
+    </w:lvl>
+    <w:lvl w:ilvl="8" w:tplc="04090005" w:tentative="1">
+      <w:start w:val="1"/>
+      <w:numFmt w:val="bullet"/>
+      <w:lvlText w:val=""/>
+      <w:lvlJc w:val="left"/>
+      <w:pPr>
+        <w:ind w:left="6480" w:hanging="360"/>
+      </w:pPr>
+      <w:rPr>
+        <w:rFonts w:ascii="Wingdings" w:hAnsi="Wingdings" w:hint="default"/>
+      </w:rPr>
+    </w:lvl>
+  </w:abstractNum>
+  <w:abstractNum w:abstractNumId="19" w15:restartNumberingAfterBreak="0">
     <w:nsid w:val="484D77C4"/>
     <w:multiLevelType w:val="hybridMultilevel"/>
     <w:tmpl w:val="B8984994"/>
@@ -4347,7 +5618,7 @@
       </w:pPr>
     </w:lvl>
   </w:abstractNum>
-  <w:abstractNum w:abstractNumId="15" w15:restartNumberingAfterBreak="0">
+  <w:abstractNum w:abstractNumId="20" w15:restartNumberingAfterBreak="0">
     <w:nsid w:val="4A6E294B"/>
     <w:multiLevelType w:val="hybridMultilevel"/>
     <w:tmpl w:val="C9CC38EA"/>
@@ -4460,7 +5731,7 @@
       </w:rPr>
     </w:lvl>
   </w:abstractNum>
-  <w:abstractNum w:abstractNumId="16" w15:restartNumberingAfterBreak="0">
+  <w:abstractNum w:abstractNumId="21" w15:restartNumberingAfterBreak="0">
     <w:nsid w:val="4C59253D"/>
     <w:multiLevelType w:val="hybridMultilevel"/>
     <w:tmpl w:val="6DE2E0D4"/>
@@ -4546,7 +5817,7 @@
       </w:pPr>
     </w:lvl>
   </w:abstractNum>
-  <w:abstractNum w:abstractNumId="17" w15:restartNumberingAfterBreak="0">
+  <w:abstractNum w:abstractNumId="22" w15:restartNumberingAfterBreak="0">
     <w:nsid w:val="50A20B26"/>
     <w:multiLevelType w:val="multilevel"/>
     <w:tmpl w:val="4BCC4DDE"/>
@@ -4660,7 +5931,7 @@
       </w:rPr>
     </w:lvl>
   </w:abstractNum>
-  <w:abstractNum w:abstractNumId="18" w15:restartNumberingAfterBreak="0">
+  <w:abstractNum w:abstractNumId="23" w15:restartNumberingAfterBreak="0">
     <w:nsid w:val="53122299"/>
     <w:multiLevelType w:val="multilevel"/>
     <w:tmpl w:val="EC3A2174"/>
@@ -4792,7 +6063,93 @@
       </w:rPr>
     </w:lvl>
   </w:abstractNum>
-  <w:abstractNum w:abstractNumId="19" w15:restartNumberingAfterBreak="0">
+  <w:abstractNum w:abstractNumId="24" w15:restartNumberingAfterBreak="0">
+    <w:nsid w:val="5618107B"/>
+    <w:multiLevelType w:val="hybridMultilevel"/>
+    <w:tmpl w:val="CAE08E0E"/>
+    <w:lvl w:ilvl="0" w:tplc="0409000F">
+      <w:start w:val="1"/>
+      <w:numFmt w:val="decimal"/>
+      <w:lvlText w:val="%1."/>
+      <w:lvlJc w:val="left"/>
+      <w:pPr>
+        <w:ind w:left="360" w:hanging="360"/>
+      </w:pPr>
+    </w:lvl>
+    <w:lvl w:ilvl="1" w:tplc="04090019" w:tentative="1">
+      <w:start w:val="1"/>
+      <w:numFmt w:val="lowerLetter"/>
+      <w:lvlText w:val="%2."/>
+      <w:lvlJc w:val="left"/>
+      <w:pPr>
+        <w:ind w:left="1080" w:hanging="360"/>
+      </w:pPr>
+    </w:lvl>
+    <w:lvl w:ilvl="2" w:tplc="0409001B" w:tentative="1">
+      <w:start w:val="1"/>
+      <w:numFmt w:val="lowerRoman"/>
+      <w:lvlText w:val="%3."/>
+      <w:lvlJc w:val="right"/>
+      <w:pPr>
+        <w:ind w:left="1800" w:hanging="180"/>
+      </w:pPr>
+    </w:lvl>
+    <w:lvl w:ilvl="3" w:tplc="0409000F" w:tentative="1">
+      <w:start w:val="1"/>
+      <w:numFmt w:val="decimal"/>
+      <w:lvlText w:val="%4."/>
+      <w:lvlJc w:val="left"/>
+      <w:pPr>
+        <w:ind w:left="2520" w:hanging="360"/>
+      </w:pPr>
+    </w:lvl>
+    <w:lvl w:ilvl="4" w:tplc="04090019" w:tentative="1">
+      <w:start w:val="1"/>
+      <w:numFmt w:val="lowerLetter"/>
+      <w:lvlText w:val="%5."/>
+      <w:lvlJc w:val="left"/>
+      <w:pPr>
+        <w:ind w:left="3240" w:hanging="360"/>
+      </w:pPr>
+    </w:lvl>
+    <w:lvl w:ilvl="5" w:tplc="0409001B" w:tentative="1">
+      <w:start w:val="1"/>
+      <w:numFmt w:val="lowerRoman"/>
+      <w:lvlText w:val="%6."/>
+      <w:lvlJc w:val="right"/>
+      <w:pPr>
+        <w:ind w:left="3960" w:hanging="180"/>
+      </w:pPr>
+    </w:lvl>
+    <w:lvl w:ilvl="6" w:tplc="0409000F" w:tentative="1">
+      <w:start w:val="1"/>
+      <w:numFmt w:val="decimal"/>
+      <w:lvlText w:val="%7."/>
+      <w:lvlJc w:val="left"/>
+      <w:pPr>
+        <w:ind w:left="4680" w:hanging="360"/>
+      </w:pPr>
+    </w:lvl>
+    <w:lvl w:ilvl="7" w:tplc="04090019" w:tentative="1">
+      <w:start w:val="1"/>
+      <w:numFmt w:val="lowerLetter"/>
+      <w:lvlText w:val="%8."/>
+      <w:lvlJc w:val="left"/>
+      <w:pPr>
+        <w:ind w:left="5400" w:hanging="360"/>
+      </w:pPr>
+    </w:lvl>
+    <w:lvl w:ilvl="8" w:tplc="0409001B" w:tentative="1">
+      <w:start w:val="1"/>
+      <w:numFmt w:val="lowerRoman"/>
+      <w:lvlText w:val="%9."/>
+      <w:lvlJc w:val="right"/>
+      <w:pPr>
+        <w:ind w:left="6120" w:hanging="180"/>
+      </w:pPr>
+    </w:lvl>
+  </w:abstractNum>
+  <w:abstractNum w:abstractNumId="25" w15:restartNumberingAfterBreak="0">
     <w:nsid w:val="587674E9"/>
     <w:multiLevelType w:val="hybridMultilevel"/>
     <w:tmpl w:val="C66CB3C8"/>
@@ -4905,13 +6262,13 @@
       </w:rPr>
     </w:lvl>
   </w:abstractNum>
-  <w:abstractNum w:abstractNumId="20" w15:restartNumberingAfterBreak="0">
+  <w:abstractNum w:abstractNumId="26" w15:restartNumberingAfterBreak="0">
     <w:nsid w:val="5A0D76A5"/>
     <w:multiLevelType w:val="multilevel"/>
     <w:tmpl w:val="EC3A2174"/>
     <w:numStyleLink w:val="HeadingsList"/>
   </w:abstractNum>
-  <w:abstractNum w:abstractNumId="21" w15:restartNumberingAfterBreak="0">
+  <w:abstractNum w:abstractNumId="27" w15:restartNumberingAfterBreak="0">
     <w:nsid w:val="5DCE67E8"/>
     <w:multiLevelType w:val="hybridMultilevel"/>
     <w:tmpl w:val="4CD266F2"/>
@@ -4997,7 +6354,93 @@
       </w:pPr>
     </w:lvl>
   </w:abstractNum>
-  <w:abstractNum w:abstractNumId="22" w15:restartNumberingAfterBreak="0">
+  <w:abstractNum w:abstractNumId="28" w15:restartNumberingAfterBreak="0">
+    <w:nsid w:val="5E9A0A27"/>
+    <w:multiLevelType w:val="hybridMultilevel"/>
+    <w:tmpl w:val="550AB5CA"/>
+    <w:lvl w:ilvl="0" w:tplc="04090019">
+      <w:start w:val="1"/>
+      <w:numFmt w:val="lowerLetter"/>
+      <w:lvlText w:val="%1."/>
+      <w:lvlJc w:val="left"/>
+      <w:pPr>
+        <w:ind w:left="1080" w:hanging="360"/>
+      </w:pPr>
+    </w:lvl>
+    <w:lvl w:ilvl="1" w:tplc="04090019" w:tentative="1">
+      <w:start w:val="1"/>
+      <w:numFmt w:val="lowerLetter"/>
+      <w:lvlText w:val="%2."/>
+      <w:lvlJc w:val="left"/>
+      <w:pPr>
+        <w:ind w:left="1800" w:hanging="360"/>
+      </w:pPr>
+    </w:lvl>
+    <w:lvl w:ilvl="2" w:tplc="0409001B" w:tentative="1">
+      <w:start w:val="1"/>
+      <w:numFmt w:val="lowerRoman"/>
+      <w:lvlText w:val="%3."/>
+      <w:lvlJc w:val="right"/>
+      <w:pPr>
+        <w:ind w:left="2520" w:hanging="180"/>
+      </w:pPr>
+    </w:lvl>
+    <w:lvl w:ilvl="3" w:tplc="0409000F" w:tentative="1">
+      <w:start w:val="1"/>
+      <w:numFmt w:val="decimal"/>
+      <w:lvlText w:val="%4."/>
+      <w:lvlJc w:val="left"/>
+      <w:pPr>
+        <w:ind w:left="3240" w:hanging="360"/>
+      </w:pPr>
+    </w:lvl>
+    <w:lvl w:ilvl="4" w:tplc="04090019" w:tentative="1">
+      <w:start w:val="1"/>
+      <w:numFmt w:val="lowerLetter"/>
+      <w:lvlText w:val="%5."/>
+      <w:lvlJc w:val="left"/>
+      <w:pPr>
+        <w:ind w:left="3960" w:hanging="360"/>
+      </w:pPr>
+    </w:lvl>
+    <w:lvl w:ilvl="5" w:tplc="0409001B" w:tentative="1">
+      <w:start w:val="1"/>
+      <w:numFmt w:val="lowerRoman"/>
+      <w:lvlText w:val="%6."/>
+      <w:lvlJc w:val="right"/>
+      <w:pPr>
+        <w:ind w:left="4680" w:hanging="180"/>
+      </w:pPr>
+    </w:lvl>
+    <w:lvl w:ilvl="6" w:tplc="0409000F" w:tentative="1">
+      <w:start w:val="1"/>
+      <w:numFmt w:val="decimal"/>
+      <w:lvlText w:val="%7."/>
+      <w:lvlJc w:val="left"/>
+      <w:pPr>
+        <w:ind w:left="5400" w:hanging="360"/>
+      </w:pPr>
+    </w:lvl>
+    <w:lvl w:ilvl="7" w:tplc="04090019" w:tentative="1">
+      <w:start w:val="1"/>
+      <w:numFmt w:val="lowerLetter"/>
+      <w:lvlText w:val="%8."/>
+      <w:lvlJc w:val="left"/>
+      <w:pPr>
+        <w:ind w:left="6120" w:hanging="360"/>
+      </w:pPr>
+    </w:lvl>
+    <w:lvl w:ilvl="8" w:tplc="0409001B" w:tentative="1">
+      <w:start w:val="1"/>
+      <w:numFmt w:val="lowerRoman"/>
+      <w:lvlText w:val="%9."/>
+      <w:lvlJc w:val="right"/>
+      <w:pPr>
+        <w:ind w:left="6840" w:hanging="180"/>
+      </w:pPr>
+    </w:lvl>
+  </w:abstractNum>
+  <w:abstractNum w:abstractNumId="29" w15:restartNumberingAfterBreak="0">
     <w:nsid w:val="60AD1B94"/>
     <w:multiLevelType w:val="hybridMultilevel"/>
     <w:tmpl w:val="44528DCE"/>
@@ -5083,7 +6526,7 @@
       </w:pPr>
     </w:lvl>
   </w:abstractNum>
-  <w:abstractNum w:abstractNumId="23" w15:restartNumberingAfterBreak="0">
+  <w:abstractNum w:abstractNumId="30" w15:restartNumberingAfterBreak="0">
     <w:nsid w:val="62D42EFD"/>
     <w:multiLevelType w:val="hybridMultilevel"/>
     <w:tmpl w:val="BB94AA0A"/>
@@ -5196,7 +6639,7 @@
       </w:rPr>
     </w:lvl>
   </w:abstractNum>
-  <w:abstractNum w:abstractNumId="24" w15:restartNumberingAfterBreak="0">
+  <w:abstractNum w:abstractNumId="31" w15:restartNumberingAfterBreak="0">
     <w:nsid w:val="66F92663"/>
     <w:multiLevelType w:val="hybridMultilevel"/>
     <w:tmpl w:val="C28033F0"/>
@@ -5309,13 +6752,13 @@
       </w:rPr>
     </w:lvl>
   </w:abstractNum>
-  <w:abstractNum w:abstractNumId="25" w15:restartNumberingAfterBreak="0">
+  <w:abstractNum w:abstractNumId="32" w15:restartNumberingAfterBreak="0">
     <w:nsid w:val="67572F75"/>
     <w:multiLevelType w:val="multilevel"/>
     <w:tmpl w:val="EC3A2174"/>
     <w:numStyleLink w:val="HeadingsList"/>
   </w:abstractNum>
-  <w:abstractNum w:abstractNumId="26" w15:restartNumberingAfterBreak="0">
+  <w:abstractNum w:abstractNumId="33" w15:restartNumberingAfterBreak="0">
     <w:nsid w:val="679F02F6"/>
     <w:multiLevelType w:val="hybridMultilevel"/>
     <w:tmpl w:val="835CF002"/>
@@ -5428,7 +6871,7 @@
       </w:rPr>
     </w:lvl>
   </w:abstractNum>
-  <w:abstractNum w:abstractNumId="27" w15:restartNumberingAfterBreak="0">
+  <w:abstractNum w:abstractNumId="34" w15:restartNumberingAfterBreak="0">
     <w:nsid w:val="6B584CED"/>
     <w:multiLevelType w:val="hybridMultilevel"/>
     <w:tmpl w:val="C106946A"/>
@@ -5541,7 +6984,7 @@
       </w:rPr>
     </w:lvl>
   </w:abstractNum>
-  <w:abstractNum w:abstractNumId="28" w15:restartNumberingAfterBreak="0">
+  <w:abstractNum w:abstractNumId="35" w15:restartNumberingAfterBreak="0">
     <w:nsid w:val="6C7C1718"/>
     <w:multiLevelType w:val="hybridMultilevel"/>
     <w:tmpl w:val="6374E652"/>
@@ -5654,7 +7097,7 @@
       </w:rPr>
     </w:lvl>
   </w:abstractNum>
-  <w:abstractNum w:abstractNumId="29" w15:restartNumberingAfterBreak="0">
+  <w:abstractNum w:abstractNumId="36" w15:restartNumberingAfterBreak="0">
     <w:nsid w:val="6D66284D"/>
     <w:multiLevelType w:val="hybridMultilevel"/>
     <w:tmpl w:val="8584A1D4"/>
@@ -5767,7 +7210,265 @@
       </w:rPr>
     </w:lvl>
   </w:abstractNum>
-  <w:abstractNum w:abstractNumId="30" w15:restartNumberingAfterBreak="0">
+  <w:abstractNum w:abstractNumId="37" w15:restartNumberingAfterBreak="0">
+    <w:nsid w:val="70827306"/>
+    <w:multiLevelType w:val="hybridMultilevel"/>
+    <w:tmpl w:val="0DF020E8"/>
+    <w:lvl w:ilvl="0" w:tplc="0409000F">
+      <w:start w:val="1"/>
+      <w:numFmt w:val="decimal"/>
+      <w:lvlText w:val="%1."/>
+      <w:lvlJc w:val="left"/>
+      <w:pPr>
+        <w:ind w:left="360" w:hanging="360"/>
+      </w:pPr>
+    </w:lvl>
+    <w:lvl w:ilvl="1" w:tplc="04090019" w:tentative="1">
+      <w:start w:val="1"/>
+      <w:numFmt w:val="lowerLetter"/>
+      <w:lvlText w:val="%2."/>
+      <w:lvlJc w:val="left"/>
+      <w:pPr>
+        <w:ind w:left="1080" w:hanging="360"/>
+      </w:pPr>
+    </w:lvl>
+    <w:lvl w:ilvl="2" w:tplc="0409001B" w:tentative="1">
+      <w:start w:val="1"/>
+      <w:numFmt w:val="lowerRoman"/>
+      <w:lvlText w:val="%3."/>
+      <w:lvlJc w:val="right"/>
+      <w:pPr>
+        <w:ind w:left="1800" w:hanging="180"/>
+      </w:pPr>
+    </w:lvl>
+    <w:lvl w:ilvl="3" w:tplc="0409000F" w:tentative="1">
+      <w:start w:val="1"/>
+      <w:numFmt w:val="decimal"/>
+      <w:lvlText w:val="%4."/>
+      <w:lvlJc w:val="left"/>
+      <w:pPr>
+        <w:ind w:left="2520" w:hanging="360"/>
+      </w:pPr>
+    </w:lvl>
+    <w:lvl w:ilvl="4" w:tplc="04090019" w:tentative="1">
+      <w:start w:val="1"/>
+      <w:numFmt w:val="lowerLetter"/>
+      <w:lvlText w:val="%5."/>
+      <w:lvlJc w:val="left"/>
+      <w:pPr>
+        <w:ind w:left="3240" w:hanging="360"/>
+      </w:pPr>
+    </w:lvl>
+    <w:lvl w:ilvl="5" w:tplc="0409001B" w:tentative="1">
+      <w:start w:val="1"/>
+      <w:numFmt w:val="lowerRoman"/>
+      <w:lvlText w:val="%6."/>
+      <w:lvlJc w:val="right"/>
+      <w:pPr>
+        <w:ind w:left="3960" w:hanging="180"/>
+      </w:pPr>
+    </w:lvl>
+    <w:lvl w:ilvl="6" w:tplc="0409000F" w:tentative="1">
+      <w:start w:val="1"/>
+      <w:numFmt w:val="decimal"/>
+      <w:lvlText w:val="%7."/>
+      <w:lvlJc w:val="left"/>
+      <w:pPr>
+        <w:ind w:left="4680" w:hanging="360"/>
+      </w:pPr>
+    </w:lvl>
+    <w:lvl w:ilvl="7" w:tplc="04090019" w:tentative="1">
+      <w:start w:val="1"/>
+      <w:numFmt w:val="lowerLetter"/>
+      <w:lvlText w:val="%8."/>
+      <w:lvlJc w:val="left"/>
+      <w:pPr>
+        <w:ind w:left="5400" w:hanging="360"/>
+      </w:pPr>
+    </w:lvl>
+    <w:lvl w:ilvl="8" w:tplc="0409001B" w:tentative="1">
+      <w:start w:val="1"/>
+      <w:numFmt w:val="lowerRoman"/>
+      <w:lvlText w:val="%9."/>
+      <w:lvlJc w:val="right"/>
+      <w:pPr>
+        <w:ind w:left="6120" w:hanging="180"/>
+      </w:pPr>
+    </w:lvl>
+  </w:abstractNum>
+  <w:abstractNum w:abstractNumId="38" w15:restartNumberingAfterBreak="0">
+    <w:nsid w:val="7248053E"/>
+    <w:multiLevelType w:val="hybridMultilevel"/>
+    <w:tmpl w:val="84401006"/>
+    <w:lvl w:ilvl="0" w:tplc="0409000F">
+      <w:start w:val="1"/>
+      <w:numFmt w:val="decimal"/>
+      <w:lvlText w:val="%1."/>
+      <w:lvlJc w:val="left"/>
+      <w:pPr>
+        <w:ind w:left="720" w:hanging="360"/>
+      </w:pPr>
+    </w:lvl>
+    <w:lvl w:ilvl="1" w:tplc="04090019">
+      <w:start w:val="1"/>
+      <w:numFmt w:val="lowerLetter"/>
+      <w:lvlText w:val="%2."/>
+      <w:lvlJc w:val="left"/>
+      <w:pPr>
+        <w:ind w:left="1440" w:hanging="360"/>
+      </w:pPr>
+    </w:lvl>
+    <w:lvl w:ilvl="2" w:tplc="0409001B" w:tentative="1">
+      <w:start w:val="1"/>
+      <w:numFmt w:val="lowerRoman"/>
+      <w:lvlText w:val="%3."/>
+      <w:lvlJc w:val="right"/>
+      <w:pPr>
+        <w:ind w:left="2160" w:hanging="180"/>
+      </w:pPr>
+    </w:lvl>
+    <w:lvl w:ilvl="3" w:tplc="0409000F" w:tentative="1">
+      <w:start w:val="1"/>
+      <w:numFmt w:val="decimal"/>
+      <w:lvlText w:val="%4."/>
+      <w:lvlJc w:val="left"/>
+      <w:pPr>
+        <w:ind w:left="2880" w:hanging="360"/>
+      </w:pPr>
+    </w:lvl>
+    <w:lvl w:ilvl="4" w:tplc="04090019" w:tentative="1">
+      <w:start w:val="1"/>
+      <w:numFmt w:val="lowerLetter"/>
+      <w:lvlText w:val="%5."/>
+      <w:lvlJc w:val="left"/>
+      <w:pPr>
+        <w:ind w:left="3600" w:hanging="360"/>
+      </w:pPr>
+    </w:lvl>
+    <w:lvl w:ilvl="5" w:tplc="0409001B" w:tentative="1">
+      <w:start w:val="1"/>
+      <w:numFmt w:val="lowerRoman"/>
+      <w:lvlText w:val="%6."/>
+      <w:lvlJc w:val="right"/>
+      <w:pPr>
+        <w:ind w:left="4320" w:hanging="180"/>
+      </w:pPr>
+    </w:lvl>
+    <w:lvl w:ilvl="6" w:tplc="0409000F" w:tentative="1">
+      <w:start w:val="1"/>
+      <w:numFmt w:val="decimal"/>
+      <w:lvlText w:val="%7."/>
+      <w:lvlJc w:val="left"/>
+      <w:pPr>
+        <w:ind w:left="5040" w:hanging="360"/>
+      </w:pPr>
+    </w:lvl>
+    <w:lvl w:ilvl="7" w:tplc="04090019" w:tentative="1">
+      <w:start w:val="1"/>
+      <w:numFmt w:val="lowerLetter"/>
+      <w:lvlText w:val="%8."/>
+      <w:lvlJc w:val="left"/>
+      <w:pPr>
+        <w:ind w:left="5760" w:hanging="360"/>
+      </w:pPr>
+    </w:lvl>
+    <w:lvl w:ilvl="8" w:tplc="0409001B" w:tentative="1">
+      <w:start w:val="1"/>
+      <w:numFmt w:val="lowerRoman"/>
+      <w:lvlText w:val="%9."/>
+      <w:lvlJc w:val="right"/>
+      <w:pPr>
+        <w:ind w:left="6480" w:hanging="180"/>
+      </w:pPr>
+    </w:lvl>
+  </w:abstractNum>
+  <w:abstractNum w:abstractNumId="39" w15:restartNumberingAfterBreak="0">
+    <w:nsid w:val="73FB407E"/>
+    <w:multiLevelType w:val="hybridMultilevel"/>
+    <w:tmpl w:val="ED02EBA0"/>
+    <w:lvl w:ilvl="0" w:tplc="04090019">
+      <w:start w:val="1"/>
+      <w:numFmt w:val="lowerLetter"/>
+      <w:lvlText w:val="%1."/>
+      <w:lvlJc w:val="left"/>
+      <w:pPr>
+        <w:ind w:left="720" w:hanging="360"/>
+      </w:pPr>
+    </w:lvl>
+    <w:lvl w:ilvl="1" w:tplc="04090019" w:tentative="1">
+      <w:start w:val="1"/>
+      <w:numFmt w:val="lowerLetter"/>
+      <w:lvlText w:val="%2."/>
+      <w:lvlJc w:val="left"/>
+      <w:pPr>
+        <w:ind w:left="1440" w:hanging="360"/>
+      </w:pPr>
+    </w:lvl>
+    <w:lvl w:ilvl="2" w:tplc="0409001B" w:tentative="1">
+      <w:start w:val="1"/>
+      <w:numFmt w:val="lowerRoman"/>
+      <w:lvlText w:val="%3."/>
+      <w:lvlJc w:val="right"/>
+      <w:pPr>
+        <w:ind w:left="2160" w:hanging="180"/>
+      </w:pPr>
+    </w:lvl>
+    <w:lvl w:ilvl="3" w:tplc="0409000F" w:tentative="1">
+      <w:start w:val="1"/>
+      <w:numFmt w:val="decimal"/>
+      <w:lvlText w:val="%4."/>
+      <w:lvlJc w:val="left"/>
+      <w:pPr>
+        <w:ind w:left="2880" w:hanging="360"/>
+      </w:pPr>
+    </w:lvl>
+    <w:lvl w:ilvl="4" w:tplc="04090019" w:tentative="1">
+      <w:start w:val="1"/>
+      <w:numFmt w:val="lowerLetter"/>
+      <w:lvlText w:val="%5."/>
+      <w:lvlJc w:val="left"/>
+      <w:pPr>
+        <w:ind w:left="3600" w:hanging="360"/>
+      </w:pPr>
+    </w:lvl>
+    <w:lvl w:ilvl="5" w:tplc="0409001B" w:tentative="1">
+      <w:start w:val="1"/>
+      <w:numFmt w:val="lowerRoman"/>
+      <w:lvlText w:val="%6."/>
+      <w:lvlJc w:val="right"/>
+      <w:pPr>
+        <w:ind w:left="4320" w:hanging="180"/>
+      </w:pPr>
+    </w:lvl>
+    <w:lvl w:ilvl="6" w:tplc="0409000F" w:tentative="1">
+      <w:start w:val="1"/>
+      <w:numFmt w:val="decimal"/>
+      <w:lvlText w:val="%7."/>
+      <w:lvlJc w:val="left"/>
+      <w:pPr>
+        <w:ind w:left="5040" w:hanging="360"/>
+      </w:pPr>
+    </w:lvl>
+    <w:lvl w:ilvl="7" w:tplc="04090019" w:tentative="1">
+      <w:start w:val="1"/>
+      <w:numFmt w:val="lowerLetter"/>
+      <w:lvlText w:val="%8."/>
+      <w:lvlJc w:val="left"/>
+      <w:pPr>
+        <w:ind w:left="5760" w:hanging="360"/>
+      </w:pPr>
+    </w:lvl>
+    <w:lvl w:ilvl="8" w:tplc="0409001B" w:tentative="1">
+      <w:start w:val="1"/>
+      <w:numFmt w:val="lowerRoman"/>
+      <w:lvlText w:val="%9."/>
+      <w:lvlJc w:val="right"/>
+      <w:pPr>
+        <w:ind w:left="6480" w:hanging="180"/>
+      </w:pPr>
+    </w:lvl>
+  </w:abstractNum>
+  <w:abstractNum w:abstractNumId="40" w15:restartNumberingAfterBreak="0">
     <w:nsid w:val="7937725C"/>
     <w:multiLevelType w:val="hybridMultilevel"/>
     <w:tmpl w:val="C6D2F59C"/>
@@ -5853,7 +7554,7 @@
       </w:pPr>
     </w:lvl>
   </w:abstractNum>
-  <w:abstractNum w:abstractNumId="31" w15:restartNumberingAfterBreak="0">
+  <w:abstractNum w:abstractNumId="41" w15:restartNumberingAfterBreak="0">
     <w:nsid w:val="793C4E79"/>
     <w:multiLevelType w:val="hybridMultilevel"/>
     <w:tmpl w:val="92C28FFA"/>
@@ -5967,40 +7668,40 @@
     </w:lvl>
   </w:abstractNum>
   <w:num w:numId="1">
-    <w:abstractNumId w:val="17"/>
+    <w:abstractNumId w:val="22"/>
   </w:num>
   <w:num w:numId="2">
-    <w:abstractNumId w:val="29"/>
+    <w:abstractNumId w:val="36"/>
   </w:num>
   <w:num w:numId="3">
-    <w:abstractNumId w:val="15"/>
+    <w:abstractNumId w:val="20"/>
   </w:num>
   <w:num w:numId="4">
     <w:abstractNumId w:val="0"/>
   </w:num>
   <w:num w:numId="5">
-    <w:abstractNumId w:val="14"/>
+    <w:abstractNumId w:val="19"/>
   </w:num>
   <w:num w:numId="6">
-    <w:abstractNumId w:val="12"/>
+    <w:abstractNumId w:val="15"/>
   </w:num>
   <w:num w:numId="7">
-    <w:abstractNumId w:val="13"/>
+    <w:abstractNumId w:val="16"/>
   </w:num>
   <w:num w:numId="8">
-    <w:abstractNumId w:val="21"/>
+    <w:abstractNumId w:val="27"/>
   </w:num>
   <w:num w:numId="9">
-    <w:abstractNumId w:val="19"/>
+    <w:abstractNumId w:val="25"/>
   </w:num>
   <w:num w:numId="10">
-    <w:abstractNumId w:val="22"/>
+    <w:abstractNumId w:val="29"/>
   </w:num>
   <w:num w:numId="11">
-    <w:abstractNumId w:val="18"/>
+    <w:abstractNumId w:val="23"/>
   </w:num>
   <w:num w:numId="12">
-    <w:abstractNumId w:val="18"/>
+    <w:abstractNumId w:val="23"/>
     <w:lvlOverride w:ilvl="0">
       <w:startOverride w:val="1"/>
     </w:lvlOverride>
@@ -6030,67 +7731,97 @@
     </w:lvlOverride>
   </w:num>
   <w:num w:numId="13">
-    <w:abstractNumId w:val="25"/>
+    <w:abstractNumId w:val="32"/>
   </w:num>
   <w:num w:numId="14">
+    <w:abstractNumId w:val="12"/>
+  </w:num>
+  <w:num w:numId="15">
+    <w:abstractNumId w:val="14"/>
+  </w:num>
+  <w:num w:numId="16">
+    <w:abstractNumId w:val="10"/>
+  </w:num>
+  <w:num w:numId="17">
+    <w:abstractNumId w:val="33"/>
+  </w:num>
+  <w:num w:numId="18">
+    <w:abstractNumId w:val="26"/>
+  </w:num>
+  <w:num w:numId="19">
+    <w:abstractNumId w:val="13"/>
+  </w:num>
+  <w:num w:numId="20">
+    <w:abstractNumId w:val="35"/>
+  </w:num>
+  <w:num w:numId="21">
+    <w:abstractNumId w:val="34"/>
+  </w:num>
+  <w:num w:numId="22">
+    <w:abstractNumId w:val="4"/>
+  </w:num>
+  <w:num w:numId="23">
+    <w:abstractNumId w:val="3"/>
+  </w:num>
+  <w:num w:numId="24">
+    <w:abstractNumId w:val="30"/>
+  </w:num>
+  <w:num w:numId="25">
+    <w:abstractNumId w:val="2"/>
+  </w:num>
+  <w:num w:numId="26">
+    <w:abstractNumId w:val="6"/>
+  </w:num>
+  <w:num w:numId="27">
     <w:abstractNumId w:val="9"/>
   </w:num>
-  <w:num w:numId="15">
+  <w:num w:numId="28">
+    <w:abstractNumId w:val="41"/>
+  </w:num>
+  <w:num w:numId="29">
+    <w:abstractNumId w:val="31"/>
+  </w:num>
+  <w:num w:numId="30">
+    <w:abstractNumId w:val="21"/>
+  </w:num>
+  <w:num w:numId="31">
+    <w:abstractNumId w:val="40"/>
+  </w:num>
+  <w:num w:numId="32">
+    <w:abstractNumId w:val="8"/>
+  </w:num>
+  <w:num w:numId="33">
     <w:abstractNumId w:val="11"/>
   </w:num>
-  <w:num w:numId="16">
+  <w:num w:numId="34">
+    <w:abstractNumId w:val="38"/>
+  </w:num>
+  <w:num w:numId="35">
     <w:abstractNumId w:val="7"/>
   </w:num>
-  <w:num w:numId="17">
-    <w:abstractNumId w:val="26"/>
+  <w:num w:numId="36">
+    <w:abstractNumId w:val="17"/>
   </w:num>
-  <w:num w:numId="18">
-    <w:abstractNumId w:val="20"/>
-  </w:num>
-  <w:num w:numId="19">
-    <w:abstractNumId w:val="10"/>
-  </w:num>
-  <w:num w:numId="20">
+  <w:num w:numId="37">
     <w:abstractNumId w:val="28"/>
   </w:num>
-  <w:num w:numId="21">
-    <w:abstractNumId w:val="27"/>
+  <w:num w:numId="38">
+    <w:abstractNumId w:val="18"/>
   </w:num>
-  <w:num w:numId="22">
-    <w:abstractNumId w:val="3"/>
+  <w:num w:numId="39">
+    <w:abstractNumId w:val="39"/>
   </w:num>
-  <w:num w:numId="23">
-    <w:abstractNumId w:val="2"/>
+  <w:num w:numId="40">
+    <w:abstractNumId w:val="5"/>
   </w:num>
-  <w:num w:numId="24">
-    <w:abstractNumId w:val="23"/>
+  <w:num w:numId="41">
+    <w:abstractNumId w:val="24"/>
   </w:num>
-  <w:num w:numId="25">
+  <w:num w:numId="42">
     <w:abstractNumId w:val="1"/>
   </w:num>
-  <w:num w:numId="26">
-    <w:abstractNumId w:val="4"/>
-  </w:num>
-  <w:num w:numId="27">
-    <w:abstractNumId w:val="6"/>
-  </w:num>
-  <w:num w:numId="28">
-    <w:abstractNumId w:val="31"/>
-  </w:num>
-  <w:num w:numId="29">
-    <w:abstractNumId w:val="24"/>
-  </w:num>
-  <w:num w:numId="30">
-    <w:abstractNumId w:val="16"/>
-  </w:num>
-  <w:num w:numId="31">
-    <w:abstractNumId w:val="30"/>
-  </w:num>
-  <w:num w:numId="32">
-    <w:abstractNumId w:val="5"/>
-  </w:num>
-  <w:num w:numId="33">
-    <w:abstractNumId w:val="8"/>
+  <w:num w:numId="43">
+    <w:abstractNumId w:val="37"/>
   </w:num>
 </w:numbering>
 </file>
@@ -6218,6 +7949,7 @@
     <w:lsdException w:name="HTML Sample" w:semiHidden="1" w:unhideWhenUsed="1"/>
     <w:lsdException w:name="HTML Typewriter" w:semiHidden="1" w:unhideWhenUsed="1"/>
     <w:lsdException w:name="HTML Variable" w:semiHidden="1" w:unhideWhenUsed="1"/>
+    <w:lsdException w:name="Normal Table" w:semiHidden="1" w:unhideWhenUsed="1"/>
     <w:lsdException w:name="annotation subject" w:semiHidden="1" w:unhideWhenUsed="1"/>
     <w:lsdException w:name="No List" w:semiHidden="1" w:unhideWhenUsed="1"/>
     <w:lsdException w:name="Outline List 1" w:semiHidden="1" w:unhideWhenUsed="1"/>
@@ -6264,8 +7996,10 @@
     <w:lsdException w:name="Table Subtle 2" w:semiHidden="1" w:unhideWhenUsed="1"/>
     <w:lsdException w:name="Table Web 1" w:semiHidden="1" w:unhideWhenUsed="1"/>
     <w:lsdException w:name="Table Web 2" w:semiHidden="1" w:unhideWhenUsed="1"/>
+    <w:lsdException w:name="Table Web 3" w:semiHidden="1" w:unhideWhenUsed="1"/>
     <w:lsdException w:name="Balloon Text" w:semiHidden="1" w:unhideWhenUsed="1"/>
     <w:lsdException w:name="Table Grid" w:uiPriority="59"/>
+    <w:lsdException w:name="Table Theme" w:semiHidden="1" w:unhideWhenUsed="1"/>
     <w:lsdException w:name="Placeholder Text" w:semiHidden="1"/>
     <w:lsdException w:name="No Spacing" w:uiPriority="1" w:qFormat="1"/>
     <w:lsdException w:name="Light Shading" w:uiPriority="60"/>
@@ -7442,7 +9176,7 @@
 </file>
 
 <file path=customXml/itemProps1.xml><?xml version="1.0" encoding="utf-8"?>
-<ds:datastoreItem xmlns:ds="http://schemas.openxmlformats.org/officeDocument/2006/customXml" ds:itemID="{8AD00769-EB12-4399-93D2-9B28758FA65A}">
+<ds:datastoreItem xmlns:ds="http://schemas.openxmlformats.org/officeDocument/2006/customXml" ds:itemID="{D00D3596-45D6-4EE3-8969-E391184B909A}">
   <ds:schemaRefs>
     <ds:schemaRef ds:uri="http://schemas.openxmlformats.org/officeDocument/2006/bibliography"/>
   </ds:schemaRefs>

</xml_diff>